<commit_message>
Template de Caso de uso
Acrescentar o tamanho ao template do caso de uso a descrever
</commit_message>
<xml_diff>
--- a/Engenharia de Software II/PI_ES2_Grupo 3 Relatório.docx
+++ b/Engenharia de Software II/PI_ES2_Grupo 3 Relatório.docx
@@ -1032,27 +1032,14 @@
       <w:r>
         <w:t xml:space="preserve">Figura </w:t>
       </w:r>
-      <w:r>
-        <w:fldChar w:fldCharType="begin"/>
-      </w:r>
-      <w:r>
-        <w:instrText xml:space="preserve"> SEQ Figura \* ARABIC </w:instrText>
-      </w:r>
-      <w:r>
-        <w:fldChar w:fldCharType="separate"/>
-      </w:r>
-      <w:r>
-        <w:rPr>
-          <w:noProof/>
-        </w:rPr>
-        <w:t>1</w:t>
-      </w:r>
-      <w:r>
-        <w:rPr>
-          <w:noProof/>
-        </w:rPr>
-        <w:fldChar w:fldCharType="end"/>
-      </w:r>
+      <w:fldSimple w:instr=" SEQ Figura \* ARABIC ">
+        <w:r>
+          <w:rPr>
+            <w:noProof/>
+          </w:rPr>
+          <w:t>1</w:t>
+        </w:r>
+      </w:fldSimple>
       <w:r>
         <w:t xml:space="preserve"> - Diagrama de Contexto</w:t>
       </w:r>
@@ -1113,27 +1100,14 @@
                             <w:r>
                               <w:t xml:space="preserve">Figura </w:t>
                             </w:r>
-                            <w:r>
-                              <w:fldChar w:fldCharType="begin"/>
-                            </w:r>
-                            <w:r>
-                              <w:instrText xml:space="preserve"> SEQ Figura \* ARABIC </w:instrText>
-                            </w:r>
-                            <w:r>
-                              <w:fldChar w:fldCharType="separate"/>
-                            </w:r>
-                            <w:r>
-                              <w:rPr>
-                                <w:noProof/>
-                              </w:rPr>
-                              <w:t>2</w:t>
-                            </w:r>
-                            <w:r>
-                              <w:rPr>
-                                <w:noProof/>
-                              </w:rPr>
-                              <w:fldChar w:fldCharType="end"/>
-                            </w:r>
+                            <w:fldSimple w:instr=" SEQ Figura \* ARABIC ">
+                              <w:r>
+                                <w:rPr>
+                                  <w:noProof/>
+                                </w:rPr>
+                                <w:t>2</w:t>
+                              </w:r>
+                            </w:fldSimple>
                             <w:r>
                               <w:t xml:space="preserve"> - Diagrama de Contexto (versão 2)</w:t>
                             </w:r>
@@ -1798,27 +1772,14 @@
       <w:r>
         <w:t xml:space="preserve">Figura </w:t>
       </w:r>
-      <w:r>
-        <w:fldChar w:fldCharType="begin"/>
-      </w:r>
-      <w:r>
-        <w:instrText xml:space="preserve"> SEQ Figura \* ARABIC </w:instrText>
-      </w:r>
-      <w:r>
-        <w:fldChar w:fldCharType="separate"/>
-      </w:r>
-      <w:r>
-        <w:rPr>
-          <w:noProof/>
-        </w:rPr>
-        <w:t>3</w:t>
-      </w:r>
-      <w:r>
-        <w:rPr>
-          <w:noProof/>
-        </w:rPr>
-        <w:fldChar w:fldCharType="end"/>
-      </w:r>
+      <w:fldSimple w:instr=" SEQ Figura \* ARABIC ">
+        <w:r>
+          <w:rPr>
+            <w:noProof/>
+          </w:rPr>
+          <w:t>3</w:t>
+        </w:r>
+      </w:fldSimple>
       <w:r>
         <w:t xml:space="preserve"> - Tabela de atores e respetivos objetivos (versão 1)</w:t>
       </w:r>
@@ -2657,27 +2618,14 @@
       <w:r>
         <w:t xml:space="preserve">Figura </w:t>
       </w:r>
-      <w:r>
-        <w:fldChar w:fldCharType="begin"/>
-      </w:r>
-      <w:r>
-        <w:instrText xml:space="preserve"> SEQ Figura \* ARABIC </w:instrText>
-      </w:r>
-      <w:r>
-        <w:fldChar w:fldCharType="separate"/>
-      </w:r>
-      <w:r>
-        <w:rPr>
-          <w:noProof/>
-        </w:rPr>
-        <w:t>4</w:t>
-      </w:r>
-      <w:r>
-        <w:rPr>
-          <w:noProof/>
-        </w:rPr>
-        <w:fldChar w:fldCharType="end"/>
-      </w:r>
+      <w:fldSimple w:instr=" SEQ Figura \* ARABIC ">
+        <w:r>
+          <w:rPr>
+            <w:noProof/>
+          </w:rPr>
+          <w:t>4</w:t>
+        </w:r>
+      </w:fldSimple>
       <w:r>
         <w:t xml:space="preserve"> - Diagrama de Casos de Uso</w:t>
       </w:r>
@@ -2757,27 +2705,14 @@
       <w:r>
         <w:t xml:space="preserve">Figura </w:t>
       </w:r>
-      <w:r>
-        <w:fldChar w:fldCharType="begin"/>
-      </w:r>
-      <w:r>
-        <w:instrText xml:space="preserve"> SEQ Figura \* ARABIC </w:instrText>
-      </w:r>
-      <w:r>
-        <w:fldChar w:fldCharType="separate"/>
-      </w:r>
-      <w:r>
-        <w:rPr>
-          <w:noProof/>
-        </w:rPr>
-        <w:t>5</w:t>
-      </w:r>
-      <w:r>
-        <w:rPr>
-          <w:noProof/>
-        </w:rPr>
-        <w:fldChar w:fldCharType="end"/>
-      </w:r>
+      <w:fldSimple w:instr=" SEQ Figura \* ARABIC ">
+        <w:r>
+          <w:rPr>
+            <w:noProof/>
+          </w:rPr>
+          <w:t>5</w:t>
+        </w:r>
+      </w:fldSimple>
       <w:r>
         <w:t xml:space="preserve"> - Diagrama de Casos de Uso (versão 2)</w:t>
       </w:r>
@@ -4899,6 +4834,51 @@
           </w:p>
         </w:tc>
       </w:tr>
+      <w:tr>
+        <w:trPr>
+          <w:jc w:val="center"/>
+        </w:trPr>
+        <w:tc>
+          <w:tcPr>
+            <w:tcW w:w="1903" w:type="dxa"/>
+          </w:tcPr>
+          <w:p>
+            <w:pPr>
+              <w:rPr>
+                <w:b/>
+                <w:color w:val="auto"/>
+              </w:rPr>
+            </w:pPr>
+            <w:r>
+              <w:rPr>
+                <w:b/>
+                <w:color w:val="auto"/>
+              </w:rPr>
+              <w:t>Tamanho:</w:t>
+            </w:r>
+          </w:p>
+        </w:tc>
+        <w:tc>
+          <w:tcPr>
+            <w:tcW w:w="5947" w:type="dxa"/>
+          </w:tcPr>
+          <w:p>
+            <w:pPr>
+              <w:rPr>
+                <w:color w:val="auto"/>
+              </w:rPr>
+            </w:pPr>
+            <w:r>
+              <w:rPr>
+                <w:color w:val="auto"/>
+              </w:rPr>
+              <w:t>L</w:t>
+            </w:r>
+            <w:bookmarkStart w:id="1" w:name="_GoBack"/>
+            <w:bookmarkEnd w:id="1"/>
+          </w:p>
+        </w:tc>
+      </w:tr>
     </w:tbl>
     <w:p>
       <w:pPr>
@@ -5139,16 +5119,7 @@
           <w:color w:val="auto"/>
           <w:sz w:val="24"/>
         </w:rPr>
-        <w:t>O gestor do serviço cria e gere os horários, turnos e serviços tanto do enfermeiro como do voluntário.</w:t>
-      </w:r>
-      <w:bookmarkStart w:id="1" w:name="_GoBack"/>
-      <w:bookmarkEnd w:id="1"/>
-      <w:r>
-        <w:rPr>
-          <w:color w:val="auto"/>
-          <w:sz w:val="24"/>
-        </w:rPr>
-        <w:t xml:space="preserve"> Este analisa a disponibilidade de ambos e cria o horário perante as informações fornecidas. </w:t>
+        <w:t xml:space="preserve">O gestor do serviço cria e gere os horários, turnos e serviços tanto do enfermeiro como do voluntário. Este analisa a disponibilidade de ambos e cria o horário perante as informações fornecidas. </w:t>
       </w:r>
       <w:r>
         <w:rPr>
@@ -5358,7 +5329,7 @@
         <w:noProof/>
         <w:lang w:bidi="pt-PT"/>
       </w:rPr>
-      <w:t>11</w:t>
+      <w:t>10</w:t>
     </w:r>
     <w:r>
       <w:rPr>
@@ -8709,7 +8680,7 @@
 </file>
 
 <file path=customXml/itemProps1.xml><?xml version="1.0" encoding="utf-8"?>
-<ds:datastoreItem xmlns:ds="http://schemas.openxmlformats.org/officeDocument/2006/customXml" ds:itemID="{9F70B1F9-27CB-4CCA-9AAF-AB3B380BE6DD}">
+<ds:datastoreItem xmlns:ds="http://schemas.openxmlformats.org/officeDocument/2006/customXml" ds:itemID="{86592C17-CDFC-4CFF-AAC6-0A3ADFBF241F}">
   <ds:schemaRefs>
     <ds:schemaRef ds:uri="http://schemas.openxmlformats.org/officeDocument/2006/bibliography"/>
   </ds:schemaRefs>

</xml_diff>

<commit_message>
Template de casos de uso
- descrição de dois casos de uso
</commit_message>
<xml_diff>
--- a/Engenharia de Software II/PI_ES2_Grupo 3 Relatório.docx
+++ b/Engenharia de Software II/PI_ES2_Grupo 3 Relatório.docx
@@ -1032,14 +1032,27 @@
       <w:r>
         <w:t xml:space="preserve">Figura </w:t>
       </w:r>
-      <w:fldSimple w:instr=" SEQ Figura \* ARABIC ">
-        <w:r>
-          <w:rPr>
-            <w:noProof/>
-          </w:rPr>
-          <w:t>1</w:t>
-        </w:r>
-      </w:fldSimple>
+      <w:r>
+        <w:fldChar w:fldCharType="begin"/>
+      </w:r>
+      <w:r>
+        <w:instrText xml:space="preserve"> SEQ Figura \* ARABIC </w:instrText>
+      </w:r>
+      <w:r>
+        <w:fldChar w:fldCharType="separate"/>
+      </w:r>
+      <w:r>
+        <w:rPr>
+          <w:noProof/>
+        </w:rPr>
+        <w:t>1</w:t>
+      </w:r>
+      <w:r>
+        <w:rPr>
+          <w:noProof/>
+        </w:rPr>
+        <w:fldChar w:fldCharType="end"/>
+      </w:r>
       <w:r>
         <w:t xml:space="preserve"> - Diagrama de Contexto</w:t>
       </w:r>
@@ -1100,14 +1113,27 @@
                             <w:r>
                               <w:t xml:space="preserve">Figura </w:t>
                             </w:r>
-                            <w:fldSimple w:instr=" SEQ Figura \* ARABIC ">
-                              <w:r>
-                                <w:rPr>
-                                  <w:noProof/>
-                                </w:rPr>
-                                <w:t>2</w:t>
-                              </w:r>
-                            </w:fldSimple>
+                            <w:r>
+                              <w:fldChar w:fldCharType="begin"/>
+                            </w:r>
+                            <w:r>
+                              <w:instrText xml:space="preserve"> SEQ Figura \* ARABIC </w:instrText>
+                            </w:r>
+                            <w:r>
+                              <w:fldChar w:fldCharType="separate"/>
+                            </w:r>
+                            <w:r>
+                              <w:rPr>
+                                <w:noProof/>
+                              </w:rPr>
+                              <w:t>2</w:t>
+                            </w:r>
+                            <w:r>
+                              <w:rPr>
+                                <w:noProof/>
+                              </w:rPr>
+                              <w:fldChar w:fldCharType="end"/>
+                            </w:r>
                             <w:r>
                               <w:t xml:space="preserve"> - Diagrama de Contexto (versão 2)</w:t>
                             </w:r>
@@ -1772,14 +1798,27 @@
       <w:r>
         <w:t xml:space="preserve">Figura </w:t>
       </w:r>
-      <w:fldSimple w:instr=" SEQ Figura \* ARABIC ">
-        <w:r>
-          <w:rPr>
-            <w:noProof/>
-          </w:rPr>
-          <w:t>3</w:t>
-        </w:r>
-      </w:fldSimple>
+      <w:r>
+        <w:fldChar w:fldCharType="begin"/>
+      </w:r>
+      <w:r>
+        <w:instrText xml:space="preserve"> SEQ Figura \* ARABIC </w:instrText>
+      </w:r>
+      <w:r>
+        <w:fldChar w:fldCharType="separate"/>
+      </w:r>
+      <w:r>
+        <w:rPr>
+          <w:noProof/>
+        </w:rPr>
+        <w:t>3</w:t>
+      </w:r>
+      <w:r>
+        <w:rPr>
+          <w:noProof/>
+        </w:rPr>
+        <w:fldChar w:fldCharType="end"/>
+      </w:r>
       <w:r>
         <w:t xml:space="preserve"> - Tabela de atores e respetivos objetivos (versão 1)</w:t>
       </w:r>
@@ -2618,14 +2657,27 @@
       <w:r>
         <w:t xml:space="preserve">Figura </w:t>
       </w:r>
-      <w:fldSimple w:instr=" SEQ Figura \* ARABIC ">
-        <w:r>
-          <w:rPr>
-            <w:noProof/>
-          </w:rPr>
-          <w:t>4</w:t>
-        </w:r>
-      </w:fldSimple>
+      <w:r>
+        <w:fldChar w:fldCharType="begin"/>
+      </w:r>
+      <w:r>
+        <w:instrText xml:space="preserve"> SEQ Figura \* ARABIC </w:instrText>
+      </w:r>
+      <w:r>
+        <w:fldChar w:fldCharType="separate"/>
+      </w:r>
+      <w:r>
+        <w:rPr>
+          <w:noProof/>
+        </w:rPr>
+        <w:t>4</w:t>
+      </w:r>
+      <w:r>
+        <w:rPr>
+          <w:noProof/>
+        </w:rPr>
+        <w:fldChar w:fldCharType="end"/>
+      </w:r>
       <w:r>
         <w:t xml:space="preserve"> - Diagrama de Casos de Uso</w:t>
       </w:r>
@@ -2705,14 +2757,27 @@
       <w:r>
         <w:t xml:space="preserve">Figura </w:t>
       </w:r>
-      <w:fldSimple w:instr=" SEQ Figura \* ARABIC ">
-        <w:r>
-          <w:rPr>
-            <w:noProof/>
-          </w:rPr>
-          <w:t>5</w:t>
-        </w:r>
-      </w:fldSimple>
+      <w:r>
+        <w:fldChar w:fldCharType="begin"/>
+      </w:r>
+      <w:r>
+        <w:instrText xml:space="preserve"> SEQ Figura \* ARABIC </w:instrText>
+      </w:r>
+      <w:r>
+        <w:fldChar w:fldCharType="separate"/>
+      </w:r>
+      <w:r>
+        <w:rPr>
+          <w:noProof/>
+        </w:rPr>
+        <w:t>5</w:t>
+      </w:r>
+      <w:r>
+        <w:rPr>
+          <w:noProof/>
+        </w:rPr>
+        <w:fldChar w:fldCharType="end"/>
+      </w:r>
       <w:r>
         <w:t xml:space="preserve"> - Diagrama de Casos de Uso (versão 2)</w:t>
       </w:r>
@@ -3316,13 +3381,21 @@
     </w:p>
     <w:p>
       <w:pPr>
-        <w:rPr>
+        <w:spacing w:line="360" w:lineRule="auto"/>
+        <w:jc w:val="both"/>
+        <w:rPr>
+          <w:rFonts w:asciiTheme="majorHAnsi" w:hAnsiTheme="majorHAnsi"/>
           <w:color w:val="auto"/>
-        </w:rPr>
-      </w:pPr>
-      <w:r>
-        <w:rPr>
+          <w:sz w:val="24"/>
+          <w:szCs w:val="24"/>
+        </w:rPr>
+      </w:pPr>
+      <w:r>
+        <w:rPr>
+          <w:rFonts w:asciiTheme="majorHAnsi" w:hAnsiTheme="majorHAnsi"/>
           <w:color w:val="auto"/>
+          <w:sz w:val="24"/>
+          <w:szCs w:val="24"/>
         </w:rPr>
         <w:t xml:space="preserve"> Para um dia da semana escolher um ID de enfermeiro:</w:t>
       </w:r>
@@ -3334,11 +3407,23 @@
           <w:ilvl w:val="0"/>
           <w:numId w:val="23"/>
         </w:numPr>
-      </w:pPr>
-      <w:r>
+        <w:rPr>
+          <w:rFonts w:asciiTheme="majorHAnsi" w:hAnsiTheme="majorHAnsi"/>
+          <w:szCs w:val="24"/>
+        </w:rPr>
+      </w:pPr>
+      <w:r>
+        <w:rPr>
+          <w:rFonts w:asciiTheme="majorHAnsi" w:hAnsiTheme="majorHAnsi"/>
+          <w:szCs w:val="24"/>
+        </w:rPr>
         <w:t>Se o enfermeiro trabalhou 24 horas nos últimos 3 dias excluir enfermeiro</w:t>
       </w:r>
       <w:r>
+        <w:rPr>
+          <w:rFonts w:asciiTheme="majorHAnsi" w:hAnsiTheme="majorHAnsi"/>
+          <w:szCs w:val="24"/>
+        </w:rPr>
         <w:t xml:space="preserve"> </w:t>
       </w:r>
     </w:p>
@@ -3349,11 +3434,23 @@
           <w:ilvl w:val="1"/>
           <w:numId w:val="24"/>
         </w:numPr>
-      </w:pPr>
-      <w:r>
+        <w:rPr>
+          <w:rFonts w:asciiTheme="majorHAnsi" w:hAnsiTheme="majorHAnsi"/>
+          <w:szCs w:val="24"/>
+        </w:rPr>
+      </w:pPr>
+      <w:r>
+        <w:rPr>
+          <w:rFonts w:asciiTheme="majorHAnsi" w:hAnsiTheme="majorHAnsi"/>
+          <w:szCs w:val="24"/>
+        </w:rPr>
         <w:t>Senão:</w:t>
       </w:r>
       <w:r>
+        <w:rPr>
+          <w:rFonts w:asciiTheme="majorHAnsi" w:hAnsiTheme="majorHAnsi"/>
+          <w:szCs w:val="24"/>
+        </w:rPr>
         <w:tab/>
       </w:r>
     </w:p>
@@ -3364,14 +3461,30 @@
           <w:ilvl w:val="2"/>
           <w:numId w:val="24"/>
         </w:numPr>
-      </w:pPr>
-      <w:r>
+        <w:rPr>
+          <w:rFonts w:asciiTheme="majorHAnsi" w:hAnsiTheme="majorHAnsi"/>
+          <w:szCs w:val="24"/>
+        </w:rPr>
+      </w:pPr>
+      <w:r>
+        <w:rPr>
+          <w:rFonts w:asciiTheme="majorHAnsi" w:hAnsiTheme="majorHAnsi"/>
+          <w:szCs w:val="24"/>
+        </w:rPr>
         <w:t>Se enf</w:t>
       </w:r>
       <w:r>
+        <w:rPr>
+          <w:rFonts w:asciiTheme="majorHAnsi" w:hAnsiTheme="majorHAnsi"/>
+          <w:szCs w:val="24"/>
+        </w:rPr>
         <w:t>ermeiro trabalhou 40 horas semanais excluir enfermeiro</w:t>
       </w:r>
       <w:r>
+        <w:rPr>
+          <w:rFonts w:asciiTheme="majorHAnsi" w:hAnsiTheme="majorHAnsi"/>
+          <w:szCs w:val="24"/>
+        </w:rPr>
         <w:t>;</w:t>
       </w:r>
     </w:p>
@@ -3382,8 +3495,16 @@
           <w:ilvl w:val="2"/>
           <w:numId w:val="24"/>
         </w:numPr>
-      </w:pPr>
-      <w:r>
+        <w:rPr>
+          <w:rFonts w:asciiTheme="majorHAnsi" w:hAnsiTheme="majorHAnsi"/>
+          <w:szCs w:val="24"/>
+        </w:rPr>
+      </w:pPr>
+      <w:r>
+        <w:rPr>
+          <w:rFonts w:asciiTheme="majorHAnsi" w:hAnsiTheme="majorHAnsi"/>
+          <w:szCs w:val="24"/>
+        </w:rPr>
         <w:t>Senão: “escolher” um turno (manha/tarde/noite) para atribuir;</w:t>
       </w:r>
     </w:p>
@@ -3394,24 +3515,48 @@
           <w:ilvl w:val="0"/>
           <w:numId w:val="23"/>
         </w:numPr>
-      </w:pPr>
-      <w:r>
+        <w:rPr>
+          <w:rFonts w:asciiTheme="majorHAnsi" w:hAnsiTheme="majorHAnsi"/>
+          <w:szCs w:val="24"/>
+        </w:rPr>
+      </w:pPr>
+      <w:r>
+        <w:rPr>
+          <w:rFonts w:asciiTheme="majorHAnsi" w:hAnsiTheme="majorHAnsi"/>
+          <w:szCs w:val="24"/>
+        </w:rPr>
         <w:t>Verificar se são necessários enfermeiros no turno “escolhido”</w:t>
       </w:r>
     </w:p>
     <w:p>
       <w:pPr>
         <w:pStyle w:val="PargrafodaLista"/>
-      </w:pPr>
-      <w:r>
+        <w:rPr>
+          <w:rFonts w:asciiTheme="majorHAnsi" w:hAnsiTheme="majorHAnsi"/>
+          <w:szCs w:val="24"/>
+        </w:rPr>
+      </w:pPr>
+      <w:r>
+        <w:rPr>
+          <w:rFonts w:asciiTheme="majorHAnsi" w:hAnsiTheme="majorHAnsi"/>
+          <w:szCs w:val="24"/>
+        </w:rPr>
         <w:t>2.1. Se sim: verificar se o enfermeiro trabalhou nesse turno nos últimos 3 dias</w:t>
       </w:r>
     </w:p>
     <w:p>
       <w:pPr>
         <w:pStyle w:val="PargrafodaLista"/>
-      </w:pPr>
-      <w:r>
+        <w:rPr>
+          <w:rFonts w:asciiTheme="majorHAnsi" w:hAnsiTheme="majorHAnsi"/>
+          <w:szCs w:val="24"/>
+        </w:rPr>
+      </w:pPr>
+      <w:r>
+        <w:rPr>
+          <w:rFonts w:asciiTheme="majorHAnsi" w:hAnsiTheme="majorHAnsi"/>
+          <w:szCs w:val="24"/>
+        </w:rPr>
         <w:tab/>
         <w:t>2.1.1. Se sim: excluir turno</w:t>
       </w:r>
@@ -3419,8 +3564,16 @@
     <w:p>
       <w:pPr>
         <w:pStyle w:val="PargrafodaLista"/>
-      </w:pPr>
-      <w:r>
+        <w:rPr>
+          <w:rFonts w:asciiTheme="majorHAnsi" w:hAnsiTheme="majorHAnsi"/>
+          <w:szCs w:val="24"/>
+        </w:rPr>
+      </w:pPr>
+      <w:r>
+        <w:rPr>
+          <w:rFonts w:asciiTheme="majorHAnsi" w:hAnsiTheme="majorHAnsi"/>
+          <w:szCs w:val="24"/>
+        </w:rPr>
         <w:tab/>
         <w:t>2.1.2. Se não: atribuir turno</w:t>
       </w:r>
@@ -3428,8 +3581,16 @@
     <w:p>
       <w:pPr>
         <w:pStyle w:val="PargrafodaLista"/>
-      </w:pPr>
-      <w:r>
+        <w:rPr>
+          <w:rFonts w:asciiTheme="majorHAnsi" w:hAnsiTheme="majorHAnsi"/>
+          <w:szCs w:val="24"/>
+        </w:rPr>
+      </w:pPr>
+      <w:r>
+        <w:rPr>
+          <w:rFonts w:asciiTheme="majorHAnsi" w:hAnsiTheme="majorHAnsi"/>
+          <w:szCs w:val="24"/>
+        </w:rPr>
         <w:t>2.2. Se não voltar ao passo 1.1.2</w:t>
       </w:r>
     </w:p>
@@ -3446,44 +3607,53 @@
           <w:color w:val="60B4FF" w:themeColor="background2" w:themeShade="BF"/>
           <w:sz w:val="24"/>
         </w:rPr>
-        <w:lastRenderedPageBreak/>
         <w:t>Voluntários</w:t>
       </w:r>
     </w:p>
     <w:p>
       <w:pPr>
+        <w:spacing w:line="360" w:lineRule="auto"/>
+        <w:jc w:val="both"/>
         <w:rPr>
           <w:color w:val="auto"/>
+          <w:sz w:val="24"/>
         </w:rPr>
       </w:pPr>
       <w:r>
         <w:rPr>
           <w:color w:val="auto"/>
+          <w:sz w:val="24"/>
         </w:rPr>
         <w:t xml:space="preserve">Gerar horário para voluntário </w:t>
       </w:r>
       <w:r>
         <w:rPr>
           <w:color w:val="auto"/>
+          <w:sz w:val="24"/>
         </w:rPr>
         <w:t>por</w:t>
       </w:r>
       <w:r>
         <w:rPr>
           <w:color w:val="auto"/>
+          <w:sz w:val="24"/>
         </w:rPr>
         <w:t xml:space="preserve"> turno:</w:t>
       </w:r>
     </w:p>
     <w:p>
       <w:pPr>
+        <w:spacing w:line="360" w:lineRule="auto"/>
+        <w:jc w:val="both"/>
         <w:rPr>
           <w:color w:val="auto"/>
+          <w:sz w:val="24"/>
         </w:rPr>
       </w:pPr>
       <w:r>
         <w:rPr>
           <w:color w:val="auto"/>
+          <w:sz w:val="24"/>
         </w:rPr>
         <w:tab/>
         <w:t>-</w:t>
@@ -3491,19 +3661,24 @@
       <w:r>
         <w:rPr>
           <w:color w:val="auto"/>
+          <w:sz w:val="24"/>
         </w:rPr>
         <w:t xml:space="preserve"> Obrigatório a marcação de dois turnos por semana por voluntário;</w:t>
       </w:r>
     </w:p>
     <w:p>
       <w:pPr>
+        <w:spacing w:line="360" w:lineRule="auto"/>
+        <w:jc w:val="both"/>
         <w:rPr>
           <w:color w:val="auto"/>
+          <w:sz w:val="24"/>
         </w:rPr>
       </w:pPr>
       <w:r>
         <w:rPr>
           <w:color w:val="auto"/>
+          <w:sz w:val="24"/>
         </w:rPr>
         <w:t>Exemplo:</w:t>
       </w:r>
@@ -4095,13 +4270,21 @@
     </w:p>
     <w:p>
       <w:pPr>
-        <w:rPr>
+        <w:spacing w:line="360" w:lineRule="auto"/>
+        <w:jc w:val="both"/>
+        <w:rPr>
+          <w:rFonts w:asciiTheme="majorHAnsi" w:hAnsiTheme="majorHAnsi"/>
           <w:color w:val="auto"/>
-        </w:rPr>
-      </w:pPr>
-      <w:r>
-        <w:rPr>
+          <w:sz w:val="24"/>
+          <w:szCs w:val="24"/>
+        </w:rPr>
+      </w:pPr>
+      <w:r>
+        <w:rPr>
+          <w:rFonts w:asciiTheme="majorHAnsi" w:hAnsiTheme="majorHAnsi"/>
           <w:color w:val="auto"/>
+          <w:sz w:val="24"/>
+          <w:szCs w:val="24"/>
         </w:rPr>
         <w:t>Para um dia da semana escolher um ID de voluntário:</w:t>
       </w:r>
@@ -4113,8 +4296,16 @@
           <w:ilvl w:val="0"/>
           <w:numId w:val="25"/>
         </w:numPr>
-      </w:pPr>
-      <w:r>
+        <w:rPr>
+          <w:rFonts w:asciiTheme="majorHAnsi" w:hAnsiTheme="majorHAnsi"/>
+          <w:szCs w:val="24"/>
+        </w:rPr>
+      </w:pPr>
+      <w:r>
+        <w:rPr>
+          <w:rFonts w:asciiTheme="majorHAnsi" w:hAnsiTheme="majorHAnsi"/>
+          <w:szCs w:val="24"/>
+        </w:rPr>
         <w:t>Verificar se o voluntário pode efetuar serviço nesse dia;</w:t>
       </w:r>
     </w:p>
@@ -4125,14 +4316,30 @@
           <w:ilvl w:val="1"/>
           <w:numId w:val="26"/>
         </w:numPr>
-      </w:pPr>
-      <w:r>
+        <w:rPr>
+          <w:rFonts w:asciiTheme="majorHAnsi" w:hAnsiTheme="majorHAnsi"/>
+          <w:szCs w:val="24"/>
+        </w:rPr>
+      </w:pPr>
+      <w:r>
+        <w:rPr>
+          <w:rFonts w:asciiTheme="majorHAnsi" w:hAnsiTheme="majorHAnsi"/>
+          <w:szCs w:val="24"/>
+        </w:rPr>
         <w:t>Se sim verificar qual o turno</w:t>
       </w:r>
       <w:r>
+        <w:rPr>
+          <w:rFonts w:asciiTheme="majorHAnsi" w:hAnsiTheme="majorHAnsi"/>
+          <w:szCs w:val="24"/>
+        </w:rPr>
         <w:t xml:space="preserve"> em</w:t>
       </w:r>
       <w:r>
+        <w:rPr>
+          <w:rFonts w:asciiTheme="majorHAnsi" w:hAnsiTheme="majorHAnsi"/>
+          <w:szCs w:val="24"/>
+        </w:rPr>
         <w:t xml:space="preserve"> que pretende/prefere realizar o serviço</w:t>
       </w:r>
     </w:p>
@@ -4143,8 +4350,16 @@
           <w:ilvl w:val="2"/>
           <w:numId w:val="26"/>
         </w:numPr>
-      </w:pPr>
-      <w:r>
+        <w:rPr>
+          <w:rFonts w:asciiTheme="majorHAnsi" w:hAnsiTheme="majorHAnsi"/>
+          <w:szCs w:val="24"/>
+        </w:rPr>
+      </w:pPr>
+      <w:r>
+        <w:rPr>
+          <w:rFonts w:asciiTheme="majorHAnsi" w:hAnsiTheme="majorHAnsi"/>
+          <w:szCs w:val="24"/>
+        </w:rPr>
         <w:t>Verificar se existem vagas nesse turno;</w:t>
       </w:r>
     </w:p>
@@ -4155,8 +4370,16 @@
           <w:ilvl w:val="3"/>
           <w:numId w:val="26"/>
         </w:numPr>
-      </w:pPr>
-      <w:r>
+        <w:rPr>
+          <w:rFonts w:asciiTheme="majorHAnsi" w:hAnsiTheme="majorHAnsi"/>
+          <w:szCs w:val="24"/>
+        </w:rPr>
+      </w:pPr>
+      <w:r>
+        <w:rPr>
+          <w:rFonts w:asciiTheme="majorHAnsi" w:hAnsiTheme="majorHAnsi"/>
+          <w:szCs w:val="24"/>
+        </w:rPr>
         <w:t>Se sim atribuir turno;</w:t>
       </w:r>
     </w:p>
@@ -4167,8 +4390,16 @@
           <w:ilvl w:val="2"/>
           <w:numId w:val="26"/>
         </w:numPr>
-      </w:pPr>
-      <w:r>
+        <w:rPr>
+          <w:rFonts w:asciiTheme="majorHAnsi" w:hAnsiTheme="majorHAnsi"/>
+          <w:szCs w:val="24"/>
+        </w:rPr>
+      </w:pPr>
+      <w:r>
+        <w:rPr>
+          <w:rFonts w:asciiTheme="majorHAnsi" w:hAnsiTheme="majorHAnsi"/>
+          <w:szCs w:val="24"/>
+        </w:rPr>
         <w:t>Se não existem vagas nesse turno</w:t>
       </w:r>
     </w:p>
@@ -4179,8 +4410,16 @@
           <w:ilvl w:val="3"/>
           <w:numId w:val="26"/>
         </w:numPr>
-      </w:pPr>
-      <w:r>
+        <w:rPr>
+          <w:rFonts w:asciiTheme="majorHAnsi" w:hAnsiTheme="majorHAnsi"/>
+          <w:szCs w:val="24"/>
+        </w:rPr>
+      </w:pPr>
+      <w:r>
+        <w:rPr>
+          <w:rFonts w:asciiTheme="majorHAnsi" w:hAnsiTheme="majorHAnsi"/>
+          <w:szCs w:val="24"/>
+        </w:rPr>
         <w:t>Verificar qual o segundo turno em que pretende/prefere realizar o serviço;</w:t>
       </w:r>
     </w:p>
@@ -4191,8 +4430,16 @@
           <w:ilvl w:val="3"/>
           <w:numId w:val="26"/>
         </w:numPr>
-      </w:pPr>
-      <w:r>
+        <w:rPr>
+          <w:rFonts w:asciiTheme="majorHAnsi" w:hAnsiTheme="majorHAnsi"/>
+          <w:szCs w:val="24"/>
+        </w:rPr>
+      </w:pPr>
+      <w:r>
+        <w:rPr>
+          <w:rFonts w:asciiTheme="majorHAnsi" w:hAnsiTheme="majorHAnsi"/>
+          <w:szCs w:val="24"/>
+        </w:rPr>
         <w:t>Verificar se existem vagas nesse turno;</w:t>
       </w:r>
     </w:p>
@@ -4203,8 +4450,16 @@
           <w:ilvl w:val="4"/>
           <w:numId w:val="26"/>
         </w:numPr>
-      </w:pPr>
-      <w:r>
+        <w:rPr>
+          <w:rFonts w:asciiTheme="majorHAnsi" w:hAnsiTheme="majorHAnsi"/>
+          <w:szCs w:val="24"/>
+        </w:rPr>
+      </w:pPr>
+      <w:r>
+        <w:rPr>
+          <w:rFonts w:asciiTheme="majorHAnsi" w:hAnsiTheme="majorHAnsi"/>
+          <w:szCs w:val="24"/>
+        </w:rPr>
         <w:t>Se sim atribuir turno</w:t>
       </w:r>
     </w:p>
@@ -4215,8 +4470,16 @@
           <w:ilvl w:val="4"/>
           <w:numId w:val="26"/>
         </w:numPr>
-      </w:pPr>
-      <w:r>
+        <w:rPr>
+          <w:rFonts w:asciiTheme="majorHAnsi" w:hAnsiTheme="majorHAnsi"/>
+          <w:szCs w:val="24"/>
+        </w:rPr>
+      </w:pPr>
+      <w:r>
+        <w:rPr>
+          <w:rFonts w:asciiTheme="majorHAnsi" w:hAnsiTheme="majorHAnsi"/>
+          <w:szCs w:val="24"/>
+        </w:rPr>
         <w:t>Se não excluir turno e escolher outro turno e voltar ao passo 1.1.2.2.</w:t>
       </w:r>
     </w:p>
@@ -4240,14 +4503,16 @@
     <w:p>
       <w:pPr>
         <w:rPr>
+          <w:b/>
           <w:color w:val="auto"/>
-          <w:sz w:val="24"/>
-        </w:rPr>
-      </w:pPr>
-      <w:r>
-        <w:rPr>
+          <w:sz w:val="28"/>
+        </w:rPr>
+      </w:pPr>
+      <w:r>
+        <w:rPr>
+          <w:b/>
           <w:color w:val="auto"/>
-          <w:sz w:val="24"/>
+          <w:sz w:val="28"/>
         </w:rPr>
         <w:t>Consultar horários, turnos e serviços:</w:t>
       </w:r>
@@ -4874,8 +5139,6 @@
               </w:rPr>
               <w:t>L</w:t>
             </w:r>
-            <w:bookmarkStart w:id="1" w:name="_GoBack"/>
-            <w:bookmarkEnd w:id="1"/>
           </w:p>
         </w:tc>
       </w:tr>
@@ -4890,11 +5153,1244 @@
         </w:rPr>
       </w:pPr>
     </w:p>
+    <w:p/>
+    <w:p/>
+    <w:p/>
+    <w:p/>
+    <w:p/>
+    <w:p/>
+    <w:p/>
     <w:p>
-      <w:r>
-        <w:br w:type="page"/>
+      <w:pPr>
+        <w:rPr>
+          <w:b/>
+          <w:color w:val="auto"/>
+          <w:sz w:val="28"/>
+        </w:rPr>
+      </w:pPr>
+      <w:r>
+        <w:rPr>
+          <w:b/>
+          <w:color w:val="auto"/>
+          <w:sz w:val="28"/>
+        </w:rPr>
+        <w:lastRenderedPageBreak/>
+        <w:t>Requisitar voluntários em prevenção:</w:t>
       </w:r>
     </w:p>
+    <w:tbl>
+      <w:tblPr>
+        <w:tblStyle w:val="Tabelacomgrelha"/>
+        <w:tblW w:w="0" w:type="auto"/>
+        <w:jc w:val="center"/>
+        <w:tblLook w:val="04A0" w:firstRow="1" w:lastRow="0" w:firstColumn="1" w:lastColumn="0" w:noHBand="0" w:noVBand="1"/>
+      </w:tblPr>
+      <w:tblGrid>
+        <w:gridCol w:w="1903"/>
+        <w:gridCol w:w="5947"/>
+      </w:tblGrid>
+      <w:tr>
+        <w:trPr>
+          <w:jc w:val="center"/>
+        </w:trPr>
+        <w:tc>
+          <w:tcPr>
+            <w:tcW w:w="1903" w:type="dxa"/>
+          </w:tcPr>
+          <w:p>
+            <w:pPr>
+              <w:pStyle w:val="PargrafodaLista"/>
+              <w:ind w:left="0"/>
+              <w:rPr>
+                <w:rFonts w:asciiTheme="minorHAnsi" w:hAnsiTheme="minorHAnsi"/>
+                <w:b/>
+              </w:rPr>
+            </w:pPr>
+            <w:r>
+              <w:rPr>
+                <w:rFonts w:asciiTheme="minorHAnsi" w:hAnsiTheme="minorHAnsi"/>
+                <w:b/>
+              </w:rPr>
+              <w:t>Nome:</w:t>
+            </w:r>
+          </w:p>
+        </w:tc>
+        <w:tc>
+          <w:tcPr>
+            <w:tcW w:w="5947" w:type="dxa"/>
+          </w:tcPr>
+          <w:p>
+            <w:pPr>
+              <w:pStyle w:val="PargrafodaLista"/>
+              <w:ind w:left="0"/>
+              <w:rPr>
+                <w:rFonts w:asciiTheme="minorHAnsi" w:hAnsiTheme="minorHAnsi"/>
+                <w:b/>
+              </w:rPr>
+            </w:pPr>
+            <w:r>
+              <w:rPr>
+                <w:rFonts w:asciiTheme="minorHAnsi" w:hAnsiTheme="minorHAnsi"/>
+              </w:rPr>
+              <w:t>Requisitar voluntários em prevenção</w:t>
+            </w:r>
+          </w:p>
+        </w:tc>
+      </w:tr>
+      <w:tr>
+        <w:trPr>
+          <w:jc w:val="center"/>
+        </w:trPr>
+        <w:tc>
+          <w:tcPr>
+            <w:tcW w:w="1903" w:type="dxa"/>
+          </w:tcPr>
+          <w:p>
+            <w:pPr>
+              <w:pStyle w:val="PargrafodaLista"/>
+              <w:ind w:left="0"/>
+              <w:rPr>
+                <w:rFonts w:asciiTheme="minorHAnsi" w:hAnsiTheme="minorHAnsi"/>
+                <w:b/>
+              </w:rPr>
+            </w:pPr>
+            <w:r>
+              <w:rPr>
+                <w:rFonts w:asciiTheme="minorHAnsi" w:hAnsiTheme="minorHAnsi"/>
+                <w:b/>
+              </w:rPr>
+              <w:t>Descrição:</w:t>
+            </w:r>
+          </w:p>
+        </w:tc>
+        <w:tc>
+          <w:tcPr>
+            <w:tcW w:w="5947" w:type="dxa"/>
+          </w:tcPr>
+          <w:p>
+            <w:pPr>
+              <w:pStyle w:val="PargrafodaLista"/>
+              <w:ind w:left="0"/>
+              <w:rPr>
+                <w:rFonts w:asciiTheme="minorHAnsi" w:hAnsiTheme="minorHAnsi"/>
+                <w:b/>
+              </w:rPr>
+            </w:pPr>
+            <w:r>
+              <w:rPr>
+                <w:rFonts w:asciiTheme="minorHAnsi" w:hAnsiTheme="minorHAnsi"/>
+              </w:rPr>
+              <w:t>O enfermeiro pode requisitar/pedir mais voluntários para um determinado serviço no hospital</w:t>
+            </w:r>
+          </w:p>
+        </w:tc>
+      </w:tr>
+      <w:tr>
+        <w:trPr>
+          <w:jc w:val="center"/>
+        </w:trPr>
+        <w:tc>
+          <w:tcPr>
+            <w:tcW w:w="1903" w:type="dxa"/>
+          </w:tcPr>
+          <w:p>
+            <w:pPr>
+              <w:pStyle w:val="PargrafodaLista"/>
+              <w:ind w:left="0"/>
+              <w:rPr>
+                <w:rFonts w:asciiTheme="minorHAnsi" w:hAnsiTheme="minorHAnsi"/>
+                <w:b/>
+              </w:rPr>
+            </w:pPr>
+            <w:r>
+              <w:rPr>
+                <w:rFonts w:asciiTheme="minorHAnsi" w:hAnsiTheme="minorHAnsi"/>
+                <w:b/>
+              </w:rPr>
+              <w:t>Pré-condição:</w:t>
+            </w:r>
+          </w:p>
+        </w:tc>
+        <w:tc>
+          <w:tcPr>
+            <w:tcW w:w="5947" w:type="dxa"/>
+          </w:tcPr>
+          <w:p>
+            <w:pPr>
+              <w:rPr>
+                <w:color w:val="auto"/>
+              </w:rPr>
+            </w:pPr>
+            <w:r>
+              <w:rPr>
+                <w:color w:val="auto"/>
+                <w:sz w:val="24"/>
+              </w:rPr>
+              <w:t>Registo e login válido</w:t>
+            </w:r>
+          </w:p>
+        </w:tc>
+      </w:tr>
+      <w:tr>
+        <w:trPr>
+          <w:jc w:val="center"/>
+        </w:trPr>
+        <w:tc>
+          <w:tcPr>
+            <w:tcW w:w="1903" w:type="dxa"/>
+          </w:tcPr>
+          <w:p>
+            <w:pPr>
+              <w:rPr>
+                <w:color w:val="auto"/>
+              </w:rPr>
+            </w:pPr>
+            <w:r>
+              <w:rPr>
+                <w:b/>
+                <w:color w:val="auto"/>
+              </w:rPr>
+              <w:t>Caminho principal:</w:t>
+            </w:r>
+          </w:p>
+          <w:p>
+            <w:pPr>
+              <w:pStyle w:val="PargrafodaLista"/>
+              <w:ind w:left="0"/>
+              <w:rPr>
+                <w:rFonts w:asciiTheme="minorHAnsi" w:hAnsiTheme="minorHAnsi"/>
+                <w:b/>
+              </w:rPr>
+            </w:pPr>
+          </w:p>
+        </w:tc>
+        <w:tc>
+          <w:tcPr>
+            <w:tcW w:w="5947" w:type="dxa"/>
+          </w:tcPr>
+          <w:p>
+            <w:pPr>
+              <w:pStyle w:val="PargrafodaLista"/>
+              <w:numPr>
+                <w:ilvl w:val="0"/>
+                <w:numId w:val="27"/>
+              </w:numPr>
+              <w:rPr>
+                <w:rFonts w:asciiTheme="majorHAnsi" w:hAnsiTheme="majorHAnsi"/>
+                <w:szCs w:val="24"/>
+              </w:rPr>
+            </w:pPr>
+            <w:r>
+              <w:rPr>
+                <w:rFonts w:asciiTheme="majorHAnsi" w:hAnsiTheme="majorHAnsi"/>
+                <w:szCs w:val="24"/>
+              </w:rPr>
+              <w:t>O sistema apresenta o menu principal</w:t>
+            </w:r>
+          </w:p>
+          <w:p>
+            <w:pPr>
+              <w:pStyle w:val="PargrafodaLista"/>
+              <w:numPr>
+                <w:ilvl w:val="0"/>
+                <w:numId w:val="27"/>
+              </w:numPr>
+              <w:rPr>
+                <w:rFonts w:asciiTheme="majorHAnsi" w:hAnsiTheme="majorHAnsi"/>
+                <w:szCs w:val="24"/>
+              </w:rPr>
+            </w:pPr>
+            <w:r>
+              <w:rPr>
+                <w:rFonts w:asciiTheme="majorHAnsi" w:hAnsiTheme="majorHAnsi"/>
+                <w:szCs w:val="24"/>
+              </w:rPr>
+              <w:t>O ator seleciona a opção “Recrutar Voluntários”</w:t>
+            </w:r>
+          </w:p>
+          <w:p>
+            <w:pPr>
+              <w:pStyle w:val="PargrafodaLista"/>
+              <w:numPr>
+                <w:ilvl w:val="0"/>
+                <w:numId w:val="27"/>
+              </w:numPr>
+              <w:rPr>
+                <w:rFonts w:asciiTheme="majorHAnsi" w:hAnsiTheme="majorHAnsi"/>
+                <w:szCs w:val="24"/>
+              </w:rPr>
+            </w:pPr>
+            <w:r>
+              <w:rPr>
+                <w:rFonts w:asciiTheme="majorHAnsi" w:hAnsiTheme="majorHAnsi"/>
+                <w:szCs w:val="24"/>
+              </w:rPr>
+              <w:t>O sistema fornece campos para o ator preencher (turno, número de voluntários necess</w:t>
+            </w:r>
+            <w:r>
+              <w:rPr>
+                <w:rFonts w:asciiTheme="majorHAnsi" w:hAnsiTheme="majorHAnsi"/>
+                <w:szCs w:val="24"/>
+              </w:rPr>
+              <w:t xml:space="preserve">ários </w:t>
+            </w:r>
+            <w:r>
+              <w:rPr>
+                <w:rFonts w:asciiTheme="majorHAnsi" w:hAnsiTheme="majorHAnsi"/>
+                <w:szCs w:val="24"/>
+              </w:rPr>
+              <w:t>e serviço)</w:t>
+            </w:r>
+          </w:p>
+          <w:p>
+            <w:pPr>
+              <w:pStyle w:val="PargrafodaLista"/>
+              <w:numPr>
+                <w:ilvl w:val="0"/>
+                <w:numId w:val="27"/>
+              </w:numPr>
+              <w:rPr>
+                <w:rFonts w:asciiTheme="majorHAnsi" w:hAnsiTheme="majorHAnsi"/>
+                <w:szCs w:val="24"/>
+              </w:rPr>
+            </w:pPr>
+            <w:r>
+              <w:rPr>
+                <w:rFonts w:asciiTheme="majorHAnsi" w:hAnsiTheme="majorHAnsi"/>
+                <w:szCs w:val="24"/>
+              </w:rPr>
+              <w:t>O ator submete o pedido de recrutar voluntários</w:t>
+            </w:r>
+          </w:p>
+          <w:p>
+            <w:pPr>
+              <w:pStyle w:val="PargrafodaLista"/>
+              <w:numPr>
+                <w:ilvl w:val="0"/>
+                <w:numId w:val="27"/>
+              </w:numPr>
+              <w:rPr>
+                <w:rFonts w:asciiTheme="majorHAnsi" w:hAnsiTheme="majorHAnsi"/>
+                <w:szCs w:val="24"/>
+              </w:rPr>
+            </w:pPr>
+            <w:r>
+              <w:rPr>
+                <w:rFonts w:asciiTheme="majorHAnsi" w:hAnsiTheme="majorHAnsi"/>
+                <w:szCs w:val="24"/>
+              </w:rPr>
+              <w:t>O sistema confirma o sucesso da submissão do pedido</w:t>
+            </w:r>
+          </w:p>
+        </w:tc>
+      </w:tr>
+      <w:tr>
+        <w:trPr>
+          <w:jc w:val="center"/>
+        </w:trPr>
+        <w:tc>
+          <w:tcPr>
+            <w:tcW w:w="1903" w:type="dxa"/>
+          </w:tcPr>
+          <w:p>
+            <w:pPr>
+              <w:pStyle w:val="PargrafodaLista"/>
+              <w:ind w:left="0"/>
+              <w:rPr>
+                <w:rFonts w:asciiTheme="minorHAnsi" w:hAnsiTheme="minorHAnsi"/>
+                <w:b/>
+              </w:rPr>
+            </w:pPr>
+            <w:r>
+              <w:rPr>
+                <w:rFonts w:asciiTheme="minorHAnsi" w:hAnsiTheme="minorHAnsi"/>
+                <w:b/>
+              </w:rPr>
+              <w:t>Caminho alternativo:</w:t>
+            </w:r>
+          </w:p>
+        </w:tc>
+        <w:tc>
+          <w:tcPr>
+            <w:tcW w:w="5947" w:type="dxa"/>
+          </w:tcPr>
+          <w:p>
+            <w:pPr>
+              <w:pStyle w:val="PargrafodaLista"/>
+              <w:numPr>
+                <w:ilvl w:val="0"/>
+                <w:numId w:val="28"/>
+              </w:numPr>
+              <w:rPr>
+                <w:rFonts w:asciiTheme="majorHAnsi" w:hAnsiTheme="majorHAnsi"/>
+                <w:szCs w:val="24"/>
+              </w:rPr>
+            </w:pPr>
+            <w:bookmarkStart w:id="1" w:name="_GoBack"/>
+            <w:bookmarkEnd w:id="1"/>
+            <w:r>
+              <w:rPr>
+                <w:rFonts w:asciiTheme="majorHAnsi" w:hAnsiTheme="majorHAnsi"/>
+                <w:szCs w:val="24"/>
+              </w:rPr>
+              <w:t>a) Sistema indisponível</w:t>
+            </w:r>
+          </w:p>
+          <w:p>
+            <w:pPr>
+              <w:spacing w:line="360" w:lineRule="auto"/>
+              <w:ind w:left="360"/>
+              <w:jc w:val="both"/>
+              <w:rPr>
+                <w:rFonts w:asciiTheme="majorHAnsi" w:hAnsiTheme="majorHAnsi"/>
+                <w:color w:val="auto"/>
+                <w:sz w:val="24"/>
+                <w:szCs w:val="24"/>
+              </w:rPr>
+            </w:pPr>
+            <w:r>
+              <w:rPr>
+                <w:rFonts w:asciiTheme="majorHAnsi" w:hAnsiTheme="majorHAnsi"/>
+                <w:color w:val="auto"/>
+                <w:sz w:val="24"/>
+                <w:szCs w:val="24"/>
+              </w:rPr>
+              <w:t xml:space="preserve">3. a) </w:t>
+            </w:r>
+            <w:r>
+              <w:rPr>
+                <w:rFonts w:asciiTheme="majorHAnsi" w:hAnsiTheme="majorHAnsi"/>
+                <w:color w:val="auto"/>
+                <w:sz w:val="24"/>
+                <w:szCs w:val="24"/>
+              </w:rPr>
+              <w:t xml:space="preserve">O sistema não fornece os campos de preenchimento </w:t>
+            </w:r>
+          </w:p>
+          <w:p>
+            <w:pPr>
+              <w:spacing w:line="360" w:lineRule="auto"/>
+              <w:ind w:left="360"/>
+              <w:rPr>
+                <w:rFonts w:asciiTheme="majorHAnsi" w:hAnsiTheme="majorHAnsi"/>
+                <w:sz w:val="24"/>
+                <w:szCs w:val="24"/>
+              </w:rPr>
+            </w:pPr>
+          </w:p>
+        </w:tc>
+      </w:tr>
+      <w:tr>
+        <w:trPr>
+          <w:jc w:val="center"/>
+        </w:trPr>
+        <w:tc>
+          <w:tcPr>
+            <w:tcW w:w="1903" w:type="dxa"/>
+          </w:tcPr>
+          <w:p>
+            <w:pPr>
+              <w:rPr>
+                <w:b/>
+                <w:color w:val="auto"/>
+              </w:rPr>
+            </w:pPr>
+            <w:r>
+              <w:rPr>
+                <w:b/>
+                <w:color w:val="auto"/>
+              </w:rPr>
+              <w:t>Suplementos ou adornos:</w:t>
+            </w:r>
+          </w:p>
+          <w:p>
+            <w:pPr>
+              <w:pStyle w:val="PargrafodaLista"/>
+              <w:ind w:left="0"/>
+              <w:rPr>
+                <w:rFonts w:asciiTheme="minorHAnsi" w:hAnsiTheme="minorHAnsi"/>
+                <w:b/>
+              </w:rPr>
+            </w:pPr>
+          </w:p>
+        </w:tc>
+        <w:tc>
+          <w:tcPr>
+            <w:tcW w:w="5947" w:type="dxa"/>
+          </w:tcPr>
+          <w:p>
+            <w:pPr>
+              <w:spacing w:line="360" w:lineRule="auto"/>
+              <w:jc w:val="both"/>
+              <w:rPr>
+                <w:rFonts w:asciiTheme="majorHAnsi" w:hAnsiTheme="majorHAnsi"/>
+                <w:szCs w:val="24"/>
+              </w:rPr>
+            </w:pPr>
+            <w:r>
+              <w:rPr>
+                <w:rFonts w:asciiTheme="majorHAnsi" w:hAnsiTheme="majorHAnsi"/>
+                <w:color w:val="auto"/>
+                <w:sz w:val="24"/>
+                <w:szCs w:val="24"/>
+              </w:rPr>
+              <w:t xml:space="preserve">  </w:t>
+            </w:r>
+            <w:r>
+              <w:rPr>
+                <w:rFonts w:asciiTheme="majorHAnsi" w:hAnsiTheme="majorHAnsi"/>
+                <w:color w:val="auto"/>
+                <w:sz w:val="24"/>
+                <w:szCs w:val="24"/>
+              </w:rPr>
+              <w:t>Garantir que o sistema funciona, mesmo que exista sobrecarga do servidor</w:t>
+            </w:r>
+          </w:p>
+        </w:tc>
+      </w:tr>
+      <w:tr>
+        <w:trPr>
+          <w:jc w:val="center"/>
+        </w:trPr>
+        <w:tc>
+          <w:tcPr>
+            <w:tcW w:w="1903" w:type="dxa"/>
+          </w:tcPr>
+          <w:p>
+            <w:pPr>
+              <w:rPr>
+                <w:color w:val="auto"/>
+              </w:rPr>
+            </w:pPr>
+            <w:r>
+              <w:rPr>
+                <w:b/>
+                <w:color w:val="auto"/>
+              </w:rPr>
+              <w:t>Pós-Condição:</w:t>
+            </w:r>
+          </w:p>
+        </w:tc>
+        <w:tc>
+          <w:tcPr>
+            <w:tcW w:w="5947" w:type="dxa"/>
+          </w:tcPr>
+          <w:p>
+            <w:pPr>
+              <w:spacing w:line="360" w:lineRule="auto"/>
+              <w:rPr>
+                <w:rFonts w:asciiTheme="majorHAnsi" w:hAnsiTheme="majorHAnsi"/>
+                <w:b/>
+                <w:color w:val="auto"/>
+                <w:sz w:val="24"/>
+                <w:szCs w:val="24"/>
+              </w:rPr>
+            </w:pPr>
+            <w:r>
+              <w:rPr>
+                <w:rFonts w:asciiTheme="majorHAnsi" w:hAnsiTheme="majorHAnsi"/>
+                <w:color w:val="auto"/>
+                <w:sz w:val="24"/>
+                <w:szCs w:val="24"/>
+              </w:rPr>
+              <w:t xml:space="preserve">Informar se os voluntários podem ser recrutados </w:t>
+            </w:r>
+          </w:p>
+        </w:tc>
+      </w:tr>
+      <w:tr>
+        <w:trPr>
+          <w:jc w:val="center"/>
+        </w:trPr>
+        <w:tc>
+          <w:tcPr>
+            <w:tcW w:w="1903" w:type="dxa"/>
+          </w:tcPr>
+          <w:p>
+            <w:pPr>
+              <w:rPr>
+                <w:b/>
+                <w:color w:val="auto"/>
+              </w:rPr>
+            </w:pPr>
+            <w:r>
+              <w:rPr>
+                <w:b/>
+                <w:color w:val="auto"/>
+              </w:rPr>
+              <w:t>Tamanho:</w:t>
+            </w:r>
+          </w:p>
+        </w:tc>
+        <w:tc>
+          <w:tcPr>
+            <w:tcW w:w="5947" w:type="dxa"/>
+          </w:tcPr>
+          <w:p>
+            <w:pPr>
+              <w:rPr>
+                <w:rFonts w:asciiTheme="majorHAnsi" w:hAnsiTheme="majorHAnsi"/>
+                <w:color w:val="auto"/>
+                <w:sz w:val="24"/>
+                <w:szCs w:val="24"/>
+              </w:rPr>
+            </w:pPr>
+            <w:r>
+              <w:rPr>
+                <w:rFonts w:asciiTheme="majorHAnsi" w:hAnsiTheme="majorHAnsi"/>
+                <w:color w:val="auto"/>
+                <w:sz w:val="24"/>
+                <w:szCs w:val="24"/>
+              </w:rPr>
+              <w:t>L</w:t>
+            </w:r>
+          </w:p>
+        </w:tc>
+      </w:tr>
+    </w:tbl>
+    <w:p/>
+    <w:p/>
+    <w:p/>
+    <w:p/>
+    <w:p/>
+    <w:p/>
+    <w:p/>
+    <w:p/>
+    <w:p>
+      <w:pPr>
+        <w:rPr>
+          <w:b/>
+          <w:color w:val="auto"/>
+          <w:sz w:val="28"/>
+        </w:rPr>
+      </w:pPr>
+      <w:r>
+        <w:rPr>
+          <w:b/>
+          <w:color w:val="auto"/>
+          <w:sz w:val="28"/>
+        </w:rPr>
+        <w:lastRenderedPageBreak/>
+        <w:t>Efetuar pedido de alteração de horário, turno e serviço:</w:t>
+      </w:r>
+    </w:p>
+    <w:tbl>
+      <w:tblPr>
+        <w:tblStyle w:val="Tabelacomgrelha"/>
+        <w:tblW w:w="0" w:type="auto"/>
+        <w:jc w:val="center"/>
+        <w:tblLook w:val="04A0" w:firstRow="1" w:lastRow="0" w:firstColumn="1" w:lastColumn="0" w:noHBand="0" w:noVBand="1"/>
+      </w:tblPr>
+      <w:tblGrid>
+        <w:gridCol w:w="1903"/>
+        <w:gridCol w:w="5947"/>
+      </w:tblGrid>
+      <w:tr>
+        <w:trPr>
+          <w:jc w:val="center"/>
+        </w:trPr>
+        <w:tc>
+          <w:tcPr>
+            <w:tcW w:w="1903" w:type="dxa"/>
+          </w:tcPr>
+          <w:p>
+            <w:pPr>
+              <w:pStyle w:val="PargrafodaLista"/>
+              <w:ind w:left="0"/>
+              <w:rPr>
+                <w:rFonts w:asciiTheme="minorHAnsi" w:hAnsiTheme="minorHAnsi"/>
+                <w:b/>
+              </w:rPr>
+            </w:pPr>
+            <w:r>
+              <w:rPr>
+                <w:rFonts w:asciiTheme="minorHAnsi" w:hAnsiTheme="minorHAnsi"/>
+                <w:b/>
+              </w:rPr>
+              <w:t>Nome:</w:t>
+            </w:r>
+          </w:p>
+        </w:tc>
+        <w:tc>
+          <w:tcPr>
+            <w:tcW w:w="5947" w:type="dxa"/>
+          </w:tcPr>
+          <w:p>
+            <w:pPr>
+              <w:pStyle w:val="PargrafodaLista"/>
+              <w:ind w:left="0"/>
+              <w:rPr>
+                <w:rFonts w:asciiTheme="minorHAnsi" w:hAnsiTheme="minorHAnsi"/>
+                <w:b/>
+              </w:rPr>
+            </w:pPr>
+            <w:r>
+              <w:rPr>
+                <w:rFonts w:asciiTheme="minorHAnsi" w:hAnsiTheme="minorHAnsi"/>
+              </w:rPr>
+              <w:t>Efetuar pedido de alteração de horário, turno e serviço</w:t>
+            </w:r>
+          </w:p>
+        </w:tc>
+      </w:tr>
+      <w:tr>
+        <w:trPr>
+          <w:jc w:val="center"/>
+        </w:trPr>
+        <w:tc>
+          <w:tcPr>
+            <w:tcW w:w="1903" w:type="dxa"/>
+          </w:tcPr>
+          <w:p>
+            <w:pPr>
+              <w:pStyle w:val="PargrafodaLista"/>
+              <w:ind w:left="0"/>
+              <w:rPr>
+                <w:rFonts w:asciiTheme="minorHAnsi" w:hAnsiTheme="minorHAnsi"/>
+                <w:b/>
+              </w:rPr>
+            </w:pPr>
+            <w:r>
+              <w:rPr>
+                <w:rFonts w:asciiTheme="minorHAnsi" w:hAnsiTheme="minorHAnsi"/>
+                <w:b/>
+              </w:rPr>
+              <w:t>Descrição:</w:t>
+            </w:r>
+          </w:p>
+        </w:tc>
+        <w:tc>
+          <w:tcPr>
+            <w:tcW w:w="5947" w:type="dxa"/>
+          </w:tcPr>
+          <w:p>
+            <w:pPr>
+              <w:pStyle w:val="PargrafodaLista"/>
+              <w:ind w:left="0"/>
+              <w:rPr>
+                <w:rFonts w:asciiTheme="minorHAnsi" w:hAnsiTheme="minorHAnsi"/>
+                <w:b/>
+              </w:rPr>
+            </w:pPr>
+            <w:r>
+              <w:rPr>
+                <w:rFonts w:asciiTheme="minorHAnsi" w:hAnsiTheme="minorHAnsi"/>
+              </w:rPr>
+              <w:t xml:space="preserve">O enfermeiro ou voluntário querem submeter um pedido de alteração do horário, turno ou serviço </w:t>
+            </w:r>
+          </w:p>
+        </w:tc>
+      </w:tr>
+      <w:tr>
+        <w:trPr>
+          <w:jc w:val="center"/>
+        </w:trPr>
+        <w:tc>
+          <w:tcPr>
+            <w:tcW w:w="1903" w:type="dxa"/>
+          </w:tcPr>
+          <w:p>
+            <w:pPr>
+              <w:pStyle w:val="PargrafodaLista"/>
+              <w:ind w:left="0"/>
+              <w:rPr>
+                <w:rFonts w:asciiTheme="minorHAnsi" w:hAnsiTheme="minorHAnsi"/>
+                <w:b/>
+              </w:rPr>
+            </w:pPr>
+            <w:r>
+              <w:rPr>
+                <w:rFonts w:asciiTheme="minorHAnsi" w:hAnsiTheme="minorHAnsi"/>
+                <w:b/>
+              </w:rPr>
+              <w:t>Pré-condição:</w:t>
+            </w:r>
+          </w:p>
+        </w:tc>
+        <w:tc>
+          <w:tcPr>
+            <w:tcW w:w="5947" w:type="dxa"/>
+          </w:tcPr>
+          <w:p>
+            <w:pPr>
+              <w:rPr>
+                <w:color w:val="auto"/>
+              </w:rPr>
+            </w:pPr>
+            <w:r>
+              <w:rPr>
+                <w:color w:val="auto"/>
+                <w:sz w:val="24"/>
+              </w:rPr>
+              <w:t>Registo e login válido</w:t>
+            </w:r>
+          </w:p>
+        </w:tc>
+      </w:tr>
+      <w:tr>
+        <w:trPr>
+          <w:jc w:val="center"/>
+        </w:trPr>
+        <w:tc>
+          <w:tcPr>
+            <w:tcW w:w="1903" w:type="dxa"/>
+          </w:tcPr>
+          <w:p>
+            <w:pPr>
+              <w:rPr>
+                <w:color w:val="auto"/>
+              </w:rPr>
+            </w:pPr>
+            <w:r>
+              <w:rPr>
+                <w:b/>
+                <w:color w:val="auto"/>
+              </w:rPr>
+              <w:t>Caminho principal:</w:t>
+            </w:r>
+          </w:p>
+          <w:p>
+            <w:pPr>
+              <w:pStyle w:val="PargrafodaLista"/>
+              <w:ind w:left="0"/>
+              <w:rPr>
+                <w:rFonts w:asciiTheme="minorHAnsi" w:hAnsiTheme="minorHAnsi"/>
+                <w:b/>
+              </w:rPr>
+            </w:pPr>
+          </w:p>
+        </w:tc>
+        <w:tc>
+          <w:tcPr>
+            <w:tcW w:w="5947" w:type="dxa"/>
+          </w:tcPr>
+          <w:p>
+            <w:pPr>
+              <w:pStyle w:val="PargrafodaLista"/>
+              <w:numPr>
+                <w:ilvl w:val="0"/>
+                <w:numId w:val="29"/>
+              </w:numPr>
+              <w:rPr>
+                <w:rFonts w:asciiTheme="majorHAnsi" w:hAnsiTheme="majorHAnsi"/>
+                <w:szCs w:val="24"/>
+              </w:rPr>
+            </w:pPr>
+            <w:r>
+              <w:rPr>
+                <w:rFonts w:asciiTheme="majorHAnsi" w:hAnsiTheme="majorHAnsi"/>
+                <w:szCs w:val="24"/>
+              </w:rPr>
+              <w:t>O sistema apresenta o menu principal</w:t>
+            </w:r>
+          </w:p>
+          <w:p>
+            <w:pPr>
+              <w:pStyle w:val="PargrafodaLista"/>
+              <w:numPr>
+                <w:ilvl w:val="0"/>
+                <w:numId w:val="29"/>
+              </w:numPr>
+              <w:rPr>
+                <w:rFonts w:asciiTheme="majorHAnsi" w:hAnsiTheme="majorHAnsi"/>
+                <w:szCs w:val="24"/>
+              </w:rPr>
+            </w:pPr>
+            <w:r>
+              <w:rPr>
+                <w:rFonts w:asciiTheme="majorHAnsi" w:hAnsiTheme="majorHAnsi"/>
+                <w:szCs w:val="24"/>
+              </w:rPr>
+              <w:t>O ator seleciona a opção “Consultar”</w:t>
+            </w:r>
+          </w:p>
+          <w:p>
+            <w:pPr>
+              <w:pStyle w:val="PargrafodaLista"/>
+              <w:numPr>
+                <w:ilvl w:val="0"/>
+                <w:numId w:val="29"/>
+              </w:numPr>
+              <w:rPr>
+                <w:rFonts w:asciiTheme="minorHAnsi" w:hAnsiTheme="minorHAnsi"/>
+              </w:rPr>
+            </w:pPr>
+            <w:r>
+              <w:rPr>
+                <w:rFonts w:asciiTheme="minorHAnsi" w:hAnsiTheme="minorHAnsi"/>
+              </w:rPr>
+              <w:t>O sistema mostra os horários, turnos e serviços</w:t>
+            </w:r>
+          </w:p>
+          <w:p>
+            <w:pPr>
+              <w:pStyle w:val="PargrafodaLista"/>
+              <w:rPr>
+                <w:rFonts w:asciiTheme="majorHAnsi" w:hAnsiTheme="majorHAnsi"/>
+                <w:szCs w:val="24"/>
+              </w:rPr>
+            </w:pPr>
+            <w:r>
+              <w:rPr>
+                <w:rFonts w:asciiTheme="majorHAnsi" w:hAnsiTheme="majorHAnsi"/>
+                <w:szCs w:val="24"/>
+              </w:rPr>
+              <w:t>e a opção “Troca de Horário/Serviço”</w:t>
+            </w:r>
+          </w:p>
+          <w:p>
+            <w:pPr>
+              <w:pStyle w:val="PargrafodaLista"/>
+              <w:numPr>
+                <w:ilvl w:val="0"/>
+                <w:numId w:val="29"/>
+              </w:numPr>
+              <w:rPr>
+                <w:rFonts w:asciiTheme="majorHAnsi" w:hAnsiTheme="majorHAnsi"/>
+                <w:szCs w:val="24"/>
+              </w:rPr>
+            </w:pPr>
+            <w:r>
+              <w:rPr>
+                <w:rFonts w:asciiTheme="majorHAnsi" w:hAnsiTheme="majorHAnsi"/>
+                <w:szCs w:val="24"/>
+              </w:rPr>
+              <w:t>O ator seleciona a opção pretendida</w:t>
+            </w:r>
+          </w:p>
+          <w:p>
+            <w:pPr>
+              <w:pStyle w:val="PargrafodaLista"/>
+              <w:numPr>
+                <w:ilvl w:val="0"/>
+                <w:numId w:val="29"/>
+              </w:numPr>
+              <w:rPr>
+                <w:rFonts w:asciiTheme="majorHAnsi" w:hAnsiTheme="majorHAnsi"/>
+                <w:szCs w:val="24"/>
+              </w:rPr>
+            </w:pPr>
+            <w:r>
+              <w:rPr>
+                <w:rFonts w:asciiTheme="majorHAnsi" w:hAnsiTheme="majorHAnsi"/>
+                <w:szCs w:val="24"/>
+              </w:rPr>
+              <w:t>O sistema fornece campos para o ator preencher</w:t>
+            </w:r>
+          </w:p>
+          <w:p>
+            <w:pPr>
+              <w:pStyle w:val="PargrafodaLista"/>
+              <w:numPr>
+                <w:ilvl w:val="0"/>
+                <w:numId w:val="29"/>
+              </w:numPr>
+              <w:rPr>
+                <w:rFonts w:asciiTheme="majorHAnsi" w:hAnsiTheme="majorHAnsi"/>
+                <w:szCs w:val="24"/>
+              </w:rPr>
+            </w:pPr>
+            <w:r>
+              <w:rPr>
+                <w:rFonts w:asciiTheme="majorHAnsi" w:hAnsiTheme="majorHAnsi"/>
+                <w:szCs w:val="24"/>
+              </w:rPr>
+              <w:t>O ator submete o pedido de alteração</w:t>
+            </w:r>
+          </w:p>
+          <w:p>
+            <w:pPr>
+              <w:pStyle w:val="PargrafodaLista"/>
+              <w:numPr>
+                <w:ilvl w:val="0"/>
+                <w:numId w:val="29"/>
+              </w:numPr>
+              <w:rPr>
+                <w:rFonts w:asciiTheme="majorHAnsi" w:hAnsiTheme="majorHAnsi"/>
+                <w:szCs w:val="24"/>
+              </w:rPr>
+            </w:pPr>
+            <w:r>
+              <w:rPr>
+                <w:rFonts w:asciiTheme="majorHAnsi" w:hAnsiTheme="majorHAnsi"/>
+                <w:szCs w:val="24"/>
+              </w:rPr>
+              <w:t>O sistema confirma o sucesso de submissão do pedido</w:t>
+            </w:r>
+          </w:p>
+        </w:tc>
+      </w:tr>
+      <w:tr>
+        <w:trPr>
+          <w:jc w:val="center"/>
+        </w:trPr>
+        <w:tc>
+          <w:tcPr>
+            <w:tcW w:w="1903" w:type="dxa"/>
+          </w:tcPr>
+          <w:p>
+            <w:pPr>
+              <w:pStyle w:val="PargrafodaLista"/>
+              <w:ind w:left="0"/>
+              <w:rPr>
+                <w:rFonts w:asciiTheme="minorHAnsi" w:hAnsiTheme="minorHAnsi"/>
+                <w:b/>
+              </w:rPr>
+            </w:pPr>
+            <w:r>
+              <w:rPr>
+                <w:rFonts w:asciiTheme="minorHAnsi" w:hAnsiTheme="minorHAnsi"/>
+                <w:b/>
+              </w:rPr>
+              <w:t>Caminho alternativo:</w:t>
+            </w:r>
+          </w:p>
+        </w:tc>
+        <w:tc>
+          <w:tcPr>
+            <w:tcW w:w="5947" w:type="dxa"/>
+          </w:tcPr>
+          <w:p>
+            <w:pPr>
+              <w:pStyle w:val="PargrafodaLista"/>
+              <w:numPr>
+                <w:ilvl w:val="0"/>
+                <w:numId w:val="30"/>
+              </w:numPr>
+              <w:rPr>
+                <w:rFonts w:asciiTheme="majorHAnsi" w:hAnsiTheme="majorHAnsi"/>
+                <w:szCs w:val="24"/>
+              </w:rPr>
+            </w:pPr>
+            <w:r>
+              <w:rPr>
+                <w:rFonts w:asciiTheme="majorHAnsi" w:hAnsiTheme="majorHAnsi"/>
+                <w:szCs w:val="24"/>
+              </w:rPr>
+              <w:t xml:space="preserve">a) </w:t>
+            </w:r>
+            <w:r>
+              <w:rPr>
+                <w:rFonts w:asciiTheme="majorHAnsi" w:hAnsiTheme="majorHAnsi"/>
+                <w:szCs w:val="24"/>
+              </w:rPr>
+              <w:t xml:space="preserve"> </w:t>
+            </w:r>
+            <w:r>
+              <w:rPr>
+                <w:rFonts w:asciiTheme="majorHAnsi" w:hAnsiTheme="majorHAnsi"/>
+                <w:szCs w:val="24"/>
+              </w:rPr>
+              <w:t>Sistema indisponível</w:t>
+            </w:r>
+          </w:p>
+          <w:p>
+            <w:pPr>
+              <w:spacing w:line="360" w:lineRule="auto"/>
+              <w:ind w:left="360"/>
+              <w:jc w:val="both"/>
+              <w:rPr>
+                <w:rFonts w:asciiTheme="majorHAnsi" w:hAnsiTheme="majorHAnsi"/>
+                <w:color w:val="auto"/>
+                <w:sz w:val="24"/>
+                <w:szCs w:val="24"/>
+              </w:rPr>
+            </w:pPr>
+            <w:r>
+              <w:rPr>
+                <w:rFonts w:asciiTheme="majorHAnsi" w:hAnsiTheme="majorHAnsi"/>
+                <w:color w:val="auto"/>
+                <w:sz w:val="24"/>
+                <w:szCs w:val="24"/>
+              </w:rPr>
+              <w:t xml:space="preserve">5. a) </w:t>
+            </w:r>
+            <w:r>
+              <w:rPr>
+                <w:rFonts w:asciiTheme="majorHAnsi" w:hAnsiTheme="majorHAnsi"/>
+                <w:color w:val="auto"/>
+                <w:sz w:val="24"/>
+                <w:szCs w:val="24"/>
+              </w:rPr>
+              <w:t xml:space="preserve">O sistema não fornece os campos de preenchimento </w:t>
+            </w:r>
+          </w:p>
+          <w:p>
+            <w:pPr>
+              <w:spacing w:line="360" w:lineRule="auto"/>
+              <w:ind w:left="360"/>
+              <w:rPr>
+                <w:rFonts w:asciiTheme="majorHAnsi" w:hAnsiTheme="majorHAnsi"/>
+                <w:sz w:val="24"/>
+                <w:szCs w:val="24"/>
+              </w:rPr>
+            </w:pPr>
+          </w:p>
+        </w:tc>
+      </w:tr>
+      <w:tr>
+        <w:trPr>
+          <w:jc w:val="center"/>
+        </w:trPr>
+        <w:tc>
+          <w:tcPr>
+            <w:tcW w:w="1903" w:type="dxa"/>
+          </w:tcPr>
+          <w:p>
+            <w:pPr>
+              <w:rPr>
+                <w:b/>
+                <w:color w:val="auto"/>
+              </w:rPr>
+            </w:pPr>
+            <w:r>
+              <w:rPr>
+                <w:b/>
+                <w:color w:val="auto"/>
+              </w:rPr>
+              <w:t>Suplementos ou adornos:</w:t>
+            </w:r>
+          </w:p>
+          <w:p>
+            <w:pPr>
+              <w:pStyle w:val="PargrafodaLista"/>
+              <w:ind w:left="0"/>
+              <w:rPr>
+                <w:rFonts w:asciiTheme="minorHAnsi" w:hAnsiTheme="minorHAnsi"/>
+                <w:b/>
+              </w:rPr>
+            </w:pPr>
+          </w:p>
+        </w:tc>
+        <w:tc>
+          <w:tcPr>
+            <w:tcW w:w="5947" w:type="dxa"/>
+          </w:tcPr>
+          <w:p>
+            <w:pPr>
+              <w:spacing w:line="360" w:lineRule="auto"/>
+              <w:jc w:val="both"/>
+              <w:rPr>
+                <w:rFonts w:asciiTheme="majorHAnsi" w:hAnsiTheme="majorHAnsi"/>
+                <w:szCs w:val="24"/>
+              </w:rPr>
+            </w:pPr>
+            <w:r>
+              <w:rPr>
+                <w:rFonts w:asciiTheme="majorHAnsi" w:hAnsiTheme="majorHAnsi"/>
+                <w:color w:val="auto"/>
+                <w:sz w:val="24"/>
+                <w:szCs w:val="24"/>
+              </w:rPr>
+              <w:t>Garantir que o sistema funciona, mesmo que exista sobrecarga do servidor</w:t>
+            </w:r>
+          </w:p>
+        </w:tc>
+      </w:tr>
+      <w:tr>
+        <w:trPr>
+          <w:jc w:val="center"/>
+        </w:trPr>
+        <w:tc>
+          <w:tcPr>
+            <w:tcW w:w="1903" w:type="dxa"/>
+          </w:tcPr>
+          <w:p>
+            <w:pPr>
+              <w:rPr>
+                <w:color w:val="auto"/>
+              </w:rPr>
+            </w:pPr>
+            <w:r>
+              <w:rPr>
+                <w:b/>
+                <w:color w:val="auto"/>
+              </w:rPr>
+              <w:t>Pós-Condição:</w:t>
+            </w:r>
+          </w:p>
+        </w:tc>
+        <w:tc>
+          <w:tcPr>
+            <w:tcW w:w="5947" w:type="dxa"/>
+          </w:tcPr>
+          <w:p>
+            <w:pPr>
+              <w:spacing w:line="360" w:lineRule="auto"/>
+              <w:rPr>
+                <w:rFonts w:asciiTheme="majorHAnsi" w:hAnsiTheme="majorHAnsi"/>
+                <w:b/>
+                <w:color w:val="auto"/>
+                <w:sz w:val="24"/>
+                <w:szCs w:val="24"/>
+              </w:rPr>
+            </w:pPr>
+            <w:r>
+              <w:rPr>
+                <w:rFonts w:asciiTheme="majorHAnsi" w:hAnsiTheme="majorHAnsi"/>
+                <w:color w:val="auto"/>
+                <w:sz w:val="24"/>
+                <w:szCs w:val="24"/>
+              </w:rPr>
+              <w:t>O sistema notifica o ator se foi cedida a alteração de horário e/ou serviço</w:t>
+            </w:r>
+          </w:p>
+        </w:tc>
+      </w:tr>
+      <w:tr>
+        <w:trPr>
+          <w:jc w:val="center"/>
+        </w:trPr>
+        <w:tc>
+          <w:tcPr>
+            <w:tcW w:w="1903" w:type="dxa"/>
+          </w:tcPr>
+          <w:p>
+            <w:pPr>
+              <w:rPr>
+                <w:b/>
+                <w:color w:val="auto"/>
+              </w:rPr>
+            </w:pPr>
+            <w:r>
+              <w:rPr>
+                <w:b/>
+                <w:color w:val="auto"/>
+              </w:rPr>
+              <w:t>Tamanho:</w:t>
+            </w:r>
+          </w:p>
+        </w:tc>
+        <w:tc>
+          <w:tcPr>
+            <w:tcW w:w="5947" w:type="dxa"/>
+          </w:tcPr>
+          <w:p>
+            <w:pPr>
+              <w:rPr>
+                <w:rFonts w:asciiTheme="majorHAnsi" w:hAnsiTheme="majorHAnsi"/>
+                <w:color w:val="auto"/>
+                <w:sz w:val="24"/>
+                <w:szCs w:val="24"/>
+              </w:rPr>
+            </w:pPr>
+            <w:r>
+              <w:rPr>
+                <w:rFonts w:asciiTheme="majorHAnsi" w:hAnsiTheme="majorHAnsi"/>
+                <w:color w:val="auto"/>
+                <w:sz w:val="24"/>
+                <w:szCs w:val="24"/>
+              </w:rPr>
+              <w:t>L</w:t>
+            </w:r>
+          </w:p>
+        </w:tc>
+      </w:tr>
+    </w:tbl>
+    <w:p/>
+    <w:p/>
+    <w:p/>
+    <w:p/>
     <w:p>
       <w:pPr>
         <w:pStyle w:val="Cabealho1"/>
@@ -5329,7 +6825,7 @@
         <w:noProof/>
         <w:lang w:bidi="pt-PT"/>
       </w:rPr>
-      <w:t>10</w:t>
+      <w:t>1</w:t>
     </w:r>
     <w:r>
       <w:rPr>
@@ -6282,6 +7778,95 @@
     </w:lvl>
   </w:abstractNum>
   <w:abstractNum w:abstractNumId="18">
+    <w:nsid w:val="329A6C1C"/>
+    <w:multiLevelType w:val="hybridMultilevel"/>
+    <w:tmpl w:val="46A80422"/>
+    <w:lvl w:ilvl="0" w:tplc="0816000F">
+      <w:start w:val="1"/>
+      <w:numFmt w:val="decimal"/>
+      <w:lvlText w:val="%1."/>
+      <w:lvlJc w:val="left"/>
+      <w:pPr>
+        <w:ind w:left="720" w:hanging="360"/>
+      </w:pPr>
+      <w:rPr>
+        <w:rFonts w:hint="default"/>
+      </w:rPr>
+    </w:lvl>
+    <w:lvl w:ilvl="1" w:tplc="08160019" w:tentative="1">
+      <w:start w:val="1"/>
+      <w:numFmt w:val="lowerLetter"/>
+      <w:lvlText w:val="%2."/>
+      <w:lvlJc w:val="left"/>
+      <w:pPr>
+        <w:ind w:left="1440" w:hanging="360"/>
+      </w:pPr>
+    </w:lvl>
+    <w:lvl w:ilvl="2" w:tplc="0816001B" w:tentative="1">
+      <w:start w:val="1"/>
+      <w:numFmt w:val="lowerRoman"/>
+      <w:lvlText w:val="%3."/>
+      <w:lvlJc w:val="right"/>
+      <w:pPr>
+        <w:ind w:left="2160" w:hanging="180"/>
+      </w:pPr>
+    </w:lvl>
+    <w:lvl w:ilvl="3" w:tplc="0816000F" w:tentative="1">
+      <w:start w:val="1"/>
+      <w:numFmt w:val="decimal"/>
+      <w:lvlText w:val="%4."/>
+      <w:lvlJc w:val="left"/>
+      <w:pPr>
+        <w:ind w:left="2880" w:hanging="360"/>
+      </w:pPr>
+    </w:lvl>
+    <w:lvl w:ilvl="4" w:tplc="08160019" w:tentative="1">
+      <w:start w:val="1"/>
+      <w:numFmt w:val="lowerLetter"/>
+      <w:lvlText w:val="%5."/>
+      <w:lvlJc w:val="left"/>
+      <w:pPr>
+        <w:ind w:left="3600" w:hanging="360"/>
+      </w:pPr>
+    </w:lvl>
+    <w:lvl w:ilvl="5" w:tplc="0816001B" w:tentative="1">
+      <w:start w:val="1"/>
+      <w:numFmt w:val="lowerRoman"/>
+      <w:lvlText w:val="%6."/>
+      <w:lvlJc w:val="right"/>
+      <w:pPr>
+        <w:ind w:left="4320" w:hanging="180"/>
+      </w:pPr>
+    </w:lvl>
+    <w:lvl w:ilvl="6" w:tplc="0816000F" w:tentative="1">
+      <w:start w:val="1"/>
+      <w:numFmt w:val="decimal"/>
+      <w:lvlText w:val="%7."/>
+      <w:lvlJc w:val="left"/>
+      <w:pPr>
+        <w:ind w:left="5040" w:hanging="360"/>
+      </w:pPr>
+    </w:lvl>
+    <w:lvl w:ilvl="7" w:tplc="08160019" w:tentative="1">
+      <w:start w:val="1"/>
+      <w:numFmt w:val="lowerLetter"/>
+      <w:lvlText w:val="%8."/>
+      <w:lvlJc w:val="left"/>
+      <w:pPr>
+        <w:ind w:left="5760" w:hanging="360"/>
+      </w:pPr>
+    </w:lvl>
+    <w:lvl w:ilvl="8" w:tplc="0816001B" w:tentative="1">
+      <w:start w:val="1"/>
+      <w:numFmt w:val="lowerRoman"/>
+      <w:lvlText w:val="%9."/>
+      <w:lvlJc w:val="right"/>
+      <w:pPr>
+        <w:ind w:left="6480" w:hanging="180"/>
+      </w:pPr>
+    </w:lvl>
+  </w:abstractNum>
+  <w:abstractNum w:abstractNumId="19">
     <w:nsid w:val="34206888"/>
     <w:multiLevelType w:val="hybridMultilevel"/>
     <w:tmpl w:val="9B12972C"/>
@@ -6370,7 +7955,96 @@
       </w:pPr>
     </w:lvl>
   </w:abstractNum>
-  <w:abstractNum w:abstractNumId="19">
+  <w:abstractNum w:abstractNumId="20">
+    <w:nsid w:val="37113EC9"/>
+    <w:multiLevelType w:val="hybridMultilevel"/>
+    <w:tmpl w:val="9ABE07A4"/>
+    <w:lvl w:ilvl="0" w:tplc="0816000F">
+      <w:start w:val="1"/>
+      <w:numFmt w:val="decimal"/>
+      <w:lvlText w:val="%1."/>
+      <w:lvlJc w:val="left"/>
+      <w:pPr>
+        <w:ind w:left="720" w:hanging="360"/>
+      </w:pPr>
+      <w:rPr>
+        <w:rFonts w:hint="default"/>
+      </w:rPr>
+    </w:lvl>
+    <w:lvl w:ilvl="1" w:tplc="08160019" w:tentative="1">
+      <w:start w:val="1"/>
+      <w:numFmt w:val="lowerLetter"/>
+      <w:lvlText w:val="%2."/>
+      <w:lvlJc w:val="left"/>
+      <w:pPr>
+        <w:ind w:left="1440" w:hanging="360"/>
+      </w:pPr>
+    </w:lvl>
+    <w:lvl w:ilvl="2" w:tplc="0816001B" w:tentative="1">
+      <w:start w:val="1"/>
+      <w:numFmt w:val="lowerRoman"/>
+      <w:lvlText w:val="%3."/>
+      <w:lvlJc w:val="right"/>
+      <w:pPr>
+        <w:ind w:left="2160" w:hanging="180"/>
+      </w:pPr>
+    </w:lvl>
+    <w:lvl w:ilvl="3" w:tplc="0816000F" w:tentative="1">
+      <w:start w:val="1"/>
+      <w:numFmt w:val="decimal"/>
+      <w:lvlText w:val="%4."/>
+      <w:lvlJc w:val="left"/>
+      <w:pPr>
+        <w:ind w:left="2880" w:hanging="360"/>
+      </w:pPr>
+    </w:lvl>
+    <w:lvl w:ilvl="4" w:tplc="08160019" w:tentative="1">
+      <w:start w:val="1"/>
+      <w:numFmt w:val="lowerLetter"/>
+      <w:lvlText w:val="%5."/>
+      <w:lvlJc w:val="left"/>
+      <w:pPr>
+        <w:ind w:left="3600" w:hanging="360"/>
+      </w:pPr>
+    </w:lvl>
+    <w:lvl w:ilvl="5" w:tplc="0816001B" w:tentative="1">
+      <w:start w:val="1"/>
+      <w:numFmt w:val="lowerRoman"/>
+      <w:lvlText w:val="%6."/>
+      <w:lvlJc w:val="right"/>
+      <w:pPr>
+        <w:ind w:left="4320" w:hanging="180"/>
+      </w:pPr>
+    </w:lvl>
+    <w:lvl w:ilvl="6" w:tplc="0816000F" w:tentative="1">
+      <w:start w:val="1"/>
+      <w:numFmt w:val="decimal"/>
+      <w:lvlText w:val="%7."/>
+      <w:lvlJc w:val="left"/>
+      <w:pPr>
+        <w:ind w:left="5040" w:hanging="360"/>
+      </w:pPr>
+    </w:lvl>
+    <w:lvl w:ilvl="7" w:tplc="08160019" w:tentative="1">
+      <w:start w:val="1"/>
+      <w:numFmt w:val="lowerLetter"/>
+      <w:lvlText w:val="%8."/>
+      <w:lvlJc w:val="left"/>
+      <w:pPr>
+        <w:ind w:left="5760" w:hanging="360"/>
+      </w:pPr>
+    </w:lvl>
+    <w:lvl w:ilvl="8" w:tplc="0816001B" w:tentative="1">
+      <w:start w:val="1"/>
+      <w:numFmt w:val="lowerRoman"/>
+      <w:lvlText w:val="%9."/>
+      <w:lvlJc w:val="right"/>
+      <w:pPr>
+        <w:ind w:left="6480" w:hanging="180"/>
+      </w:pPr>
+    </w:lvl>
+  </w:abstractNum>
+  <w:abstractNum w:abstractNumId="21">
     <w:nsid w:val="3CA37DC1"/>
     <w:multiLevelType w:val="multilevel"/>
     <w:tmpl w:val="4F86544C"/>
@@ -6483,7 +8157,93 @@
       </w:rPr>
     </w:lvl>
   </w:abstractNum>
-  <w:abstractNum w:abstractNumId="20">
+  <w:abstractNum w:abstractNumId="22">
+    <w:nsid w:val="3E4C1BC7"/>
+    <w:multiLevelType w:val="hybridMultilevel"/>
+    <w:tmpl w:val="BAF8408C"/>
+    <w:lvl w:ilvl="0" w:tplc="0816000F">
+      <w:start w:val="1"/>
+      <w:numFmt w:val="decimal"/>
+      <w:lvlText w:val="%1."/>
+      <w:lvlJc w:val="left"/>
+      <w:pPr>
+        <w:ind w:left="720" w:hanging="360"/>
+      </w:pPr>
+    </w:lvl>
+    <w:lvl w:ilvl="1" w:tplc="08160019" w:tentative="1">
+      <w:start w:val="1"/>
+      <w:numFmt w:val="lowerLetter"/>
+      <w:lvlText w:val="%2."/>
+      <w:lvlJc w:val="left"/>
+      <w:pPr>
+        <w:ind w:left="1440" w:hanging="360"/>
+      </w:pPr>
+    </w:lvl>
+    <w:lvl w:ilvl="2" w:tplc="0816001B" w:tentative="1">
+      <w:start w:val="1"/>
+      <w:numFmt w:val="lowerRoman"/>
+      <w:lvlText w:val="%3."/>
+      <w:lvlJc w:val="right"/>
+      <w:pPr>
+        <w:ind w:left="2160" w:hanging="180"/>
+      </w:pPr>
+    </w:lvl>
+    <w:lvl w:ilvl="3" w:tplc="0816000F" w:tentative="1">
+      <w:start w:val="1"/>
+      <w:numFmt w:val="decimal"/>
+      <w:lvlText w:val="%4."/>
+      <w:lvlJc w:val="left"/>
+      <w:pPr>
+        <w:ind w:left="2880" w:hanging="360"/>
+      </w:pPr>
+    </w:lvl>
+    <w:lvl w:ilvl="4" w:tplc="08160019" w:tentative="1">
+      <w:start w:val="1"/>
+      <w:numFmt w:val="lowerLetter"/>
+      <w:lvlText w:val="%5."/>
+      <w:lvlJc w:val="left"/>
+      <w:pPr>
+        <w:ind w:left="3600" w:hanging="360"/>
+      </w:pPr>
+    </w:lvl>
+    <w:lvl w:ilvl="5" w:tplc="0816001B" w:tentative="1">
+      <w:start w:val="1"/>
+      <w:numFmt w:val="lowerRoman"/>
+      <w:lvlText w:val="%6."/>
+      <w:lvlJc w:val="right"/>
+      <w:pPr>
+        <w:ind w:left="4320" w:hanging="180"/>
+      </w:pPr>
+    </w:lvl>
+    <w:lvl w:ilvl="6" w:tplc="0816000F" w:tentative="1">
+      <w:start w:val="1"/>
+      <w:numFmt w:val="decimal"/>
+      <w:lvlText w:val="%7."/>
+      <w:lvlJc w:val="left"/>
+      <w:pPr>
+        <w:ind w:left="5040" w:hanging="360"/>
+      </w:pPr>
+    </w:lvl>
+    <w:lvl w:ilvl="7" w:tplc="08160019" w:tentative="1">
+      <w:start w:val="1"/>
+      <w:numFmt w:val="lowerLetter"/>
+      <w:lvlText w:val="%8."/>
+      <w:lvlJc w:val="left"/>
+      <w:pPr>
+        <w:ind w:left="5760" w:hanging="360"/>
+      </w:pPr>
+    </w:lvl>
+    <w:lvl w:ilvl="8" w:tplc="0816001B" w:tentative="1">
+      <w:start w:val="1"/>
+      <w:numFmt w:val="lowerRoman"/>
+      <w:lvlText w:val="%9."/>
+      <w:lvlJc w:val="right"/>
+      <w:pPr>
+        <w:ind w:left="6480" w:hanging="180"/>
+      </w:pPr>
+    </w:lvl>
+  </w:abstractNum>
+  <w:abstractNum w:abstractNumId="23">
     <w:nsid w:val="47164D09"/>
     <w:multiLevelType w:val="multilevel"/>
     <w:tmpl w:val="0409001F"/>
@@ -6569,7 +8329,96 @@
       </w:pPr>
     </w:lvl>
   </w:abstractNum>
-  <w:abstractNum w:abstractNumId="21">
+  <w:abstractNum w:abstractNumId="24">
+    <w:nsid w:val="52DF0D65"/>
+    <w:multiLevelType w:val="hybridMultilevel"/>
+    <w:tmpl w:val="34BC80E6"/>
+    <w:lvl w:ilvl="0" w:tplc="0816000F">
+      <w:start w:val="1"/>
+      <w:numFmt w:val="decimal"/>
+      <w:lvlText w:val="%1."/>
+      <w:lvlJc w:val="left"/>
+      <w:pPr>
+        <w:ind w:left="720" w:hanging="360"/>
+      </w:pPr>
+      <w:rPr>
+        <w:rFonts w:hint="default"/>
+      </w:rPr>
+    </w:lvl>
+    <w:lvl w:ilvl="1" w:tplc="08160019" w:tentative="1">
+      <w:start w:val="1"/>
+      <w:numFmt w:val="lowerLetter"/>
+      <w:lvlText w:val="%2."/>
+      <w:lvlJc w:val="left"/>
+      <w:pPr>
+        <w:ind w:left="1440" w:hanging="360"/>
+      </w:pPr>
+    </w:lvl>
+    <w:lvl w:ilvl="2" w:tplc="0816001B" w:tentative="1">
+      <w:start w:val="1"/>
+      <w:numFmt w:val="lowerRoman"/>
+      <w:lvlText w:val="%3."/>
+      <w:lvlJc w:val="right"/>
+      <w:pPr>
+        <w:ind w:left="2160" w:hanging="180"/>
+      </w:pPr>
+    </w:lvl>
+    <w:lvl w:ilvl="3" w:tplc="0816000F" w:tentative="1">
+      <w:start w:val="1"/>
+      <w:numFmt w:val="decimal"/>
+      <w:lvlText w:val="%4."/>
+      <w:lvlJc w:val="left"/>
+      <w:pPr>
+        <w:ind w:left="2880" w:hanging="360"/>
+      </w:pPr>
+    </w:lvl>
+    <w:lvl w:ilvl="4" w:tplc="08160019" w:tentative="1">
+      <w:start w:val="1"/>
+      <w:numFmt w:val="lowerLetter"/>
+      <w:lvlText w:val="%5."/>
+      <w:lvlJc w:val="left"/>
+      <w:pPr>
+        <w:ind w:left="3600" w:hanging="360"/>
+      </w:pPr>
+    </w:lvl>
+    <w:lvl w:ilvl="5" w:tplc="0816001B" w:tentative="1">
+      <w:start w:val="1"/>
+      <w:numFmt w:val="lowerRoman"/>
+      <w:lvlText w:val="%6."/>
+      <w:lvlJc w:val="right"/>
+      <w:pPr>
+        <w:ind w:left="4320" w:hanging="180"/>
+      </w:pPr>
+    </w:lvl>
+    <w:lvl w:ilvl="6" w:tplc="0816000F" w:tentative="1">
+      <w:start w:val="1"/>
+      <w:numFmt w:val="decimal"/>
+      <w:lvlText w:val="%7."/>
+      <w:lvlJc w:val="left"/>
+      <w:pPr>
+        <w:ind w:left="5040" w:hanging="360"/>
+      </w:pPr>
+    </w:lvl>
+    <w:lvl w:ilvl="7" w:tplc="08160019" w:tentative="1">
+      <w:start w:val="1"/>
+      <w:numFmt w:val="lowerLetter"/>
+      <w:lvlText w:val="%8."/>
+      <w:lvlJc w:val="left"/>
+      <w:pPr>
+        <w:ind w:left="5760" w:hanging="360"/>
+      </w:pPr>
+    </w:lvl>
+    <w:lvl w:ilvl="8" w:tplc="0816001B" w:tentative="1">
+      <w:start w:val="1"/>
+      <w:numFmt w:val="lowerRoman"/>
+      <w:lvlText w:val="%9."/>
+      <w:lvlJc w:val="right"/>
+      <w:pPr>
+        <w:ind w:left="6480" w:hanging="180"/>
+      </w:pPr>
+    </w:lvl>
+  </w:abstractNum>
+  <w:abstractNum w:abstractNumId="25">
     <w:nsid w:val="54B44DEC"/>
     <w:multiLevelType w:val="hybridMultilevel"/>
     <w:tmpl w:val="0DA00BC8"/>
@@ -6658,7 +8507,7 @@
       </w:pPr>
     </w:lvl>
   </w:abstractNum>
-  <w:abstractNum w:abstractNumId="22">
+  <w:abstractNum w:abstractNumId="26">
     <w:nsid w:val="5E2B5DCF"/>
     <w:multiLevelType w:val="hybridMultilevel"/>
     <w:tmpl w:val="4BF6AF9C"/>
@@ -6747,7 +8596,7 @@
       </w:pPr>
     </w:lvl>
   </w:abstractNum>
-  <w:abstractNum w:abstractNumId="23">
+  <w:abstractNum w:abstractNumId="27">
     <w:nsid w:val="7EBD61D9"/>
     <w:multiLevelType w:val="hybridMultilevel"/>
     <w:tmpl w:val="8B2EC728"/>
@@ -6849,7 +8698,7 @@
     <w:abstractNumId w:val="9"/>
   </w:num>
   <w:num w:numId="5">
-    <w:abstractNumId w:val="20"/>
+    <w:abstractNumId w:val="23"/>
   </w:num>
   <w:num w:numId="6">
     <w:abstractNumId w:val="10"/>
@@ -6882,13 +8731,13 @@
     <w:abstractNumId w:val="0"/>
   </w:num>
   <w:num w:numId="16">
-    <w:abstractNumId w:val="18"/>
+    <w:abstractNumId w:val="19"/>
   </w:num>
   <w:num w:numId="17">
     <w:abstractNumId w:val="17"/>
   </w:num>
   <w:num w:numId="18">
-    <w:abstractNumId w:val="22"/>
+    <w:abstractNumId w:val="26"/>
   </w:num>
   <w:num w:numId="19">
     <w:abstractNumId w:val="16"/>
@@ -6897,7 +8746,7 @@
     <w:abstractNumId w:val="15"/>
   </w:num>
   <w:num w:numId="21">
-    <w:abstractNumId w:val="21"/>
+    <w:abstractNumId w:val="25"/>
   </w:num>
   <w:num w:numId="22">
     <w:abstractNumId w:val="11"/>
@@ -6909,10 +8758,22 @@
     <w:abstractNumId w:val="12"/>
   </w:num>
   <w:num w:numId="25">
-    <w:abstractNumId w:val="23"/>
+    <w:abstractNumId w:val="27"/>
   </w:num>
   <w:num w:numId="26">
-    <w:abstractNumId w:val="19"/>
+    <w:abstractNumId w:val="21"/>
+  </w:num>
+  <w:num w:numId="27">
+    <w:abstractNumId w:val="18"/>
+  </w:num>
+  <w:num w:numId="28">
+    <w:abstractNumId w:val="24"/>
+  </w:num>
+  <w:num w:numId="29">
+    <w:abstractNumId w:val="20"/>
+  </w:num>
+  <w:num w:numId="30">
+    <w:abstractNumId w:val="22"/>
   </w:num>
 </w:numbering>
 </file>
@@ -8680,7 +10541,7 @@
 </file>
 
 <file path=customXml/itemProps1.xml><?xml version="1.0" encoding="utf-8"?>
-<ds:datastoreItem xmlns:ds="http://schemas.openxmlformats.org/officeDocument/2006/customXml" ds:itemID="{86592C17-CDFC-4CFF-AAC6-0A3ADFBF241F}">
+<ds:datastoreItem xmlns:ds="http://schemas.openxmlformats.org/officeDocument/2006/customXml" ds:itemID="{FE0493BB-971B-4101-A110-A76E3756BCCC}">
   <ds:schemaRefs>
     <ds:schemaRef ds:uri="http://schemas.openxmlformats.org/officeDocument/2006/bibliography"/>
   </ds:schemaRefs>

</xml_diff>

<commit_message>
Alteração Diagrama Caso de Uso e Contexto
</commit_message>
<xml_diff>
--- a/Engenharia de Software II/PI_ES2_Grupo 3 Relatório.docx
+++ b/Engenharia de Software II/PI_ES2_Grupo 3 Relatório.docx
@@ -1,6 +1,6 @@
 
 <file path=word/document.xml><?xml version="1.0" encoding="utf-8"?>
-<w:document xmlns:wpc="http://schemas.microsoft.com/office/word/2010/wordprocessingCanvas" xmlns:mc="http://schemas.openxmlformats.org/markup-compatibility/2006" xmlns:o="urn:schemas-microsoft-com:office:office" xmlns:r="http://schemas.openxmlformats.org/officeDocument/2006/relationships" xmlns:m="http://schemas.openxmlformats.org/officeDocument/2006/math" xmlns:v="urn:schemas-microsoft-com:vml" xmlns:wp14="http://schemas.microsoft.com/office/word/2010/wordprocessingDrawing" xmlns:wp="http://schemas.openxmlformats.org/drawingml/2006/wordprocessingDrawing" xmlns:w10="urn:schemas-microsoft-com:office:word" xmlns:w="http://schemas.openxmlformats.org/wordprocessingml/2006/main" xmlns:w14="http://schemas.microsoft.com/office/word/2010/wordml" xmlns:w15="http://schemas.microsoft.com/office/word/2012/wordml" xmlns:wpg="http://schemas.microsoft.com/office/word/2010/wordprocessingGroup" xmlns:wpi="http://schemas.microsoft.com/office/word/2010/wordprocessingInk" xmlns:wne="http://schemas.microsoft.com/office/word/2006/wordml" xmlns:wps="http://schemas.microsoft.com/office/word/2010/wordprocessingShape" mc:Ignorable="w14 w15 wp14">
+<w:document xmlns:wpc="http://schemas.microsoft.com/office/word/2010/wordprocessingCanvas" xmlns:cx="http://schemas.microsoft.com/office/drawing/2014/chartex" xmlns:mc="http://schemas.openxmlformats.org/markup-compatibility/2006" xmlns:o="urn:schemas-microsoft-com:office:office" xmlns:r="http://schemas.openxmlformats.org/officeDocument/2006/relationships" xmlns:m="http://schemas.openxmlformats.org/officeDocument/2006/math" xmlns:v="urn:schemas-microsoft-com:vml" xmlns:wp14="http://schemas.microsoft.com/office/word/2010/wordprocessingDrawing" xmlns:wp="http://schemas.openxmlformats.org/drawingml/2006/wordprocessingDrawing" xmlns:w10="urn:schemas-microsoft-com:office:word" xmlns:w="http://schemas.openxmlformats.org/wordprocessingml/2006/main" xmlns:w14="http://schemas.microsoft.com/office/word/2010/wordml" xmlns:w15="http://schemas.microsoft.com/office/word/2012/wordml" xmlns:w16se="http://schemas.microsoft.com/office/word/2015/wordml/symex" xmlns:wpg="http://schemas.microsoft.com/office/word/2010/wordprocessingGroup" xmlns:wpi="http://schemas.microsoft.com/office/word/2010/wordprocessingInk" xmlns:wne="http://schemas.microsoft.com/office/word/2006/wordml" xmlns:wps="http://schemas.microsoft.com/office/word/2010/wordprocessingShape" mc:Ignorable="w14 w15 w16se wp14">
   <w:body>
     <w:p>
       <w:pPr>
@@ -949,6 +949,8 @@
         </w:rPr>
         <w:br w:type="page"/>
       </w:r>
+      <w:bookmarkStart w:id="1" w:name="_GoBack"/>
+      <w:bookmarkEnd w:id="1"/>
     </w:p>
     <w:p>
       <w:pPr>
@@ -1007,7 +1009,7 @@
             <v:path o:extrusionok="f" gradientshapeok="t" o:connecttype="rect"/>
             <o:lock v:ext="edit" aspectratio="t"/>
           </v:shapetype>
-          <v:shape id="_x0000_i1025" type="#_x0000_t75" style="width:353.75pt;height:235.4pt">
+          <v:shape id="_x0000_i1025" type="#_x0000_t75" style="width:353.9pt;height:235.55pt">
             <v:imagedata r:id="rId9" o:title="Diagrama de Contexto"/>
           </v:shape>
         </w:pict>
@@ -1018,17 +1020,6 @@
         <w:pStyle w:val="Legenda"/>
         <w:jc w:val="center"/>
       </w:pPr>
-      <w:r>
-        <w:rPr>
-          <w:noProof/>
-        </w:rPr>
-        <w:pict>
-          <v:shape id="_x0000_s1031" type="#_x0000_t75" style="position:absolute;left:0;text-align:left;margin-left:-14.05pt;margin-top:346.55pt;width:447pt;height:297.05pt;z-index:251663360;mso-position-horizontal-relative:margin;mso-position-vertical-relative:margin">
-            <v:imagedata r:id="rId10" o:title="Diagrama de Contexto v2"/>
-            <w10:wrap type="square" anchorx="margin" anchory="margin"/>
-          </v:shape>
-        </w:pict>
-      </w:r>
       <w:r>
         <w:t xml:space="preserve">Figura </w:t>
       </w:r>
@@ -1041,148 +1032,63 @@
         </w:r>
       </w:fldSimple>
       <w:r>
+        <w:t xml:space="preserve"> - Diagrama de Contexto (versão 1)</w:t>
+      </w:r>
+    </w:p>
+    <w:p/>
+    <w:p>
+      <w:pPr>
+        <w:pStyle w:val="Legenda"/>
+        <w:jc w:val="center"/>
+      </w:pPr>
+      <w:r>
+        <w:pict>
+          <v:shape id="_x0000_i1028" type="#_x0000_t75" style="width:414.9pt;height:274.6pt">
+            <v:imagedata r:id="rId10" o:title="Diagrama de Contexto v2"/>
+          </v:shape>
+        </w:pict>
+      </w:r>
+    </w:p>
+    <w:p>
+      <w:pPr>
+        <w:pStyle w:val="Legenda"/>
+        <w:jc w:val="center"/>
+      </w:pPr>
+      <w:r>
+        <w:t xml:space="preserve">Figura </w:t>
+      </w:r>
+      <w:r>
+        <w:fldChar w:fldCharType="begin"/>
+      </w:r>
+      <w:r>
+        <w:instrText xml:space="preserve"> SEQ Figura \* ARABIC </w:instrText>
+      </w:r>
+      <w:r>
+        <w:fldChar w:fldCharType="separate"/>
+      </w:r>
+      <w:r>
+        <w:rPr>
+          <w:noProof/>
+        </w:rPr>
+        <w:t>2</w:t>
+      </w:r>
+      <w:r>
+        <w:rPr>
+          <w:noProof/>
+        </w:rPr>
+        <w:fldChar w:fldCharType="end"/>
+      </w:r>
+      <w:r>
         <w:t xml:space="preserve"> - Diagrama de Contexto</w:t>
       </w:r>
       <w:r>
-        <w:t xml:space="preserve"> (versão 1)</w:t>
-      </w:r>
-    </w:p>
-    <w:p>
-      <w:r>
-        <w:rPr>
-          <w:noProof/>
-          <w:lang w:eastAsia="pt-PT"/>
-        </w:rPr>
-        <mc:AlternateContent>
-          <mc:Choice Requires="wps">
-            <w:drawing>
-              <wp:anchor distT="0" distB="0" distL="114300" distR="114300" simplePos="0" relativeHeight="251661312" behindDoc="0" locked="0" layoutInCell="1" allowOverlap="1" wp14:anchorId="359EA1BD" wp14:editId="21AF9BA4">
-                <wp:simplePos x="0" y="0"/>
-                <wp:positionH relativeFrom="column">
-                  <wp:posOffset>1379946</wp:posOffset>
-                </wp:positionH>
-                <wp:positionV relativeFrom="paragraph">
-                  <wp:posOffset>4014470</wp:posOffset>
-                </wp:positionV>
-                <wp:extent cx="2601595" cy="217170"/>
-                <wp:effectExtent l="0" t="0" r="8255" b="0"/>
-                <wp:wrapSquare wrapText="bothSides"/>
-                <wp:docPr id="2" name="Caixa de texto 2"/>
-                <wp:cNvGraphicFramePr/>
-                <a:graphic xmlns:a="http://schemas.openxmlformats.org/drawingml/2006/main">
-                  <a:graphicData uri="http://schemas.microsoft.com/office/word/2010/wordprocessingShape">
-                    <wps:wsp>
-                      <wps:cNvSpPr txBox="1"/>
-                      <wps:spPr>
-                        <a:xfrm>
-                          <a:off x="0" y="0"/>
-                          <a:ext cx="2601595" cy="217170"/>
-                        </a:xfrm>
-                        <a:prstGeom prst="rect">
-                          <a:avLst/>
-                        </a:prstGeom>
-                        <a:solidFill>
-                          <a:prstClr val="white"/>
-                        </a:solidFill>
-                        <a:ln>
-                          <a:noFill/>
-                        </a:ln>
-                      </wps:spPr>
-                      <wps:txbx>
-                        <w:txbxContent>
-                          <w:p>
-                            <w:pPr>
-                              <w:pStyle w:val="Legenda"/>
-                              <w:rPr>
-                                <w:noProof/>
-                              </w:rPr>
-                            </w:pPr>
-                            <w:r>
-                              <w:t xml:space="preserve">Figura </w:t>
-                            </w:r>
-                            <w:fldSimple w:instr=" SEQ Figura \* ARABIC ">
-                              <w:r>
-                                <w:rPr>
-                                  <w:noProof/>
-                                </w:rPr>
-                                <w:t>2</w:t>
-                              </w:r>
-                            </w:fldSimple>
-                            <w:r>
-                              <w:t xml:space="preserve"> - Diagrama de Contexto (versão 2)</w:t>
-                            </w:r>
-                          </w:p>
-                        </w:txbxContent>
-                      </wps:txbx>
-                      <wps:bodyPr rot="0" spcFirstLastPara="0" vertOverflow="overflow" horzOverflow="overflow" vert="horz" wrap="square" lIns="0" tIns="0" rIns="0" bIns="0" numCol="1" spcCol="0" rtlCol="0" fromWordArt="0" anchor="t" anchorCtr="0" forceAA="0" compatLnSpc="1">
-                        <a:prstTxWarp prst="textNoShape">
-                          <a:avLst/>
-                        </a:prstTxWarp>
-                        <a:noAutofit/>
-                      </wps:bodyPr>
-                    </wps:wsp>
-                  </a:graphicData>
-                </a:graphic>
-                <wp14:sizeRelH relativeFrom="margin">
-                  <wp14:pctWidth>0</wp14:pctWidth>
-                </wp14:sizeRelH>
-                <wp14:sizeRelV relativeFrom="margin">
-                  <wp14:pctHeight>0</wp14:pctHeight>
-                </wp14:sizeRelV>
-              </wp:anchor>
-            </w:drawing>
-          </mc:Choice>
-          <mc:Fallback>
-            <w:pict>
-              <v:shapetype w14:anchorId="359EA1BD" id="_x0000_t202" coordsize="21600,21600" o:spt="202" path="m,l,21600r21600,l21600,xe">
-                <v:stroke joinstyle="miter"/>
-                <v:path gradientshapeok="t" o:connecttype="rect"/>
-              </v:shapetype>
-              <v:shape id="Caixa de texto 2" o:spid="_x0000_s1026" type="#_x0000_t202" style="position:absolute;margin-left:108.65pt;margin-top:316.1pt;width:204.85pt;height:17.1pt;z-index:251661312;visibility:visible;mso-wrap-style:square;mso-width-percent:0;mso-height-percent:0;mso-wrap-distance-left:9pt;mso-wrap-distance-top:0;mso-wrap-distance-right:9pt;mso-wrap-distance-bottom:0;mso-position-horizontal:absolute;mso-position-horizontal-relative:text;mso-position-vertical:absolute;mso-position-vertical-relative:text;mso-width-percent:0;mso-height-percent:0;mso-width-relative:margin;mso-height-relative:margin;v-text-anchor:top" o:gfxdata="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" stroked="f">
-                <v:textbox inset="0,0,0,0">
-                  <w:txbxContent>
-                    <w:p>
-                      <w:pPr>
-                        <w:pStyle w:val="Legenda"/>
-                        <w:rPr>
-                          <w:noProof/>
-                        </w:rPr>
-                      </w:pPr>
-                      <w:r>
-                        <w:t xml:space="preserve">Figura </w:t>
-                      </w:r>
-                      <w:r>
-                        <w:fldChar w:fldCharType="begin"/>
-                      </w:r>
-                      <w:r>
-                        <w:instrText xml:space="preserve"> SEQ Figura \* ARABIC </w:instrText>
-                      </w:r>
-                      <w:r>
-                        <w:fldChar w:fldCharType="separate"/>
-                      </w:r>
-                      <w:r>
-                        <w:rPr>
-                          <w:noProof/>
-                        </w:rPr>
-                        <w:t>2</w:t>
-                      </w:r>
-                      <w:r>
-                        <w:rPr>
-                          <w:noProof/>
-                        </w:rPr>
-                        <w:fldChar w:fldCharType="end"/>
-                      </w:r>
-                      <w:r>
-                        <w:t xml:space="preserve"> - Diagrama de Contexto (versão 2)</w:t>
-                      </w:r>
-                    </w:p>
-                  </w:txbxContent>
-                </v:textbox>
-                <w10:wrap type="square"/>
-              </v:shape>
-            </w:pict>
-          </mc:Fallback>
-        </mc:AlternateContent>
+        <w:t xml:space="preserve"> (versão </w:t>
+      </w:r>
+      <w:r>
+        <w:t>2</w:t>
+      </w:r>
+      <w:r>
+        <w:t>)</w:t>
       </w:r>
     </w:p>
     <w:p>
@@ -1772,31 +1678,32 @@
       <w:r>
         <w:t xml:space="preserve">Figura </w:t>
       </w:r>
-      <w:fldSimple w:instr=" SEQ Figura \* ARABIC ">
-        <w:r>
-          <w:rPr>
-            <w:noProof/>
-          </w:rPr>
-          <w:t>3</w:t>
-        </w:r>
-      </w:fldSimple>
+      <w:r>
+        <w:fldChar w:fldCharType="begin"/>
+      </w:r>
+      <w:r>
+        <w:instrText xml:space="preserve"> SEQ Figura \* ARABIC </w:instrText>
+      </w:r>
+      <w:r>
+        <w:fldChar w:fldCharType="separate"/>
+      </w:r>
+      <w:r>
+        <w:rPr>
+          <w:noProof/>
+        </w:rPr>
+        <w:t>4</w:t>
+      </w:r>
+      <w:r>
+        <w:rPr>
+          <w:noProof/>
+        </w:rPr>
+        <w:fldChar w:fldCharType="end"/>
+      </w:r>
       <w:r>
         <w:t xml:space="preserve"> - Tabela de atores e respetivos objetivos (versão 1)</w:t>
       </w:r>
     </w:p>
     <w:p/>
-    <w:p>
-      <w:pPr>
-        <w:rPr>
-          <w:rFonts w:asciiTheme="majorHAnsi" w:eastAsiaTheme="majorEastAsia" w:hAnsiTheme="majorHAnsi" w:cstheme="majorBidi"/>
-          <w:color w:val="007789" w:themeColor="accent1" w:themeShade="BF"/>
-          <w:sz w:val="32"/>
-        </w:rPr>
-      </w:pPr>
-      <w:r>
-        <w:br w:type="page"/>
-      </w:r>
-    </w:p>
     <w:tbl>
       <w:tblPr>
         <w:tblStyle w:val="Tabelacomgrelha"/>
@@ -1820,7 +1727,9 @@
               <w:jc w:val="center"/>
             </w:pPr>
             <w:r>
-              <w:lastRenderedPageBreak/>
+              <w:br w:type="page"/>
+            </w:r>
+            <w:r>
               <w:t>Atores</w:t>
             </w:r>
           </w:p>
@@ -1869,6 +1778,7 @@
               <w:jc w:val="center"/>
             </w:pPr>
             <w:r>
+              <w:lastRenderedPageBreak/>
               <w:t>Enfermeiro</w:t>
             </w:r>
           </w:p>
@@ -2604,7 +2514,7 @@
       </w:r>
       <w:r>
         <w:pict>
-          <v:shape id="_x0000_i1026" type="#_x0000_t75" style="width:362.1pt;height:195.9pt">
+          <v:shape id="_x0000_i1026" type="#_x0000_t75" style="width:362.45pt;height:195.25pt">
             <v:imagedata r:id="rId11" o:title="Diagrama de Casos de Uso v1"/>
           </v:shape>
         </w:pict>
@@ -2618,14 +2528,27 @@
       <w:r>
         <w:t xml:space="preserve">Figura </w:t>
       </w:r>
-      <w:fldSimple w:instr=" SEQ Figura \* ARABIC ">
-        <w:r>
-          <w:rPr>
-            <w:noProof/>
-          </w:rPr>
-          <w:t>4</w:t>
-        </w:r>
-      </w:fldSimple>
+      <w:r>
+        <w:fldChar w:fldCharType="begin"/>
+      </w:r>
+      <w:r>
+        <w:instrText xml:space="preserve"> SEQ Figura \* ARABIC </w:instrText>
+      </w:r>
+      <w:r>
+        <w:fldChar w:fldCharType="separate"/>
+      </w:r>
+      <w:r>
+        <w:rPr>
+          <w:noProof/>
+        </w:rPr>
+        <w:t>5</w:t>
+      </w:r>
+      <w:r>
+        <w:rPr>
+          <w:noProof/>
+        </w:rPr>
+        <w:fldChar w:fldCharType="end"/>
+      </w:r>
       <w:r>
         <w:t xml:space="preserve"> - Diagrama de Casos de Uso</w:t>
       </w:r>
@@ -2647,54 +2570,11 @@
           <w:noProof/>
           <w:lang w:eastAsia="pt-PT"/>
         </w:rPr>
-        <w:drawing>
-          <wp:inline distT="0" distB="0" distL="0" distR="0" wp14:anchorId="73061846" wp14:editId="4BDE2BF7">
-            <wp:extent cx="5187315" cy="4265783"/>
-            <wp:effectExtent l="0" t="0" r="0" b="1905"/>
-            <wp:docPr id="3" name="Imagem 3" descr="C:\Users\Pedro\AppData\Local\Microsoft\Windows\INetCache\Content.Word\Diagrama de Casos de Uso v2.jpg"/>
-            <wp:cNvGraphicFramePr>
-              <a:graphicFrameLocks xmlns:a="http://schemas.openxmlformats.org/drawingml/2006/main" noChangeAspect="1"/>
-            </wp:cNvGraphicFramePr>
-            <a:graphic xmlns:a="http://schemas.openxmlformats.org/drawingml/2006/main">
-              <a:graphicData uri="http://schemas.openxmlformats.org/drawingml/2006/picture">
-                <pic:pic xmlns:pic="http://schemas.openxmlformats.org/drawingml/2006/picture">
-                  <pic:nvPicPr>
-                    <pic:cNvPr id="0" name="Picture 6" descr="C:\Users\Pedro\AppData\Local\Microsoft\Windows\INetCache\Content.Word\Diagrama de Casos de Uso v2.jpg"/>
-                    <pic:cNvPicPr>
-                      <a:picLocks noChangeAspect="1" noChangeArrowheads="1"/>
-                    </pic:cNvPicPr>
-                  </pic:nvPicPr>
-                  <pic:blipFill>
-                    <a:blip r:embed="rId12" cstate="print">
-                      <a:extLst>
-                        <a:ext uri="{28A0092B-C50C-407E-A947-70E740481C1C}">
-                          <a14:useLocalDpi xmlns:a14="http://schemas.microsoft.com/office/drawing/2010/main" val="0"/>
-                        </a:ext>
-                      </a:extLst>
-                    </a:blip>
-                    <a:srcRect/>
-                    <a:stretch>
-                      <a:fillRect/>
-                    </a:stretch>
-                  </pic:blipFill>
-                  <pic:spPr bwMode="auto">
-                    <a:xfrm>
-                      <a:off x="0" y="0"/>
-                      <a:ext cx="5221092" cy="4293559"/>
-                    </a:xfrm>
-                    <a:prstGeom prst="rect">
-                      <a:avLst/>
-                    </a:prstGeom>
-                    <a:noFill/>
-                    <a:ln>
-                      <a:noFill/>
-                    </a:ln>
-                  </pic:spPr>
-                </pic:pic>
-              </a:graphicData>
-            </a:graphic>
-          </wp:inline>
-        </w:drawing>
+        <w:pict>
+          <v:shape id="_x0000_i1044" type="#_x0000_t75" style="width:372.2pt;height:334.35pt">
+            <v:imagedata r:id="rId12" o:title="Diagrama de Casos de Uso v2"/>
+          </v:shape>
+        </w:pict>
       </w:r>
     </w:p>
     <w:p>
@@ -2705,14 +2585,27 @@
       <w:r>
         <w:t xml:space="preserve">Figura </w:t>
       </w:r>
-      <w:fldSimple w:instr=" SEQ Figura \* ARABIC ">
-        <w:r>
-          <w:rPr>
-            <w:noProof/>
-          </w:rPr>
-          <w:t>5</w:t>
-        </w:r>
-      </w:fldSimple>
+      <w:r>
+        <w:fldChar w:fldCharType="begin"/>
+      </w:r>
+      <w:r>
+        <w:instrText xml:space="preserve"> SEQ Figura \* ARABIC </w:instrText>
+      </w:r>
+      <w:r>
+        <w:fldChar w:fldCharType="separate"/>
+      </w:r>
+      <w:r>
+        <w:rPr>
+          <w:noProof/>
+        </w:rPr>
+        <w:t>6</w:t>
+      </w:r>
+      <w:r>
+        <w:rPr>
+          <w:noProof/>
+        </w:rPr>
+        <w:fldChar w:fldCharType="end"/>
+      </w:r>
       <w:r>
         <w:t xml:space="preserve"> - Diagrama de Casos de Uso (versão 2)</w:t>
       </w:r>
@@ -2726,7 +2619,6 @@
         <w:t>Algoritmo</w:t>
       </w:r>
     </w:p>
-    <w:p/>
     <w:p>
       <w:pPr>
         <w:rPr>
@@ -3434,6 +3326,7 @@
       </w:r>
     </w:p>
     <w:p/>
+    <w:p/>
     <w:p>
       <w:pPr>
         <w:rPr>
@@ -4217,7 +4110,10 @@
         </w:numPr>
       </w:pPr>
       <w:r>
-        <w:t>Se não excluir turno e escolher outro turno e voltar ao passo 1.1.2.2.</w:t>
+        <w:t xml:space="preserve">Se não excluir turno e escolher outro </w:t>
+      </w:r>
+      <w:r>
+        <w:t>turno e voltar ao passo 1.</w:t>
       </w:r>
     </w:p>
     <w:p>
@@ -4874,8 +4770,6 @@
               </w:rPr>
               <w:t>L</w:t>
             </w:r>
-            <w:bookmarkStart w:id="1" w:name="_GoBack"/>
-            <w:bookmarkEnd w:id="1"/>
           </w:p>
         </w:tc>
       </w:tr>
@@ -5170,9 +5064,190 @@
     </w:p>
     <w:p>
       <w:pPr>
+        <w:spacing w:line="360" w:lineRule="auto"/>
+        <w:jc w:val="both"/>
+        <w:rPr>
+          <w:color w:val="auto"/>
+          <w:sz w:val="24"/>
+        </w:rPr>
+      </w:pPr>
+    </w:p>
+    <w:p>
+      <w:pPr>
+        <w:spacing w:line="360" w:lineRule="auto"/>
+        <w:jc w:val="both"/>
+        <w:rPr>
+          <w:color w:val="auto"/>
+          <w:sz w:val="24"/>
+        </w:rPr>
+      </w:pPr>
+    </w:p>
+    <w:p>
+      <w:pPr>
+        <w:spacing w:line="360" w:lineRule="auto"/>
+        <w:jc w:val="both"/>
+        <w:rPr>
+          <w:color w:val="auto"/>
+          <w:sz w:val="24"/>
+        </w:rPr>
+      </w:pPr>
+    </w:p>
+    <w:p>
+      <w:pPr>
+        <w:spacing w:line="360" w:lineRule="auto"/>
+        <w:jc w:val="both"/>
+        <w:rPr>
+          <w:color w:val="auto"/>
+          <w:sz w:val="24"/>
+        </w:rPr>
+      </w:pPr>
+    </w:p>
+    <w:p>
+      <w:pPr>
+        <w:spacing w:line="360" w:lineRule="auto"/>
+        <w:jc w:val="both"/>
+        <w:rPr>
+          <w:color w:val="auto"/>
+          <w:sz w:val="24"/>
+        </w:rPr>
+      </w:pPr>
+    </w:p>
+    <w:p>
+      <w:pPr>
+        <w:spacing w:line="360" w:lineRule="auto"/>
+        <w:jc w:val="both"/>
+        <w:rPr>
+          <w:color w:val="auto"/>
+          <w:sz w:val="24"/>
+        </w:rPr>
+      </w:pPr>
+    </w:p>
+    <w:p>
+      <w:pPr>
+        <w:spacing w:line="360" w:lineRule="auto"/>
+        <w:jc w:val="both"/>
+        <w:rPr>
+          <w:color w:val="auto"/>
+          <w:sz w:val="24"/>
+        </w:rPr>
+      </w:pPr>
+    </w:p>
+    <w:p>
+      <w:pPr>
+        <w:spacing w:line="360" w:lineRule="auto"/>
+        <w:jc w:val="both"/>
+        <w:rPr>
+          <w:color w:val="auto"/>
+          <w:sz w:val="24"/>
+        </w:rPr>
+      </w:pPr>
+    </w:p>
+    <w:p>
+      <w:pPr>
+        <w:spacing w:line="360" w:lineRule="auto"/>
+        <w:jc w:val="both"/>
+        <w:rPr>
+          <w:color w:val="auto"/>
+          <w:sz w:val="24"/>
+        </w:rPr>
+      </w:pPr>
+    </w:p>
+    <w:p>
+      <w:pPr>
+        <w:spacing w:line="360" w:lineRule="auto"/>
+        <w:jc w:val="both"/>
+        <w:rPr>
+          <w:color w:val="auto"/>
+          <w:sz w:val="24"/>
+        </w:rPr>
+      </w:pPr>
+    </w:p>
+    <w:p>
+      <w:pPr>
+        <w:spacing w:line="360" w:lineRule="auto"/>
+        <w:jc w:val="both"/>
+        <w:rPr>
+          <w:color w:val="auto"/>
+          <w:sz w:val="24"/>
+        </w:rPr>
+      </w:pPr>
+    </w:p>
+    <w:p>
+      <w:pPr>
+        <w:spacing w:line="360" w:lineRule="auto"/>
+        <w:jc w:val="both"/>
+        <w:rPr>
+          <w:color w:val="auto"/>
+          <w:sz w:val="24"/>
+        </w:rPr>
+      </w:pPr>
+    </w:p>
+    <w:p>
+      <w:pPr>
+        <w:spacing w:line="360" w:lineRule="auto"/>
+        <w:jc w:val="both"/>
+        <w:rPr>
+          <w:color w:val="auto"/>
+          <w:sz w:val="24"/>
+        </w:rPr>
+      </w:pPr>
+    </w:p>
+    <w:p>
+      <w:pPr>
+        <w:spacing w:line="360" w:lineRule="auto"/>
+        <w:jc w:val="both"/>
+        <w:rPr>
+          <w:color w:val="auto"/>
+          <w:sz w:val="24"/>
+        </w:rPr>
+      </w:pPr>
+    </w:p>
+    <w:p>
+      <w:pPr>
+        <w:spacing w:line="360" w:lineRule="auto"/>
+        <w:jc w:val="both"/>
+        <w:rPr>
+          <w:color w:val="auto"/>
+          <w:sz w:val="24"/>
+        </w:rPr>
+      </w:pPr>
+    </w:p>
+    <w:p>
+      <w:pPr>
+        <w:spacing w:line="360" w:lineRule="auto"/>
+        <w:jc w:val="both"/>
+        <w:rPr>
+          <w:color w:val="auto"/>
+          <w:sz w:val="24"/>
+        </w:rPr>
+      </w:pPr>
+    </w:p>
+    <w:p>
+      <w:pPr>
+        <w:spacing w:line="360" w:lineRule="auto"/>
+        <w:jc w:val="both"/>
+        <w:rPr>
+          <w:color w:val="auto"/>
+          <w:sz w:val="24"/>
+        </w:rPr>
+      </w:pPr>
+    </w:p>
+    <w:p>
+      <w:pPr>
+        <w:spacing w:line="360" w:lineRule="auto"/>
+        <w:jc w:val="both"/>
+        <w:rPr>
+          <w:color w:val="auto"/>
+          <w:sz w:val="24"/>
+        </w:rPr>
+      </w:pPr>
+    </w:p>
+    <w:p>
+      <w:pPr>
         <w:pStyle w:val="Cabealho1"/>
       </w:pPr>
       <w:r>
+        <w:lastRenderedPageBreak/>
         <w:t>P</w:t>
       </w:r>
       <w:r>
@@ -5180,21 +5255,31 @@
       </w:r>
     </w:p>
     <w:p>
-      <w:r>
-        <w:t>Página web acedida através do login de um enfermeiro:</w:t>
-      </w:r>
-    </w:p>
-    <w:p>
-      <w:r>
+      <w:pPr>
         <w:rPr>
           <w:noProof/>
           <w:lang w:eastAsia="pt-PT"/>
         </w:rPr>
+      </w:pPr>
+      <w:r>
+        <w:rPr>
+          <w:color w:val="auto"/>
+          <w:sz w:val="24"/>
+        </w:rPr>
+        <w:t>Página principal:</w:t>
+      </w:r>
+    </w:p>
+    <w:p>
+      <w:r>
+        <w:rPr>
+          <w:noProof/>
+          <w:lang w:eastAsia="pt-PT"/>
+        </w:rPr>
         <w:drawing>
-          <wp:inline distT="0" distB="0" distL="0" distR="0">
-            <wp:extent cx="4690533" cy="3522134"/>
-            <wp:effectExtent l="0" t="0" r="0" b="2540"/>
-            <wp:docPr id="1" name="Imagem 1" descr="C:\Users\Pedro\AppData\Local\Microsoft\Windows\INetCache\Content.Word\hospittal.png"/>
+          <wp:inline distT="0" distB="0" distL="0" distR="0" wp14:anchorId="0E2478EA" wp14:editId="03B6D012">
+            <wp:extent cx="5274310" cy="2825209"/>
+            <wp:effectExtent l="0" t="0" r="2540" b="0"/>
+            <wp:docPr id="1" name="Imagem 1"/>
             <wp:cNvGraphicFramePr>
               <a:graphicFrameLocks xmlns:a="http://schemas.openxmlformats.org/drawingml/2006/main" noChangeAspect="1"/>
             </wp:cNvGraphicFramePr>
@@ -5202,36 +5287,30 @@
               <a:graphicData uri="http://schemas.openxmlformats.org/drawingml/2006/picture">
                 <pic:pic xmlns:pic="http://schemas.openxmlformats.org/drawingml/2006/picture">
                   <pic:nvPicPr>
-                    <pic:cNvPr id="0" name="Picture 13" descr="C:\Users\Pedro\AppData\Local\Microsoft\Windows\INetCache\Content.Word\hospittal.png"/>
-                    <pic:cNvPicPr>
-                      <a:picLocks noChangeAspect="1" noChangeArrowheads="1"/>
-                    </pic:cNvPicPr>
+                    <pic:cNvPr id="1" name=""/>
+                    <pic:cNvPicPr/>
                   </pic:nvPicPr>
-                  <pic:blipFill>
-                    <a:blip r:embed="rId13" cstate="print">
-                      <a:extLst>
-                        <a:ext uri="{28A0092B-C50C-407E-A947-70E740481C1C}">
-                          <a14:useLocalDpi xmlns:a14="http://schemas.microsoft.com/office/drawing/2010/main" val="0"/>
-                        </a:ext>
-                      </a:extLst>
-                    </a:blip>
-                    <a:srcRect/>
-                    <a:stretch>
-                      <a:fillRect/>
-                    </a:stretch>
+                  <pic:blipFill rotWithShape="1">
+                    <a:blip r:embed="rId13"/>
+                    <a:srcRect b="4770"/>
+                    <a:stretch/>
                   </pic:blipFill>
                   <pic:spPr bwMode="auto">
                     <a:xfrm>
                       <a:off x="0" y="0"/>
-                      <a:ext cx="4703968" cy="3532222"/>
+                      <a:ext cx="5274310" cy="2825209"/>
                     </a:xfrm>
                     <a:prstGeom prst="rect">
                       <a:avLst/>
                     </a:prstGeom>
-                    <a:noFill/>
                     <a:ln>
                       <a:noFill/>
                     </a:ln>
+                    <a:extLst>
+                      <a:ext uri="{53640926-AAD7-44D8-BBD7-CCE9431645EC}">
+                        <a14:shadowObscured xmlns:a14="http://schemas.microsoft.com/office/drawing/2010/main"/>
+                      </a:ext>
+                    </a:extLst>
                   </pic:spPr>
                 </pic:pic>
               </a:graphicData>
@@ -5240,20 +5319,77 @@
         </w:drawing>
       </w:r>
     </w:p>
-    <w:p/>
-    <w:p>
-      <w:r>
-        <w:t>Página web acedida através do login de um voluntário:</w:t>
-      </w:r>
-    </w:p>
-    <w:p>
-      <w:r>
-        <w:lastRenderedPageBreak/>
-        <w:pict>
-          <v:shape id="_x0000_i1027" type="#_x0000_t75" style="width:374.55pt;height:280.4pt">
-            <v:imagedata r:id="rId14" o:title="Hospital_Voluntários"/>
-          </v:shape>
-        </w:pict>
+    <w:p>
+      <w:pPr>
+        <w:rPr>
+          <w:color w:val="auto"/>
+          <w:sz w:val="24"/>
+        </w:rPr>
+      </w:pPr>
+    </w:p>
+    <w:p>
+      <w:pPr>
+        <w:rPr>
+          <w:color w:val="auto"/>
+          <w:sz w:val="24"/>
+        </w:rPr>
+      </w:pPr>
+      <w:r>
+        <w:rPr>
+          <w:color w:val="auto"/>
+          <w:sz w:val="24"/>
+        </w:rPr>
+        <w:t>Pedido de voluntário:</w:t>
+      </w:r>
+    </w:p>
+    <w:p>
+      <w:r>
+        <w:rPr>
+          <w:noProof/>
+          <w:lang w:eastAsia="pt-PT"/>
+        </w:rPr>
+        <w:drawing>
+          <wp:inline distT="0" distB="0" distL="0" distR="0" wp14:anchorId="5360A0ED" wp14:editId="00B26520">
+            <wp:extent cx="5274310" cy="2813992"/>
+            <wp:effectExtent l="0" t="0" r="2540" b="5715"/>
+            <wp:docPr id="4" name="Imagem 4"/>
+            <wp:cNvGraphicFramePr>
+              <a:graphicFrameLocks xmlns:a="http://schemas.openxmlformats.org/drawingml/2006/main" noChangeAspect="1"/>
+            </wp:cNvGraphicFramePr>
+            <a:graphic xmlns:a="http://schemas.openxmlformats.org/drawingml/2006/main">
+              <a:graphicData uri="http://schemas.openxmlformats.org/drawingml/2006/picture">
+                <pic:pic xmlns:pic="http://schemas.openxmlformats.org/drawingml/2006/picture">
+                  <pic:nvPicPr>
+                    <pic:cNvPr id="1" name=""/>
+                    <pic:cNvPicPr/>
+                  </pic:nvPicPr>
+                  <pic:blipFill rotWithShape="1">
+                    <a:blip r:embed="rId14"/>
+                    <a:srcRect b="5148"/>
+                    <a:stretch/>
+                  </pic:blipFill>
+                  <pic:spPr bwMode="auto">
+                    <a:xfrm>
+                      <a:off x="0" y="0"/>
+                      <a:ext cx="5274310" cy="2813992"/>
+                    </a:xfrm>
+                    <a:prstGeom prst="rect">
+                      <a:avLst/>
+                    </a:prstGeom>
+                    <a:ln>
+                      <a:noFill/>
+                    </a:ln>
+                    <a:extLst>
+                      <a:ext uri="{53640926-AAD7-44D8-BBD7-CCE9431645EC}">
+                        <a14:shadowObscured xmlns:a14="http://schemas.microsoft.com/office/drawing/2010/main"/>
+                      </a:ext>
+                    </a:extLst>
+                  </pic:spPr>
+                </pic:pic>
+              </a:graphicData>
+            </a:graphic>
+          </wp:inline>
+        </w:drawing>
       </w:r>
     </w:p>
     <w:sectPr>
@@ -5270,7 +5406,7 @@
 </file>
 
 <file path=word/endnotes.xml><?xml version="1.0" encoding="utf-8"?>
-<w:endnotes xmlns:wpc="http://schemas.microsoft.com/office/word/2010/wordprocessingCanvas" xmlns:mc="http://schemas.openxmlformats.org/markup-compatibility/2006" xmlns:o="urn:schemas-microsoft-com:office:office" xmlns:r="http://schemas.openxmlformats.org/officeDocument/2006/relationships" xmlns:m="http://schemas.openxmlformats.org/officeDocument/2006/math" xmlns:v="urn:schemas-microsoft-com:vml" xmlns:wp14="http://schemas.microsoft.com/office/word/2010/wordprocessingDrawing" xmlns:wp="http://schemas.openxmlformats.org/drawingml/2006/wordprocessingDrawing" xmlns:w10="urn:schemas-microsoft-com:office:word" xmlns:w="http://schemas.openxmlformats.org/wordprocessingml/2006/main" xmlns:w14="http://schemas.microsoft.com/office/word/2010/wordml" xmlns:w15="http://schemas.microsoft.com/office/word/2012/wordml" xmlns:wpg="http://schemas.microsoft.com/office/word/2010/wordprocessingGroup" xmlns:wpi="http://schemas.microsoft.com/office/word/2010/wordprocessingInk" xmlns:wne="http://schemas.microsoft.com/office/word/2006/wordml" xmlns:wps="http://schemas.microsoft.com/office/word/2010/wordprocessingShape" mc:Ignorable="w14 w15 wp14">
+<w:endnotes xmlns:wpc="http://schemas.microsoft.com/office/word/2010/wordprocessingCanvas" xmlns:cx="http://schemas.microsoft.com/office/drawing/2014/chartex" xmlns:mc="http://schemas.openxmlformats.org/markup-compatibility/2006" xmlns:o="urn:schemas-microsoft-com:office:office" xmlns:r="http://schemas.openxmlformats.org/officeDocument/2006/relationships" xmlns:m="http://schemas.openxmlformats.org/officeDocument/2006/math" xmlns:v="urn:schemas-microsoft-com:vml" xmlns:wp14="http://schemas.microsoft.com/office/word/2010/wordprocessingDrawing" xmlns:wp="http://schemas.openxmlformats.org/drawingml/2006/wordprocessingDrawing" xmlns:w10="urn:schemas-microsoft-com:office:word" xmlns:w="http://schemas.openxmlformats.org/wordprocessingml/2006/main" xmlns:w14="http://schemas.microsoft.com/office/word/2010/wordml" xmlns:w15="http://schemas.microsoft.com/office/word/2012/wordml" xmlns:w16se="http://schemas.microsoft.com/office/word/2015/wordml/symex" xmlns:wpg="http://schemas.microsoft.com/office/word/2010/wordprocessingGroup" xmlns:wpi="http://schemas.microsoft.com/office/word/2010/wordprocessingInk" xmlns:wne="http://schemas.microsoft.com/office/word/2006/wordml" xmlns:wps="http://schemas.microsoft.com/office/word/2010/wordprocessingShape" mc:Ignorable="w14 w15 w16se wp14">
   <w:endnote w:type="separator" w:id="-1">
     <w:p>
       <w:pPr>
@@ -5295,7 +5431,7 @@
 </file>
 
 <file path=word/footer1.xml><?xml version="1.0" encoding="utf-8"?>
-<w:ftr xmlns:wpc="http://schemas.microsoft.com/office/word/2010/wordprocessingCanvas" xmlns:mc="http://schemas.openxmlformats.org/markup-compatibility/2006" xmlns:o="urn:schemas-microsoft-com:office:office" xmlns:r="http://schemas.openxmlformats.org/officeDocument/2006/relationships" xmlns:m="http://schemas.openxmlformats.org/officeDocument/2006/math" xmlns:v="urn:schemas-microsoft-com:vml" xmlns:wp14="http://schemas.microsoft.com/office/word/2010/wordprocessingDrawing" xmlns:wp="http://schemas.openxmlformats.org/drawingml/2006/wordprocessingDrawing" xmlns:w10="urn:schemas-microsoft-com:office:word" xmlns:w="http://schemas.openxmlformats.org/wordprocessingml/2006/main" xmlns:w14="http://schemas.microsoft.com/office/word/2010/wordml" xmlns:w15="http://schemas.microsoft.com/office/word/2012/wordml" xmlns:wpg="http://schemas.microsoft.com/office/word/2010/wordprocessingGroup" xmlns:wpi="http://schemas.microsoft.com/office/word/2010/wordprocessingInk" xmlns:wne="http://schemas.microsoft.com/office/word/2006/wordml" xmlns:wps="http://schemas.microsoft.com/office/word/2010/wordprocessingShape" mc:Ignorable="w14 w15 wp14">
+<w:ftr xmlns:wpc="http://schemas.microsoft.com/office/word/2010/wordprocessingCanvas" xmlns:cx="http://schemas.microsoft.com/office/drawing/2014/chartex" xmlns:mc="http://schemas.openxmlformats.org/markup-compatibility/2006" xmlns:o="urn:schemas-microsoft-com:office:office" xmlns:r="http://schemas.openxmlformats.org/officeDocument/2006/relationships" xmlns:m="http://schemas.openxmlformats.org/officeDocument/2006/math" xmlns:v="urn:schemas-microsoft-com:vml" xmlns:wp14="http://schemas.microsoft.com/office/word/2010/wordprocessingDrawing" xmlns:wp="http://schemas.openxmlformats.org/drawingml/2006/wordprocessingDrawing" xmlns:w10="urn:schemas-microsoft-com:office:word" xmlns:w="http://schemas.openxmlformats.org/wordprocessingml/2006/main" xmlns:w14="http://schemas.microsoft.com/office/word/2010/wordml" xmlns:w15="http://schemas.microsoft.com/office/word/2012/wordml" xmlns:w16se="http://schemas.microsoft.com/office/word/2015/wordml/symex" xmlns:wpg="http://schemas.microsoft.com/office/word/2010/wordprocessingGroup" xmlns:wpi="http://schemas.microsoft.com/office/word/2010/wordprocessingInk" xmlns:wne="http://schemas.microsoft.com/office/word/2006/wordml" xmlns:wps="http://schemas.microsoft.com/office/word/2010/wordprocessingShape" mc:Ignorable="w14 w15 w16se wp14">
   <w:p>
     <w:pPr>
       <w:pStyle w:val="Rodap"/>
@@ -5329,7 +5465,7 @@
         <w:noProof/>
         <w:lang w:bidi="pt-PT"/>
       </w:rPr>
-      <w:t>10</w:t>
+      <w:t>12</w:t>
     </w:r>
     <w:r>
       <w:rPr>
@@ -5342,7 +5478,7 @@
 </file>
 
 <file path=word/footnotes.xml><?xml version="1.0" encoding="utf-8"?>
-<w:footnotes xmlns:wpc="http://schemas.microsoft.com/office/word/2010/wordprocessingCanvas" xmlns:mc="http://schemas.openxmlformats.org/markup-compatibility/2006" xmlns:o="urn:schemas-microsoft-com:office:office" xmlns:r="http://schemas.openxmlformats.org/officeDocument/2006/relationships" xmlns:m="http://schemas.openxmlformats.org/officeDocument/2006/math" xmlns:v="urn:schemas-microsoft-com:vml" xmlns:wp14="http://schemas.microsoft.com/office/word/2010/wordprocessingDrawing" xmlns:wp="http://schemas.openxmlformats.org/drawingml/2006/wordprocessingDrawing" xmlns:w10="urn:schemas-microsoft-com:office:word" xmlns:w="http://schemas.openxmlformats.org/wordprocessingml/2006/main" xmlns:w14="http://schemas.microsoft.com/office/word/2010/wordml" xmlns:w15="http://schemas.microsoft.com/office/word/2012/wordml" xmlns:wpg="http://schemas.microsoft.com/office/word/2010/wordprocessingGroup" xmlns:wpi="http://schemas.microsoft.com/office/word/2010/wordprocessingInk" xmlns:wne="http://schemas.microsoft.com/office/word/2006/wordml" xmlns:wps="http://schemas.microsoft.com/office/word/2010/wordprocessingShape" mc:Ignorable="w14 w15 wp14">
+<w:footnotes xmlns:wpc="http://schemas.microsoft.com/office/word/2010/wordprocessingCanvas" xmlns:cx="http://schemas.microsoft.com/office/drawing/2014/chartex" xmlns:mc="http://schemas.openxmlformats.org/markup-compatibility/2006" xmlns:o="urn:schemas-microsoft-com:office:office" xmlns:r="http://schemas.openxmlformats.org/officeDocument/2006/relationships" xmlns:m="http://schemas.openxmlformats.org/officeDocument/2006/math" xmlns:v="urn:schemas-microsoft-com:vml" xmlns:wp14="http://schemas.microsoft.com/office/word/2010/wordprocessingDrawing" xmlns:wp="http://schemas.openxmlformats.org/drawingml/2006/wordprocessingDrawing" xmlns:w10="urn:schemas-microsoft-com:office:word" xmlns:w="http://schemas.openxmlformats.org/wordprocessingml/2006/main" xmlns:w14="http://schemas.microsoft.com/office/word/2010/wordml" xmlns:w15="http://schemas.microsoft.com/office/word/2012/wordml" xmlns:w16se="http://schemas.microsoft.com/office/word/2015/wordml/symex" xmlns:wpg="http://schemas.microsoft.com/office/word/2010/wordprocessingGroup" xmlns:wpi="http://schemas.microsoft.com/office/word/2010/wordprocessingInk" xmlns:wne="http://schemas.microsoft.com/office/word/2006/wordml" xmlns:wps="http://schemas.microsoft.com/office/word/2010/wordprocessingShape" mc:Ignorable="w14 w15 w16se wp14">
   <w:footnote w:type="separator" w:id="-1">
     <w:p>
       <w:pPr>
@@ -5367,8 +5503,8 @@
 </file>
 
 <file path=word/numbering.xml><?xml version="1.0" encoding="utf-8"?>
-<w:numbering xmlns:wpc="http://schemas.microsoft.com/office/word/2010/wordprocessingCanvas" xmlns:mc="http://schemas.openxmlformats.org/markup-compatibility/2006" xmlns:o="urn:schemas-microsoft-com:office:office" xmlns:r="http://schemas.openxmlformats.org/officeDocument/2006/relationships" xmlns:m="http://schemas.openxmlformats.org/officeDocument/2006/math" xmlns:v="urn:schemas-microsoft-com:vml" xmlns:wp14="http://schemas.microsoft.com/office/word/2010/wordprocessingDrawing" xmlns:wp="http://schemas.openxmlformats.org/drawingml/2006/wordprocessingDrawing" xmlns:w10="urn:schemas-microsoft-com:office:word" xmlns:w="http://schemas.openxmlformats.org/wordprocessingml/2006/main" xmlns:w14="http://schemas.microsoft.com/office/word/2010/wordml" xmlns:w15="http://schemas.microsoft.com/office/word/2012/wordml" xmlns:wpg="http://schemas.microsoft.com/office/word/2010/wordprocessingGroup" xmlns:wpi="http://schemas.microsoft.com/office/word/2010/wordprocessingInk" xmlns:wne="http://schemas.microsoft.com/office/word/2006/wordml" xmlns:wps="http://schemas.microsoft.com/office/word/2010/wordprocessingShape" mc:Ignorable="w14 w15 wp14">
-  <w:abstractNum w:abstractNumId="0">
+<w:numbering xmlns:wpc="http://schemas.microsoft.com/office/word/2010/wordprocessingCanvas" xmlns:cx="http://schemas.microsoft.com/office/drawing/2014/chartex" xmlns:mc="http://schemas.openxmlformats.org/markup-compatibility/2006" xmlns:o="urn:schemas-microsoft-com:office:office" xmlns:r="http://schemas.openxmlformats.org/officeDocument/2006/relationships" xmlns:m="http://schemas.openxmlformats.org/officeDocument/2006/math" xmlns:v="urn:schemas-microsoft-com:vml" xmlns:wp14="http://schemas.microsoft.com/office/word/2010/wordprocessingDrawing" xmlns:wp="http://schemas.openxmlformats.org/drawingml/2006/wordprocessingDrawing" xmlns:w10="urn:schemas-microsoft-com:office:word" xmlns:w="http://schemas.openxmlformats.org/wordprocessingml/2006/main" xmlns:w14="http://schemas.microsoft.com/office/word/2010/wordml" xmlns:w15="http://schemas.microsoft.com/office/word/2012/wordml" xmlns:w16se="http://schemas.microsoft.com/office/word/2015/wordml/symex" xmlns:wpg="http://schemas.microsoft.com/office/word/2010/wordprocessingGroup" xmlns:wpi="http://schemas.microsoft.com/office/word/2010/wordprocessingInk" xmlns:wne="http://schemas.microsoft.com/office/word/2006/wordml" xmlns:wps="http://schemas.microsoft.com/office/word/2010/wordprocessingShape" mc:Ignorable="w14 w15 w16se wp14">
+  <w:abstractNum w:abstractNumId="0" w15:restartNumberingAfterBreak="0">
     <w:nsid w:val="FFFFFF7C"/>
     <w:multiLevelType w:val="singleLevel"/>
     <w:tmpl w:val="61E62248"/>
@@ -5385,7 +5521,7 @@
       </w:pPr>
     </w:lvl>
   </w:abstractNum>
-  <w:abstractNum w:abstractNumId="1">
+  <w:abstractNum w:abstractNumId="1" w15:restartNumberingAfterBreak="0">
     <w:nsid w:val="FFFFFF7D"/>
     <w:multiLevelType w:val="singleLevel"/>
     <w:tmpl w:val="DADA94F2"/>
@@ -5402,7 +5538,7 @@
       </w:pPr>
     </w:lvl>
   </w:abstractNum>
-  <w:abstractNum w:abstractNumId="2">
+  <w:abstractNum w:abstractNumId="2" w15:restartNumberingAfterBreak="0">
     <w:nsid w:val="FFFFFF7E"/>
     <w:multiLevelType w:val="singleLevel"/>
     <w:tmpl w:val="A0E4E5B2"/>
@@ -5419,7 +5555,7 @@
       </w:pPr>
     </w:lvl>
   </w:abstractNum>
-  <w:abstractNum w:abstractNumId="3">
+  <w:abstractNum w:abstractNumId="3" w15:restartNumberingAfterBreak="0">
     <w:nsid w:val="FFFFFF7F"/>
     <w:multiLevelType w:val="singleLevel"/>
     <w:tmpl w:val="B4188A06"/>
@@ -5436,7 +5572,7 @@
       </w:pPr>
     </w:lvl>
   </w:abstractNum>
-  <w:abstractNum w:abstractNumId="4">
+  <w:abstractNum w:abstractNumId="4" w15:restartNumberingAfterBreak="0">
     <w:nsid w:val="FFFFFF80"/>
     <w:multiLevelType w:val="singleLevel"/>
     <w:tmpl w:val="1E0C080A"/>
@@ -5456,7 +5592,7 @@
       </w:rPr>
     </w:lvl>
   </w:abstractNum>
-  <w:abstractNum w:abstractNumId="5">
+  <w:abstractNum w:abstractNumId="5" w15:restartNumberingAfterBreak="0">
     <w:nsid w:val="FFFFFF81"/>
     <w:multiLevelType w:val="singleLevel"/>
     <w:tmpl w:val="CB9E1936"/>
@@ -5476,7 +5612,7 @@
       </w:rPr>
     </w:lvl>
   </w:abstractNum>
-  <w:abstractNum w:abstractNumId="6">
+  <w:abstractNum w:abstractNumId="6" w15:restartNumberingAfterBreak="0">
     <w:nsid w:val="FFFFFF82"/>
     <w:multiLevelType w:val="singleLevel"/>
     <w:tmpl w:val="13A06938"/>
@@ -5496,7 +5632,7 @@
       </w:rPr>
     </w:lvl>
   </w:abstractNum>
-  <w:abstractNum w:abstractNumId="7">
+  <w:abstractNum w:abstractNumId="7" w15:restartNumberingAfterBreak="0">
     <w:nsid w:val="FFFFFF83"/>
     <w:multiLevelType w:val="singleLevel"/>
     <w:tmpl w:val="93C8D00C"/>
@@ -5516,7 +5652,7 @@
       </w:rPr>
     </w:lvl>
   </w:abstractNum>
-  <w:abstractNum w:abstractNumId="8">
+  <w:abstractNum w:abstractNumId="8" w15:restartNumberingAfterBreak="0">
     <w:nsid w:val="FFFFFF88"/>
     <w:multiLevelType w:val="singleLevel"/>
     <w:tmpl w:val="B87E3E76"/>
@@ -5534,7 +5670,7 @@
       </w:pPr>
     </w:lvl>
   </w:abstractNum>
-  <w:abstractNum w:abstractNumId="9">
+  <w:abstractNum w:abstractNumId="9" w15:restartNumberingAfterBreak="0">
     <w:nsid w:val="FFFFFF89"/>
     <w:multiLevelType w:val="singleLevel"/>
     <w:tmpl w:val="BAA6FCB4"/>
@@ -5553,7 +5689,7 @@
       </w:rPr>
     </w:lvl>
   </w:abstractNum>
-  <w:abstractNum w:abstractNumId="10">
+  <w:abstractNum w:abstractNumId="10" w15:restartNumberingAfterBreak="0">
     <w:nsid w:val="01122BF4"/>
     <w:multiLevelType w:val="multilevel"/>
     <w:tmpl w:val="0409001D"/>
@@ -5639,7 +5775,7 @@
       </w:pPr>
     </w:lvl>
   </w:abstractNum>
-  <w:abstractNum w:abstractNumId="11">
+  <w:abstractNum w:abstractNumId="11" w15:restartNumberingAfterBreak="0">
     <w:nsid w:val="014C0075"/>
     <w:multiLevelType w:val="hybridMultilevel"/>
     <w:tmpl w:val="57E41782"/>
@@ -5728,7 +5864,7 @@
       </w:pPr>
     </w:lvl>
   </w:abstractNum>
-  <w:abstractNum w:abstractNumId="12">
+  <w:abstractNum w:abstractNumId="12" w15:restartNumberingAfterBreak="0">
     <w:nsid w:val="0623174E"/>
     <w:multiLevelType w:val="multilevel"/>
     <w:tmpl w:val="813C6AE8"/>
@@ -5841,7 +5977,7 @@
       </w:rPr>
     </w:lvl>
   </w:abstractNum>
-  <w:abstractNum w:abstractNumId="13">
+  <w:abstractNum w:abstractNumId="13" w15:restartNumberingAfterBreak="0">
     <w:nsid w:val="085567EF"/>
     <w:multiLevelType w:val="hybridMultilevel"/>
     <w:tmpl w:val="3D9AC50C"/>
@@ -5927,7 +6063,7 @@
       </w:pPr>
     </w:lvl>
   </w:abstractNum>
-  <w:abstractNum w:abstractNumId="14">
+  <w:abstractNum w:abstractNumId="14" w15:restartNumberingAfterBreak="0">
     <w:nsid w:val="0D483622"/>
     <w:multiLevelType w:val="multilevel"/>
     <w:tmpl w:val="04090023"/>
@@ -6014,7 +6150,7 @@
       </w:pPr>
     </w:lvl>
   </w:abstractNum>
-  <w:abstractNum w:abstractNumId="15">
+  <w:abstractNum w:abstractNumId="15" w15:restartNumberingAfterBreak="0">
     <w:nsid w:val="113978C1"/>
     <w:multiLevelType w:val="hybridMultilevel"/>
     <w:tmpl w:val="AA7A7DAE"/>
@@ -6103,7 +6239,7 @@
       </w:pPr>
     </w:lvl>
   </w:abstractNum>
-  <w:abstractNum w:abstractNumId="16">
+  <w:abstractNum w:abstractNumId="16" w15:restartNumberingAfterBreak="0">
     <w:nsid w:val="123830F0"/>
     <w:multiLevelType w:val="hybridMultilevel"/>
     <w:tmpl w:val="3CA4E9F8"/>
@@ -6192,7 +6328,7 @@
       </w:pPr>
     </w:lvl>
   </w:abstractNum>
-  <w:abstractNum w:abstractNumId="17">
+  <w:abstractNum w:abstractNumId="17" w15:restartNumberingAfterBreak="0">
     <w:nsid w:val="1DC40DB8"/>
     <w:multiLevelType w:val="hybridMultilevel"/>
     <w:tmpl w:val="EF3EE6D2"/>
@@ -6281,7 +6417,7 @@
       </w:pPr>
     </w:lvl>
   </w:abstractNum>
-  <w:abstractNum w:abstractNumId="18">
+  <w:abstractNum w:abstractNumId="18" w15:restartNumberingAfterBreak="0">
     <w:nsid w:val="34206888"/>
     <w:multiLevelType w:val="hybridMultilevel"/>
     <w:tmpl w:val="9B12972C"/>
@@ -6370,7 +6506,7 @@
       </w:pPr>
     </w:lvl>
   </w:abstractNum>
-  <w:abstractNum w:abstractNumId="19">
+  <w:abstractNum w:abstractNumId="19" w15:restartNumberingAfterBreak="0">
     <w:nsid w:val="3CA37DC1"/>
     <w:multiLevelType w:val="multilevel"/>
     <w:tmpl w:val="4F86544C"/>
@@ -6483,7 +6619,7 @@
       </w:rPr>
     </w:lvl>
   </w:abstractNum>
-  <w:abstractNum w:abstractNumId="20">
+  <w:abstractNum w:abstractNumId="20" w15:restartNumberingAfterBreak="0">
     <w:nsid w:val="47164D09"/>
     <w:multiLevelType w:val="multilevel"/>
     <w:tmpl w:val="0409001F"/>
@@ -6569,7 +6705,7 @@
       </w:pPr>
     </w:lvl>
   </w:abstractNum>
-  <w:abstractNum w:abstractNumId="21">
+  <w:abstractNum w:abstractNumId="21" w15:restartNumberingAfterBreak="0">
     <w:nsid w:val="54B44DEC"/>
     <w:multiLevelType w:val="hybridMultilevel"/>
     <w:tmpl w:val="0DA00BC8"/>
@@ -6658,7 +6794,7 @@
       </w:pPr>
     </w:lvl>
   </w:abstractNum>
-  <w:abstractNum w:abstractNumId="22">
+  <w:abstractNum w:abstractNumId="22" w15:restartNumberingAfterBreak="0">
     <w:nsid w:val="5E2B5DCF"/>
     <w:multiLevelType w:val="hybridMultilevel"/>
     <w:tmpl w:val="4BF6AF9C"/>
@@ -6747,7 +6883,7 @@
       </w:pPr>
     </w:lvl>
   </w:abstractNum>
-  <w:abstractNum w:abstractNumId="23">
+  <w:abstractNum w:abstractNumId="23" w15:restartNumberingAfterBreak="0">
     <w:nsid w:val="7EBD61D9"/>
     <w:multiLevelType w:val="hybridMultilevel"/>
     <w:tmpl w:val="8B2EC728"/>
@@ -6918,7 +7054,7 @@
 </file>
 
 <file path=word/styles.xml><?xml version="1.0" encoding="utf-8"?>
-<w:styles xmlns:mc="http://schemas.openxmlformats.org/markup-compatibility/2006" xmlns:r="http://schemas.openxmlformats.org/officeDocument/2006/relationships" xmlns:w="http://schemas.openxmlformats.org/wordprocessingml/2006/main" xmlns:w14="http://schemas.microsoft.com/office/word/2010/wordml" xmlns:w15="http://schemas.microsoft.com/office/word/2012/wordml" mc:Ignorable="w14 w15">
+<w:styles xmlns:mc="http://schemas.openxmlformats.org/markup-compatibility/2006" xmlns:r="http://schemas.openxmlformats.org/officeDocument/2006/relationships" xmlns:w="http://schemas.openxmlformats.org/wordprocessingml/2006/main" xmlns:w14="http://schemas.microsoft.com/office/word/2010/wordml" xmlns:w15="http://schemas.microsoft.com/office/word/2012/wordml" xmlns:w16se="http://schemas.microsoft.com/office/word/2015/wordml/symex" mc:Ignorable="w14 w15 w16se">
   <w:docDefaults>
     <w:rPrDefault>
       <w:rPr>
@@ -8352,7 +8488,6 @@
       <w:spacing w:before="0" w:after="0" w:line="240" w:lineRule="auto"/>
     </w:pPr>
     <w:tblPr>
-      <w:tblInd w:w="0" w:type="dxa"/>
       <w:tblBorders>
         <w:top w:val="single" w:sz="4" w:space="0" w:color="auto"/>
         <w:left w:val="single" w:sz="4" w:space="0" w:color="auto"/>
@@ -8361,12 +8496,6 @@
         <w:insideH w:val="single" w:sz="4" w:space="0" w:color="auto"/>
         <w:insideV w:val="single" w:sz="4" w:space="0" w:color="auto"/>
       </w:tblBorders>
-      <w:tblCellMar>
-        <w:top w:w="0" w:type="dxa"/>
-        <w:left w:w="108" w:type="dxa"/>
-        <w:bottom w:w="0" w:type="dxa"/>
-        <w:right w:w="108" w:type="dxa"/>
-      </w:tblCellMar>
     </w:tblPr>
   </w:style>
   <w:style w:type="paragraph" w:styleId="PargrafodaLista">
@@ -8680,7 +8809,7 @@
 </file>
 
 <file path=customXml/itemProps1.xml><?xml version="1.0" encoding="utf-8"?>
-<ds:datastoreItem xmlns:ds="http://schemas.openxmlformats.org/officeDocument/2006/customXml" ds:itemID="{86592C17-CDFC-4CFF-AAC6-0A3ADFBF241F}">
+<ds:datastoreItem xmlns:ds="http://schemas.openxmlformats.org/officeDocument/2006/customXml" ds:itemID="{CD0E9D3B-4B82-43BB-9FD6-AE145627E678}">
   <ds:schemaRefs>
     <ds:schemaRef ds:uri="http://schemas.openxmlformats.org/officeDocument/2006/bibliography"/>
   </ds:schemaRefs>

</xml_diff>

<commit_message>
Update PI_ES2_Grupo 3 Relatório.docx
Padrão Quitting Time
</commit_message>
<xml_diff>
--- a/Engenharia de Software II/PI_ES2_Grupo 3 Relatório.docx
+++ b/Engenharia de Software II/PI_ES2_Grupo 3 Relatório.docx
@@ -1007,7 +1007,7 @@
             <v:path o:extrusionok="f" gradientshapeok="t" o:connecttype="rect"/>
             <o:lock v:ext="edit" aspectratio="t"/>
           </v:shapetype>
-          <v:shape id="_x0000_i1025" type="#_x0000_t75" style="width:353.75pt;height:235.4pt">
+          <v:shape id="_x0000_i1025" type="#_x0000_t75" style="width:354pt;height:235.5pt">
             <v:imagedata r:id="rId9" o:title="Diagrama de Contexto"/>
           </v:shape>
         </w:pict>
@@ -1032,27 +1032,14 @@
       <w:r>
         <w:t xml:space="preserve">Figura </w:t>
       </w:r>
-      <w:r>
-        <w:fldChar w:fldCharType="begin"/>
-      </w:r>
-      <w:r>
-        <w:instrText xml:space="preserve"> SEQ Figura \* ARABIC </w:instrText>
-      </w:r>
-      <w:r>
-        <w:fldChar w:fldCharType="separate"/>
-      </w:r>
-      <w:r>
-        <w:rPr>
-          <w:noProof/>
-        </w:rPr>
-        <w:t>1</w:t>
-      </w:r>
-      <w:r>
-        <w:rPr>
-          <w:noProof/>
-        </w:rPr>
-        <w:fldChar w:fldCharType="end"/>
-      </w:r>
+      <w:fldSimple w:instr=" SEQ Figura \* ARABIC ">
+        <w:r>
+          <w:rPr>
+            <w:noProof/>
+          </w:rPr>
+          <w:t>1</w:t>
+        </w:r>
+      </w:fldSimple>
       <w:r>
         <w:t xml:space="preserve"> - Diagrama de Contexto</w:t>
       </w:r>
@@ -1113,27 +1100,14 @@
                             <w:r>
                               <w:t xml:space="preserve">Figura </w:t>
                             </w:r>
-                            <w:r>
-                              <w:fldChar w:fldCharType="begin"/>
-                            </w:r>
-                            <w:r>
-                              <w:instrText xml:space="preserve"> SEQ Figura \* ARABIC </w:instrText>
-                            </w:r>
-                            <w:r>
-                              <w:fldChar w:fldCharType="separate"/>
-                            </w:r>
-                            <w:r>
-                              <w:rPr>
-                                <w:noProof/>
-                              </w:rPr>
-                              <w:t>2</w:t>
-                            </w:r>
-                            <w:r>
-                              <w:rPr>
-                                <w:noProof/>
-                              </w:rPr>
-                              <w:fldChar w:fldCharType="end"/>
-                            </w:r>
+                            <w:fldSimple w:instr=" SEQ Figura \* ARABIC ">
+                              <w:r>
+                                <w:rPr>
+                                  <w:noProof/>
+                                </w:rPr>
+                                <w:t>2</w:t>
+                              </w:r>
+                            </w:fldSimple>
                             <w:r>
                               <w:t xml:space="preserve"> - Diagrama de Contexto (versão 2)</w:t>
                             </w:r>
@@ -1177,27 +1151,14 @@
                       <w:r>
                         <w:t xml:space="preserve">Figura </w:t>
                       </w:r>
-                      <w:r>
-                        <w:fldChar w:fldCharType="begin"/>
-                      </w:r>
-                      <w:r>
-                        <w:instrText xml:space="preserve"> SEQ Figura \* ARABIC </w:instrText>
-                      </w:r>
-                      <w:r>
-                        <w:fldChar w:fldCharType="separate"/>
-                      </w:r>
-                      <w:r>
-                        <w:rPr>
-                          <w:noProof/>
-                        </w:rPr>
-                        <w:t>2</w:t>
-                      </w:r>
-                      <w:r>
-                        <w:rPr>
-                          <w:noProof/>
-                        </w:rPr>
-                        <w:fldChar w:fldCharType="end"/>
-                      </w:r>
+                      <w:fldSimple w:instr=" SEQ Figura \* ARABIC ">
+                        <w:r>
+                          <w:rPr>
+                            <w:noProof/>
+                          </w:rPr>
+                          <w:t>2</w:t>
+                        </w:r>
+                      </w:fldSimple>
                       <w:r>
                         <w:t xml:space="preserve"> - Diagrama de Contexto (versão 2)</w:t>
                       </w:r>
@@ -1210,6 +1171,203 @@
           </mc:Fallback>
         </mc:AlternateContent>
       </w:r>
+    </w:p>
+    <w:p>
+      <w:pPr>
+        <w:pStyle w:val="Cabealho1"/>
+      </w:pPr>
+      <w:r>
+        <w:lastRenderedPageBreak/>
+        <w:t>Tabela de Atores e respetivos objetivos</w:t>
+      </w:r>
+    </w:p>
+    <w:p>
+      <w:pPr>
+        <w:pStyle w:val="Cabealho1"/>
+      </w:pPr>
+    </w:p>
+    <w:p>
+      <w:pPr>
+        <w:jc w:val="center"/>
+        <w:rPr>
+          <w:rFonts w:ascii="Lucida Handwriting" w:hAnsi="Lucida Handwriting"/>
+          <w:color w:val="auto"/>
+          <w:sz w:val="28"/>
+        </w:rPr>
+      </w:pPr>
+      <w:r>
+        <w:rPr>
+          <w:rFonts w:ascii="Lucida Handwriting" w:hAnsi="Lucida Handwriting"/>
+          <w:color w:val="auto"/>
+          <w:sz w:val="28"/>
+        </w:rPr>
+        <w:t>Quitting Time</w:t>
+      </w:r>
+    </w:p>
+    <w:p>
+      <w:pPr>
+        <w:spacing w:line="360" w:lineRule="auto"/>
+        <w:jc w:val="both"/>
+        <w:rPr>
+          <w:rFonts w:ascii="Lucida Handwriting" w:hAnsi="Lucida Handwriting"/>
+          <w:color w:val="auto"/>
+          <w:sz w:val="28"/>
+        </w:rPr>
+      </w:pPr>
+    </w:p>
+    <w:p>
+      <w:pPr>
+        <w:spacing w:line="360" w:lineRule="auto"/>
+        <w:jc w:val="both"/>
+        <w:rPr>
+          <w:rFonts w:ascii="Arial" w:hAnsi="Arial" w:cs="Arial"/>
+          <w:color w:val="auto"/>
+          <w:sz w:val="24"/>
+        </w:rPr>
+      </w:pPr>
+      <w:r>
+        <w:rPr>
+          <w:rFonts w:ascii="Arial" w:hAnsi="Arial" w:cs="Arial"/>
+          <w:color w:val="auto"/>
+          <w:sz w:val="24"/>
+        </w:rPr>
+        <w:t>O padrão Quitting Time tem como principal objetivo desenvolver casos de uso completos que satisfaçam as necessidades das partes interessadas sem atrasar o desenvolvimento do projeto.</w:t>
+      </w:r>
+    </w:p>
+    <w:p>
+      <w:pPr>
+        <w:spacing w:line="360" w:lineRule="auto"/>
+        <w:jc w:val="both"/>
+        <w:rPr>
+          <w:rFonts w:ascii="Arial" w:hAnsi="Arial" w:cs="Arial"/>
+          <w:color w:val="auto"/>
+          <w:sz w:val="24"/>
+        </w:rPr>
+      </w:pPr>
+      <w:r>
+        <w:rPr>
+          <w:rFonts w:ascii="Arial" w:hAnsi="Arial" w:cs="Arial"/>
+          <w:color w:val="auto"/>
+          <w:sz w:val="24"/>
+        </w:rPr>
+        <w:t xml:space="preserve">Numa primeira fase de desenvolvimento do projeto a equipa de desenvolvimento tem que criar/desenvolver os casos de uso tendo como base os objetivos e requisitos do sistema. Depois de o cliente aprovar os programadores começam a desenvolver o sistema com base nos casos de uso mas muitas vezes é necessário rever os casos de uso/requisitos do sistema o que leva ao atraso do projeto. Saber quando parar de escrever casos de uso nem sempre é fácil porque quanto mais tarde for descoberto um erro mais dispendioso é corrigir. </w:t>
+      </w:r>
+    </w:p>
+    <w:p>
+      <w:pPr>
+        <w:spacing w:line="360" w:lineRule="auto"/>
+        <w:jc w:val="both"/>
+        <w:rPr>
+          <w:rFonts w:ascii="Arial" w:hAnsi="Arial" w:cs="Arial"/>
+          <w:color w:val="auto"/>
+          <w:sz w:val="24"/>
+        </w:rPr>
+      </w:pPr>
+      <w:r>
+        <w:rPr>
+          <w:rFonts w:ascii="Arial" w:hAnsi="Arial" w:cs="Arial"/>
+          <w:color w:val="auto"/>
+          <w:sz w:val="24"/>
+        </w:rPr>
+        <w:t>Sendo assim para parar de escrever casos de uso, é necessário ter em conta as seguintes perguntas:</w:t>
+      </w:r>
+    </w:p>
+    <w:p>
+      <w:pPr>
+        <w:pStyle w:val="PargrafodaLista"/>
+        <w:numPr>
+          <w:ilvl w:val="0"/>
+          <w:numId w:val="31"/>
+        </w:numPr>
+        <w:spacing w:after="160"/>
+        <w:rPr>
+          <w:rFonts w:ascii="Arial" w:hAnsi="Arial" w:cs="Arial"/>
+        </w:rPr>
+      </w:pPr>
+      <w:r>
+        <w:rPr>
+          <w:rFonts w:ascii="Arial" w:hAnsi="Arial" w:cs="Arial"/>
+        </w:rPr>
+        <w:t>Foram identificados e documentados todos os atores e objetivos do sistema?</w:t>
+      </w:r>
+    </w:p>
+    <w:p>
+      <w:pPr>
+        <w:pStyle w:val="PargrafodaLista"/>
+        <w:numPr>
+          <w:ilvl w:val="0"/>
+          <w:numId w:val="31"/>
+        </w:numPr>
+        <w:spacing w:after="160"/>
+        <w:rPr>
+          <w:rFonts w:ascii="Arial" w:hAnsi="Arial" w:cs="Arial"/>
+        </w:rPr>
+      </w:pPr>
+      <w:r>
+        <w:rPr>
+          <w:rFonts w:ascii="Arial" w:hAnsi="Arial" w:cs="Arial"/>
+        </w:rPr>
+        <w:t>O cliente, ou seu representante, reconheceu que o conjunto de casos de uso está completo e que cada caso de uso é legível e correto?</w:t>
+      </w:r>
+    </w:p>
+    <w:p>
+      <w:pPr>
+        <w:pStyle w:val="PargrafodaLista"/>
+        <w:numPr>
+          <w:ilvl w:val="0"/>
+          <w:numId w:val="31"/>
+        </w:numPr>
+        <w:spacing w:after="160"/>
+        <w:rPr>
+          <w:rFonts w:ascii="Arial" w:hAnsi="Arial" w:cs="Arial"/>
+        </w:rPr>
+      </w:pPr>
+      <w:r>
+        <w:rPr>
+          <w:rFonts w:ascii="Arial" w:hAnsi="Arial" w:cs="Arial"/>
+        </w:rPr>
+        <w:t>Os programadores conseguem implementar os casos de uso?</w:t>
+      </w:r>
+    </w:p>
+    <w:p>
+      <w:pPr>
+        <w:spacing w:line="360" w:lineRule="auto"/>
+        <w:jc w:val="both"/>
+        <w:rPr>
+          <w:rFonts w:ascii="Arial" w:hAnsi="Arial" w:cs="Arial"/>
+          <w:color w:val="auto"/>
+          <w:sz w:val="24"/>
+        </w:rPr>
+      </w:pPr>
+    </w:p>
+    <w:p>
+      <w:pPr>
+        <w:spacing w:line="360" w:lineRule="auto"/>
+        <w:jc w:val="both"/>
+        <w:rPr>
+          <w:rFonts w:ascii="Arial" w:hAnsi="Arial" w:cs="Arial"/>
+          <w:color w:val="auto"/>
+          <w:sz w:val="24"/>
+        </w:rPr>
+      </w:pPr>
+      <w:r>
+        <w:rPr>
+          <w:rFonts w:ascii="Arial" w:hAnsi="Arial" w:cs="Arial"/>
+          <w:color w:val="auto"/>
+          <w:sz w:val="24"/>
+        </w:rPr>
+        <w:t>Se a resposta a estas três questões for positiva então deve se parar de escrever casos de uso e partir para a implementação e desenvolvimento do sistema, caso contrário deve se rever os casos de uso até se ter a certeza que se po</w:t>
+      </w:r>
+      <w:r>
+        <w:rPr>
+          <w:rFonts w:ascii="Arial" w:hAnsi="Arial" w:cs="Arial"/>
+          <w:color w:val="auto"/>
+          <w:sz w:val="24"/>
+        </w:rPr>
+        <w:t>de avançar para a fase seguinte.</w:t>
+      </w:r>
+      <w:bookmarkStart w:id="1" w:name="_GoBack"/>
+      <w:bookmarkEnd w:id="1"/>
     </w:p>
     <w:p>
       <w:pPr>
@@ -1798,27 +1956,14 @@
       <w:r>
         <w:t xml:space="preserve">Figura </w:t>
       </w:r>
-      <w:r>
-        <w:fldChar w:fldCharType="begin"/>
-      </w:r>
-      <w:r>
-        <w:instrText xml:space="preserve"> SEQ Figura \* ARABIC </w:instrText>
-      </w:r>
-      <w:r>
-        <w:fldChar w:fldCharType="separate"/>
-      </w:r>
-      <w:r>
-        <w:rPr>
-          <w:noProof/>
-        </w:rPr>
-        <w:t>3</w:t>
-      </w:r>
-      <w:r>
-        <w:rPr>
-          <w:noProof/>
-        </w:rPr>
-        <w:fldChar w:fldCharType="end"/>
-      </w:r>
+      <w:fldSimple w:instr=" SEQ Figura \* ARABIC ">
+        <w:r>
+          <w:rPr>
+            <w:noProof/>
+          </w:rPr>
+          <w:t>3</w:t>
+        </w:r>
+      </w:fldSimple>
       <w:r>
         <w:t xml:space="preserve"> - Tabela de atores e respetivos objetivos (versão 1)</w:t>
       </w:r>
@@ -2643,7 +2788,7 @@
       </w:r>
       <w:r>
         <w:pict>
-          <v:shape id="_x0000_i1026" type="#_x0000_t75" style="width:362.1pt;height:195.9pt">
+          <v:shape id="_x0000_i1026" type="#_x0000_t75" style="width:361.5pt;height:195.75pt">
             <v:imagedata r:id="rId11" o:title="Diagrama de Casos de Uso v1"/>
           </v:shape>
         </w:pict>
@@ -2657,27 +2802,14 @@
       <w:r>
         <w:t xml:space="preserve">Figura </w:t>
       </w:r>
-      <w:r>
-        <w:fldChar w:fldCharType="begin"/>
-      </w:r>
-      <w:r>
-        <w:instrText xml:space="preserve"> SEQ Figura \* ARABIC </w:instrText>
-      </w:r>
-      <w:r>
-        <w:fldChar w:fldCharType="separate"/>
-      </w:r>
-      <w:r>
-        <w:rPr>
-          <w:noProof/>
-        </w:rPr>
-        <w:t>4</w:t>
-      </w:r>
-      <w:r>
-        <w:rPr>
-          <w:noProof/>
-        </w:rPr>
-        <w:fldChar w:fldCharType="end"/>
-      </w:r>
+      <w:fldSimple w:instr=" SEQ Figura \* ARABIC ">
+        <w:r>
+          <w:rPr>
+            <w:noProof/>
+          </w:rPr>
+          <w:t>4</w:t>
+        </w:r>
+      </w:fldSimple>
       <w:r>
         <w:t xml:space="preserve"> - Diagrama de Casos de Uso</w:t>
       </w:r>
@@ -2757,27 +2889,14 @@
       <w:r>
         <w:t xml:space="preserve">Figura </w:t>
       </w:r>
-      <w:r>
-        <w:fldChar w:fldCharType="begin"/>
-      </w:r>
-      <w:r>
-        <w:instrText xml:space="preserve"> SEQ Figura \* ARABIC </w:instrText>
-      </w:r>
-      <w:r>
-        <w:fldChar w:fldCharType="separate"/>
-      </w:r>
-      <w:r>
-        <w:rPr>
-          <w:noProof/>
-        </w:rPr>
-        <w:t>5</w:t>
-      </w:r>
-      <w:r>
-        <w:rPr>
-          <w:noProof/>
-        </w:rPr>
-        <w:fldChar w:fldCharType="end"/>
-      </w:r>
+      <w:fldSimple w:instr=" SEQ Figura \* ARABIC ">
+        <w:r>
+          <w:rPr>
+            <w:noProof/>
+          </w:rPr>
+          <w:t>5</w:t>
+        </w:r>
+      </w:fldSimple>
       <w:r>
         <w:t xml:space="preserve"> - Diagrama de Casos de Uso (versão 2)</w:t>
       </w:r>
@@ -5526,8 +5645,6 @@
                 <w:szCs w:val="24"/>
               </w:rPr>
             </w:pPr>
-            <w:bookmarkStart w:id="1" w:name="_GoBack"/>
-            <w:bookmarkEnd w:id="1"/>
             <w:r>
               <w:rPr>
                 <w:rFonts w:asciiTheme="majorHAnsi" w:hAnsiTheme="majorHAnsi"/>
@@ -6746,7 +6863,7 @@
       <w:r>
         <w:lastRenderedPageBreak/>
         <w:pict>
-          <v:shape id="_x0000_i1027" type="#_x0000_t75" style="width:374.55pt;height:280.4pt">
+          <v:shape id="_x0000_i1027" type="#_x0000_t75" style="width:374.25pt;height:280.5pt">
             <v:imagedata r:id="rId14" o:title="Hospital_Voluntários"/>
           </v:shape>
         </w:pict>
@@ -6825,7 +6942,7 @@
         <w:noProof/>
         <w:lang w:bidi="pt-PT"/>
       </w:rPr>
-      <w:t>1</w:t>
+      <w:t>4</w:t>
     </w:r>
     <w:r>
       <w:rPr>
@@ -7778,6 +7895,92 @@
     </w:lvl>
   </w:abstractNum>
   <w:abstractNum w:abstractNumId="18">
+    <w:nsid w:val="222171C5"/>
+    <w:multiLevelType w:val="hybridMultilevel"/>
+    <w:tmpl w:val="A91E7444"/>
+    <w:lvl w:ilvl="0" w:tplc="0816000F">
+      <w:start w:val="1"/>
+      <w:numFmt w:val="decimal"/>
+      <w:lvlText w:val="%1."/>
+      <w:lvlJc w:val="left"/>
+      <w:pPr>
+        <w:ind w:left="720" w:hanging="360"/>
+      </w:pPr>
+    </w:lvl>
+    <w:lvl w:ilvl="1" w:tplc="08160019" w:tentative="1">
+      <w:start w:val="1"/>
+      <w:numFmt w:val="lowerLetter"/>
+      <w:lvlText w:val="%2."/>
+      <w:lvlJc w:val="left"/>
+      <w:pPr>
+        <w:ind w:left="1440" w:hanging="360"/>
+      </w:pPr>
+    </w:lvl>
+    <w:lvl w:ilvl="2" w:tplc="0816001B" w:tentative="1">
+      <w:start w:val="1"/>
+      <w:numFmt w:val="lowerRoman"/>
+      <w:lvlText w:val="%3."/>
+      <w:lvlJc w:val="right"/>
+      <w:pPr>
+        <w:ind w:left="2160" w:hanging="180"/>
+      </w:pPr>
+    </w:lvl>
+    <w:lvl w:ilvl="3" w:tplc="0816000F" w:tentative="1">
+      <w:start w:val="1"/>
+      <w:numFmt w:val="decimal"/>
+      <w:lvlText w:val="%4."/>
+      <w:lvlJc w:val="left"/>
+      <w:pPr>
+        <w:ind w:left="2880" w:hanging="360"/>
+      </w:pPr>
+    </w:lvl>
+    <w:lvl w:ilvl="4" w:tplc="08160019" w:tentative="1">
+      <w:start w:val="1"/>
+      <w:numFmt w:val="lowerLetter"/>
+      <w:lvlText w:val="%5."/>
+      <w:lvlJc w:val="left"/>
+      <w:pPr>
+        <w:ind w:left="3600" w:hanging="360"/>
+      </w:pPr>
+    </w:lvl>
+    <w:lvl w:ilvl="5" w:tplc="0816001B" w:tentative="1">
+      <w:start w:val="1"/>
+      <w:numFmt w:val="lowerRoman"/>
+      <w:lvlText w:val="%6."/>
+      <w:lvlJc w:val="right"/>
+      <w:pPr>
+        <w:ind w:left="4320" w:hanging="180"/>
+      </w:pPr>
+    </w:lvl>
+    <w:lvl w:ilvl="6" w:tplc="0816000F" w:tentative="1">
+      <w:start w:val="1"/>
+      <w:numFmt w:val="decimal"/>
+      <w:lvlText w:val="%7."/>
+      <w:lvlJc w:val="left"/>
+      <w:pPr>
+        <w:ind w:left="5040" w:hanging="360"/>
+      </w:pPr>
+    </w:lvl>
+    <w:lvl w:ilvl="7" w:tplc="08160019" w:tentative="1">
+      <w:start w:val="1"/>
+      <w:numFmt w:val="lowerLetter"/>
+      <w:lvlText w:val="%8."/>
+      <w:lvlJc w:val="left"/>
+      <w:pPr>
+        <w:ind w:left="5760" w:hanging="360"/>
+      </w:pPr>
+    </w:lvl>
+    <w:lvl w:ilvl="8" w:tplc="0816001B" w:tentative="1">
+      <w:start w:val="1"/>
+      <w:numFmt w:val="lowerRoman"/>
+      <w:lvlText w:val="%9."/>
+      <w:lvlJc w:val="right"/>
+      <w:pPr>
+        <w:ind w:left="6480" w:hanging="180"/>
+      </w:pPr>
+    </w:lvl>
+  </w:abstractNum>
+  <w:abstractNum w:abstractNumId="19">
     <w:nsid w:val="329A6C1C"/>
     <w:multiLevelType w:val="hybridMultilevel"/>
     <w:tmpl w:val="46A80422"/>
@@ -7866,7 +8069,7 @@
       </w:pPr>
     </w:lvl>
   </w:abstractNum>
-  <w:abstractNum w:abstractNumId="19">
+  <w:abstractNum w:abstractNumId="20">
     <w:nsid w:val="34206888"/>
     <w:multiLevelType w:val="hybridMultilevel"/>
     <w:tmpl w:val="9B12972C"/>
@@ -7955,7 +8158,7 @@
       </w:pPr>
     </w:lvl>
   </w:abstractNum>
-  <w:abstractNum w:abstractNumId="20">
+  <w:abstractNum w:abstractNumId="21">
     <w:nsid w:val="37113EC9"/>
     <w:multiLevelType w:val="hybridMultilevel"/>
     <w:tmpl w:val="9ABE07A4"/>
@@ -8044,7 +8247,7 @@
       </w:pPr>
     </w:lvl>
   </w:abstractNum>
-  <w:abstractNum w:abstractNumId="21">
+  <w:abstractNum w:abstractNumId="22">
     <w:nsid w:val="3CA37DC1"/>
     <w:multiLevelType w:val="multilevel"/>
     <w:tmpl w:val="4F86544C"/>
@@ -8157,7 +8360,7 @@
       </w:rPr>
     </w:lvl>
   </w:abstractNum>
-  <w:abstractNum w:abstractNumId="22">
+  <w:abstractNum w:abstractNumId="23">
     <w:nsid w:val="3E4C1BC7"/>
     <w:multiLevelType w:val="hybridMultilevel"/>
     <w:tmpl w:val="BAF8408C"/>
@@ -8243,7 +8446,7 @@
       </w:pPr>
     </w:lvl>
   </w:abstractNum>
-  <w:abstractNum w:abstractNumId="23">
+  <w:abstractNum w:abstractNumId="24">
     <w:nsid w:val="47164D09"/>
     <w:multiLevelType w:val="multilevel"/>
     <w:tmpl w:val="0409001F"/>
@@ -8329,7 +8532,7 @@
       </w:pPr>
     </w:lvl>
   </w:abstractNum>
-  <w:abstractNum w:abstractNumId="24">
+  <w:abstractNum w:abstractNumId="25">
     <w:nsid w:val="52DF0D65"/>
     <w:multiLevelType w:val="hybridMultilevel"/>
     <w:tmpl w:val="34BC80E6"/>
@@ -8418,7 +8621,7 @@
       </w:pPr>
     </w:lvl>
   </w:abstractNum>
-  <w:abstractNum w:abstractNumId="25">
+  <w:abstractNum w:abstractNumId="26">
     <w:nsid w:val="54B44DEC"/>
     <w:multiLevelType w:val="hybridMultilevel"/>
     <w:tmpl w:val="0DA00BC8"/>
@@ -8507,7 +8710,7 @@
       </w:pPr>
     </w:lvl>
   </w:abstractNum>
-  <w:abstractNum w:abstractNumId="26">
+  <w:abstractNum w:abstractNumId="27">
     <w:nsid w:val="5E2B5DCF"/>
     <w:multiLevelType w:val="hybridMultilevel"/>
     <w:tmpl w:val="4BF6AF9C"/>
@@ -8596,7 +8799,7 @@
       </w:pPr>
     </w:lvl>
   </w:abstractNum>
-  <w:abstractNum w:abstractNumId="27">
+  <w:abstractNum w:abstractNumId="28">
     <w:nsid w:val="7EBD61D9"/>
     <w:multiLevelType w:val="hybridMultilevel"/>
     <w:tmpl w:val="8B2EC728"/>
@@ -8698,7 +8901,7 @@
     <w:abstractNumId w:val="9"/>
   </w:num>
   <w:num w:numId="5">
-    <w:abstractNumId w:val="23"/>
+    <w:abstractNumId w:val="24"/>
   </w:num>
   <w:num w:numId="6">
     <w:abstractNumId w:val="10"/>
@@ -8731,13 +8934,13 @@
     <w:abstractNumId w:val="0"/>
   </w:num>
   <w:num w:numId="16">
-    <w:abstractNumId w:val="19"/>
+    <w:abstractNumId w:val="20"/>
   </w:num>
   <w:num w:numId="17">
     <w:abstractNumId w:val="17"/>
   </w:num>
   <w:num w:numId="18">
-    <w:abstractNumId w:val="26"/>
+    <w:abstractNumId w:val="27"/>
   </w:num>
   <w:num w:numId="19">
     <w:abstractNumId w:val="16"/>
@@ -8746,7 +8949,7 @@
     <w:abstractNumId w:val="15"/>
   </w:num>
   <w:num w:numId="21">
-    <w:abstractNumId w:val="25"/>
+    <w:abstractNumId w:val="26"/>
   </w:num>
   <w:num w:numId="22">
     <w:abstractNumId w:val="11"/>
@@ -8758,22 +8961,25 @@
     <w:abstractNumId w:val="12"/>
   </w:num>
   <w:num w:numId="25">
-    <w:abstractNumId w:val="27"/>
+    <w:abstractNumId w:val="28"/>
   </w:num>
   <w:num w:numId="26">
+    <w:abstractNumId w:val="22"/>
+  </w:num>
+  <w:num w:numId="27">
+    <w:abstractNumId w:val="19"/>
+  </w:num>
+  <w:num w:numId="28">
+    <w:abstractNumId w:val="25"/>
+  </w:num>
+  <w:num w:numId="29">
     <w:abstractNumId w:val="21"/>
   </w:num>
-  <w:num w:numId="27">
+  <w:num w:numId="30">
+    <w:abstractNumId w:val="23"/>
+  </w:num>
+  <w:num w:numId="31">
     <w:abstractNumId w:val="18"/>
-  </w:num>
-  <w:num w:numId="28">
-    <w:abstractNumId w:val="24"/>
-  </w:num>
-  <w:num w:numId="29">
-    <w:abstractNumId w:val="20"/>
-  </w:num>
-  <w:num w:numId="30">
-    <w:abstractNumId w:val="22"/>
   </w:num>
 </w:numbering>
 </file>
@@ -10541,7 +10747,7 @@
 </file>
 
 <file path=customXml/itemProps1.xml><?xml version="1.0" encoding="utf-8"?>
-<ds:datastoreItem xmlns:ds="http://schemas.openxmlformats.org/officeDocument/2006/customXml" ds:itemID="{FE0493BB-971B-4101-A110-A76E3756BCCC}">
+<ds:datastoreItem xmlns:ds="http://schemas.openxmlformats.org/officeDocument/2006/customXml" ds:itemID="{FF86BA31-D088-490C-AE59-827F04AF2021}">
   <ds:schemaRefs>
     <ds:schemaRef ds:uri="http://schemas.openxmlformats.org/officeDocument/2006/bibliography"/>
   </ds:schemaRefs>

</xml_diff>

<commit_message>
Quitting Time - Carina
</commit_message>
<xml_diff>
--- a/Engenharia de Software II/PI_ES2_Grupo 3 Relatório.docx
+++ b/Engenharia de Software II/PI_ES2_Grupo 3 Relatório.docx
@@ -1032,14 +1032,27 @@
       <w:r>
         <w:t xml:space="preserve">Figura </w:t>
       </w:r>
-      <w:fldSimple w:instr=" SEQ Figura \* ARABIC ">
-        <w:r>
-          <w:rPr>
-            <w:noProof/>
-          </w:rPr>
-          <w:t>1</w:t>
-        </w:r>
-      </w:fldSimple>
+      <w:r>
+        <w:fldChar w:fldCharType="begin"/>
+      </w:r>
+      <w:r>
+        <w:instrText xml:space="preserve"> SEQ Figura \* ARABIC </w:instrText>
+      </w:r>
+      <w:r>
+        <w:fldChar w:fldCharType="separate"/>
+      </w:r>
+      <w:r>
+        <w:rPr>
+          <w:noProof/>
+        </w:rPr>
+        <w:t>1</w:t>
+      </w:r>
+      <w:r>
+        <w:rPr>
+          <w:noProof/>
+        </w:rPr>
+        <w:fldChar w:fldCharType="end"/>
+      </w:r>
       <w:r>
         <w:t xml:space="preserve"> - Diagrama de Contexto</w:t>
       </w:r>
@@ -1100,14 +1113,27 @@
                             <w:r>
                               <w:t xml:space="preserve">Figura </w:t>
                             </w:r>
-                            <w:fldSimple w:instr=" SEQ Figura \* ARABIC ">
-                              <w:r>
-                                <w:rPr>
-                                  <w:noProof/>
-                                </w:rPr>
-                                <w:t>2</w:t>
-                              </w:r>
-                            </w:fldSimple>
+                            <w:r>
+                              <w:fldChar w:fldCharType="begin"/>
+                            </w:r>
+                            <w:r>
+                              <w:instrText xml:space="preserve"> SEQ Figura \* ARABIC </w:instrText>
+                            </w:r>
+                            <w:r>
+                              <w:fldChar w:fldCharType="separate"/>
+                            </w:r>
+                            <w:r>
+                              <w:rPr>
+                                <w:noProof/>
+                              </w:rPr>
+                              <w:t>2</w:t>
+                            </w:r>
+                            <w:r>
+                              <w:rPr>
+                                <w:noProof/>
+                              </w:rPr>
+                              <w:fldChar w:fldCharType="end"/>
+                            </w:r>
                             <w:r>
                               <w:t xml:space="preserve"> - Diagrama de Contexto (versão 2)</w:t>
                             </w:r>
@@ -1180,30 +1206,33 @@
         <w:lastRenderedPageBreak/>
         <w:t>Padrões</w:t>
       </w:r>
-      <w:bookmarkStart w:id="1" w:name="_GoBack"/>
-      <w:bookmarkEnd w:id="1"/>
-    </w:p>
-    <w:p>
-      <w:pPr>
-        <w:pStyle w:val="Cabealho1"/>
-      </w:pPr>
-    </w:p>
-    <w:p>
-      <w:pPr>
-        <w:jc w:val="center"/>
-        <w:rPr>
-          <w:rFonts w:ascii="Lucida Handwriting" w:hAnsi="Lucida Handwriting"/>
+      <w:r>
+        <w:t xml:space="preserve"> de desenvolvimento</w:t>
+      </w:r>
+    </w:p>
+    <w:p>
+      <w:pPr>
+        <w:rPr>
           <w:color w:val="auto"/>
           <w:sz w:val="28"/>
-        </w:rPr>
-      </w:pPr>
-      <w:r>
-        <w:rPr>
-          <w:rFonts w:ascii="Lucida Handwriting" w:hAnsi="Lucida Handwriting"/>
+          <w:u w:val="single"/>
+        </w:rPr>
+      </w:pPr>
+      <w:r>
+        <w:rPr>
           <w:color w:val="auto"/>
           <w:sz w:val="28"/>
+          <w:u w:val="single"/>
         </w:rPr>
         <w:t>Quitting Time</w:t>
+      </w:r>
+      <w:r>
+        <w:rPr>
+          <w:color w:val="auto"/>
+          <w:sz w:val="28"/>
+          <w:u w:val="single"/>
+        </w:rPr>
+        <w:t xml:space="preserve"> – Carina Tomé</w:t>
       </w:r>
     </w:p>
     <w:p>
@@ -1211,29 +1240,33 @@
         <w:spacing w:line="360" w:lineRule="auto"/>
         <w:jc w:val="both"/>
         <w:rPr>
-          <w:rFonts w:ascii="Lucida Handwriting" w:hAnsi="Lucida Handwriting"/>
+          <w:rFonts w:asciiTheme="majorHAnsi" w:hAnsiTheme="majorHAnsi" w:cs="Arial"/>
           <w:color w:val="auto"/>
-          <w:sz w:val="28"/>
-        </w:rPr>
-      </w:pPr>
+        </w:rPr>
+      </w:pPr>
+      <w:r>
+        <w:rPr>
+          <w:rFonts w:asciiTheme="majorHAnsi" w:hAnsiTheme="majorHAnsi" w:cs="Arial"/>
+          <w:color w:val="auto"/>
+        </w:rPr>
+        <w:t>O padrão Quitting Time tem como principal objetivo desenvolver casos de uso completos que satisfaçam as necessidades das partes interessadas sem atrasar o desenvolvimento do projeto.</w:t>
+      </w:r>
     </w:p>
     <w:p>
       <w:pPr>
         <w:spacing w:line="360" w:lineRule="auto"/>
         <w:jc w:val="both"/>
         <w:rPr>
-          <w:rFonts w:ascii="Arial" w:hAnsi="Arial" w:cs="Arial"/>
+          <w:rFonts w:asciiTheme="majorHAnsi" w:hAnsiTheme="majorHAnsi" w:cs="Arial"/>
           <w:color w:val="auto"/>
-          <w:sz w:val="24"/>
-        </w:rPr>
-      </w:pPr>
-      <w:r>
-        <w:rPr>
-          <w:rFonts w:ascii="Arial" w:hAnsi="Arial" w:cs="Arial"/>
+        </w:rPr>
+      </w:pPr>
+      <w:r>
+        <w:rPr>
+          <w:rFonts w:asciiTheme="majorHAnsi" w:hAnsiTheme="majorHAnsi" w:cs="Arial"/>
           <w:color w:val="auto"/>
-          <w:sz w:val="24"/>
-        </w:rPr>
-        <w:t>O padrão Quitting Time tem como principal objetivo desenvolver casos de uso completos que satisfaçam as necessidades das partes interessadas sem atrasar o desenvolvimento do projeto.</w:t>
+        </w:rPr>
+        <w:t xml:space="preserve">Numa primeira fase de desenvolvimento do projeto a equipa de desenvolvimento tem que criar/desenvolver os casos de uso tendo como base os objetivos e requisitos do sistema. Depois de o cliente aprovar os programadores começam a desenvolver o sistema com base nos casos de uso mas muitas vezes é necessário rever os casos de uso/requisitos do sistema o que leva ao atraso do projeto. Saber quando parar de escrever casos de uso nem sempre é fácil porque quanto mais tarde for descoberto um erro mais dispendioso é corrigir. </w:t>
       </w:r>
     </w:p>
     <w:p>
@@ -1241,35 +1274,14 @@
         <w:spacing w:line="360" w:lineRule="auto"/>
         <w:jc w:val="both"/>
         <w:rPr>
-          <w:rFonts w:ascii="Arial" w:hAnsi="Arial" w:cs="Arial"/>
+          <w:rFonts w:asciiTheme="majorHAnsi" w:hAnsiTheme="majorHAnsi" w:cs="Arial"/>
           <w:color w:val="auto"/>
-          <w:sz w:val="24"/>
-        </w:rPr>
-      </w:pPr>
-      <w:r>
-        <w:rPr>
-          <w:rFonts w:ascii="Arial" w:hAnsi="Arial" w:cs="Arial"/>
+        </w:rPr>
+      </w:pPr>
+      <w:r>
+        <w:rPr>
+          <w:rFonts w:asciiTheme="majorHAnsi" w:hAnsiTheme="majorHAnsi" w:cs="Arial"/>
           <w:color w:val="auto"/>
-          <w:sz w:val="24"/>
-        </w:rPr>
-        <w:t xml:space="preserve">Numa primeira fase de desenvolvimento do projeto a equipa de desenvolvimento tem que criar/desenvolver os casos de uso tendo como base os objetivos e requisitos do sistema. Depois de o cliente aprovar os programadores começam a desenvolver o sistema com base nos casos de uso mas muitas vezes é necessário rever os casos de uso/requisitos do sistema o que leva ao atraso do projeto. Saber quando parar de escrever casos de uso nem sempre é fácil porque quanto mais tarde for descoberto um erro mais dispendioso é corrigir. </w:t>
-      </w:r>
-    </w:p>
-    <w:p>
-      <w:pPr>
-        <w:spacing w:line="360" w:lineRule="auto"/>
-        <w:jc w:val="both"/>
-        <w:rPr>
-          <w:rFonts w:ascii="Arial" w:hAnsi="Arial" w:cs="Arial"/>
-          <w:color w:val="auto"/>
-          <w:sz w:val="24"/>
-        </w:rPr>
-      </w:pPr>
-      <w:r>
-        <w:rPr>
-          <w:rFonts w:ascii="Arial" w:hAnsi="Arial" w:cs="Arial"/>
-          <w:color w:val="auto"/>
-          <w:sz w:val="24"/>
         </w:rPr>
         <w:t>Sendo assim para parar de escrever casos de uso, é necessário ter em conta as seguintes perguntas:</w:t>
       </w:r>
@@ -1283,12 +1295,14 @@
         </w:numPr>
         <w:spacing w:after="160"/>
         <w:rPr>
-          <w:rFonts w:ascii="Arial" w:hAnsi="Arial" w:cs="Arial"/>
-        </w:rPr>
-      </w:pPr>
-      <w:r>
-        <w:rPr>
-          <w:rFonts w:ascii="Arial" w:hAnsi="Arial" w:cs="Arial"/>
+          <w:rFonts w:asciiTheme="majorHAnsi" w:hAnsiTheme="majorHAnsi" w:cs="Arial"/>
+          <w:sz w:val="22"/>
+        </w:rPr>
+      </w:pPr>
+      <w:r>
+        <w:rPr>
+          <w:rFonts w:asciiTheme="majorHAnsi" w:hAnsiTheme="majorHAnsi" w:cs="Arial"/>
+          <w:sz w:val="22"/>
         </w:rPr>
         <w:t>Foram identificados e documentados todos os atores e objetivos do sistema?</w:t>
       </w:r>
@@ -1302,12 +1316,14 @@
         </w:numPr>
         <w:spacing w:after="160"/>
         <w:rPr>
-          <w:rFonts w:ascii="Arial" w:hAnsi="Arial" w:cs="Arial"/>
-        </w:rPr>
-      </w:pPr>
-      <w:r>
-        <w:rPr>
-          <w:rFonts w:ascii="Arial" w:hAnsi="Arial" w:cs="Arial"/>
+          <w:rFonts w:asciiTheme="majorHAnsi" w:hAnsiTheme="majorHAnsi" w:cs="Arial"/>
+          <w:sz w:val="22"/>
+        </w:rPr>
+      </w:pPr>
+      <w:r>
+        <w:rPr>
+          <w:rFonts w:asciiTheme="majorHAnsi" w:hAnsiTheme="majorHAnsi" w:cs="Arial"/>
+          <w:sz w:val="22"/>
         </w:rPr>
         <w:t>O cliente, ou seu representante, reconheceu que o conjunto de casos de uso está completo e que cada caso de uso é legível e correto?</w:t>
       </w:r>
@@ -1321,12 +1337,14 @@
         </w:numPr>
         <w:spacing w:after="160"/>
         <w:rPr>
-          <w:rFonts w:ascii="Arial" w:hAnsi="Arial" w:cs="Arial"/>
-        </w:rPr>
-      </w:pPr>
-      <w:r>
-        <w:rPr>
-          <w:rFonts w:ascii="Arial" w:hAnsi="Arial" w:cs="Arial"/>
+          <w:rFonts w:asciiTheme="majorHAnsi" w:hAnsiTheme="majorHAnsi" w:cs="Arial"/>
+          <w:sz w:val="22"/>
+        </w:rPr>
+      </w:pPr>
+      <w:r>
+        <w:rPr>
+          <w:rFonts w:asciiTheme="majorHAnsi" w:hAnsiTheme="majorHAnsi" w:cs="Arial"/>
+          <w:sz w:val="22"/>
         </w:rPr>
         <w:t>Os programadores conseguem implementar os casos de uso?</w:t>
       </w:r>
@@ -1336,38 +1354,69 @@
         <w:spacing w:line="360" w:lineRule="auto"/>
         <w:jc w:val="both"/>
         <w:rPr>
-          <w:rFonts w:ascii="Arial" w:hAnsi="Arial" w:cs="Arial"/>
+          <w:rFonts w:asciiTheme="majorHAnsi" w:hAnsiTheme="majorHAnsi" w:cs="Arial"/>
           <w:color w:val="auto"/>
-          <w:sz w:val="24"/>
-        </w:rPr>
-      </w:pPr>
+        </w:rPr>
+      </w:pPr>
+      <w:r>
+        <w:rPr>
+          <w:rFonts w:asciiTheme="majorHAnsi" w:hAnsiTheme="majorHAnsi" w:cs="Arial"/>
+          <w:color w:val="auto"/>
+        </w:rPr>
+        <w:t>Se a resposta a estas três questões for positiva então deve se parar de escrever casos de uso e partir para a implementação e desenvolvimento do sistema, caso contrário deve se rever os casos de uso até se ter a certeza que se pode avançar para a fase seguinte.</w:t>
+      </w:r>
     </w:p>
     <w:p>
       <w:pPr>
         <w:spacing w:line="360" w:lineRule="auto"/>
         <w:jc w:val="both"/>
         <w:rPr>
-          <w:rFonts w:ascii="Arial" w:hAnsi="Arial" w:cs="Arial"/>
+          <w:rFonts w:asciiTheme="majorHAnsi" w:hAnsiTheme="majorHAnsi" w:cs="Arial"/>
           <w:color w:val="auto"/>
-          <w:sz w:val="24"/>
-        </w:rPr>
-      </w:pPr>
-      <w:r>
-        <w:rPr>
-          <w:rFonts w:ascii="Arial" w:hAnsi="Arial" w:cs="Arial"/>
+        </w:rPr>
+      </w:pPr>
+    </w:p>
+    <w:p>
+      <w:pPr>
+        <w:spacing w:line="360" w:lineRule="auto"/>
+        <w:jc w:val="both"/>
+        <w:rPr>
+          <w:rFonts w:asciiTheme="majorHAnsi" w:hAnsiTheme="majorHAnsi" w:cs="Arial"/>
           <w:color w:val="auto"/>
-          <w:sz w:val="24"/>
-        </w:rPr>
-        <w:t>Se a resposta a estas três questões for positiva então deve se parar de escrever casos de uso e partir para a implementação e desenvolvimento do sistema, caso contrário deve se rever os casos de uso até se ter a certeza que se po</w:t>
-      </w:r>
-      <w:r>
-        <w:rPr>
-          <w:rFonts w:ascii="Arial" w:hAnsi="Arial" w:cs="Arial"/>
+        </w:rPr>
+      </w:pPr>
+    </w:p>
+    <w:p>
+      <w:pPr>
+        <w:spacing w:line="360" w:lineRule="auto"/>
+        <w:jc w:val="both"/>
+        <w:rPr>
+          <w:rFonts w:asciiTheme="majorHAnsi" w:hAnsiTheme="majorHAnsi" w:cs="Arial"/>
           <w:color w:val="auto"/>
-          <w:sz w:val="24"/>
-        </w:rPr>
-        <w:t>de avançar para a fase seguinte.</w:t>
-      </w:r>
+        </w:rPr>
+      </w:pPr>
+    </w:p>
+    <w:p>
+      <w:pPr>
+        <w:spacing w:line="360" w:lineRule="auto"/>
+        <w:jc w:val="both"/>
+        <w:rPr>
+          <w:rFonts w:asciiTheme="majorHAnsi" w:hAnsiTheme="majorHAnsi" w:cs="Arial"/>
+          <w:color w:val="auto"/>
+        </w:rPr>
+      </w:pPr>
+      <w:bookmarkStart w:id="1" w:name="_GoBack"/>
+      <w:bookmarkEnd w:id="1"/>
+    </w:p>
+    <w:p>
+      <w:pPr>
+        <w:spacing w:line="360" w:lineRule="auto"/>
+        <w:jc w:val="both"/>
+        <w:rPr>
+          <w:rFonts w:asciiTheme="majorHAnsi" w:hAnsiTheme="majorHAnsi" w:cs="Arial"/>
+          <w:color w:val="auto"/>
+        </w:rPr>
+      </w:pPr>
     </w:p>
     <w:p>
       <w:pPr>
@@ -1956,14 +2005,27 @@
       <w:r>
         <w:t xml:space="preserve">Figura </w:t>
       </w:r>
-      <w:fldSimple w:instr=" SEQ Figura \* ARABIC ">
-        <w:r>
-          <w:rPr>
-            <w:noProof/>
-          </w:rPr>
-          <w:t>3</w:t>
-        </w:r>
-      </w:fldSimple>
+      <w:r>
+        <w:fldChar w:fldCharType="begin"/>
+      </w:r>
+      <w:r>
+        <w:instrText xml:space="preserve"> SEQ Figura \* ARABIC </w:instrText>
+      </w:r>
+      <w:r>
+        <w:fldChar w:fldCharType="separate"/>
+      </w:r>
+      <w:r>
+        <w:rPr>
+          <w:noProof/>
+        </w:rPr>
+        <w:t>3</w:t>
+      </w:r>
+      <w:r>
+        <w:rPr>
+          <w:noProof/>
+        </w:rPr>
+        <w:fldChar w:fldCharType="end"/>
+      </w:r>
       <w:r>
         <w:t xml:space="preserve"> - Tabela de atores e respetivos objetivos (versão 1)</w:t>
       </w:r>
@@ -2802,14 +2864,27 @@
       <w:r>
         <w:t xml:space="preserve">Figura </w:t>
       </w:r>
-      <w:fldSimple w:instr=" SEQ Figura \* ARABIC ">
-        <w:r>
-          <w:rPr>
-            <w:noProof/>
-          </w:rPr>
-          <w:t>4</w:t>
-        </w:r>
-      </w:fldSimple>
+      <w:r>
+        <w:fldChar w:fldCharType="begin"/>
+      </w:r>
+      <w:r>
+        <w:instrText xml:space="preserve"> SEQ Figura \* ARABIC </w:instrText>
+      </w:r>
+      <w:r>
+        <w:fldChar w:fldCharType="separate"/>
+      </w:r>
+      <w:r>
+        <w:rPr>
+          <w:noProof/>
+        </w:rPr>
+        <w:t>4</w:t>
+      </w:r>
+      <w:r>
+        <w:rPr>
+          <w:noProof/>
+        </w:rPr>
+        <w:fldChar w:fldCharType="end"/>
+      </w:r>
       <w:r>
         <w:t xml:space="preserve"> - Diagrama de Casos de Uso</w:t>
       </w:r>
@@ -2889,14 +2964,27 @@
       <w:r>
         <w:t xml:space="preserve">Figura </w:t>
       </w:r>
-      <w:fldSimple w:instr=" SEQ Figura \* ARABIC ">
-        <w:r>
-          <w:rPr>
-            <w:noProof/>
-          </w:rPr>
-          <w:t>5</w:t>
-        </w:r>
-      </w:fldSimple>
+      <w:r>
+        <w:fldChar w:fldCharType="begin"/>
+      </w:r>
+      <w:r>
+        <w:instrText xml:space="preserve"> SEQ Figura \* ARABIC </w:instrText>
+      </w:r>
+      <w:r>
+        <w:fldChar w:fldCharType="separate"/>
+      </w:r>
+      <w:r>
+        <w:rPr>
+          <w:noProof/>
+        </w:rPr>
+        <w:t>5</w:t>
+      </w:r>
+      <w:r>
+        <w:rPr>
+          <w:noProof/>
+        </w:rPr>
+        <w:fldChar w:fldCharType="end"/>
+      </w:r>
       <w:r>
         <w:t xml:space="preserve"> - Diagrama de Casos de Uso (versão 2)</w:t>
       </w:r>
@@ -6942,7 +7030,7 @@
         <w:noProof/>
         <w:lang w:bidi="pt-PT"/>
       </w:rPr>
-      <w:t>4</w:t>
+      <w:t>7</w:t>
     </w:r>
     <w:r>
       <w:rPr>
@@ -10747,7 +10835,7 @@
 </file>
 
 <file path=customXml/itemProps1.xml><?xml version="1.0" encoding="utf-8"?>
-<ds:datastoreItem xmlns:ds="http://schemas.openxmlformats.org/officeDocument/2006/customXml" ds:itemID="{01A7244B-080B-49E2-8A65-F905C5A5C746}">
+<ds:datastoreItem xmlns:ds="http://schemas.openxmlformats.org/officeDocument/2006/customXml" ds:itemID="{35671FAA-1223-4379-B75A-1C7CD6E1B32E}">
   <ds:schemaRefs>
     <ds:schemaRef ds:uri="http://schemas.openxmlformats.org/officeDocument/2006/bibliography"/>
   </ds:schemaRefs>

</xml_diff>

<commit_message>
Diagramas de Sequência, Relatório
</commit_message>
<xml_diff>
--- a/Engenharia de Software II/PI_ES2_Grupo 3 Relatório.docx
+++ b/Engenharia de Software II/PI_ES2_Grupo 3 Relatório.docx
@@ -1,6 +1,6 @@
 
 <file path=word/document.xml><?xml version="1.0" encoding="utf-8"?>
-<w:document xmlns:wpc="http://schemas.microsoft.com/office/word/2010/wordprocessingCanvas" xmlns:cx="http://schemas.microsoft.com/office/drawing/2014/chartex" xmlns:mc="http://schemas.openxmlformats.org/markup-compatibility/2006" xmlns:o="urn:schemas-microsoft-com:office:office" xmlns:r="http://schemas.openxmlformats.org/officeDocument/2006/relationships" xmlns:m="http://schemas.openxmlformats.org/officeDocument/2006/math" xmlns:v="urn:schemas-microsoft-com:vml" xmlns:wp14="http://schemas.microsoft.com/office/word/2010/wordprocessingDrawing" xmlns:wp="http://schemas.openxmlformats.org/drawingml/2006/wordprocessingDrawing" xmlns:w10="urn:schemas-microsoft-com:office:word" xmlns:w="http://schemas.openxmlformats.org/wordprocessingml/2006/main" xmlns:w14="http://schemas.microsoft.com/office/word/2010/wordml" xmlns:w15="http://schemas.microsoft.com/office/word/2012/wordml" xmlns:w16se="http://schemas.microsoft.com/office/word/2015/wordml/symex" xmlns:wpg="http://schemas.microsoft.com/office/word/2010/wordprocessingGroup" xmlns:wpi="http://schemas.microsoft.com/office/word/2010/wordprocessingInk" xmlns:wne="http://schemas.microsoft.com/office/word/2006/wordml" xmlns:wps="http://schemas.microsoft.com/office/word/2010/wordprocessingShape" mc:Ignorable="w14 w15 w16se wp14">
+<w:document xmlns:wpc="http://schemas.microsoft.com/office/word/2010/wordprocessingCanvas" xmlns:mc="http://schemas.openxmlformats.org/markup-compatibility/2006" xmlns:o="urn:schemas-microsoft-com:office:office" xmlns:r="http://schemas.openxmlformats.org/officeDocument/2006/relationships" xmlns:m="http://schemas.openxmlformats.org/officeDocument/2006/math" xmlns:v="urn:schemas-microsoft-com:vml" xmlns:wp14="http://schemas.microsoft.com/office/word/2010/wordprocessingDrawing" xmlns:wp="http://schemas.openxmlformats.org/drawingml/2006/wordprocessingDrawing" xmlns:w10="urn:schemas-microsoft-com:office:word" xmlns:w="http://schemas.openxmlformats.org/wordprocessingml/2006/main" xmlns:w14="http://schemas.microsoft.com/office/word/2010/wordml" xmlns:w15="http://schemas.microsoft.com/office/word/2012/wordml" xmlns:wpg="http://schemas.microsoft.com/office/word/2010/wordprocessingGroup" xmlns:wpi="http://schemas.microsoft.com/office/word/2010/wordprocessingInk" xmlns:wne="http://schemas.microsoft.com/office/word/2006/wordml" xmlns:wps="http://schemas.microsoft.com/office/word/2010/wordprocessingShape" mc:Ignorable="w14 w15 wp14">
   <w:body>
     <w:p>
       <w:pPr>
@@ -1102,7 +1102,7 @@
             <v:path o:extrusionok="f" gradientshapeok="t" o:connecttype="rect"/>
             <o:lock v:ext="edit" aspectratio="t"/>
           </v:shapetype>
-          <v:shape id="_x0000_i1025" type="#_x0000_t75" style="width:354pt;height:235.2pt">
+          <v:shape id="_x0000_i1025" type="#_x0000_t75" style="width:354pt;height:235.5pt">
             <v:imagedata r:id="rId9" o:title="Diagrama de Contexto"/>
           </v:shape>
         </w:pict>
@@ -1116,27 +1116,14 @@
       <w:r>
         <w:t xml:space="preserve">Figura </w:t>
       </w:r>
-      <w:r>
-        <w:fldChar w:fldCharType="begin"/>
-      </w:r>
-      <w:r>
-        <w:instrText xml:space="preserve"> SEQ Figura \* ARABIC </w:instrText>
-      </w:r>
-      <w:r>
-        <w:fldChar w:fldCharType="separate"/>
-      </w:r>
-      <w:r>
-        <w:rPr>
-          <w:noProof/>
-        </w:rPr>
-        <w:t>1</w:t>
-      </w:r>
-      <w:r>
-        <w:rPr>
-          <w:noProof/>
-        </w:rPr>
-        <w:fldChar w:fldCharType="end"/>
-      </w:r>
+      <w:fldSimple w:instr=" SEQ Figura \* ARABIC ">
+        <w:r>
+          <w:rPr>
+            <w:noProof/>
+          </w:rPr>
+          <w:t>1</w:t>
+        </w:r>
+      </w:fldSimple>
       <w:r>
         <w:t xml:space="preserve"> - Diagrama de Contexto</w:t>
       </w:r>
@@ -1198,27 +1185,14 @@
                             <w:r>
                               <w:t xml:space="preserve">Figura </w:t>
                             </w:r>
-                            <w:r>
-                              <w:fldChar w:fldCharType="begin"/>
-                            </w:r>
-                            <w:r>
-                              <w:instrText xml:space="preserve"> SEQ Figura \* ARABIC </w:instrText>
-                            </w:r>
-                            <w:r>
-                              <w:fldChar w:fldCharType="separate"/>
-                            </w:r>
-                            <w:r>
-                              <w:rPr>
-                                <w:noProof/>
-                              </w:rPr>
-                              <w:t>2</w:t>
-                            </w:r>
-                            <w:r>
-                              <w:rPr>
-                                <w:noProof/>
-                              </w:rPr>
-                              <w:fldChar w:fldCharType="end"/>
-                            </w:r>
+                            <w:fldSimple w:instr=" SEQ Figura \* ARABIC ">
+                              <w:r>
+                                <w:rPr>
+                                  <w:noProof/>
+                                </w:rPr>
+                                <w:t>2</w:t>
+                              </w:r>
+                            </w:fldSimple>
                             <w:r>
                               <w:t xml:space="preserve"> - Diagrama de Contexto (versão 2)</w:t>
                             </w:r>
@@ -1243,7 +1217,7 @@
               </wp:anchor>
             </w:drawing>
           </mc:Choice>
-          <mc:Fallback>
+          <mc:Fallback xmlns:w16se="http://schemas.microsoft.com/office/word/2015/wordml/symex" xmlns:cx="http://schemas.microsoft.com/office/drawing/2014/chartex">
             <w:pict>
               <v:shapetype w14:anchorId="70325CD2" id="_x0000_t202" coordsize="21600,21600" o:spt="202" path="m,l,21600r21600,l21600,xe">
                 <v:stroke joinstyle="miter"/>
@@ -2554,27 +2528,14 @@
       <w:r>
         <w:t xml:space="preserve">Figura </w:t>
       </w:r>
-      <w:r>
-        <w:fldChar w:fldCharType="begin"/>
-      </w:r>
-      <w:r>
-        <w:instrText xml:space="preserve"> SEQ Figura \* ARABIC </w:instrText>
-      </w:r>
-      <w:r>
-        <w:fldChar w:fldCharType="separate"/>
-      </w:r>
-      <w:r>
-        <w:rPr>
-          <w:noProof/>
-        </w:rPr>
-        <w:t>3</w:t>
-      </w:r>
-      <w:r>
-        <w:rPr>
-          <w:noProof/>
-        </w:rPr>
-        <w:fldChar w:fldCharType="end"/>
-      </w:r>
+      <w:fldSimple w:instr=" SEQ Figura \* ARABIC ">
+        <w:r>
+          <w:rPr>
+            <w:noProof/>
+          </w:rPr>
+          <w:t>3</w:t>
+        </w:r>
+      </w:fldSimple>
       <w:r>
         <w:t xml:space="preserve"> - Tabela de atores e respetivos objetivos (versão 1)</w:t>
       </w:r>
@@ -3696,7 +3657,7 @@
       </w:r>
       <w:r>
         <w:pict>
-          <v:shape id="_x0000_i1026" type="#_x0000_t75" style="width:362.4pt;height:195.6pt">
+          <v:shape id="_x0000_i1026" type="#_x0000_t75" style="width:363pt;height:195.75pt">
             <v:imagedata r:id="rId11" o:title="Diagrama de Casos de Uso v1"/>
           </v:shape>
         </w:pict>
@@ -3710,27 +3671,14 @@
       <w:r>
         <w:t xml:space="preserve">Figura </w:t>
       </w:r>
-      <w:r>
-        <w:fldChar w:fldCharType="begin"/>
-      </w:r>
-      <w:r>
-        <w:instrText xml:space="preserve"> SEQ Figura \* ARABIC </w:instrText>
-      </w:r>
-      <w:r>
-        <w:fldChar w:fldCharType="separate"/>
-      </w:r>
-      <w:r>
-        <w:rPr>
-          <w:noProof/>
-        </w:rPr>
-        <w:t>4</w:t>
-      </w:r>
-      <w:r>
-        <w:rPr>
-          <w:noProof/>
-        </w:rPr>
-        <w:fldChar w:fldCharType="end"/>
-      </w:r>
+      <w:fldSimple w:instr=" SEQ Figura \* ARABIC ">
+        <w:r>
+          <w:rPr>
+            <w:noProof/>
+          </w:rPr>
+          <w:t>4</w:t>
+        </w:r>
+      </w:fldSimple>
       <w:r>
         <w:t xml:space="preserve"> - Diagrama de Casos de Uso</w:t>
       </w:r>
@@ -3753,7 +3701,7 @@
           <w:lang w:eastAsia="pt-PT"/>
         </w:rPr>
         <w:pict>
-          <v:shape id="_x0000_i1049" type="#_x0000_t75" style="width:370.8pt;height:336pt">
+          <v:shape id="_x0000_i1027" type="#_x0000_t75" style="width:371.25pt;height:336pt">
             <v:imagedata r:id="rId12" o:title="Diagrama de Casos de Uso v2"/>
           </v:shape>
         </w:pict>
@@ -3767,27 +3715,14 @@
       <w:r>
         <w:t xml:space="preserve">Figura </w:t>
       </w:r>
-      <w:r>
-        <w:fldChar w:fldCharType="begin"/>
-      </w:r>
-      <w:r>
-        <w:instrText xml:space="preserve"> SEQ Figura \* ARABIC </w:instrText>
-      </w:r>
-      <w:r>
-        <w:fldChar w:fldCharType="separate"/>
-      </w:r>
-      <w:r>
-        <w:rPr>
-          <w:noProof/>
-        </w:rPr>
-        <w:t>5</w:t>
-      </w:r>
-      <w:r>
-        <w:rPr>
-          <w:noProof/>
-        </w:rPr>
-        <w:fldChar w:fldCharType="end"/>
-      </w:r>
+      <w:fldSimple w:instr=" SEQ Figura \* ARABIC ">
+        <w:r>
+          <w:rPr>
+            <w:noProof/>
+          </w:rPr>
+          <w:t>5</w:t>
+        </w:r>
+      </w:fldSimple>
       <w:r>
         <w:t xml:space="preserve"> - Diagrama de Casos de Uso (versão 2)</w:t>
       </w:r>
@@ -8168,6 +8103,7 @@
       </w:r>
     </w:p>
     <w:p>
+      <w:bookmarkStart w:id="1" w:name="_GoBack"/>
       <w:r>
         <w:rPr>
           <w:noProof/>
@@ -8224,8 +8160,86 @@
           </wp:inline>
         </w:drawing>
       </w:r>
+      <w:bookmarkEnd w:id="1"/>
     </w:p>
     <w:p/>
+    <w:p/>
+    <w:p/>
+    <w:p/>
+    <w:p/>
+    <w:p/>
+    <w:p/>
+    <w:p/>
+    <w:p/>
+    <w:p>
+      <w:pPr>
+        <w:spacing w:line="360" w:lineRule="auto"/>
+        <w:rPr>
+          <w:color w:val="auto"/>
+          <w:sz w:val="28"/>
+        </w:rPr>
+      </w:pPr>
+      <w:r>
+        <w:rPr>
+          <w:color w:val="auto"/>
+          <w:sz w:val="28"/>
+        </w:rPr>
+        <w:lastRenderedPageBreak/>
+        <w:t>Efetuar Pedido de Alteração de Horário</w:t>
+      </w:r>
+    </w:p>
+    <w:p>
+      <w:pPr>
+        <w:spacing w:line="360" w:lineRule="auto"/>
+      </w:pPr>
+      <w:r>
+        <w:rPr>
+          <w:noProof/>
+          <w:lang w:eastAsia="pt-PT"/>
+        </w:rPr>
+        <w:drawing>
+          <wp:inline distT="0" distB="0" distL="0" distR="0">
+            <wp:extent cx="5274310" cy="3413125"/>
+            <wp:effectExtent l="0" t="0" r="2540" b="0"/>
+            <wp:docPr id="1" name="Imagem 1"/>
+            <wp:cNvGraphicFramePr>
+              <a:graphicFrameLocks xmlns:a="http://schemas.openxmlformats.org/drawingml/2006/main" noChangeAspect="1"/>
+            </wp:cNvGraphicFramePr>
+            <a:graphic xmlns:a="http://schemas.openxmlformats.org/drawingml/2006/main">
+              <a:graphicData uri="http://schemas.openxmlformats.org/drawingml/2006/picture">
+                <pic:pic xmlns:pic="http://schemas.openxmlformats.org/drawingml/2006/picture">
+                  <pic:nvPicPr>
+                    <pic:cNvPr id="1" name="DS Efetuar pedido de alteração de horário.png"/>
+                    <pic:cNvPicPr/>
+                  </pic:nvPicPr>
+                  <pic:blipFill>
+                    <a:blip r:embed="rId14">
+                      <a:extLst>
+                        <a:ext uri="{28A0092B-C50C-407E-A947-70E740481C1C}">
+                          <a14:useLocalDpi xmlns:a14="http://schemas.microsoft.com/office/drawing/2010/main" val="0"/>
+                        </a:ext>
+                      </a:extLst>
+                    </a:blip>
+                    <a:stretch>
+                      <a:fillRect/>
+                    </a:stretch>
+                  </pic:blipFill>
+                  <pic:spPr>
+                    <a:xfrm>
+                      <a:off x="0" y="0"/>
+                      <a:ext cx="5274310" cy="3413125"/>
+                    </a:xfrm>
+                    <a:prstGeom prst="rect">
+                      <a:avLst/>
+                    </a:prstGeom>
+                  </pic:spPr>
+                </pic:pic>
+              </a:graphicData>
+            </a:graphic>
+          </wp:inline>
+        </w:drawing>
+      </w:r>
+    </w:p>
     <w:p>
       <w:pPr>
         <w:spacing w:line="360" w:lineRule="auto"/>
@@ -8239,12 +8253,151 @@
     <w:p>
       <w:pPr>
         <w:spacing w:line="360" w:lineRule="auto"/>
-        <w:jc w:val="both"/>
-        <w:rPr>
-          <w:color w:val="auto"/>
-          <w:sz w:val="24"/>
-        </w:rPr>
-      </w:pPr>
+        <w:rPr>
+          <w:color w:val="auto"/>
+          <w:sz w:val="28"/>
+        </w:rPr>
+      </w:pPr>
+      <w:r>
+        <w:rPr>
+          <w:color w:val="auto"/>
+          <w:sz w:val="28"/>
+        </w:rPr>
+        <w:t>Autorizar Pedidos de Voluntários</w:t>
+      </w:r>
+    </w:p>
+    <w:p>
+      <w:pPr>
+        <w:spacing w:line="360" w:lineRule="auto"/>
+        <w:rPr>
+          <w:color w:val="auto"/>
+          <w:sz w:val="28"/>
+        </w:rPr>
+      </w:pPr>
+      <w:r>
+        <w:rPr>
+          <w:noProof/>
+          <w:color w:val="auto"/>
+          <w:sz w:val="28"/>
+          <w:lang w:eastAsia="pt-PT"/>
+        </w:rPr>
+        <w:drawing>
+          <wp:inline distT="0" distB="0" distL="0" distR="0">
+            <wp:extent cx="5274310" cy="3331845"/>
+            <wp:effectExtent l="0" t="0" r="2540" b="1905"/>
+            <wp:docPr id="3" name="Imagem 3"/>
+            <wp:cNvGraphicFramePr>
+              <a:graphicFrameLocks xmlns:a="http://schemas.openxmlformats.org/drawingml/2006/main" noChangeAspect="1"/>
+            </wp:cNvGraphicFramePr>
+            <a:graphic xmlns:a="http://schemas.openxmlformats.org/drawingml/2006/main">
+              <a:graphicData uri="http://schemas.openxmlformats.org/drawingml/2006/picture">
+                <pic:pic xmlns:pic="http://schemas.openxmlformats.org/drawingml/2006/picture">
+                  <pic:nvPicPr>
+                    <pic:cNvPr id="3" name="DS Autorizar pedidos de voluntários.png"/>
+                    <pic:cNvPicPr/>
+                  </pic:nvPicPr>
+                  <pic:blipFill>
+                    <a:blip r:embed="rId15">
+                      <a:extLst>
+                        <a:ext uri="{28A0092B-C50C-407E-A947-70E740481C1C}">
+                          <a14:useLocalDpi xmlns:a14="http://schemas.microsoft.com/office/drawing/2010/main" val="0"/>
+                        </a:ext>
+                      </a:extLst>
+                    </a:blip>
+                    <a:stretch>
+                      <a:fillRect/>
+                    </a:stretch>
+                  </pic:blipFill>
+                  <pic:spPr>
+                    <a:xfrm>
+                      <a:off x="0" y="0"/>
+                      <a:ext cx="5274310" cy="3331845"/>
+                    </a:xfrm>
+                    <a:prstGeom prst="rect">
+                      <a:avLst/>
+                    </a:prstGeom>
+                  </pic:spPr>
+                </pic:pic>
+              </a:graphicData>
+            </a:graphic>
+          </wp:inline>
+        </w:drawing>
+      </w:r>
+    </w:p>
+    <w:p>
+      <w:pPr>
+        <w:spacing w:line="360" w:lineRule="auto"/>
+        <w:rPr>
+          <w:color w:val="auto"/>
+          <w:sz w:val="28"/>
+        </w:rPr>
+      </w:pPr>
+      <w:r>
+        <w:rPr>
+          <w:color w:val="auto"/>
+          <w:sz w:val="28"/>
+        </w:rPr>
+        <w:lastRenderedPageBreak/>
+        <w:t>Autenticar Voluntários</w:t>
+      </w:r>
+    </w:p>
+    <w:p>
+      <w:pPr>
+        <w:spacing w:line="360" w:lineRule="auto"/>
+        <w:rPr>
+          <w:color w:val="auto"/>
+          <w:sz w:val="28"/>
+        </w:rPr>
+      </w:pPr>
+      <w:r>
+        <w:rPr>
+          <w:noProof/>
+          <w:color w:val="auto"/>
+          <w:sz w:val="28"/>
+          <w:lang w:eastAsia="pt-PT"/>
+        </w:rPr>
+        <w:drawing>
+          <wp:inline distT="0" distB="0" distL="0" distR="0">
+            <wp:extent cx="5274310" cy="4430395"/>
+            <wp:effectExtent l="0" t="0" r="2540" b="8255"/>
+            <wp:docPr id="6" name="Imagem 6"/>
+            <wp:cNvGraphicFramePr>
+              <a:graphicFrameLocks xmlns:a="http://schemas.openxmlformats.org/drawingml/2006/main" noChangeAspect="1"/>
+            </wp:cNvGraphicFramePr>
+            <a:graphic xmlns:a="http://schemas.openxmlformats.org/drawingml/2006/main">
+              <a:graphicData uri="http://schemas.openxmlformats.org/drawingml/2006/picture">
+                <pic:pic xmlns:pic="http://schemas.openxmlformats.org/drawingml/2006/picture">
+                  <pic:nvPicPr>
+                    <pic:cNvPr id="6" name="DS Autenticar voluntários.png"/>
+                    <pic:cNvPicPr/>
+                  </pic:nvPicPr>
+                  <pic:blipFill>
+                    <a:blip r:embed="rId16">
+                      <a:extLst>
+                        <a:ext uri="{28A0092B-C50C-407E-A947-70E740481C1C}">
+                          <a14:useLocalDpi xmlns:a14="http://schemas.microsoft.com/office/drawing/2010/main" val="0"/>
+                        </a:ext>
+                      </a:extLst>
+                    </a:blip>
+                    <a:stretch>
+                      <a:fillRect/>
+                    </a:stretch>
+                  </pic:blipFill>
+                  <pic:spPr>
+                    <a:xfrm>
+                      <a:off x="0" y="0"/>
+                      <a:ext cx="5274310" cy="4430395"/>
+                    </a:xfrm>
+                    <a:prstGeom prst="rect">
+                      <a:avLst/>
+                    </a:prstGeom>
+                  </pic:spPr>
+                </pic:pic>
+              </a:graphicData>
+            </a:graphic>
+          </wp:inline>
+        </w:drawing>
+      </w:r>
     </w:p>
     <w:p>
       <w:pPr>
@@ -8338,158 +8491,6 @@
     </w:p>
     <w:p>
       <w:pPr>
-        <w:spacing w:line="360" w:lineRule="auto"/>
-        <w:jc w:val="both"/>
-        <w:rPr>
-          <w:color w:val="auto"/>
-          <w:sz w:val="24"/>
-        </w:rPr>
-      </w:pPr>
-    </w:p>
-    <w:p>
-      <w:pPr>
-        <w:spacing w:line="360" w:lineRule="auto"/>
-        <w:jc w:val="both"/>
-        <w:rPr>
-          <w:color w:val="auto"/>
-          <w:sz w:val="24"/>
-        </w:rPr>
-      </w:pPr>
-    </w:p>
-    <w:p>
-      <w:pPr>
-        <w:spacing w:line="360" w:lineRule="auto"/>
-        <w:jc w:val="both"/>
-        <w:rPr>
-          <w:color w:val="auto"/>
-          <w:sz w:val="24"/>
-        </w:rPr>
-      </w:pPr>
-    </w:p>
-    <w:p>
-      <w:pPr>
-        <w:spacing w:line="360" w:lineRule="auto"/>
-        <w:jc w:val="both"/>
-        <w:rPr>
-          <w:color w:val="auto"/>
-          <w:sz w:val="24"/>
-        </w:rPr>
-      </w:pPr>
-    </w:p>
-    <w:p>
-      <w:pPr>
-        <w:spacing w:line="360" w:lineRule="auto"/>
-        <w:jc w:val="both"/>
-        <w:rPr>
-          <w:color w:val="auto"/>
-          <w:sz w:val="24"/>
-        </w:rPr>
-      </w:pPr>
-    </w:p>
-    <w:p>
-      <w:pPr>
-        <w:spacing w:line="360" w:lineRule="auto"/>
-        <w:jc w:val="both"/>
-        <w:rPr>
-          <w:color w:val="auto"/>
-          <w:sz w:val="24"/>
-        </w:rPr>
-      </w:pPr>
-    </w:p>
-    <w:p>
-      <w:pPr>
-        <w:spacing w:line="360" w:lineRule="auto"/>
-        <w:jc w:val="both"/>
-        <w:rPr>
-          <w:color w:val="auto"/>
-          <w:sz w:val="24"/>
-        </w:rPr>
-      </w:pPr>
-    </w:p>
-    <w:p>
-      <w:pPr>
-        <w:spacing w:line="360" w:lineRule="auto"/>
-        <w:jc w:val="both"/>
-        <w:rPr>
-          <w:color w:val="auto"/>
-          <w:sz w:val="24"/>
-        </w:rPr>
-      </w:pPr>
-    </w:p>
-    <w:p>
-      <w:pPr>
-        <w:spacing w:line="360" w:lineRule="auto"/>
-        <w:jc w:val="both"/>
-        <w:rPr>
-          <w:color w:val="auto"/>
-          <w:sz w:val="24"/>
-        </w:rPr>
-      </w:pPr>
-    </w:p>
-    <w:p>
-      <w:pPr>
-        <w:spacing w:line="360" w:lineRule="auto"/>
-        <w:jc w:val="both"/>
-        <w:rPr>
-          <w:color w:val="auto"/>
-          <w:sz w:val="24"/>
-        </w:rPr>
-      </w:pPr>
-    </w:p>
-    <w:p>
-      <w:pPr>
-        <w:spacing w:line="360" w:lineRule="auto"/>
-        <w:jc w:val="both"/>
-        <w:rPr>
-          <w:color w:val="auto"/>
-          <w:sz w:val="24"/>
-        </w:rPr>
-      </w:pPr>
-    </w:p>
-    <w:p>
-      <w:pPr>
-        <w:spacing w:line="360" w:lineRule="auto"/>
-        <w:jc w:val="both"/>
-        <w:rPr>
-          <w:color w:val="auto"/>
-          <w:sz w:val="24"/>
-        </w:rPr>
-      </w:pPr>
-    </w:p>
-    <w:p>
-      <w:pPr>
-        <w:spacing w:line="360" w:lineRule="auto"/>
-        <w:jc w:val="both"/>
-        <w:rPr>
-          <w:color w:val="auto"/>
-          <w:sz w:val="24"/>
-        </w:rPr>
-      </w:pPr>
-    </w:p>
-    <w:p>
-      <w:pPr>
-        <w:spacing w:line="360" w:lineRule="auto"/>
-        <w:jc w:val="both"/>
-        <w:rPr>
-          <w:color w:val="auto"/>
-          <w:sz w:val="24"/>
-        </w:rPr>
-      </w:pPr>
-    </w:p>
-    <w:p>
-      <w:pPr>
-        <w:spacing w:line="360" w:lineRule="auto"/>
-        <w:jc w:val="both"/>
-        <w:rPr>
-          <w:color w:val="auto"/>
-          <w:sz w:val="24"/>
-        </w:rPr>
-      </w:pPr>
-      <w:bookmarkStart w:id="1" w:name="_GoBack"/>
-      <w:bookmarkEnd w:id="1"/>
-    </w:p>
-    <w:p>
-      <w:pPr>
         <w:pStyle w:val="Cabealho1"/>
       </w:pPr>
       <w:r>
@@ -8521,7 +8522,7 @@
     </w:p>
     <w:p/>
     <w:sectPr>
-      <w:footerReference w:type="default" r:id="rId14"/>
+      <w:footerReference w:type="default" r:id="rId17"/>
       <w:pgSz w:w="11906" w:h="16838" w:code="9"/>
       <w:pgMar w:top="1728" w:right="1800" w:bottom="1440" w:left="1800" w:header="720" w:footer="720" w:gutter="0"/>
       <w:pgNumType w:start="0"/>
@@ -8534,7 +8535,7 @@
 </file>
 
 <file path=word/endnotes.xml><?xml version="1.0" encoding="utf-8"?>
-<w:endnotes xmlns:wpc="http://schemas.microsoft.com/office/word/2010/wordprocessingCanvas" xmlns:cx="http://schemas.microsoft.com/office/drawing/2014/chartex" xmlns:mc="http://schemas.openxmlformats.org/markup-compatibility/2006" xmlns:o="urn:schemas-microsoft-com:office:office" xmlns:r="http://schemas.openxmlformats.org/officeDocument/2006/relationships" xmlns:m="http://schemas.openxmlformats.org/officeDocument/2006/math" xmlns:v="urn:schemas-microsoft-com:vml" xmlns:wp14="http://schemas.microsoft.com/office/word/2010/wordprocessingDrawing" xmlns:wp="http://schemas.openxmlformats.org/drawingml/2006/wordprocessingDrawing" xmlns:w10="urn:schemas-microsoft-com:office:word" xmlns:w="http://schemas.openxmlformats.org/wordprocessingml/2006/main" xmlns:w14="http://schemas.microsoft.com/office/word/2010/wordml" xmlns:w15="http://schemas.microsoft.com/office/word/2012/wordml" xmlns:w16se="http://schemas.microsoft.com/office/word/2015/wordml/symex" xmlns:wpg="http://schemas.microsoft.com/office/word/2010/wordprocessingGroup" xmlns:wpi="http://schemas.microsoft.com/office/word/2010/wordprocessingInk" xmlns:wne="http://schemas.microsoft.com/office/word/2006/wordml" xmlns:wps="http://schemas.microsoft.com/office/word/2010/wordprocessingShape" mc:Ignorable="w14 w15 w16se wp14">
+<w:endnotes xmlns:wpc="http://schemas.microsoft.com/office/word/2010/wordprocessingCanvas" xmlns:mc="http://schemas.openxmlformats.org/markup-compatibility/2006" xmlns:o="urn:schemas-microsoft-com:office:office" xmlns:r="http://schemas.openxmlformats.org/officeDocument/2006/relationships" xmlns:m="http://schemas.openxmlformats.org/officeDocument/2006/math" xmlns:v="urn:schemas-microsoft-com:vml" xmlns:wp14="http://schemas.microsoft.com/office/word/2010/wordprocessingDrawing" xmlns:wp="http://schemas.openxmlformats.org/drawingml/2006/wordprocessingDrawing" xmlns:w10="urn:schemas-microsoft-com:office:word" xmlns:w="http://schemas.openxmlformats.org/wordprocessingml/2006/main" xmlns:w14="http://schemas.microsoft.com/office/word/2010/wordml" xmlns:w15="http://schemas.microsoft.com/office/word/2012/wordml" xmlns:wpg="http://schemas.microsoft.com/office/word/2010/wordprocessingGroup" xmlns:wpi="http://schemas.microsoft.com/office/word/2010/wordprocessingInk" xmlns:wne="http://schemas.microsoft.com/office/word/2006/wordml" xmlns:wps="http://schemas.microsoft.com/office/word/2010/wordprocessingShape" mc:Ignorable="w14 w15 wp14">
   <w:endnote w:type="separator" w:id="-1">
     <w:p>
       <w:pPr>
@@ -8559,7 +8560,7 @@
 </file>
 
 <file path=word/footer1.xml><?xml version="1.0" encoding="utf-8"?>
-<w:ftr xmlns:wpc="http://schemas.microsoft.com/office/word/2010/wordprocessingCanvas" xmlns:cx="http://schemas.microsoft.com/office/drawing/2014/chartex" xmlns:mc="http://schemas.openxmlformats.org/markup-compatibility/2006" xmlns:o="urn:schemas-microsoft-com:office:office" xmlns:r="http://schemas.openxmlformats.org/officeDocument/2006/relationships" xmlns:m="http://schemas.openxmlformats.org/officeDocument/2006/math" xmlns:v="urn:schemas-microsoft-com:vml" xmlns:wp14="http://schemas.microsoft.com/office/word/2010/wordprocessingDrawing" xmlns:wp="http://schemas.openxmlformats.org/drawingml/2006/wordprocessingDrawing" xmlns:w10="urn:schemas-microsoft-com:office:word" xmlns:w="http://schemas.openxmlformats.org/wordprocessingml/2006/main" xmlns:w14="http://schemas.microsoft.com/office/word/2010/wordml" xmlns:w15="http://schemas.microsoft.com/office/word/2012/wordml" xmlns:w16se="http://schemas.microsoft.com/office/word/2015/wordml/symex" xmlns:wpg="http://schemas.microsoft.com/office/word/2010/wordprocessingGroup" xmlns:wpi="http://schemas.microsoft.com/office/word/2010/wordprocessingInk" xmlns:wne="http://schemas.microsoft.com/office/word/2006/wordml" xmlns:wps="http://schemas.microsoft.com/office/word/2010/wordprocessingShape" mc:Ignorable="w14 w15 w16se wp14">
+<w:ftr xmlns:wpc="http://schemas.microsoft.com/office/word/2010/wordprocessingCanvas" xmlns:mc="http://schemas.openxmlformats.org/markup-compatibility/2006" xmlns:o="urn:schemas-microsoft-com:office:office" xmlns:r="http://schemas.openxmlformats.org/officeDocument/2006/relationships" xmlns:m="http://schemas.openxmlformats.org/officeDocument/2006/math" xmlns:v="urn:schemas-microsoft-com:vml" xmlns:wp14="http://schemas.microsoft.com/office/word/2010/wordprocessingDrawing" xmlns:wp="http://schemas.openxmlformats.org/drawingml/2006/wordprocessingDrawing" xmlns:w10="urn:schemas-microsoft-com:office:word" xmlns:w="http://schemas.openxmlformats.org/wordprocessingml/2006/main" xmlns:w14="http://schemas.microsoft.com/office/word/2010/wordml" xmlns:w15="http://schemas.microsoft.com/office/word/2012/wordml" xmlns:wpg="http://schemas.microsoft.com/office/word/2010/wordprocessingGroup" xmlns:wpi="http://schemas.microsoft.com/office/word/2010/wordprocessingInk" xmlns:wne="http://schemas.microsoft.com/office/word/2006/wordml" xmlns:wps="http://schemas.microsoft.com/office/word/2010/wordprocessingShape" mc:Ignorable="w14 w15 wp14">
   <w:p>
     <w:pPr>
       <w:pStyle w:val="Rodap"/>
@@ -8593,7 +8594,7 @@
         <w:noProof/>
         <w:lang w:bidi="pt-PT"/>
       </w:rPr>
-      <w:t>18</w:t>
+      <w:t>17</w:t>
     </w:r>
     <w:r>
       <w:rPr>
@@ -8606,7 +8607,7 @@
 </file>
 
 <file path=word/footnotes.xml><?xml version="1.0" encoding="utf-8"?>
-<w:footnotes xmlns:wpc="http://schemas.microsoft.com/office/word/2010/wordprocessingCanvas" xmlns:cx="http://schemas.microsoft.com/office/drawing/2014/chartex" xmlns:mc="http://schemas.openxmlformats.org/markup-compatibility/2006" xmlns:o="urn:schemas-microsoft-com:office:office" xmlns:r="http://schemas.openxmlformats.org/officeDocument/2006/relationships" xmlns:m="http://schemas.openxmlformats.org/officeDocument/2006/math" xmlns:v="urn:schemas-microsoft-com:vml" xmlns:wp14="http://schemas.microsoft.com/office/word/2010/wordprocessingDrawing" xmlns:wp="http://schemas.openxmlformats.org/drawingml/2006/wordprocessingDrawing" xmlns:w10="urn:schemas-microsoft-com:office:word" xmlns:w="http://schemas.openxmlformats.org/wordprocessingml/2006/main" xmlns:w14="http://schemas.microsoft.com/office/word/2010/wordml" xmlns:w15="http://schemas.microsoft.com/office/word/2012/wordml" xmlns:w16se="http://schemas.microsoft.com/office/word/2015/wordml/symex" xmlns:wpg="http://schemas.microsoft.com/office/word/2010/wordprocessingGroup" xmlns:wpi="http://schemas.microsoft.com/office/word/2010/wordprocessingInk" xmlns:wne="http://schemas.microsoft.com/office/word/2006/wordml" xmlns:wps="http://schemas.microsoft.com/office/word/2010/wordprocessingShape" mc:Ignorable="w14 w15 w16se wp14">
+<w:footnotes xmlns:wpc="http://schemas.microsoft.com/office/word/2010/wordprocessingCanvas" xmlns:mc="http://schemas.openxmlformats.org/markup-compatibility/2006" xmlns:o="urn:schemas-microsoft-com:office:office" xmlns:r="http://schemas.openxmlformats.org/officeDocument/2006/relationships" xmlns:m="http://schemas.openxmlformats.org/officeDocument/2006/math" xmlns:v="urn:schemas-microsoft-com:vml" xmlns:wp14="http://schemas.microsoft.com/office/word/2010/wordprocessingDrawing" xmlns:wp="http://schemas.openxmlformats.org/drawingml/2006/wordprocessingDrawing" xmlns:w10="urn:schemas-microsoft-com:office:word" xmlns:w="http://schemas.openxmlformats.org/wordprocessingml/2006/main" xmlns:w14="http://schemas.microsoft.com/office/word/2010/wordml" xmlns:w15="http://schemas.microsoft.com/office/word/2012/wordml" xmlns:wpg="http://schemas.microsoft.com/office/word/2010/wordprocessingGroup" xmlns:wpi="http://schemas.microsoft.com/office/word/2010/wordprocessingInk" xmlns:wne="http://schemas.microsoft.com/office/word/2006/wordml" xmlns:wps="http://schemas.microsoft.com/office/word/2010/wordprocessingShape" mc:Ignorable="w14 w15 wp14">
   <w:footnote w:type="separator" w:id="-1">
     <w:p>
       <w:pPr>
@@ -8631,8 +8632,8 @@
 </file>
 
 <file path=word/numbering.xml><?xml version="1.0" encoding="utf-8"?>
-<w:numbering xmlns:wpc="http://schemas.microsoft.com/office/word/2010/wordprocessingCanvas" xmlns:cx="http://schemas.microsoft.com/office/drawing/2014/chartex" xmlns:mc="http://schemas.openxmlformats.org/markup-compatibility/2006" xmlns:o="urn:schemas-microsoft-com:office:office" xmlns:r="http://schemas.openxmlformats.org/officeDocument/2006/relationships" xmlns:m="http://schemas.openxmlformats.org/officeDocument/2006/math" xmlns:v="urn:schemas-microsoft-com:vml" xmlns:wp14="http://schemas.microsoft.com/office/word/2010/wordprocessingDrawing" xmlns:wp="http://schemas.openxmlformats.org/drawingml/2006/wordprocessingDrawing" xmlns:w10="urn:schemas-microsoft-com:office:word" xmlns:w="http://schemas.openxmlformats.org/wordprocessingml/2006/main" xmlns:w14="http://schemas.microsoft.com/office/word/2010/wordml" xmlns:w15="http://schemas.microsoft.com/office/word/2012/wordml" xmlns:w16se="http://schemas.microsoft.com/office/word/2015/wordml/symex" xmlns:wpg="http://schemas.microsoft.com/office/word/2010/wordprocessingGroup" xmlns:wpi="http://schemas.microsoft.com/office/word/2010/wordprocessingInk" xmlns:wne="http://schemas.microsoft.com/office/word/2006/wordml" xmlns:wps="http://schemas.microsoft.com/office/word/2010/wordprocessingShape" mc:Ignorable="w14 w15 w16se wp14">
-  <w:abstractNum w:abstractNumId="0" w15:restartNumberingAfterBreak="0">
+<w:numbering xmlns:wpc="http://schemas.microsoft.com/office/word/2010/wordprocessingCanvas" xmlns:mc="http://schemas.openxmlformats.org/markup-compatibility/2006" xmlns:o="urn:schemas-microsoft-com:office:office" xmlns:r="http://schemas.openxmlformats.org/officeDocument/2006/relationships" xmlns:m="http://schemas.openxmlformats.org/officeDocument/2006/math" xmlns:v="urn:schemas-microsoft-com:vml" xmlns:wp14="http://schemas.microsoft.com/office/word/2010/wordprocessingDrawing" xmlns:wp="http://schemas.openxmlformats.org/drawingml/2006/wordprocessingDrawing" xmlns:w10="urn:schemas-microsoft-com:office:word" xmlns:w="http://schemas.openxmlformats.org/wordprocessingml/2006/main" xmlns:w14="http://schemas.microsoft.com/office/word/2010/wordml" xmlns:w15="http://schemas.microsoft.com/office/word/2012/wordml" xmlns:wpg="http://schemas.microsoft.com/office/word/2010/wordprocessingGroup" xmlns:wpi="http://schemas.microsoft.com/office/word/2010/wordprocessingInk" xmlns:wne="http://schemas.microsoft.com/office/word/2006/wordml" xmlns:wps="http://schemas.microsoft.com/office/word/2010/wordprocessingShape" mc:Ignorable="w14 w15 wp14">
+  <w:abstractNum w:abstractNumId="0">
     <w:nsid w:val="FFFFFF7C"/>
     <w:multiLevelType w:val="singleLevel"/>
     <w:tmpl w:val="61E62248"/>
@@ -8649,7 +8650,7 @@
       </w:pPr>
     </w:lvl>
   </w:abstractNum>
-  <w:abstractNum w:abstractNumId="1" w15:restartNumberingAfterBreak="0">
+  <w:abstractNum w:abstractNumId="1">
     <w:nsid w:val="FFFFFF7D"/>
     <w:multiLevelType w:val="singleLevel"/>
     <w:tmpl w:val="DADA94F2"/>
@@ -8666,7 +8667,7 @@
       </w:pPr>
     </w:lvl>
   </w:abstractNum>
-  <w:abstractNum w:abstractNumId="2" w15:restartNumberingAfterBreak="0">
+  <w:abstractNum w:abstractNumId="2">
     <w:nsid w:val="FFFFFF7E"/>
     <w:multiLevelType w:val="singleLevel"/>
     <w:tmpl w:val="A0E4E5B2"/>
@@ -8683,7 +8684,7 @@
       </w:pPr>
     </w:lvl>
   </w:abstractNum>
-  <w:abstractNum w:abstractNumId="3" w15:restartNumberingAfterBreak="0">
+  <w:abstractNum w:abstractNumId="3">
     <w:nsid w:val="FFFFFF7F"/>
     <w:multiLevelType w:val="singleLevel"/>
     <w:tmpl w:val="B4188A06"/>
@@ -8700,7 +8701,7 @@
       </w:pPr>
     </w:lvl>
   </w:abstractNum>
-  <w:abstractNum w:abstractNumId="4" w15:restartNumberingAfterBreak="0">
+  <w:abstractNum w:abstractNumId="4">
     <w:nsid w:val="FFFFFF80"/>
     <w:multiLevelType w:val="singleLevel"/>
     <w:tmpl w:val="1E0C080A"/>
@@ -8720,7 +8721,7 @@
       </w:rPr>
     </w:lvl>
   </w:abstractNum>
-  <w:abstractNum w:abstractNumId="5" w15:restartNumberingAfterBreak="0">
+  <w:abstractNum w:abstractNumId="5">
     <w:nsid w:val="FFFFFF81"/>
     <w:multiLevelType w:val="singleLevel"/>
     <w:tmpl w:val="CB9E1936"/>
@@ -8740,7 +8741,7 @@
       </w:rPr>
     </w:lvl>
   </w:abstractNum>
-  <w:abstractNum w:abstractNumId="6" w15:restartNumberingAfterBreak="0">
+  <w:abstractNum w:abstractNumId="6">
     <w:nsid w:val="FFFFFF82"/>
     <w:multiLevelType w:val="singleLevel"/>
     <w:tmpl w:val="13A06938"/>
@@ -8760,7 +8761,7 @@
       </w:rPr>
     </w:lvl>
   </w:abstractNum>
-  <w:abstractNum w:abstractNumId="7" w15:restartNumberingAfterBreak="0">
+  <w:abstractNum w:abstractNumId="7">
     <w:nsid w:val="FFFFFF83"/>
     <w:multiLevelType w:val="singleLevel"/>
     <w:tmpl w:val="93C8D00C"/>
@@ -8780,7 +8781,7 @@
       </w:rPr>
     </w:lvl>
   </w:abstractNum>
-  <w:abstractNum w:abstractNumId="8" w15:restartNumberingAfterBreak="0">
+  <w:abstractNum w:abstractNumId="8">
     <w:nsid w:val="FFFFFF88"/>
     <w:multiLevelType w:val="singleLevel"/>
     <w:tmpl w:val="B87E3E76"/>
@@ -8798,7 +8799,7 @@
       </w:pPr>
     </w:lvl>
   </w:abstractNum>
-  <w:abstractNum w:abstractNumId="9" w15:restartNumberingAfterBreak="0">
+  <w:abstractNum w:abstractNumId="9">
     <w:nsid w:val="FFFFFF89"/>
     <w:multiLevelType w:val="singleLevel"/>
     <w:tmpl w:val="BAA6FCB4"/>
@@ -8817,7 +8818,7 @@
       </w:rPr>
     </w:lvl>
   </w:abstractNum>
-  <w:abstractNum w:abstractNumId="10" w15:restartNumberingAfterBreak="0">
+  <w:abstractNum w:abstractNumId="10">
     <w:nsid w:val="01122BF4"/>
     <w:multiLevelType w:val="multilevel"/>
     <w:tmpl w:val="0409001D"/>
@@ -8903,7 +8904,7 @@
       </w:pPr>
     </w:lvl>
   </w:abstractNum>
-  <w:abstractNum w:abstractNumId="11" w15:restartNumberingAfterBreak="0">
+  <w:abstractNum w:abstractNumId="11">
     <w:nsid w:val="014C0075"/>
     <w:multiLevelType w:val="hybridMultilevel"/>
     <w:tmpl w:val="57E41782"/>
@@ -8992,7 +8993,7 @@
       </w:pPr>
     </w:lvl>
   </w:abstractNum>
-  <w:abstractNum w:abstractNumId="12" w15:restartNumberingAfterBreak="0">
+  <w:abstractNum w:abstractNumId="12">
     <w:nsid w:val="0623174E"/>
     <w:multiLevelType w:val="multilevel"/>
     <w:tmpl w:val="813C6AE8"/>
@@ -9105,7 +9106,7 @@
       </w:rPr>
     </w:lvl>
   </w:abstractNum>
-  <w:abstractNum w:abstractNumId="13" w15:restartNumberingAfterBreak="0">
+  <w:abstractNum w:abstractNumId="13">
     <w:nsid w:val="085567EF"/>
     <w:multiLevelType w:val="hybridMultilevel"/>
     <w:tmpl w:val="3D9AC50C"/>
@@ -9191,7 +9192,7 @@
       </w:pPr>
     </w:lvl>
   </w:abstractNum>
-  <w:abstractNum w:abstractNumId="14" w15:restartNumberingAfterBreak="0">
+  <w:abstractNum w:abstractNumId="14">
     <w:nsid w:val="0D483622"/>
     <w:multiLevelType w:val="multilevel"/>
     <w:tmpl w:val="04090023"/>
@@ -9278,7 +9279,7 @@
       </w:pPr>
     </w:lvl>
   </w:abstractNum>
-  <w:abstractNum w:abstractNumId="15" w15:restartNumberingAfterBreak="0">
+  <w:abstractNum w:abstractNumId="15">
     <w:nsid w:val="113978C1"/>
     <w:multiLevelType w:val="hybridMultilevel"/>
     <w:tmpl w:val="AA7A7DAE"/>
@@ -9367,7 +9368,7 @@
       </w:pPr>
     </w:lvl>
   </w:abstractNum>
-  <w:abstractNum w:abstractNumId="16" w15:restartNumberingAfterBreak="0">
+  <w:abstractNum w:abstractNumId="16">
     <w:nsid w:val="123830F0"/>
     <w:multiLevelType w:val="hybridMultilevel"/>
     <w:tmpl w:val="3CA4E9F8"/>
@@ -9456,7 +9457,7 @@
       </w:pPr>
     </w:lvl>
   </w:abstractNum>
-  <w:abstractNum w:abstractNumId="17" w15:restartNumberingAfterBreak="0">
+  <w:abstractNum w:abstractNumId="17">
     <w:nsid w:val="1DC40DB8"/>
     <w:multiLevelType w:val="hybridMultilevel"/>
     <w:tmpl w:val="EF3EE6D2"/>
@@ -9545,7 +9546,7 @@
       </w:pPr>
     </w:lvl>
   </w:abstractNum>
-  <w:abstractNum w:abstractNumId="18" w15:restartNumberingAfterBreak="0">
+  <w:abstractNum w:abstractNumId="18">
     <w:nsid w:val="222171C5"/>
     <w:multiLevelType w:val="hybridMultilevel"/>
     <w:tmpl w:val="A91E7444"/>
@@ -9631,7 +9632,7 @@
       </w:pPr>
     </w:lvl>
   </w:abstractNum>
-  <w:abstractNum w:abstractNumId="19" w15:restartNumberingAfterBreak="0">
+  <w:abstractNum w:abstractNumId="19">
     <w:nsid w:val="329A6C1C"/>
     <w:multiLevelType w:val="hybridMultilevel"/>
     <w:tmpl w:val="46A80422"/>
@@ -9720,7 +9721,7 @@
       </w:pPr>
     </w:lvl>
   </w:abstractNum>
-  <w:abstractNum w:abstractNumId="20" w15:restartNumberingAfterBreak="0">
+  <w:abstractNum w:abstractNumId="20">
     <w:nsid w:val="34206888"/>
     <w:multiLevelType w:val="hybridMultilevel"/>
     <w:tmpl w:val="9B12972C"/>
@@ -9809,7 +9810,7 @@
       </w:pPr>
     </w:lvl>
   </w:abstractNum>
-  <w:abstractNum w:abstractNumId="21" w15:restartNumberingAfterBreak="0">
+  <w:abstractNum w:abstractNumId="21">
     <w:nsid w:val="37113EC9"/>
     <w:multiLevelType w:val="hybridMultilevel"/>
     <w:tmpl w:val="9ABE07A4"/>
@@ -9898,7 +9899,7 @@
       </w:pPr>
     </w:lvl>
   </w:abstractNum>
-  <w:abstractNum w:abstractNumId="22" w15:restartNumberingAfterBreak="0">
+  <w:abstractNum w:abstractNumId="22">
     <w:nsid w:val="3CA37DC1"/>
     <w:multiLevelType w:val="multilevel"/>
     <w:tmpl w:val="4F86544C"/>
@@ -10011,7 +10012,7 @@
       </w:rPr>
     </w:lvl>
   </w:abstractNum>
-  <w:abstractNum w:abstractNumId="23" w15:restartNumberingAfterBreak="0">
+  <w:abstractNum w:abstractNumId="23">
     <w:nsid w:val="3E4C1BC7"/>
     <w:multiLevelType w:val="hybridMultilevel"/>
     <w:tmpl w:val="BAF8408C"/>
@@ -10097,7 +10098,7 @@
       </w:pPr>
     </w:lvl>
   </w:abstractNum>
-  <w:abstractNum w:abstractNumId="24" w15:restartNumberingAfterBreak="0">
+  <w:abstractNum w:abstractNumId="24">
     <w:nsid w:val="47164D09"/>
     <w:multiLevelType w:val="multilevel"/>
     <w:tmpl w:val="0409001F"/>
@@ -10183,7 +10184,7 @@
       </w:pPr>
     </w:lvl>
   </w:abstractNum>
-  <w:abstractNum w:abstractNumId="25" w15:restartNumberingAfterBreak="0">
+  <w:abstractNum w:abstractNumId="25">
     <w:nsid w:val="52DF0D65"/>
     <w:multiLevelType w:val="hybridMultilevel"/>
     <w:tmpl w:val="34BC80E6"/>
@@ -10272,7 +10273,7 @@
       </w:pPr>
     </w:lvl>
   </w:abstractNum>
-  <w:abstractNum w:abstractNumId="26" w15:restartNumberingAfterBreak="0">
+  <w:abstractNum w:abstractNumId="26">
     <w:nsid w:val="54B44DEC"/>
     <w:multiLevelType w:val="hybridMultilevel"/>
     <w:tmpl w:val="0DA00BC8"/>
@@ -10361,7 +10362,7 @@
       </w:pPr>
     </w:lvl>
   </w:abstractNum>
-  <w:abstractNum w:abstractNumId="27" w15:restartNumberingAfterBreak="0">
+  <w:abstractNum w:abstractNumId="27">
     <w:nsid w:val="5E2B5DCF"/>
     <w:multiLevelType w:val="hybridMultilevel"/>
     <w:tmpl w:val="4BF6AF9C"/>
@@ -10450,7 +10451,7 @@
       </w:pPr>
     </w:lvl>
   </w:abstractNum>
-  <w:abstractNum w:abstractNumId="28" w15:restartNumberingAfterBreak="0">
+  <w:abstractNum w:abstractNumId="28">
     <w:nsid w:val="7EBD61D9"/>
     <w:multiLevelType w:val="hybridMultilevel"/>
     <w:tmpl w:val="8B2EC728"/>
@@ -10636,7 +10637,7 @@
 </file>
 
 <file path=word/styles.xml><?xml version="1.0" encoding="utf-8"?>
-<w:styles xmlns:mc="http://schemas.openxmlformats.org/markup-compatibility/2006" xmlns:r="http://schemas.openxmlformats.org/officeDocument/2006/relationships" xmlns:w="http://schemas.openxmlformats.org/wordprocessingml/2006/main" xmlns:w14="http://schemas.microsoft.com/office/word/2010/wordml" xmlns:w15="http://schemas.microsoft.com/office/word/2012/wordml" xmlns:w16se="http://schemas.microsoft.com/office/word/2015/wordml/symex" mc:Ignorable="w14 w15 w16se">
+<w:styles xmlns:mc="http://schemas.openxmlformats.org/markup-compatibility/2006" xmlns:r="http://schemas.openxmlformats.org/officeDocument/2006/relationships" xmlns:w="http://schemas.openxmlformats.org/wordprocessingml/2006/main" xmlns:w14="http://schemas.microsoft.com/office/word/2010/wordml" xmlns:w15="http://schemas.microsoft.com/office/word/2012/wordml" mc:Ignorable="w14 w15">
   <w:docDefaults>
     <w:rPrDefault>
       <w:rPr>
@@ -12070,6 +12071,7 @@
       <w:spacing w:before="0" w:after="0" w:line="240" w:lineRule="auto"/>
     </w:pPr>
     <w:tblPr>
+      <w:tblInd w:w="0" w:type="dxa"/>
       <w:tblBorders>
         <w:top w:val="single" w:sz="4" w:space="0" w:color="auto"/>
         <w:left w:val="single" w:sz="4" w:space="0" w:color="auto"/>
@@ -12078,6 +12080,12 @@
         <w:insideH w:val="single" w:sz="4" w:space="0" w:color="auto"/>
         <w:insideV w:val="single" w:sz="4" w:space="0" w:color="auto"/>
       </w:tblBorders>
+      <w:tblCellMar>
+        <w:top w:w="0" w:type="dxa"/>
+        <w:left w:w="108" w:type="dxa"/>
+        <w:bottom w:w="0" w:type="dxa"/>
+        <w:right w:w="108" w:type="dxa"/>
+      </w:tblCellMar>
     </w:tblPr>
   </w:style>
   <w:style w:type="paragraph" w:styleId="PargrafodaLista">
@@ -12408,7 +12416,7 @@
 </file>
 
 <file path=customXml/itemProps1.xml><?xml version="1.0" encoding="utf-8"?>
-<ds:datastoreItem xmlns:ds="http://schemas.openxmlformats.org/officeDocument/2006/customXml" ds:itemID="{5659376E-C360-46F3-9037-A673E7426BFB}">
+<ds:datastoreItem xmlns:ds="http://schemas.openxmlformats.org/officeDocument/2006/customXml" ds:itemID="{4C8C0218-4E82-4C63-86F1-AAA2ECC24EA4}">
   <ds:schemaRefs>
     <ds:schemaRef ds:uri="http://schemas.openxmlformats.org/officeDocument/2006/bibliography"/>
   </ds:schemaRefs>

</xml_diff>

<commit_message>
Ultimos retoques (Prototipo, tempo gasto por cada elemento...)
</commit_message>
<xml_diff>
--- a/Engenharia de Software II/PI_ES2_Grupo 3 Relatório.docx
+++ b/Engenharia de Software II/PI_ES2_Grupo 3 Relatório.docx
@@ -1,6 +1,6 @@
 
 <file path=word/document.xml><?xml version="1.0" encoding="utf-8"?>
-<w:document xmlns:wpc="http://schemas.microsoft.com/office/word/2010/wordprocessingCanvas" xmlns:mc="http://schemas.openxmlformats.org/markup-compatibility/2006" xmlns:o="urn:schemas-microsoft-com:office:office" xmlns:r="http://schemas.openxmlformats.org/officeDocument/2006/relationships" xmlns:m="http://schemas.openxmlformats.org/officeDocument/2006/math" xmlns:v="urn:schemas-microsoft-com:vml" xmlns:wp14="http://schemas.microsoft.com/office/word/2010/wordprocessingDrawing" xmlns:wp="http://schemas.openxmlformats.org/drawingml/2006/wordprocessingDrawing" xmlns:w10="urn:schemas-microsoft-com:office:word" xmlns:w="http://schemas.openxmlformats.org/wordprocessingml/2006/main" xmlns:w14="http://schemas.microsoft.com/office/word/2010/wordml" xmlns:w15="http://schemas.microsoft.com/office/word/2012/wordml" xmlns:wpg="http://schemas.microsoft.com/office/word/2010/wordprocessingGroup" xmlns:wpi="http://schemas.microsoft.com/office/word/2010/wordprocessingInk" xmlns:wne="http://schemas.microsoft.com/office/word/2006/wordml" xmlns:wps="http://schemas.microsoft.com/office/word/2010/wordprocessingShape" mc:Ignorable="w14 w15 wp14">
+<w:document xmlns:wpc="http://schemas.microsoft.com/office/word/2010/wordprocessingCanvas" xmlns:cx="http://schemas.microsoft.com/office/drawing/2014/chartex" xmlns:mc="http://schemas.openxmlformats.org/markup-compatibility/2006" xmlns:o="urn:schemas-microsoft-com:office:office" xmlns:r="http://schemas.openxmlformats.org/officeDocument/2006/relationships" xmlns:m="http://schemas.openxmlformats.org/officeDocument/2006/math" xmlns:v="urn:schemas-microsoft-com:vml" xmlns:wp14="http://schemas.microsoft.com/office/word/2010/wordprocessingDrawing" xmlns:wp="http://schemas.openxmlformats.org/drawingml/2006/wordprocessingDrawing" xmlns:w10="urn:schemas-microsoft-com:office:word" xmlns:w="http://schemas.openxmlformats.org/wordprocessingml/2006/main" xmlns:w14="http://schemas.microsoft.com/office/word/2010/wordml" xmlns:w15="http://schemas.microsoft.com/office/word/2012/wordml" xmlns:w16se="http://schemas.microsoft.com/office/word/2015/wordml/symex" xmlns:wpg="http://schemas.microsoft.com/office/word/2010/wordprocessingGroup" xmlns:wpi="http://schemas.microsoft.com/office/word/2010/wordprocessingInk" xmlns:wne="http://schemas.microsoft.com/office/word/2006/wordml" xmlns:wps="http://schemas.microsoft.com/office/word/2010/wordprocessingShape" mc:Ignorable="w14 w15 w16se wp14">
   <w:body>
     <w:p>
       <w:pPr>
@@ -1102,7 +1102,7 @@
             <v:path o:extrusionok="f" gradientshapeok="t" o:connecttype="rect"/>
             <o:lock v:ext="edit" aspectratio="t"/>
           </v:shapetype>
-          <v:shape id="_x0000_i1025" type="#_x0000_t75" style="width:354pt;height:235.5pt">
+          <v:shape id="_x0000_i1025" type="#_x0000_t75" style="width:354pt;height:235.2pt">
             <v:imagedata r:id="rId9" o:title="Diagrama de Contexto"/>
           </v:shape>
         </w:pict>
@@ -1116,14 +1116,27 @@
       <w:r>
         <w:t xml:space="preserve">Figura </w:t>
       </w:r>
-      <w:fldSimple w:instr=" SEQ Figura \* ARABIC ">
-        <w:r>
-          <w:rPr>
-            <w:noProof/>
-          </w:rPr>
-          <w:t>1</w:t>
-        </w:r>
-      </w:fldSimple>
+      <w:r>
+        <w:fldChar w:fldCharType="begin"/>
+      </w:r>
+      <w:r>
+        <w:instrText xml:space="preserve"> SEQ Figura \* ARABIC </w:instrText>
+      </w:r>
+      <w:r>
+        <w:fldChar w:fldCharType="separate"/>
+      </w:r>
+      <w:r>
+        <w:rPr>
+          <w:noProof/>
+        </w:rPr>
+        <w:t>1</w:t>
+      </w:r>
+      <w:r>
+        <w:rPr>
+          <w:noProof/>
+        </w:rPr>
+        <w:fldChar w:fldCharType="end"/>
+      </w:r>
       <w:r>
         <w:t xml:space="preserve"> - Diagrama de Contexto</w:t>
       </w:r>
@@ -1185,14 +1198,27 @@
                             <w:r>
                               <w:t xml:space="preserve">Figura </w:t>
                             </w:r>
-                            <w:fldSimple w:instr=" SEQ Figura \* ARABIC ">
-                              <w:r>
-                                <w:rPr>
-                                  <w:noProof/>
-                                </w:rPr>
-                                <w:t>2</w:t>
-                              </w:r>
-                            </w:fldSimple>
+                            <w:r>
+                              <w:fldChar w:fldCharType="begin"/>
+                            </w:r>
+                            <w:r>
+                              <w:instrText xml:space="preserve"> SEQ Figura \* ARABIC </w:instrText>
+                            </w:r>
+                            <w:r>
+                              <w:fldChar w:fldCharType="separate"/>
+                            </w:r>
+                            <w:r>
+                              <w:rPr>
+                                <w:noProof/>
+                              </w:rPr>
+                              <w:t>2</w:t>
+                            </w:r>
+                            <w:r>
+                              <w:rPr>
+                                <w:noProof/>
+                              </w:rPr>
+                              <w:fldChar w:fldCharType="end"/>
+                            </w:r>
                             <w:r>
                               <w:t xml:space="preserve"> - Diagrama de Contexto (versão 2)</w:t>
                             </w:r>
@@ -1217,7 +1243,7 @@
               </wp:anchor>
             </w:drawing>
           </mc:Choice>
-          <mc:Fallback xmlns:w16se="http://schemas.microsoft.com/office/word/2015/wordml/symex" xmlns:cx="http://schemas.microsoft.com/office/drawing/2014/chartex">
+          <mc:Fallback>
             <w:pict>
               <v:shapetype w14:anchorId="70325CD2" id="_x0000_t202" coordsize="21600,21600" o:spt="202" path="m,l,21600r21600,l21600,xe">
                 <v:stroke joinstyle="miter"/>
@@ -2528,14 +2554,27 @@
       <w:r>
         <w:t xml:space="preserve">Figura </w:t>
       </w:r>
-      <w:fldSimple w:instr=" SEQ Figura \* ARABIC ">
-        <w:r>
-          <w:rPr>
-            <w:noProof/>
-          </w:rPr>
-          <w:t>3</w:t>
-        </w:r>
-      </w:fldSimple>
+      <w:r>
+        <w:fldChar w:fldCharType="begin"/>
+      </w:r>
+      <w:r>
+        <w:instrText xml:space="preserve"> SEQ Figura \* ARABIC </w:instrText>
+      </w:r>
+      <w:r>
+        <w:fldChar w:fldCharType="separate"/>
+      </w:r>
+      <w:r>
+        <w:rPr>
+          <w:noProof/>
+        </w:rPr>
+        <w:t>3</w:t>
+      </w:r>
+      <w:r>
+        <w:rPr>
+          <w:noProof/>
+        </w:rPr>
+        <w:fldChar w:fldCharType="end"/>
+      </w:r>
       <w:r>
         <w:t xml:space="preserve"> - Tabela de atores e respetivos objetivos (versão 1)</w:t>
       </w:r>
@@ -3657,7 +3696,7 @@
       </w:r>
       <w:r>
         <w:pict>
-          <v:shape id="_x0000_i1026" type="#_x0000_t75" style="width:363pt;height:195.75pt">
+          <v:shape id="_x0000_i1026" type="#_x0000_t75" style="width:363pt;height:195.6pt">
             <v:imagedata r:id="rId11" o:title="Diagrama de Casos de Uso v1"/>
           </v:shape>
         </w:pict>
@@ -3671,14 +3710,27 @@
       <w:r>
         <w:t xml:space="preserve">Figura </w:t>
       </w:r>
-      <w:fldSimple w:instr=" SEQ Figura \* ARABIC ">
-        <w:r>
-          <w:rPr>
-            <w:noProof/>
-          </w:rPr>
-          <w:t>4</w:t>
-        </w:r>
-      </w:fldSimple>
+      <w:r>
+        <w:fldChar w:fldCharType="begin"/>
+      </w:r>
+      <w:r>
+        <w:instrText xml:space="preserve"> SEQ Figura \* ARABIC </w:instrText>
+      </w:r>
+      <w:r>
+        <w:fldChar w:fldCharType="separate"/>
+      </w:r>
+      <w:r>
+        <w:rPr>
+          <w:noProof/>
+        </w:rPr>
+        <w:t>4</w:t>
+      </w:r>
+      <w:r>
+        <w:rPr>
+          <w:noProof/>
+        </w:rPr>
+        <w:fldChar w:fldCharType="end"/>
+      </w:r>
       <w:r>
         <w:t xml:space="preserve"> - Diagrama de Casos de Uso</w:t>
       </w:r>
@@ -3701,7 +3753,7 @@
           <w:lang w:eastAsia="pt-PT"/>
         </w:rPr>
         <w:pict>
-          <v:shape id="_x0000_i1027" type="#_x0000_t75" style="width:371.25pt;height:336pt">
+          <v:shape id="_x0000_i1027" type="#_x0000_t75" style="width:370.8pt;height:336pt">
             <v:imagedata r:id="rId12" o:title="Diagrama de Casos de Uso v2"/>
           </v:shape>
         </w:pict>
@@ -3715,14 +3767,27 @@
       <w:r>
         <w:t xml:space="preserve">Figura </w:t>
       </w:r>
-      <w:fldSimple w:instr=" SEQ Figura \* ARABIC ">
-        <w:r>
-          <w:rPr>
-            <w:noProof/>
-          </w:rPr>
-          <w:t>5</w:t>
-        </w:r>
-      </w:fldSimple>
+      <w:r>
+        <w:fldChar w:fldCharType="begin"/>
+      </w:r>
+      <w:r>
+        <w:instrText xml:space="preserve"> SEQ Figura \* ARABIC </w:instrText>
+      </w:r>
+      <w:r>
+        <w:fldChar w:fldCharType="separate"/>
+      </w:r>
+      <w:r>
+        <w:rPr>
+          <w:noProof/>
+        </w:rPr>
+        <w:t>5</w:t>
+      </w:r>
+      <w:r>
+        <w:rPr>
+          <w:noProof/>
+        </w:rPr>
+        <w:fldChar w:fldCharType="end"/>
+      </w:r>
       <w:r>
         <w:t xml:space="preserve"> - Diagrama de Casos de Uso (versão 2)</w:t>
       </w:r>
@@ -8103,7 +8168,6 @@
       </w:r>
     </w:p>
     <w:p>
-      <w:bookmarkStart w:id="1" w:name="_GoBack"/>
       <w:r>
         <w:rPr>
           <w:noProof/>
@@ -8160,7 +8224,6 @@
           </wp:inline>
         </w:drawing>
       </w:r>
-      <w:bookmarkEnd w:id="1"/>
     </w:p>
     <w:p/>
     <w:p/>
@@ -8520,9 +8583,833 @@
         <w:t>inicial:</w:t>
       </w:r>
     </w:p>
+    <w:p>
+      <w:pPr>
+        <w:rPr>
+          <w:sz w:val="24"/>
+        </w:rPr>
+      </w:pPr>
+      <w:r>
+        <w:rPr>
+          <w:noProof/>
+          <w:lang w:eastAsia="pt-PT"/>
+        </w:rPr>
+        <w:drawing>
+          <wp:inline distT="0" distB="0" distL="0" distR="0" wp14:anchorId="17D5D791" wp14:editId="31451F43">
+            <wp:extent cx="5274310" cy="2819400"/>
+            <wp:effectExtent l="152400" t="171450" r="154940" b="171450"/>
+            <wp:docPr id="7" name="Imagem 7"/>
+            <wp:cNvGraphicFramePr>
+              <a:graphicFrameLocks xmlns:a="http://schemas.openxmlformats.org/drawingml/2006/main" noChangeAspect="1"/>
+            </wp:cNvGraphicFramePr>
+            <a:graphic xmlns:a="http://schemas.openxmlformats.org/drawingml/2006/main">
+              <a:graphicData uri="http://schemas.openxmlformats.org/drawingml/2006/picture">
+                <pic:pic xmlns:pic="http://schemas.openxmlformats.org/drawingml/2006/picture">
+                  <pic:nvPicPr>
+                    <pic:cNvPr id="1" name=""/>
+                    <pic:cNvPicPr/>
+                  </pic:nvPicPr>
+                  <pic:blipFill rotWithShape="1">
+                    <a:blip r:embed="rId17"/>
+                    <a:srcRect b="4966"/>
+                    <a:stretch/>
+                  </pic:blipFill>
+                  <pic:spPr bwMode="auto">
+                    <a:xfrm>
+                      <a:off x="0" y="0"/>
+                      <a:ext cx="5274310" cy="2819400"/>
+                    </a:xfrm>
+                    <a:prstGeom prst="rect">
+                      <a:avLst/>
+                    </a:prstGeom>
+                    <a:solidFill>
+                      <a:srgbClr val="FFFFFF">
+                        <a:shade val="85000"/>
+                      </a:srgbClr>
+                    </a:solidFill>
+                    <a:ln w="190500" cap="rnd">
+                      <a:solidFill>
+                        <a:srgbClr val="FFFFFF"/>
+                      </a:solidFill>
+                    </a:ln>
+                    <a:effectLst>
+                      <a:outerShdw blurRad="50000" algn="tl" rotWithShape="0">
+                        <a:srgbClr val="000000">
+                          <a:alpha val="41000"/>
+                        </a:srgbClr>
+                      </a:outerShdw>
+                    </a:effectLst>
+                    <a:scene3d>
+                      <a:camera prst="orthographicFront"/>
+                      <a:lightRig rig="twoPt" dir="t">
+                        <a:rot lat="0" lon="0" rev="7800000"/>
+                      </a:lightRig>
+                    </a:scene3d>
+                    <a:sp3d contourW="6350">
+                      <a:bevelT w="50800" h="16510"/>
+                      <a:contourClr>
+                        <a:srgbClr val="C0C0C0"/>
+                      </a:contourClr>
+                    </a:sp3d>
+                    <a:extLst>
+                      <a:ext uri="{53640926-AAD7-44D8-BBD7-CCE9431645EC}">
+                        <a14:shadowObscured xmlns:a14="http://schemas.microsoft.com/office/drawing/2010/main"/>
+                      </a:ext>
+                    </a:extLst>
+                  </pic:spPr>
+                </pic:pic>
+              </a:graphicData>
+            </a:graphic>
+          </wp:inline>
+        </w:drawing>
+      </w:r>
+    </w:p>
+    <w:p/>
+    <w:p>
+      <w:pPr>
+        <w:rPr>
+          <w:sz w:val="24"/>
+        </w:rPr>
+      </w:pPr>
+      <w:r>
+        <w:rPr>
+          <w:sz w:val="24"/>
+        </w:rPr>
+        <w:t>Página</w:t>
+      </w:r>
+      <w:r>
+        <w:rPr>
+          <w:sz w:val="24"/>
+        </w:rPr>
+        <w:t xml:space="preserve"> voluntários</w:t>
+      </w:r>
+      <w:r>
+        <w:rPr>
+          <w:sz w:val="24"/>
+        </w:rPr>
+        <w:t>:</w:t>
+      </w:r>
+    </w:p>
+    <w:p>
+      <w:r>
+        <w:rPr>
+          <w:noProof/>
+          <w:lang w:eastAsia="pt-PT"/>
+        </w:rPr>
+        <w:drawing>
+          <wp:inline distT="0" distB="0" distL="0" distR="0" wp14:anchorId="373CAF5B" wp14:editId="0D7C315D">
+            <wp:extent cx="5274310" cy="2781300"/>
+            <wp:effectExtent l="152400" t="171450" r="154940" b="171450"/>
+            <wp:docPr id="8" name="Imagem 8"/>
+            <wp:cNvGraphicFramePr>
+              <a:graphicFrameLocks xmlns:a="http://schemas.openxmlformats.org/drawingml/2006/main" noChangeAspect="1"/>
+            </wp:cNvGraphicFramePr>
+            <a:graphic xmlns:a="http://schemas.openxmlformats.org/drawingml/2006/main">
+              <a:graphicData uri="http://schemas.openxmlformats.org/drawingml/2006/picture">
+                <pic:pic xmlns:pic="http://schemas.openxmlformats.org/drawingml/2006/picture">
+                  <pic:nvPicPr>
+                    <pic:cNvPr id="1" name=""/>
+                    <pic:cNvPicPr/>
+                  </pic:nvPicPr>
+                  <pic:blipFill rotWithShape="1">
+                    <a:blip r:embed="rId18"/>
+                    <a:srcRect b="6250"/>
+                    <a:stretch/>
+                  </pic:blipFill>
+                  <pic:spPr bwMode="auto">
+                    <a:xfrm>
+                      <a:off x="0" y="0"/>
+                      <a:ext cx="5274310" cy="2781300"/>
+                    </a:xfrm>
+                    <a:prstGeom prst="rect">
+                      <a:avLst/>
+                    </a:prstGeom>
+                    <a:solidFill>
+                      <a:srgbClr val="FFFFFF">
+                        <a:shade val="85000"/>
+                      </a:srgbClr>
+                    </a:solidFill>
+                    <a:ln w="190500" cap="rnd">
+                      <a:solidFill>
+                        <a:srgbClr val="FFFFFF"/>
+                      </a:solidFill>
+                    </a:ln>
+                    <a:effectLst>
+                      <a:outerShdw blurRad="50000" algn="tl" rotWithShape="0">
+                        <a:srgbClr val="000000">
+                          <a:alpha val="41000"/>
+                        </a:srgbClr>
+                      </a:outerShdw>
+                    </a:effectLst>
+                    <a:scene3d>
+                      <a:camera prst="orthographicFront"/>
+                      <a:lightRig rig="twoPt" dir="t">
+                        <a:rot lat="0" lon="0" rev="7800000"/>
+                      </a:lightRig>
+                    </a:scene3d>
+                    <a:sp3d contourW="6350">
+                      <a:bevelT w="50800" h="16510"/>
+                      <a:contourClr>
+                        <a:srgbClr val="C0C0C0"/>
+                      </a:contourClr>
+                    </a:sp3d>
+                    <a:extLst>
+                      <a:ext uri="{53640926-AAD7-44D8-BBD7-CCE9431645EC}">
+                        <a14:shadowObscured xmlns:a14="http://schemas.microsoft.com/office/drawing/2010/main"/>
+                      </a:ext>
+                    </a:extLst>
+                  </pic:spPr>
+                </pic:pic>
+              </a:graphicData>
+            </a:graphic>
+          </wp:inline>
+        </w:drawing>
+      </w:r>
+    </w:p>
+    <w:p/>
+    <w:p/>
+    <w:p>
+      <w:pPr>
+        <w:pStyle w:val="Cabealho1"/>
+      </w:pPr>
+      <w:bookmarkStart w:id="1" w:name="_Toc503910228"/>
+      <w:r>
+        <w:lastRenderedPageBreak/>
+        <w:t>A</w:t>
+      </w:r>
+      <w:r>
+        <w:t>nexos</w:t>
+      </w:r>
+      <w:bookmarkStart w:id="2" w:name="_GoBack"/>
+      <w:bookmarkEnd w:id="1"/>
+      <w:bookmarkEnd w:id="2"/>
+    </w:p>
+    <w:p>
+      <w:pPr>
+        <w:pStyle w:val="Subttulo"/>
+        <w:jc w:val="left"/>
+      </w:pPr>
+      <w:bookmarkStart w:id="3" w:name="_Toc503910229"/>
+      <w:r>
+        <w:t>Atividades e tempos gastos</w:t>
+      </w:r>
+      <w:bookmarkEnd w:id="3"/>
+    </w:p>
+    <w:tbl>
+      <w:tblPr>
+        <w:tblStyle w:val="TabeladeGrelha3"/>
+        <w:tblW w:w="0" w:type="auto"/>
+        <w:tblInd w:w="5" w:type="dxa"/>
+        <w:tblLook w:val="04A0" w:firstRow="1" w:lastRow="0" w:firstColumn="1" w:lastColumn="0" w:noHBand="0" w:noVBand="1"/>
+      </w:tblPr>
+      <w:tblGrid>
+        <w:gridCol w:w="4074"/>
+        <w:gridCol w:w="1552"/>
+        <w:gridCol w:w="1732"/>
+      </w:tblGrid>
+      <w:tr>
+        <w:trPr>
+          <w:cnfStyle w:val="100000000000" w:firstRow="1" w:lastRow="0" w:firstColumn="0" w:lastColumn="0" w:oddVBand="0" w:evenVBand="0" w:oddHBand="0" w:evenHBand="0" w:firstRowFirstColumn="0" w:firstRowLastColumn="0" w:lastRowFirstColumn="0" w:lastRowLastColumn="0"/>
+        </w:trPr>
+        <w:tc>
+          <w:tcPr>
+            <w:cnfStyle w:val="001000000100" w:firstRow="0" w:lastRow="0" w:firstColumn="1" w:lastColumn="0" w:oddVBand="0" w:evenVBand="0" w:oddHBand="0" w:evenHBand="0" w:firstRowFirstColumn="1" w:firstRowLastColumn="0" w:lastRowFirstColumn="0" w:lastRowLastColumn="0"/>
+            <w:tcW w:w="0" w:type="auto"/>
+          </w:tcPr>
+          <w:p>
+            <w:pPr>
+              <w:spacing w:after="160" w:line="256" w:lineRule="auto"/>
+              <w:jc w:val="left"/>
+            </w:pPr>
+          </w:p>
+        </w:tc>
+        <w:tc>
+          <w:tcPr>
+            <w:tcW w:w="0" w:type="auto"/>
+            <w:hideMark/>
+          </w:tcPr>
+          <w:p>
+            <w:pPr>
+              <w:spacing w:after="160" w:line="256" w:lineRule="auto"/>
+              <w:jc w:val="center"/>
+              <w:cnfStyle w:val="100000000000" w:firstRow="1" w:lastRow="0" w:firstColumn="0" w:lastColumn="0" w:oddVBand="0" w:evenVBand="0" w:oddHBand="0" w:evenHBand="0" w:firstRowFirstColumn="0" w:firstRowLastColumn="0" w:lastRowFirstColumn="0" w:lastRowLastColumn="0"/>
+            </w:pPr>
+            <w:r>
+              <w:t>Carina Tomé</w:t>
+            </w:r>
+          </w:p>
+        </w:tc>
+        <w:tc>
+          <w:tcPr>
+            <w:tcW w:w="0" w:type="auto"/>
+            <w:hideMark/>
+          </w:tcPr>
+          <w:p>
+            <w:pPr>
+              <w:spacing w:after="160" w:line="256" w:lineRule="auto"/>
+              <w:jc w:val="center"/>
+              <w:cnfStyle w:val="100000000000" w:firstRow="1" w:lastRow="0" w:firstColumn="0" w:lastColumn="0" w:oddVBand="0" w:evenVBand="0" w:oddHBand="0" w:evenHBand="0" w:firstRowFirstColumn="0" w:firstRowLastColumn="0" w:lastRowFirstColumn="0" w:lastRowLastColumn="0"/>
+            </w:pPr>
+            <w:r>
+              <w:t>Pedro Sanches</w:t>
+            </w:r>
+          </w:p>
+        </w:tc>
+      </w:tr>
+      <w:tr>
+        <w:trPr>
+          <w:cnfStyle w:val="000000100000" w:firstRow="0" w:lastRow="0" w:firstColumn="0" w:lastColumn="0" w:oddVBand="0" w:evenVBand="0" w:oddHBand="1" w:evenHBand="0" w:firstRowFirstColumn="0" w:firstRowLastColumn="0" w:lastRowFirstColumn="0" w:lastRowLastColumn="0"/>
+        </w:trPr>
+        <w:tc>
+          <w:tcPr>
+            <w:cnfStyle w:val="001000000000" w:firstRow="0" w:lastRow="0" w:firstColumn="1" w:lastColumn="0" w:oddVBand="0" w:evenVBand="0" w:oddHBand="0" w:evenHBand="0" w:firstRowFirstColumn="0" w:firstRowLastColumn="0" w:lastRowFirstColumn="0" w:lastRowLastColumn="0"/>
+            <w:tcW w:w="0" w:type="auto"/>
+            <w:hideMark/>
+          </w:tcPr>
+          <w:p>
+            <w:pPr>
+              <w:spacing w:after="160" w:line="256" w:lineRule="auto"/>
+              <w:jc w:val="left"/>
+            </w:pPr>
+            <w:r>
+              <w:t>Lista de casos de uso</w:t>
+            </w:r>
+          </w:p>
+        </w:tc>
+        <w:tc>
+          <w:tcPr>
+            <w:tcW w:w="0" w:type="auto"/>
+            <w:hideMark/>
+          </w:tcPr>
+          <w:p>
+            <w:pPr>
+              <w:spacing w:after="160" w:line="256" w:lineRule="auto"/>
+              <w:jc w:val="center"/>
+              <w:cnfStyle w:val="000000100000" w:firstRow="0" w:lastRow="0" w:firstColumn="0" w:lastColumn="0" w:oddVBand="0" w:evenVBand="0" w:oddHBand="1" w:evenHBand="0" w:firstRowFirstColumn="0" w:firstRowLastColumn="0" w:lastRowFirstColumn="0" w:lastRowLastColumn="0"/>
+            </w:pPr>
+            <w:r>
+              <w:t>2h</w:t>
+            </w:r>
+          </w:p>
+        </w:tc>
+        <w:tc>
+          <w:tcPr>
+            <w:tcW w:w="0" w:type="auto"/>
+            <w:hideMark/>
+          </w:tcPr>
+          <w:p>
+            <w:pPr>
+              <w:spacing w:after="160" w:line="256" w:lineRule="auto"/>
+              <w:jc w:val="center"/>
+              <w:cnfStyle w:val="000000100000" w:firstRow="0" w:lastRow="0" w:firstColumn="0" w:lastColumn="0" w:oddVBand="0" w:evenVBand="0" w:oddHBand="1" w:evenHBand="0" w:firstRowFirstColumn="0" w:firstRowLastColumn="0" w:lastRowFirstColumn="0" w:lastRowLastColumn="0"/>
+            </w:pPr>
+            <w:r>
+              <w:t>2h</w:t>
+            </w:r>
+          </w:p>
+        </w:tc>
+      </w:tr>
+      <w:tr>
+        <w:tc>
+          <w:tcPr>
+            <w:cnfStyle w:val="001000000000" w:firstRow="0" w:lastRow="0" w:firstColumn="1" w:lastColumn="0" w:oddVBand="0" w:evenVBand="0" w:oddHBand="0" w:evenHBand="0" w:firstRowFirstColumn="0" w:firstRowLastColumn="0" w:lastRowFirstColumn="0" w:lastRowLastColumn="0"/>
+            <w:tcW w:w="0" w:type="auto"/>
+            <w:hideMark/>
+          </w:tcPr>
+          <w:p>
+            <w:pPr>
+              <w:spacing w:after="160" w:line="256" w:lineRule="auto"/>
+              <w:jc w:val="left"/>
+            </w:pPr>
+            <w:r>
+              <w:t>Descrição de padrões de desenvolvimento</w:t>
+            </w:r>
+          </w:p>
+        </w:tc>
+        <w:tc>
+          <w:tcPr>
+            <w:tcW w:w="0" w:type="auto"/>
+            <w:hideMark/>
+          </w:tcPr>
+          <w:p>
+            <w:pPr>
+              <w:spacing w:after="160" w:line="256" w:lineRule="auto"/>
+              <w:jc w:val="center"/>
+              <w:cnfStyle w:val="000000000000" w:firstRow="0" w:lastRow="0" w:firstColumn="0" w:lastColumn="0" w:oddVBand="0" w:evenVBand="0" w:oddHBand="0" w:evenHBand="0" w:firstRowFirstColumn="0" w:firstRowLastColumn="0" w:lastRowFirstColumn="0" w:lastRowLastColumn="0"/>
+            </w:pPr>
+            <w:r>
+              <w:t>4</w:t>
+            </w:r>
+            <w:r>
+              <w:t>h</w:t>
+            </w:r>
+          </w:p>
+        </w:tc>
+        <w:tc>
+          <w:tcPr>
+            <w:tcW w:w="0" w:type="auto"/>
+            <w:hideMark/>
+          </w:tcPr>
+          <w:p>
+            <w:pPr>
+              <w:spacing w:after="160" w:line="256" w:lineRule="auto"/>
+              <w:jc w:val="center"/>
+              <w:cnfStyle w:val="000000000000" w:firstRow="0" w:lastRow="0" w:firstColumn="0" w:lastColumn="0" w:oddVBand="0" w:evenVBand="0" w:oddHBand="0" w:evenHBand="0" w:firstRowFirstColumn="0" w:firstRowLastColumn="0" w:lastRowFirstColumn="0" w:lastRowLastColumn="0"/>
+            </w:pPr>
+            <w:r>
+              <w:t>3</w:t>
+            </w:r>
+            <w:r>
+              <w:t>h</w:t>
+            </w:r>
+          </w:p>
+        </w:tc>
+      </w:tr>
+      <w:tr>
+        <w:trPr>
+          <w:cnfStyle w:val="000000100000" w:firstRow="0" w:lastRow="0" w:firstColumn="0" w:lastColumn="0" w:oddVBand="0" w:evenVBand="0" w:oddHBand="1" w:evenHBand="0" w:firstRowFirstColumn="0" w:firstRowLastColumn="0" w:lastRowFirstColumn="0" w:lastRowLastColumn="0"/>
+        </w:trPr>
+        <w:tc>
+          <w:tcPr>
+            <w:cnfStyle w:val="001000000000" w:firstRow="0" w:lastRow="0" w:firstColumn="1" w:lastColumn="0" w:oddVBand="0" w:evenVBand="0" w:oddHBand="0" w:evenHBand="0" w:firstRowFirstColumn="0" w:firstRowLastColumn="0" w:lastRowFirstColumn="0" w:lastRowLastColumn="0"/>
+            <w:tcW w:w="0" w:type="auto"/>
+            <w:hideMark/>
+          </w:tcPr>
+          <w:p>
+            <w:pPr>
+              <w:spacing w:after="160" w:line="256" w:lineRule="auto"/>
+              <w:jc w:val="left"/>
+            </w:pPr>
+            <w:r>
+              <w:t xml:space="preserve">Descrição </w:t>
+            </w:r>
+            <w:r>
+              <w:t>de atores e objetivos</w:t>
+            </w:r>
+          </w:p>
+        </w:tc>
+        <w:tc>
+          <w:tcPr>
+            <w:tcW w:w="0" w:type="auto"/>
+            <w:hideMark/>
+          </w:tcPr>
+          <w:p>
+            <w:pPr>
+              <w:spacing w:after="160" w:line="256" w:lineRule="auto"/>
+              <w:jc w:val="center"/>
+              <w:cnfStyle w:val="000000100000" w:firstRow="0" w:lastRow="0" w:firstColumn="0" w:lastColumn="0" w:oddVBand="0" w:evenVBand="0" w:oddHBand="1" w:evenHBand="0" w:firstRowFirstColumn="0" w:firstRowLastColumn="0" w:lastRowFirstColumn="0" w:lastRowLastColumn="0"/>
+            </w:pPr>
+            <w:r>
+              <w:t>1h</w:t>
+            </w:r>
+          </w:p>
+        </w:tc>
+        <w:tc>
+          <w:tcPr>
+            <w:tcW w:w="0" w:type="auto"/>
+            <w:hideMark/>
+          </w:tcPr>
+          <w:p>
+            <w:pPr>
+              <w:spacing w:after="160" w:line="256" w:lineRule="auto"/>
+              <w:jc w:val="center"/>
+              <w:cnfStyle w:val="000000100000" w:firstRow="0" w:lastRow="0" w:firstColumn="0" w:lastColumn="0" w:oddVBand="0" w:evenVBand="0" w:oddHBand="1" w:evenHBand="0" w:firstRowFirstColumn="0" w:firstRowLastColumn="0" w:lastRowFirstColumn="0" w:lastRowLastColumn="0"/>
+            </w:pPr>
+            <w:r>
+              <w:t>1h</w:t>
+            </w:r>
+          </w:p>
+        </w:tc>
+      </w:tr>
+      <w:tr>
+        <w:tc>
+          <w:tcPr>
+            <w:cnfStyle w:val="001000000000" w:firstRow="0" w:lastRow="0" w:firstColumn="1" w:lastColumn="0" w:oddVBand="0" w:evenVBand="0" w:oddHBand="0" w:evenHBand="0" w:firstRowFirstColumn="0" w:firstRowLastColumn="0" w:lastRowFirstColumn="0" w:lastRowLastColumn="0"/>
+            <w:tcW w:w="0" w:type="auto"/>
+            <w:hideMark/>
+          </w:tcPr>
+          <w:p>
+            <w:pPr>
+              <w:spacing w:after="160" w:line="256" w:lineRule="auto"/>
+              <w:jc w:val="left"/>
+            </w:pPr>
+            <w:r>
+              <w:t>Diagrama de contexto</w:t>
+            </w:r>
+          </w:p>
+        </w:tc>
+        <w:tc>
+          <w:tcPr>
+            <w:tcW w:w="0" w:type="auto"/>
+            <w:hideMark/>
+          </w:tcPr>
+          <w:p>
+            <w:pPr>
+              <w:spacing w:after="160" w:line="256" w:lineRule="auto"/>
+              <w:jc w:val="center"/>
+              <w:cnfStyle w:val="000000000000" w:firstRow="0" w:lastRow="0" w:firstColumn="0" w:lastColumn="0" w:oddVBand="0" w:evenVBand="0" w:oddHBand="0" w:evenHBand="0" w:firstRowFirstColumn="0" w:firstRowLastColumn="0" w:lastRowFirstColumn="0" w:lastRowLastColumn="0"/>
+            </w:pPr>
+            <w:r>
+              <w:t>3h</w:t>
+            </w:r>
+          </w:p>
+        </w:tc>
+        <w:tc>
+          <w:tcPr>
+            <w:tcW w:w="0" w:type="auto"/>
+            <w:hideMark/>
+          </w:tcPr>
+          <w:p>
+            <w:pPr>
+              <w:spacing w:after="160" w:line="256" w:lineRule="auto"/>
+              <w:jc w:val="center"/>
+              <w:cnfStyle w:val="000000000000" w:firstRow="0" w:lastRow="0" w:firstColumn="0" w:lastColumn="0" w:oddVBand="0" w:evenVBand="0" w:oddHBand="0" w:evenHBand="0" w:firstRowFirstColumn="0" w:firstRowLastColumn="0" w:lastRowFirstColumn="0" w:lastRowLastColumn="0"/>
+            </w:pPr>
+            <w:r>
+              <w:t>3</w:t>
+            </w:r>
+            <w:r>
+              <w:t>h</w:t>
+            </w:r>
+          </w:p>
+        </w:tc>
+      </w:tr>
+      <w:tr>
+        <w:trPr>
+          <w:cnfStyle w:val="000000100000" w:firstRow="0" w:lastRow="0" w:firstColumn="0" w:lastColumn="0" w:oddVBand="0" w:evenVBand="0" w:oddHBand="1" w:evenHBand="0" w:firstRowFirstColumn="0" w:firstRowLastColumn="0" w:lastRowFirstColumn="0" w:lastRowLastColumn="0"/>
+        </w:trPr>
+        <w:tc>
+          <w:tcPr>
+            <w:cnfStyle w:val="001000000000" w:firstRow="0" w:lastRow="0" w:firstColumn="1" w:lastColumn="0" w:oddVBand="0" w:evenVBand="0" w:oddHBand="0" w:evenHBand="0" w:firstRowFirstColumn="0" w:firstRowLastColumn="0" w:lastRowFirstColumn="0" w:lastRowLastColumn="0"/>
+            <w:tcW w:w="0" w:type="auto"/>
+          </w:tcPr>
+          <w:p>
+            <w:pPr>
+              <w:spacing w:after="160" w:line="256" w:lineRule="auto"/>
+              <w:jc w:val="left"/>
+            </w:pPr>
+            <w:r>
+              <w:t>Algoritmo</w:t>
+            </w:r>
+          </w:p>
+        </w:tc>
+        <w:tc>
+          <w:tcPr>
+            <w:tcW w:w="0" w:type="auto"/>
+          </w:tcPr>
+          <w:p>
+            <w:pPr>
+              <w:spacing w:after="160" w:line="256" w:lineRule="auto"/>
+              <w:jc w:val="center"/>
+              <w:cnfStyle w:val="000000100000" w:firstRow="0" w:lastRow="0" w:firstColumn="0" w:lastColumn="0" w:oddVBand="0" w:evenVBand="0" w:oddHBand="1" w:evenHBand="0" w:firstRowFirstColumn="0" w:firstRowLastColumn="0" w:lastRowFirstColumn="0" w:lastRowLastColumn="0"/>
+            </w:pPr>
+            <w:r>
+              <w:t>2h</w:t>
+            </w:r>
+          </w:p>
+        </w:tc>
+        <w:tc>
+          <w:tcPr>
+            <w:tcW w:w="0" w:type="auto"/>
+          </w:tcPr>
+          <w:p>
+            <w:pPr>
+              <w:spacing w:after="160" w:line="256" w:lineRule="auto"/>
+              <w:jc w:val="center"/>
+              <w:cnfStyle w:val="000000100000" w:firstRow="0" w:lastRow="0" w:firstColumn="0" w:lastColumn="0" w:oddVBand="0" w:evenVBand="0" w:oddHBand="1" w:evenHBand="0" w:firstRowFirstColumn="0" w:firstRowLastColumn="0" w:lastRowFirstColumn="0" w:lastRowLastColumn="0"/>
+            </w:pPr>
+            <w:r>
+              <w:t>2h</w:t>
+            </w:r>
+          </w:p>
+        </w:tc>
+      </w:tr>
+      <w:tr>
+        <w:tc>
+          <w:tcPr>
+            <w:cnfStyle w:val="001000000000" w:firstRow="0" w:lastRow="0" w:firstColumn="1" w:lastColumn="0" w:oddVBand="0" w:evenVBand="0" w:oddHBand="0" w:evenHBand="0" w:firstRowFirstColumn="0" w:firstRowLastColumn="0" w:lastRowFirstColumn="0" w:lastRowLastColumn="0"/>
+            <w:tcW w:w="0" w:type="auto"/>
+            <w:hideMark/>
+          </w:tcPr>
+          <w:p>
+            <w:pPr>
+              <w:spacing w:after="160" w:line="256" w:lineRule="auto"/>
+              <w:jc w:val="left"/>
+            </w:pPr>
+            <w:r>
+              <w:t>Diagrama de casos de uso</w:t>
+            </w:r>
+          </w:p>
+        </w:tc>
+        <w:tc>
+          <w:tcPr>
+            <w:tcW w:w="0" w:type="auto"/>
+            <w:hideMark/>
+          </w:tcPr>
+          <w:p>
+            <w:pPr>
+              <w:spacing w:after="160" w:line="256" w:lineRule="auto"/>
+              <w:jc w:val="center"/>
+              <w:cnfStyle w:val="000000000000" w:firstRow="0" w:lastRow="0" w:firstColumn="0" w:lastColumn="0" w:oddVBand="0" w:evenVBand="0" w:oddHBand="0" w:evenHBand="0" w:firstRowFirstColumn="0" w:firstRowLastColumn="0" w:lastRowFirstColumn="0" w:lastRowLastColumn="0"/>
+            </w:pPr>
+            <w:r>
+              <w:t>2</w:t>
+            </w:r>
+            <w:r>
+              <w:t>h</w:t>
+            </w:r>
+          </w:p>
+        </w:tc>
+        <w:tc>
+          <w:tcPr>
+            <w:tcW w:w="0" w:type="auto"/>
+            <w:hideMark/>
+          </w:tcPr>
+          <w:p>
+            <w:pPr>
+              <w:spacing w:after="160" w:line="256" w:lineRule="auto"/>
+              <w:jc w:val="center"/>
+              <w:cnfStyle w:val="000000000000" w:firstRow="0" w:lastRow="0" w:firstColumn="0" w:lastColumn="0" w:oddVBand="0" w:evenVBand="0" w:oddHBand="0" w:evenHBand="0" w:firstRowFirstColumn="0" w:firstRowLastColumn="0" w:lastRowFirstColumn="0" w:lastRowLastColumn="0"/>
+            </w:pPr>
+            <w:r>
+              <w:t>2</w:t>
+            </w:r>
+            <w:r>
+              <w:t>h</w:t>
+            </w:r>
+          </w:p>
+        </w:tc>
+      </w:tr>
+      <w:tr>
+        <w:trPr>
+          <w:cnfStyle w:val="000000100000" w:firstRow="0" w:lastRow="0" w:firstColumn="0" w:lastColumn="0" w:oddVBand="0" w:evenVBand="0" w:oddHBand="1" w:evenHBand="0" w:firstRowFirstColumn="0" w:firstRowLastColumn="0" w:lastRowFirstColumn="0" w:lastRowLastColumn="0"/>
+        </w:trPr>
+        <w:tc>
+          <w:tcPr>
+            <w:cnfStyle w:val="001000000000" w:firstRow="0" w:lastRow="0" w:firstColumn="1" w:lastColumn="0" w:oddVBand="0" w:evenVBand="0" w:oddHBand="0" w:evenHBand="0" w:firstRowFirstColumn="0" w:firstRowLastColumn="0" w:lastRowFirstColumn="0" w:lastRowLastColumn="0"/>
+            <w:tcW w:w="0" w:type="auto"/>
+            <w:hideMark/>
+          </w:tcPr>
+          <w:p>
+            <w:pPr>
+              <w:spacing w:after="160" w:line="256" w:lineRule="auto"/>
+              <w:jc w:val="left"/>
+            </w:pPr>
+            <w:r>
+              <w:t xml:space="preserve">Descrição </w:t>
+            </w:r>
+            <w:r>
+              <w:t>de cada ator</w:t>
+            </w:r>
+          </w:p>
+        </w:tc>
+        <w:tc>
+          <w:tcPr>
+            <w:tcW w:w="0" w:type="auto"/>
+            <w:hideMark/>
+          </w:tcPr>
+          <w:p>
+            <w:pPr>
+              <w:spacing w:after="160" w:line="256" w:lineRule="auto"/>
+              <w:jc w:val="center"/>
+              <w:cnfStyle w:val="000000100000" w:firstRow="0" w:lastRow="0" w:firstColumn="0" w:lastColumn="0" w:oddVBand="0" w:evenVBand="0" w:oddHBand="1" w:evenHBand="0" w:firstRowFirstColumn="0" w:firstRowLastColumn="0" w:lastRowFirstColumn="0" w:lastRowLastColumn="0"/>
+            </w:pPr>
+            <w:r>
+              <w:t>1h</w:t>
+            </w:r>
+          </w:p>
+        </w:tc>
+        <w:tc>
+          <w:tcPr>
+            <w:tcW w:w="0" w:type="auto"/>
+            <w:hideMark/>
+          </w:tcPr>
+          <w:p>
+            <w:pPr>
+              <w:spacing w:after="160" w:line="256" w:lineRule="auto"/>
+              <w:jc w:val="center"/>
+              <w:cnfStyle w:val="000000100000" w:firstRow="0" w:lastRow="0" w:firstColumn="0" w:lastColumn="0" w:oddVBand="0" w:evenVBand="0" w:oddHBand="1" w:evenHBand="0" w:firstRowFirstColumn="0" w:firstRowLastColumn="0" w:lastRowFirstColumn="0" w:lastRowLastColumn="0"/>
+            </w:pPr>
+            <w:r>
+              <w:t>1</w:t>
+            </w:r>
+            <w:r>
+              <w:t>h</w:t>
+            </w:r>
+          </w:p>
+        </w:tc>
+      </w:tr>
+      <w:tr>
+        <w:tc>
+          <w:tcPr>
+            <w:cnfStyle w:val="001000000000" w:firstRow="0" w:lastRow="0" w:firstColumn="1" w:lastColumn="0" w:oddVBand="0" w:evenVBand="0" w:oddHBand="0" w:evenHBand="0" w:firstRowFirstColumn="0" w:firstRowLastColumn="0" w:lastRowFirstColumn="0" w:lastRowLastColumn="0"/>
+            <w:tcW w:w="0" w:type="auto"/>
+            <w:hideMark/>
+          </w:tcPr>
+          <w:p>
+            <w:pPr>
+              <w:spacing w:after="160" w:line="256" w:lineRule="auto"/>
+              <w:jc w:val="left"/>
+            </w:pPr>
+            <w:r>
+              <w:t>Diagramas de Sequência</w:t>
+            </w:r>
+          </w:p>
+        </w:tc>
+        <w:tc>
+          <w:tcPr>
+            <w:tcW w:w="0" w:type="auto"/>
+            <w:hideMark/>
+          </w:tcPr>
+          <w:p>
+            <w:pPr>
+              <w:spacing w:after="160" w:line="256" w:lineRule="auto"/>
+              <w:jc w:val="center"/>
+              <w:cnfStyle w:val="000000000000" w:firstRow="0" w:lastRow="0" w:firstColumn="0" w:lastColumn="0" w:oddVBand="0" w:evenVBand="0" w:oddHBand="0" w:evenHBand="0" w:firstRowFirstColumn="0" w:firstRowLastColumn="0" w:lastRowFirstColumn="0" w:lastRowLastColumn="0"/>
+            </w:pPr>
+            <w:r>
+              <w:t>5</w:t>
+            </w:r>
+            <w:r>
+              <w:t>h</w:t>
+            </w:r>
+          </w:p>
+        </w:tc>
+        <w:tc>
+          <w:tcPr>
+            <w:tcW w:w="0" w:type="auto"/>
+            <w:hideMark/>
+          </w:tcPr>
+          <w:p>
+            <w:pPr>
+              <w:spacing w:after="160" w:line="256" w:lineRule="auto"/>
+              <w:jc w:val="center"/>
+              <w:cnfStyle w:val="000000000000" w:firstRow="0" w:lastRow="0" w:firstColumn="0" w:lastColumn="0" w:oddVBand="0" w:evenVBand="0" w:oddHBand="0" w:evenHBand="0" w:firstRowFirstColumn="0" w:firstRowLastColumn="0" w:lastRowFirstColumn="0" w:lastRowLastColumn="0"/>
+            </w:pPr>
+            <w:r>
+              <w:t>5</w:t>
+            </w:r>
+            <w:r>
+              <w:t>h</w:t>
+            </w:r>
+          </w:p>
+        </w:tc>
+      </w:tr>
+      <w:tr>
+        <w:trPr>
+          <w:cnfStyle w:val="000000100000" w:firstRow="0" w:lastRow="0" w:firstColumn="0" w:lastColumn="0" w:oddVBand="0" w:evenVBand="0" w:oddHBand="1" w:evenHBand="0" w:firstRowFirstColumn="0" w:firstRowLastColumn="0" w:lastRowFirstColumn="0" w:lastRowLastColumn="0"/>
+        </w:trPr>
+        <w:tc>
+          <w:tcPr>
+            <w:cnfStyle w:val="001000000000" w:firstRow="0" w:lastRow="0" w:firstColumn="1" w:lastColumn="0" w:oddVBand="0" w:evenVBand="0" w:oddHBand="0" w:evenHBand="0" w:firstRowFirstColumn="0" w:firstRowLastColumn="0" w:lastRowFirstColumn="0" w:lastRowLastColumn="0"/>
+            <w:tcW w:w="0" w:type="auto"/>
+            <w:hideMark/>
+          </w:tcPr>
+          <w:p>
+            <w:pPr>
+              <w:spacing w:after="160" w:line="256" w:lineRule="auto"/>
+              <w:jc w:val="left"/>
+            </w:pPr>
+            <w:r>
+              <w:t>Diagrama de Classes</w:t>
+            </w:r>
+          </w:p>
+        </w:tc>
+        <w:tc>
+          <w:tcPr>
+            <w:tcW w:w="0" w:type="auto"/>
+            <w:hideMark/>
+          </w:tcPr>
+          <w:p>
+            <w:pPr>
+              <w:spacing w:after="160" w:line="256" w:lineRule="auto"/>
+              <w:jc w:val="center"/>
+              <w:cnfStyle w:val="000000100000" w:firstRow="0" w:lastRow="0" w:firstColumn="0" w:lastColumn="0" w:oddVBand="0" w:evenVBand="0" w:oddHBand="1" w:evenHBand="0" w:firstRowFirstColumn="0" w:firstRowLastColumn="0" w:lastRowFirstColumn="0" w:lastRowLastColumn="0"/>
+            </w:pPr>
+            <w:r>
+              <w:t>1</w:t>
+            </w:r>
+            <w:r>
+              <w:t>h</w:t>
+            </w:r>
+          </w:p>
+        </w:tc>
+        <w:tc>
+          <w:tcPr>
+            <w:tcW w:w="0" w:type="auto"/>
+            <w:hideMark/>
+          </w:tcPr>
+          <w:p>
+            <w:pPr>
+              <w:spacing w:after="160" w:line="256" w:lineRule="auto"/>
+              <w:jc w:val="center"/>
+              <w:cnfStyle w:val="000000100000" w:firstRow="0" w:lastRow="0" w:firstColumn="0" w:lastColumn="0" w:oddVBand="0" w:evenVBand="0" w:oddHBand="1" w:evenHBand="0" w:firstRowFirstColumn="0" w:firstRowLastColumn="0" w:lastRowFirstColumn="0" w:lastRowLastColumn="0"/>
+            </w:pPr>
+            <w:r>
+              <w:t>1</w:t>
+            </w:r>
+            <w:r>
+              <w:t>h</w:t>
+            </w:r>
+          </w:p>
+        </w:tc>
+      </w:tr>
+      <w:tr>
+        <w:tc>
+          <w:tcPr>
+            <w:cnfStyle w:val="001000000000" w:firstRow="0" w:lastRow="0" w:firstColumn="1" w:lastColumn="0" w:oddVBand="0" w:evenVBand="0" w:oddHBand="0" w:evenHBand="0" w:firstRowFirstColumn="0" w:firstRowLastColumn="0" w:lastRowFirstColumn="0" w:lastRowLastColumn="0"/>
+            <w:tcW w:w="0" w:type="auto"/>
+            <w:hideMark/>
+          </w:tcPr>
+          <w:p>
+            <w:pPr>
+              <w:spacing w:after="160" w:line="256" w:lineRule="auto"/>
+            </w:pPr>
+            <w:r>
+              <w:t>Totais</w:t>
+            </w:r>
+          </w:p>
+        </w:tc>
+        <w:tc>
+          <w:tcPr>
+            <w:tcW w:w="0" w:type="auto"/>
+            <w:hideMark/>
+          </w:tcPr>
+          <w:p>
+            <w:pPr>
+              <w:spacing w:after="160" w:line="256" w:lineRule="auto"/>
+              <w:jc w:val="center"/>
+              <w:cnfStyle w:val="000000000000" w:firstRow="0" w:lastRow="0" w:firstColumn="0" w:lastColumn="0" w:oddVBand="0" w:evenVBand="0" w:oddHBand="0" w:evenHBand="0" w:firstRowFirstColumn="0" w:firstRowLastColumn="0" w:lastRowFirstColumn="0" w:lastRowLastColumn="0"/>
+            </w:pPr>
+            <w:r>
+              <w:t>21</w:t>
+            </w:r>
+            <w:r>
+              <w:t>h</w:t>
+            </w:r>
+          </w:p>
+        </w:tc>
+        <w:tc>
+          <w:tcPr>
+            <w:tcW w:w="0" w:type="auto"/>
+            <w:hideMark/>
+          </w:tcPr>
+          <w:p>
+            <w:pPr>
+              <w:spacing w:after="160" w:line="256" w:lineRule="auto"/>
+              <w:jc w:val="center"/>
+              <w:cnfStyle w:val="000000000000" w:firstRow="0" w:lastRow="0" w:firstColumn="0" w:lastColumn="0" w:oddVBand="0" w:evenVBand="0" w:oddHBand="0" w:evenHBand="0" w:firstRowFirstColumn="0" w:firstRowLastColumn="0" w:lastRowFirstColumn="0" w:lastRowLastColumn="0"/>
+            </w:pPr>
+            <w:r>
+              <w:t>20h</w:t>
+            </w:r>
+          </w:p>
+        </w:tc>
+      </w:tr>
+    </w:tbl>
     <w:p/>
     <w:sectPr>
-      <w:footerReference w:type="default" r:id="rId17"/>
+      <w:footerReference w:type="default" r:id="rId19"/>
       <w:pgSz w:w="11906" w:h="16838" w:code="9"/>
       <w:pgMar w:top="1728" w:right="1800" w:bottom="1440" w:left="1800" w:header="720" w:footer="720" w:gutter="0"/>
       <w:pgNumType w:start="0"/>
@@ -8535,7 +9422,7 @@
 </file>
 
 <file path=word/endnotes.xml><?xml version="1.0" encoding="utf-8"?>
-<w:endnotes xmlns:wpc="http://schemas.microsoft.com/office/word/2010/wordprocessingCanvas" xmlns:mc="http://schemas.openxmlformats.org/markup-compatibility/2006" xmlns:o="urn:schemas-microsoft-com:office:office" xmlns:r="http://schemas.openxmlformats.org/officeDocument/2006/relationships" xmlns:m="http://schemas.openxmlformats.org/officeDocument/2006/math" xmlns:v="urn:schemas-microsoft-com:vml" xmlns:wp14="http://schemas.microsoft.com/office/word/2010/wordprocessingDrawing" xmlns:wp="http://schemas.openxmlformats.org/drawingml/2006/wordprocessingDrawing" xmlns:w10="urn:schemas-microsoft-com:office:word" xmlns:w="http://schemas.openxmlformats.org/wordprocessingml/2006/main" xmlns:w14="http://schemas.microsoft.com/office/word/2010/wordml" xmlns:w15="http://schemas.microsoft.com/office/word/2012/wordml" xmlns:wpg="http://schemas.microsoft.com/office/word/2010/wordprocessingGroup" xmlns:wpi="http://schemas.microsoft.com/office/word/2010/wordprocessingInk" xmlns:wne="http://schemas.microsoft.com/office/word/2006/wordml" xmlns:wps="http://schemas.microsoft.com/office/word/2010/wordprocessingShape" mc:Ignorable="w14 w15 wp14">
+<w:endnotes xmlns:wpc="http://schemas.microsoft.com/office/word/2010/wordprocessingCanvas" xmlns:cx="http://schemas.microsoft.com/office/drawing/2014/chartex" xmlns:mc="http://schemas.openxmlformats.org/markup-compatibility/2006" xmlns:o="urn:schemas-microsoft-com:office:office" xmlns:r="http://schemas.openxmlformats.org/officeDocument/2006/relationships" xmlns:m="http://schemas.openxmlformats.org/officeDocument/2006/math" xmlns:v="urn:schemas-microsoft-com:vml" xmlns:wp14="http://schemas.microsoft.com/office/word/2010/wordprocessingDrawing" xmlns:wp="http://schemas.openxmlformats.org/drawingml/2006/wordprocessingDrawing" xmlns:w10="urn:schemas-microsoft-com:office:word" xmlns:w="http://schemas.openxmlformats.org/wordprocessingml/2006/main" xmlns:w14="http://schemas.microsoft.com/office/word/2010/wordml" xmlns:w15="http://schemas.microsoft.com/office/word/2012/wordml" xmlns:w16se="http://schemas.microsoft.com/office/word/2015/wordml/symex" xmlns:wpg="http://schemas.microsoft.com/office/word/2010/wordprocessingGroup" xmlns:wpi="http://schemas.microsoft.com/office/word/2010/wordprocessingInk" xmlns:wne="http://schemas.microsoft.com/office/word/2006/wordml" xmlns:wps="http://schemas.microsoft.com/office/word/2010/wordprocessingShape" mc:Ignorable="w14 w15 w16se wp14">
   <w:endnote w:type="separator" w:id="-1">
     <w:p>
       <w:pPr>
@@ -8560,7 +9447,7 @@
 </file>
 
 <file path=word/footer1.xml><?xml version="1.0" encoding="utf-8"?>
-<w:ftr xmlns:wpc="http://schemas.microsoft.com/office/word/2010/wordprocessingCanvas" xmlns:mc="http://schemas.openxmlformats.org/markup-compatibility/2006" xmlns:o="urn:schemas-microsoft-com:office:office" xmlns:r="http://schemas.openxmlformats.org/officeDocument/2006/relationships" xmlns:m="http://schemas.openxmlformats.org/officeDocument/2006/math" xmlns:v="urn:schemas-microsoft-com:vml" xmlns:wp14="http://schemas.microsoft.com/office/word/2010/wordprocessingDrawing" xmlns:wp="http://schemas.openxmlformats.org/drawingml/2006/wordprocessingDrawing" xmlns:w10="urn:schemas-microsoft-com:office:word" xmlns:w="http://schemas.openxmlformats.org/wordprocessingml/2006/main" xmlns:w14="http://schemas.microsoft.com/office/word/2010/wordml" xmlns:w15="http://schemas.microsoft.com/office/word/2012/wordml" xmlns:wpg="http://schemas.microsoft.com/office/word/2010/wordprocessingGroup" xmlns:wpi="http://schemas.microsoft.com/office/word/2010/wordprocessingInk" xmlns:wne="http://schemas.microsoft.com/office/word/2006/wordml" xmlns:wps="http://schemas.microsoft.com/office/word/2010/wordprocessingShape" mc:Ignorable="w14 w15 wp14">
+<w:ftr xmlns:wpc="http://schemas.microsoft.com/office/word/2010/wordprocessingCanvas" xmlns:cx="http://schemas.microsoft.com/office/drawing/2014/chartex" xmlns:mc="http://schemas.openxmlformats.org/markup-compatibility/2006" xmlns:o="urn:schemas-microsoft-com:office:office" xmlns:r="http://schemas.openxmlformats.org/officeDocument/2006/relationships" xmlns:m="http://schemas.openxmlformats.org/officeDocument/2006/math" xmlns:v="urn:schemas-microsoft-com:vml" xmlns:wp14="http://schemas.microsoft.com/office/word/2010/wordprocessingDrawing" xmlns:wp="http://schemas.openxmlformats.org/drawingml/2006/wordprocessingDrawing" xmlns:w10="urn:schemas-microsoft-com:office:word" xmlns:w="http://schemas.openxmlformats.org/wordprocessingml/2006/main" xmlns:w14="http://schemas.microsoft.com/office/word/2010/wordml" xmlns:w15="http://schemas.microsoft.com/office/word/2012/wordml" xmlns:w16se="http://schemas.microsoft.com/office/word/2015/wordml/symex" xmlns:wpg="http://schemas.microsoft.com/office/word/2010/wordprocessingGroup" xmlns:wpi="http://schemas.microsoft.com/office/word/2010/wordprocessingInk" xmlns:wne="http://schemas.microsoft.com/office/word/2006/wordml" xmlns:wps="http://schemas.microsoft.com/office/word/2010/wordprocessingShape" mc:Ignorable="w14 w15 w16se wp14">
   <w:p>
     <w:pPr>
       <w:pStyle w:val="Rodap"/>
@@ -8594,7 +9481,7 @@
         <w:noProof/>
         <w:lang w:bidi="pt-PT"/>
       </w:rPr>
-      <w:t>17</w:t>
+      <w:t>20</w:t>
     </w:r>
     <w:r>
       <w:rPr>
@@ -8607,7 +9494,7 @@
 </file>
 
 <file path=word/footnotes.xml><?xml version="1.0" encoding="utf-8"?>
-<w:footnotes xmlns:wpc="http://schemas.microsoft.com/office/word/2010/wordprocessingCanvas" xmlns:mc="http://schemas.openxmlformats.org/markup-compatibility/2006" xmlns:o="urn:schemas-microsoft-com:office:office" xmlns:r="http://schemas.openxmlformats.org/officeDocument/2006/relationships" xmlns:m="http://schemas.openxmlformats.org/officeDocument/2006/math" xmlns:v="urn:schemas-microsoft-com:vml" xmlns:wp14="http://schemas.microsoft.com/office/word/2010/wordprocessingDrawing" xmlns:wp="http://schemas.openxmlformats.org/drawingml/2006/wordprocessingDrawing" xmlns:w10="urn:schemas-microsoft-com:office:word" xmlns:w="http://schemas.openxmlformats.org/wordprocessingml/2006/main" xmlns:w14="http://schemas.microsoft.com/office/word/2010/wordml" xmlns:w15="http://schemas.microsoft.com/office/word/2012/wordml" xmlns:wpg="http://schemas.microsoft.com/office/word/2010/wordprocessingGroup" xmlns:wpi="http://schemas.microsoft.com/office/word/2010/wordprocessingInk" xmlns:wne="http://schemas.microsoft.com/office/word/2006/wordml" xmlns:wps="http://schemas.microsoft.com/office/word/2010/wordprocessingShape" mc:Ignorable="w14 w15 wp14">
+<w:footnotes xmlns:wpc="http://schemas.microsoft.com/office/word/2010/wordprocessingCanvas" xmlns:cx="http://schemas.microsoft.com/office/drawing/2014/chartex" xmlns:mc="http://schemas.openxmlformats.org/markup-compatibility/2006" xmlns:o="urn:schemas-microsoft-com:office:office" xmlns:r="http://schemas.openxmlformats.org/officeDocument/2006/relationships" xmlns:m="http://schemas.openxmlformats.org/officeDocument/2006/math" xmlns:v="urn:schemas-microsoft-com:vml" xmlns:wp14="http://schemas.microsoft.com/office/word/2010/wordprocessingDrawing" xmlns:wp="http://schemas.openxmlformats.org/drawingml/2006/wordprocessingDrawing" xmlns:w10="urn:schemas-microsoft-com:office:word" xmlns:w="http://schemas.openxmlformats.org/wordprocessingml/2006/main" xmlns:w14="http://schemas.microsoft.com/office/word/2010/wordml" xmlns:w15="http://schemas.microsoft.com/office/word/2012/wordml" xmlns:w16se="http://schemas.microsoft.com/office/word/2015/wordml/symex" xmlns:wpg="http://schemas.microsoft.com/office/word/2010/wordprocessingGroup" xmlns:wpi="http://schemas.microsoft.com/office/word/2010/wordprocessingInk" xmlns:wne="http://schemas.microsoft.com/office/word/2006/wordml" xmlns:wps="http://schemas.microsoft.com/office/word/2010/wordprocessingShape" mc:Ignorable="w14 w15 w16se wp14">
   <w:footnote w:type="separator" w:id="-1">
     <w:p>
       <w:pPr>
@@ -8632,8 +9519,8 @@
 </file>
 
 <file path=word/numbering.xml><?xml version="1.0" encoding="utf-8"?>
-<w:numbering xmlns:wpc="http://schemas.microsoft.com/office/word/2010/wordprocessingCanvas" xmlns:mc="http://schemas.openxmlformats.org/markup-compatibility/2006" xmlns:o="urn:schemas-microsoft-com:office:office" xmlns:r="http://schemas.openxmlformats.org/officeDocument/2006/relationships" xmlns:m="http://schemas.openxmlformats.org/officeDocument/2006/math" xmlns:v="urn:schemas-microsoft-com:vml" xmlns:wp14="http://schemas.microsoft.com/office/word/2010/wordprocessingDrawing" xmlns:wp="http://schemas.openxmlformats.org/drawingml/2006/wordprocessingDrawing" xmlns:w10="urn:schemas-microsoft-com:office:word" xmlns:w="http://schemas.openxmlformats.org/wordprocessingml/2006/main" xmlns:w14="http://schemas.microsoft.com/office/word/2010/wordml" xmlns:w15="http://schemas.microsoft.com/office/word/2012/wordml" xmlns:wpg="http://schemas.microsoft.com/office/word/2010/wordprocessingGroup" xmlns:wpi="http://schemas.microsoft.com/office/word/2010/wordprocessingInk" xmlns:wne="http://schemas.microsoft.com/office/word/2006/wordml" xmlns:wps="http://schemas.microsoft.com/office/word/2010/wordprocessingShape" mc:Ignorable="w14 w15 wp14">
-  <w:abstractNum w:abstractNumId="0">
+<w:numbering xmlns:wpc="http://schemas.microsoft.com/office/word/2010/wordprocessingCanvas" xmlns:cx="http://schemas.microsoft.com/office/drawing/2014/chartex" xmlns:mc="http://schemas.openxmlformats.org/markup-compatibility/2006" xmlns:o="urn:schemas-microsoft-com:office:office" xmlns:r="http://schemas.openxmlformats.org/officeDocument/2006/relationships" xmlns:m="http://schemas.openxmlformats.org/officeDocument/2006/math" xmlns:v="urn:schemas-microsoft-com:vml" xmlns:wp14="http://schemas.microsoft.com/office/word/2010/wordprocessingDrawing" xmlns:wp="http://schemas.openxmlformats.org/drawingml/2006/wordprocessingDrawing" xmlns:w10="urn:schemas-microsoft-com:office:word" xmlns:w="http://schemas.openxmlformats.org/wordprocessingml/2006/main" xmlns:w14="http://schemas.microsoft.com/office/word/2010/wordml" xmlns:w15="http://schemas.microsoft.com/office/word/2012/wordml" xmlns:w16se="http://schemas.microsoft.com/office/word/2015/wordml/symex" xmlns:wpg="http://schemas.microsoft.com/office/word/2010/wordprocessingGroup" xmlns:wpi="http://schemas.microsoft.com/office/word/2010/wordprocessingInk" xmlns:wne="http://schemas.microsoft.com/office/word/2006/wordml" xmlns:wps="http://schemas.microsoft.com/office/word/2010/wordprocessingShape" mc:Ignorable="w14 w15 w16se wp14">
+  <w:abstractNum w:abstractNumId="0" w15:restartNumberingAfterBreak="0">
     <w:nsid w:val="FFFFFF7C"/>
     <w:multiLevelType w:val="singleLevel"/>
     <w:tmpl w:val="61E62248"/>
@@ -8650,7 +9537,7 @@
       </w:pPr>
     </w:lvl>
   </w:abstractNum>
-  <w:abstractNum w:abstractNumId="1">
+  <w:abstractNum w:abstractNumId="1" w15:restartNumberingAfterBreak="0">
     <w:nsid w:val="FFFFFF7D"/>
     <w:multiLevelType w:val="singleLevel"/>
     <w:tmpl w:val="DADA94F2"/>
@@ -8667,7 +9554,7 @@
       </w:pPr>
     </w:lvl>
   </w:abstractNum>
-  <w:abstractNum w:abstractNumId="2">
+  <w:abstractNum w:abstractNumId="2" w15:restartNumberingAfterBreak="0">
     <w:nsid w:val="FFFFFF7E"/>
     <w:multiLevelType w:val="singleLevel"/>
     <w:tmpl w:val="A0E4E5B2"/>
@@ -8684,7 +9571,7 @@
       </w:pPr>
     </w:lvl>
   </w:abstractNum>
-  <w:abstractNum w:abstractNumId="3">
+  <w:abstractNum w:abstractNumId="3" w15:restartNumberingAfterBreak="0">
     <w:nsid w:val="FFFFFF7F"/>
     <w:multiLevelType w:val="singleLevel"/>
     <w:tmpl w:val="B4188A06"/>
@@ -8701,7 +9588,7 @@
       </w:pPr>
     </w:lvl>
   </w:abstractNum>
-  <w:abstractNum w:abstractNumId="4">
+  <w:abstractNum w:abstractNumId="4" w15:restartNumberingAfterBreak="0">
     <w:nsid w:val="FFFFFF80"/>
     <w:multiLevelType w:val="singleLevel"/>
     <w:tmpl w:val="1E0C080A"/>
@@ -8721,7 +9608,7 @@
       </w:rPr>
     </w:lvl>
   </w:abstractNum>
-  <w:abstractNum w:abstractNumId="5">
+  <w:abstractNum w:abstractNumId="5" w15:restartNumberingAfterBreak="0">
     <w:nsid w:val="FFFFFF81"/>
     <w:multiLevelType w:val="singleLevel"/>
     <w:tmpl w:val="CB9E1936"/>
@@ -8741,7 +9628,7 @@
       </w:rPr>
     </w:lvl>
   </w:abstractNum>
-  <w:abstractNum w:abstractNumId="6">
+  <w:abstractNum w:abstractNumId="6" w15:restartNumberingAfterBreak="0">
     <w:nsid w:val="FFFFFF82"/>
     <w:multiLevelType w:val="singleLevel"/>
     <w:tmpl w:val="13A06938"/>
@@ -8761,7 +9648,7 @@
       </w:rPr>
     </w:lvl>
   </w:abstractNum>
-  <w:abstractNum w:abstractNumId="7">
+  <w:abstractNum w:abstractNumId="7" w15:restartNumberingAfterBreak="0">
     <w:nsid w:val="FFFFFF83"/>
     <w:multiLevelType w:val="singleLevel"/>
     <w:tmpl w:val="93C8D00C"/>
@@ -8781,7 +9668,7 @@
       </w:rPr>
     </w:lvl>
   </w:abstractNum>
-  <w:abstractNum w:abstractNumId="8">
+  <w:abstractNum w:abstractNumId="8" w15:restartNumberingAfterBreak="0">
     <w:nsid w:val="FFFFFF88"/>
     <w:multiLevelType w:val="singleLevel"/>
     <w:tmpl w:val="B87E3E76"/>
@@ -8799,7 +9686,7 @@
       </w:pPr>
     </w:lvl>
   </w:abstractNum>
-  <w:abstractNum w:abstractNumId="9">
+  <w:abstractNum w:abstractNumId="9" w15:restartNumberingAfterBreak="0">
     <w:nsid w:val="FFFFFF89"/>
     <w:multiLevelType w:val="singleLevel"/>
     <w:tmpl w:val="BAA6FCB4"/>
@@ -8818,7 +9705,7 @@
       </w:rPr>
     </w:lvl>
   </w:abstractNum>
-  <w:abstractNum w:abstractNumId="10">
+  <w:abstractNum w:abstractNumId="10" w15:restartNumberingAfterBreak="0">
     <w:nsid w:val="01122BF4"/>
     <w:multiLevelType w:val="multilevel"/>
     <w:tmpl w:val="0409001D"/>
@@ -8904,7 +9791,7 @@
       </w:pPr>
     </w:lvl>
   </w:abstractNum>
-  <w:abstractNum w:abstractNumId="11">
+  <w:abstractNum w:abstractNumId="11" w15:restartNumberingAfterBreak="0">
     <w:nsid w:val="014C0075"/>
     <w:multiLevelType w:val="hybridMultilevel"/>
     <w:tmpl w:val="57E41782"/>
@@ -8993,7 +9880,7 @@
       </w:pPr>
     </w:lvl>
   </w:abstractNum>
-  <w:abstractNum w:abstractNumId="12">
+  <w:abstractNum w:abstractNumId="12" w15:restartNumberingAfterBreak="0">
     <w:nsid w:val="0623174E"/>
     <w:multiLevelType w:val="multilevel"/>
     <w:tmpl w:val="813C6AE8"/>
@@ -9106,7 +9993,7 @@
       </w:rPr>
     </w:lvl>
   </w:abstractNum>
-  <w:abstractNum w:abstractNumId="13">
+  <w:abstractNum w:abstractNumId="13" w15:restartNumberingAfterBreak="0">
     <w:nsid w:val="085567EF"/>
     <w:multiLevelType w:val="hybridMultilevel"/>
     <w:tmpl w:val="3D9AC50C"/>
@@ -9192,7 +10079,7 @@
       </w:pPr>
     </w:lvl>
   </w:abstractNum>
-  <w:abstractNum w:abstractNumId="14">
+  <w:abstractNum w:abstractNumId="14" w15:restartNumberingAfterBreak="0">
     <w:nsid w:val="0D483622"/>
     <w:multiLevelType w:val="multilevel"/>
     <w:tmpl w:val="04090023"/>
@@ -9279,7 +10166,7 @@
       </w:pPr>
     </w:lvl>
   </w:abstractNum>
-  <w:abstractNum w:abstractNumId="15">
+  <w:abstractNum w:abstractNumId="15" w15:restartNumberingAfterBreak="0">
     <w:nsid w:val="113978C1"/>
     <w:multiLevelType w:val="hybridMultilevel"/>
     <w:tmpl w:val="AA7A7DAE"/>
@@ -9368,7 +10255,7 @@
       </w:pPr>
     </w:lvl>
   </w:abstractNum>
-  <w:abstractNum w:abstractNumId="16">
+  <w:abstractNum w:abstractNumId="16" w15:restartNumberingAfterBreak="0">
     <w:nsid w:val="123830F0"/>
     <w:multiLevelType w:val="hybridMultilevel"/>
     <w:tmpl w:val="3CA4E9F8"/>
@@ -9457,7 +10344,7 @@
       </w:pPr>
     </w:lvl>
   </w:abstractNum>
-  <w:abstractNum w:abstractNumId="17">
+  <w:abstractNum w:abstractNumId="17" w15:restartNumberingAfterBreak="0">
     <w:nsid w:val="1DC40DB8"/>
     <w:multiLevelType w:val="hybridMultilevel"/>
     <w:tmpl w:val="EF3EE6D2"/>
@@ -9546,7 +10433,7 @@
       </w:pPr>
     </w:lvl>
   </w:abstractNum>
-  <w:abstractNum w:abstractNumId="18">
+  <w:abstractNum w:abstractNumId="18" w15:restartNumberingAfterBreak="0">
     <w:nsid w:val="222171C5"/>
     <w:multiLevelType w:val="hybridMultilevel"/>
     <w:tmpl w:val="A91E7444"/>
@@ -9632,7 +10519,7 @@
       </w:pPr>
     </w:lvl>
   </w:abstractNum>
-  <w:abstractNum w:abstractNumId="19">
+  <w:abstractNum w:abstractNumId="19" w15:restartNumberingAfterBreak="0">
     <w:nsid w:val="329A6C1C"/>
     <w:multiLevelType w:val="hybridMultilevel"/>
     <w:tmpl w:val="46A80422"/>
@@ -9721,7 +10608,7 @@
       </w:pPr>
     </w:lvl>
   </w:abstractNum>
-  <w:abstractNum w:abstractNumId="20">
+  <w:abstractNum w:abstractNumId="20" w15:restartNumberingAfterBreak="0">
     <w:nsid w:val="34206888"/>
     <w:multiLevelType w:val="hybridMultilevel"/>
     <w:tmpl w:val="9B12972C"/>
@@ -9810,7 +10697,7 @@
       </w:pPr>
     </w:lvl>
   </w:abstractNum>
-  <w:abstractNum w:abstractNumId="21">
+  <w:abstractNum w:abstractNumId="21" w15:restartNumberingAfterBreak="0">
     <w:nsid w:val="37113EC9"/>
     <w:multiLevelType w:val="hybridMultilevel"/>
     <w:tmpl w:val="9ABE07A4"/>
@@ -9899,7 +10786,7 @@
       </w:pPr>
     </w:lvl>
   </w:abstractNum>
-  <w:abstractNum w:abstractNumId="22">
+  <w:abstractNum w:abstractNumId="22" w15:restartNumberingAfterBreak="0">
     <w:nsid w:val="3CA37DC1"/>
     <w:multiLevelType w:val="multilevel"/>
     <w:tmpl w:val="4F86544C"/>
@@ -10012,7 +10899,7 @@
       </w:rPr>
     </w:lvl>
   </w:abstractNum>
-  <w:abstractNum w:abstractNumId="23">
+  <w:abstractNum w:abstractNumId="23" w15:restartNumberingAfterBreak="0">
     <w:nsid w:val="3E4C1BC7"/>
     <w:multiLevelType w:val="hybridMultilevel"/>
     <w:tmpl w:val="BAF8408C"/>
@@ -10098,7 +10985,7 @@
       </w:pPr>
     </w:lvl>
   </w:abstractNum>
-  <w:abstractNum w:abstractNumId="24">
+  <w:abstractNum w:abstractNumId="24" w15:restartNumberingAfterBreak="0">
     <w:nsid w:val="47164D09"/>
     <w:multiLevelType w:val="multilevel"/>
     <w:tmpl w:val="0409001F"/>
@@ -10184,7 +11071,7 @@
       </w:pPr>
     </w:lvl>
   </w:abstractNum>
-  <w:abstractNum w:abstractNumId="25">
+  <w:abstractNum w:abstractNumId="25" w15:restartNumberingAfterBreak="0">
     <w:nsid w:val="52DF0D65"/>
     <w:multiLevelType w:val="hybridMultilevel"/>
     <w:tmpl w:val="34BC80E6"/>
@@ -10273,7 +11160,7 @@
       </w:pPr>
     </w:lvl>
   </w:abstractNum>
-  <w:abstractNum w:abstractNumId="26">
+  <w:abstractNum w:abstractNumId="26" w15:restartNumberingAfterBreak="0">
     <w:nsid w:val="54B44DEC"/>
     <w:multiLevelType w:val="hybridMultilevel"/>
     <w:tmpl w:val="0DA00BC8"/>
@@ -10362,7 +11249,7 @@
       </w:pPr>
     </w:lvl>
   </w:abstractNum>
-  <w:abstractNum w:abstractNumId="27">
+  <w:abstractNum w:abstractNumId="27" w15:restartNumberingAfterBreak="0">
     <w:nsid w:val="5E2B5DCF"/>
     <w:multiLevelType w:val="hybridMultilevel"/>
     <w:tmpl w:val="4BF6AF9C"/>
@@ -10451,7 +11338,7 @@
       </w:pPr>
     </w:lvl>
   </w:abstractNum>
-  <w:abstractNum w:abstractNumId="28">
+  <w:abstractNum w:abstractNumId="28" w15:restartNumberingAfterBreak="0">
     <w:nsid w:val="7EBD61D9"/>
     <w:multiLevelType w:val="hybridMultilevel"/>
     <w:tmpl w:val="8B2EC728"/>
@@ -10637,7 +11524,7 @@
 </file>
 
 <file path=word/styles.xml><?xml version="1.0" encoding="utf-8"?>
-<w:styles xmlns:mc="http://schemas.openxmlformats.org/markup-compatibility/2006" xmlns:r="http://schemas.openxmlformats.org/officeDocument/2006/relationships" xmlns:w="http://schemas.openxmlformats.org/wordprocessingml/2006/main" xmlns:w14="http://schemas.microsoft.com/office/word/2010/wordml" xmlns:w15="http://schemas.microsoft.com/office/word/2012/wordml" mc:Ignorable="w14 w15">
+<w:styles xmlns:mc="http://schemas.openxmlformats.org/markup-compatibility/2006" xmlns:r="http://schemas.openxmlformats.org/officeDocument/2006/relationships" xmlns:w="http://schemas.openxmlformats.org/wordprocessingml/2006/main" xmlns:w14="http://schemas.microsoft.com/office/word/2010/wordml" xmlns:w15="http://schemas.microsoft.com/office/word/2012/wordml" xmlns:w16se="http://schemas.microsoft.com/office/word/2015/wordml/symex" mc:Ignorable="w14 w15 w16se">
   <w:docDefaults>
     <w:rPrDefault>
       <w:rPr>
@@ -12071,7 +12958,6 @@
       <w:spacing w:before="0" w:after="0" w:line="240" w:lineRule="auto"/>
     </w:pPr>
     <w:tblPr>
-      <w:tblInd w:w="0" w:type="dxa"/>
       <w:tblBorders>
         <w:top w:val="single" w:sz="4" w:space="0" w:color="auto"/>
         <w:left w:val="single" w:sz="4" w:space="0" w:color="auto"/>
@@ -12080,12 +12966,6 @@
         <w:insideH w:val="single" w:sz="4" w:space="0" w:color="auto"/>
         <w:insideV w:val="single" w:sz="4" w:space="0" w:color="auto"/>
       </w:tblBorders>
-      <w:tblCellMar>
-        <w:top w:w="0" w:type="dxa"/>
-        <w:left w:w="108" w:type="dxa"/>
-        <w:bottom w:w="0" w:type="dxa"/>
-        <w:right w:w="108" w:type="dxa"/>
-      </w:tblCellMar>
     </w:tblPr>
   </w:style>
   <w:style w:type="paragraph" w:styleId="PargrafodaLista">
@@ -12122,6 +13002,464 @@
       <w:szCs w:val="24"/>
       <w:lang w:eastAsia="ja-JP"/>
     </w:rPr>
+  </w:style>
+  <w:style w:type="table" w:styleId="TabeladeGrelha5Escura-Destaque1">
+    <w:name w:val="Grid Table 5 Dark Accent 1"/>
+    <w:basedOn w:val="Tabelanormal"/>
+    <w:uiPriority w:val="50"/>
+    <w:rsid w:val="009E32CF"/>
+    <w:pPr>
+      <w:spacing w:before="0" w:after="0" w:line="240" w:lineRule="auto"/>
+    </w:pPr>
+    <w:rPr>
+      <w:color w:val="auto"/>
+    </w:rPr>
+    <w:tblPr>
+      <w:tblStyleRowBandSize w:val="1"/>
+      <w:tblStyleColBandSize w:val="1"/>
+      <w:tblInd w:w="0" w:type="nil"/>
+      <w:tblBorders>
+        <w:top w:val="single" w:sz="4" w:space="0" w:color="FFFFFF" w:themeColor="background1"/>
+        <w:left w:val="single" w:sz="4" w:space="0" w:color="FFFFFF" w:themeColor="background1"/>
+        <w:bottom w:val="single" w:sz="4" w:space="0" w:color="FFFFFF" w:themeColor="background1"/>
+        <w:right w:val="single" w:sz="4" w:space="0" w:color="FFFFFF" w:themeColor="background1"/>
+        <w:insideH w:val="single" w:sz="4" w:space="0" w:color="FFFFFF" w:themeColor="background1"/>
+        <w:insideV w:val="single" w:sz="4" w:space="0" w:color="FFFFFF" w:themeColor="background1"/>
+      </w:tblBorders>
+    </w:tblPr>
+    <w:tcPr>
+      <w:shd w:val="clear" w:color="auto" w:fill="BDF6FF" w:themeFill="accent1" w:themeFillTint="33"/>
+    </w:tcPr>
+    <w:tblStylePr w:type="firstRow">
+      <w:rPr>
+        <w:b/>
+        <w:bCs/>
+        <w:color w:val="FFFFFF" w:themeColor="background1"/>
+      </w:rPr>
+      <w:tblPr/>
+      <w:tcPr>
+        <w:tcBorders>
+          <w:top w:val="single" w:sz="4" w:space="0" w:color="FFFFFF" w:themeColor="background1"/>
+          <w:left w:val="single" w:sz="4" w:space="0" w:color="FFFFFF" w:themeColor="background1"/>
+          <w:right w:val="single" w:sz="4" w:space="0" w:color="FFFFFF" w:themeColor="background1"/>
+          <w:insideH w:val="nil"/>
+          <w:insideV w:val="nil"/>
+        </w:tcBorders>
+        <w:shd w:val="clear" w:color="auto" w:fill="00A0B8" w:themeFill="accent1"/>
+      </w:tcPr>
+    </w:tblStylePr>
+    <w:tblStylePr w:type="lastRow">
+      <w:rPr>
+        <w:b/>
+        <w:bCs/>
+        <w:color w:val="FFFFFF" w:themeColor="background1"/>
+      </w:rPr>
+      <w:tblPr/>
+      <w:tcPr>
+        <w:tcBorders>
+          <w:left w:val="single" w:sz="4" w:space="0" w:color="FFFFFF" w:themeColor="background1"/>
+          <w:bottom w:val="single" w:sz="4" w:space="0" w:color="FFFFFF" w:themeColor="background1"/>
+          <w:right w:val="single" w:sz="4" w:space="0" w:color="FFFFFF" w:themeColor="background1"/>
+          <w:insideH w:val="nil"/>
+          <w:insideV w:val="nil"/>
+        </w:tcBorders>
+        <w:shd w:val="clear" w:color="auto" w:fill="00A0B8" w:themeFill="accent1"/>
+      </w:tcPr>
+    </w:tblStylePr>
+    <w:tblStylePr w:type="firstCol">
+      <w:rPr>
+        <w:b/>
+        <w:bCs/>
+        <w:color w:val="FFFFFF" w:themeColor="background1"/>
+      </w:rPr>
+      <w:tblPr/>
+      <w:tcPr>
+        <w:tcBorders>
+          <w:top w:val="single" w:sz="4" w:space="0" w:color="FFFFFF" w:themeColor="background1"/>
+          <w:left w:val="single" w:sz="4" w:space="0" w:color="FFFFFF" w:themeColor="background1"/>
+          <w:bottom w:val="single" w:sz="4" w:space="0" w:color="FFFFFF" w:themeColor="background1"/>
+          <w:insideV w:val="nil"/>
+        </w:tcBorders>
+        <w:shd w:val="clear" w:color="auto" w:fill="00A0B8" w:themeFill="accent1"/>
+      </w:tcPr>
+    </w:tblStylePr>
+    <w:tblStylePr w:type="lastCol">
+      <w:rPr>
+        <w:b/>
+        <w:bCs/>
+        <w:color w:val="FFFFFF" w:themeColor="background1"/>
+      </w:rPr>
+      <w:tblPr/>
+      <w:tcPr>
+        <w:tcBorders>
+          <w:top w:val="single" w:sz="4" w:space="0" w:color="FFFFFF" w:themeColor="background1"/>
+          <w:bottom w:val="single" w:sz="4" w:space="0" w:color="FFFFFF" w:themeColor="background1"/>
+          <w:right w:val="single" w:sz="4" w:space="0" w:color="FFFFFF" w:themeColor="background1"/>
+          <w:insideV w:val="nil"/>
+        </w:tcBorders>
+        <w:shd w:val="clear" w:color="auto" w:fill="00A0B8" w:themeFill="accent1"/>
+      </w:tcPr>
+    </w:tblStylePr>
+    <w:tblStylePr w:type="band1Vert">
+      <w:tblPr/>
+      <w:tcPr>
+        <w:shd w:val="clear" w:color="auto" w:fill="7CEDFF" w:themeFill="accent1" w:themeFillTint="66"/>
+      </w:tcPr>
+    </w:tblStylePr>
+    <w:tblStylePr w:type="band1Horz">
+      <w:tblPr/>
+      <w:tcPr>
+        <w:shd w:val="clear" w:color="auto" w:fill="7CEDFF" w:themeFill="accent1" w:themeFillTint="66"/>
+      </w:tcPr>
+    </w:tblStylePr>
+  </w:style>
+  <w:style w:type="table" w:styleId="TabeladeGrelha5Escura">
+    <w:name w:val="Grid Table 5 Dark"/>
+    <w:basedOn w:val="Tabelanormal"/>
+    <w:uiPriority w:val="50"/>
+    <w:rsid w:val="009E32CF"/>
+    <w:pPr>
+      <w:spacing w:after="0" w:line="240" w:lineRule="auto"/>
+    </w:pPr>
+    <w:tblPr>
+      <w:tblStyleRowBandSize w:val="1"/>
+      <w:tblStyleColBandSize w:val="1"/>
+      <w:tblBorders>
+        <w:top w:val="single" w:sz="4" w:space="0" w:color="FFFFFF" w:themeColor="background1"/>
+        <w:left w:val="single" w:sz="4" w:space="0" w:color="FFFFFF" w:themeColor="background1"/>
+        <w:bottom w:val="single" w:sz="4" w:space="0" w:color="FFFFFF" w:themeColor="background1"/>
+        <w:right w:val="single" w:sz="4" w:space="0" w:color="FFFFFF" w:themeColor="background1"/>
+        <w:insideH w:val="single" w:sz="4" w:space="0" w:color="FFFFFF" w:themeColor="background1"/>
+        <w:insideV w:val="single" w:sz="4" w:space="0" w:color="FFFFFF" w:themeColor="background1"/>
+      </w:tblBorders>
+    </w:tblPr>
+    <w:tcPr>
+      <w:shd w:val="clear" w:color="auto" w:fill="CCCCCC" w:themeFill="text1" w:themeFillTint="33"/>
+    </w:tcPr>
+    <w:tblStylePr w:type="firstRow">
+      <w:rPr>
+        <w:b/>
+        <w:bCs/>
+        <w:color w:val="FFFFFF" w:themeColor="background1"/>
+      </w:rPr>
+      <w:tblPr/>
+      <w:tcPr>
+        <w:tcBorders>
+          <w:top w:val="single" w:sz="4" w:space="0" w:color="FFFFFF" w:themeColor="background1"/>
+          <w:left w:val="single" w:sz="4" w:space="0" w:color="FFFFFF" w:themeColor="background1"/>
+          <w:right w:val="single" w:sz="4" w:space="0" w:color="FFFFFF" w:themeColor="background1"/>
+          <w:insideH w:val="nil"/>
+          <w:insideV w:val="nil"/>
+        </w:tcBorders>
+        <w:shd w:val="clear" w:color="auto" w:fill="000000" w:themeFill="text1"/>
+      </w:tcPr>
+    </w:tblStylePr>
+    <w:tblStylePr w:type="lastRow">
+      <w:rPr>
+        <w:b/>
+        <w:bCs/>
+        <w:color w:val="FFFFFF" w:themeColor="background1"/>
+      </w:rPr>
+      <w:tblPr/>
+      <w:tcPr>
+        <w:tcBorders>
+          <w:left w:val="single" w:sz="4" w:space="0" w:color="FFFFFF" w:themeColor="background1"/>
+          <w:bottom w:val="single" w:sz="4" w:space="0" w:color="FFFFFF" w:themeColor="background1"/>
+          <w:right w:val="single" w:sz="4" w:space="0" w:color="FFFFFF" w:themeColor="background1"/>
+          <w:insideH w:val="nil"/>
+          <w:insideV w:val="nil"/>
+        </w:tcBorders>
+        <w:shd w:val="clear" w:color="auto" w:fill="000000" w:themeFill="text1"/>
+      </w:tcPr>
+    </w:tblStylePr>
+    <w:tblStylePr w:type="firstCol">
+      <w:rPr>
+        <w:b/>
+        <w:bCs/>
+        <w:color w:val="FFFFFF" w:themeColor="background1"/>
+      </w:rPr>
+      <w:tblPr/>
+      <w:tcPr>
+        <w:tcBorders>
+          <w:top w:val="single" w:sz="4" w:space="0" w:color="FFFFFF" w:themeColor="background1"/>
+          <w:left w:val="single" w:sz="4" w:space="0" w:color="FFFFFF" w:themeColor="background1"/>
+          <w:bottom w:val="single" w:sz="4" w:space="0" w:color="FFFFFF" w:themeColor="background1"/>
+          <w:insideV w:val="nil"/>
+        </w:tcBorders>
+        <w:shd w:val="clear" w:color="auto" w:fill="000000" w:themeFill="text1"/>
+      </w:tcPr>
+    </w:tblStylePr>
+    <w:tblStylePr w:type="lastCol">
+      <w:rPr>
+        <w:b/>
+        <w:bCs/>
+        <w:color w:val="FFFFFF" w:themeColor="background1"/>
+      </w:rPr>
+      <w:tblPr/>
+      <w:tcPr>
+        <w:tcBorders>
+          <w:top w:val="single" w:sz="4" w:space="0" w:color="FFFFFF" w:themeColor="background1"/>
+          <w:bottom w:val="single" w:sz="4" w:space="0" w:color="FFFFFF" w:themeColor="background1"/>
+          <w:right w:val="single" w:sz="4" w:space="0" w:color="FFFFFF" w:themeColor="background1"/>
+          <w:insideV w:val="nil"/>
+        </w:tcBorders>
+        <w:shd w:val="clear" w:color="auto" w:fill="000000" w:themeFill="text1"/>
+      </w:tcPr>
+    </w:tblStylePr>
+    <w:tblStylePr w:type="band1Vert">
+      <w:tblPr/>
+      <w:tcPr>
+        <w:shd w:val="clear" w:color="auto" w:fill="999999" w:themeFill="text1" w:themeFillTint="66"/>
+      </w:tcPr>
+    </w:tblStylePr>
+    <w:tblStylePr w:type="band1Horz">
+      <w:tblPr/>
+      <w:tcPr>
+        <w:shd w:val="clear" w:color="auto" w:fill="999999" w:themeFill="text1" w:themeFillTint="66"/>
+      </w:tcPr>
+    </w:tblStylePr>
+  </w:style>
+  <w:style w:type="table" w:styleId="TabeladeGrelha5Escura-Destaque3">
+    <w:name w:val="Grid Table 5 Dark Accent 3"/>
+    <w:basedOn w:val="Tabelanormal"/>
+    <w:uiPriority w:val="50"/>
+    <w:rsid w:val="009E32CF"/>
+    <w:pPr>
+      <w:spacing w:after="0" w:line="240" w:lineRule="auto"/>
+    </w:pPr>
+    <w:tblPr>
+      <w:tblStyleRowBandSize w:val="1"/>
+      <w:tblStyleColBandSize w:val="1"/>
+      <w:tblBorders>
+        <w:top w:val="single" w:sz="4" w:space="0" w:color="FFFFFF" w:themeColor="background1"/>
+        <w:left w:val="single" w:sz="4" w:space="0" w:color="FFFFFF" w:themeColor="background1"/>
+        <w:bottom w:val="single" w:sz="4" w:space="0" w:color="FFFFFF" w:themeColor="background1"/>
+        <w:right w:val="single" w:sz="4" w:space="0" w:color="FFFFFF" w:themeColor="background1"/>
+        <w:insideH w:val="single" w:sz="4" w:space="0" w:color="FFFFFF" w:themeColor="background1"/>
+        <w:insideV w:val="single" w:sz="4" w:space="0" w:color="FFFFFF" w:themeColor="background1"/>
+      </w:tblBorders>
+    </w:tblPr>
+    <w:tcPr>
+      <w:shd w:val="clear" w:color="auto" w:fill="FEF0CD" w:themeFill="accent3" w:themeFillTint="33"/>
+    </w:tcPr>
+    <w:tblStylePr w:type="firstRow">
+      <w:rPr>
+        <w:b/>
+        <w:bCs/>
+        <w:color w:val="FFFFFF" w:themeColor="background1"/>
+      </w:rPr>
+      <w:tblPr/>
+      <w:tcPr>
+        <w:tcBorders>
+          <w:top w:val="single" w:sz="4" w:space="0" w:color="FFFFFF" w:themeColor="background1"/>
+          <w:left w:val="single" w:sz="4" w:space="0" w:color="FFFFFF" w:themeColor="background1"/>
+          <w:right w:val="single" w:sz="4" w:space="0" w:color="FFFFFF" w:themeColor="background1"/>
+          <w:insideH w:val="nil"/>
+          <w:insideV w:val="nil"/>
+        </w:tcBorders>
+        <w:shd w:val="clear" w:color="auto" w:fill="FEB80A" w:themeFill="accent3"/>
+      </w:tcPr>
+    </w:tblStylePr>
+    <w:tblStylePr w:type="lastRow">
+      <w:rPr>
+        <w:b/>
+        <w:bCs/>
+        <w:color w:val="FFFFFF" w:themeColor="background1"/>
+      </w:rPr>
+      <w:tblPr/>
+      <w:tcPr>
+        <w:tcBorders>
+          <w:left w:val="single" w:sz="4" w:space="0" w:color="FFFFFF" w:themeColor="background1"/>
+          <w:bottom w:val="single" w:sz="4" w:space="0" w:color="FFFFFF" w:themeColor="background1"/>
+          <w:right w:val="single" w:sz="4" w:space="0" w:color="FFFFFF" w:themeColor="background1"/>
+          <w:insideH w:val="nil"/>
+          <w:insideV w:val="nil"/>
+        </w:tcBorders>
+        <w:shd w:val="clear" w:color="auto" w:fill="FEB80A" w:themeFill="accent3"/>
+      </w:tcPr>
+    </w:tblStylePr>
+    <w:tblStylePr w:type="firstCol">
+      <w:rPr>
+        <w:b/>
+        <w:bCs/>
+        <w:color w:val="FFFFFF" w:themeColor="background1"/>
+      </w:rPr>
+      <w:tblPr/>
+      <w:tcPr>
+        <w:tcBorders>
+          <w:top w:val="single" w:sz="4" w:space="0" w:color="FFFFFF" w:themeColor="background1"/>
+          <w:left w:val="single" w:sz="4" w:space="0" w:color="FFFFFF" w:themeColor="background1"/>
+          <w:bottom w:val="single" w:sz="4" w:space="0" w:color="FFFFFF" w:themeColor="background1"/>
+          <w:insideV w:val="nil"/>
+        </w:tcBorders>
+        <w:shd w:val="clear" w:color="auto" w:fill="FEB80A" w:themeFill="accent3"/>
+      </w:tcPr>
+    </w:tblStylePr>
+    <w:tblStylePr w:type="lastCol">
+      <w:rPr>
+        <w:b/>
+        <w:bCs/>
+        <w:color w:val="FFFFFF" w:themeColor="background1"/>
+      </w:rPr>
+      <w:tblPr/>
+      <w:tcPr>
+        <w:tcBorders>
+          <w:top w:val="single" w:sz="4" w:space="0" w:color="FFFFFF" w:themeColor="background1"/>
+          <w:bottom w:val="single" w:sz="4" w:space="0" w:color="FFFFFF" w:themeColor="background1"/>
+          <w:right w:val="single" w:sz="4" w:space="0" w:color="FFFFFF" w:themeColor="background1"/>
+          <w:insideV w:val="nil"/>
+        </w:tcBorders>
+        <w:shd w:val="clear" w:color="auto" w:fill="FEB80A" w:themeFill="accent3"/>
+      </w:tcPr>
+    </w:tblStylePr>
+    <w:tblStylePr w:type="band1Vert">
+      <w:tblPr/>
+      <w:tcPr>
+        <w:shd w:val="clear" w:color="auto" w:fill="FEE29C" w:themeFill="accent3" w:themeFillTint="66"/>
+      </w:tcPr>
+    </w:tblStylePr>
+    <w:tblStylePr w:type="band1Horz">
+      <w:tblPr/>
+      <w:tcPr>
+        <w:shd w:val="clear" w:color="auto" w:fill="FEE29C" w:themeFill="accent3" w:themeFillTint="66"/>
+      </w:tcPr>
+    </w:tblStylePr>
+  </w:style>
+  <w:style w:type="table" w:styleId="TabeladeGrelha3">
+    <w:name w:val="Grid Table 3"/>
+    <w:basedOn w:val="Tabelanormal"/>
+    <w:uiPriority w:val="48"/>
+    <w:rsid w:val="009E32CF"/>
+    <w:pPr>
+      <w:spacing w:after="0" w:line="240" w:lineRule="auto"/>
+    </w:pPr>
+    <w:tblPr>
+      <w:tblStyleRowBandSize w:val="1"/>
+      <w:tblStyleColBandSize w:val="1"/>
+      <w:tblBorders>
+        <w:top w:val="single" w:sz="4" w:space="0" w:color="666666" w:themeColor="text1" w:themeTint="99"/>
+        <w:left w:val="single" w:sz="4" w:space="0" w:color="666666" w:themeColor="text1" w:themeTint="99"/>
+        <w:bottom w:val="single" w:sz="4" w:space="0" w:color="666666" w:themeColor="text1" w:themeTint="99"/>
+        <w:right w:val="single" w:sz="4" w:space="0" w:color="666666" w:themeColor="text1" w:themeTint="99"/>
+        <w:insideH w:val="single" w:sz="4" w:space="0" w:color="666666" w:themeColor="text1" w:themeTint="99"/>
+        <w:insideV w:val="single" w:sz="4" w:space="0" w:color="666666" w:themeColor="text1" w:themeTint="99"/>
+      </w:tblBorders>
+    </w:tblPr>
+    <w:tblStylePr w:type="firstRow">
+      <w:rPr>
+        <w:b/>
+        <w:bCs/>
+      </w:rPr>
+      <w:tblPr/>
+      <w:tcPr>
+        <w:tcBorders>
+          <w:top w:val="nil"/>
+          <w:left w:val="nil"/>
+          <w:right w:val="nil"/>
+          <w:insideH w:val="nil"/>
+          <w:insideV w:val="nil"/>
+        </w:tcBorders>
+        <w:shd w:val="clear" w:color="auto" w:fill="FFFFFF" w:themeFill="background1"/>
+      </w:tcPr>
+    </w:tblStylePr>
+    <w:tblStylePr w:type="lastRow">
+      <w:rPr>
+        <w:b/>
+        <w:bCs/>
+      </w:rPr>
+      <w:tblPr/>
+      <w:tcPr>
+        <w:tcBorders>
+          <w:left w:val="nil"/>
+          <w:bottom w:val="nil"/>
+          <w:right w:val="nil"/>
+          <w:insideH w:val="nil"/>
+          <w:insideV w:val="nil"/>
+        </w:tcBorders>
+        <w:shd w:val="clear" w:color="auto" w:fill="FFFFFF" w:themeFill="background1"/>
+      </w:tcPr>
+    </w:tblStylePr>
+    <w:tblStylePr w:type="firstCol">
+      <w:pPr>
+        <w:jc w:val="right"/>
+      </w:pPr>
+      <w:rPr>
+        <w:i/>
+        <w:iCs/>
+      </w:rPr>
+      <w:tblPr/>
+      <w:tcPr>
+        <w:tcBorders>
+          <w:top w:val="nil"/>
+          <w:left w:val="nil"/>
+          <w:bottom w:val="nil"/>
+          <w:insideH w:val="nil"/>
+          <w:insideV w:val="nil"/>
+        </w:tcBorders>
+        <w:shd w:val="clear" w:color="auto" w:fill="FFFFFF" w:themeFill="background1"/>
+      </w:tcPr>
+    </w:tblStylePr>
+    <w:tblStylePr w:type="lastCol">
+      <w:rPr>
+        <w:i/>
+        <w:iCs/>
+      </w:rPr>
+      <w:tblPr/>
+      <w:tcPr>
+        <w:tcBorders>
+          <w:top w:val="nil"/>
+          <w:bottom w:val="nil"/>
+          <w:right w:val="nil"/>
+          <w:insideH w:val="nil"/>
+          <w:insideV w:val="nil"/>
+        </w:tcBorders>
+        <w:shd w:val="clear" w:color="auto" w:fill="FFFFFF" w:themeFill="background1"/>
+      </w:tcPr>
+    </w:tblStylePr>
+    <w:tblStylePr w:type="band1Vert">
+      <w:tblPr/>
+      <w:tcPr>
+        <w:shd w:val="clear" w:color="auto" w:fill="CCCCCC" w:themeFill="text1" w:themeFillTint="33"/>
+      </w:tcPr>
+    </w:tblStylePr>
+    <w:tblStylePr w:type="band1Horz">
+      <w:tblPr/>
+      <w:tcPr>
+        <w:shd w:val="clear" w:color="auto" w:fill="CCCCCC" w:themeFill="text1" w:themeFillTint="33"/>
+      </w:tcPr>
+    </w:tblStylePr>
+    <w:tblStylePr w:type="neCell">
+      <w:tblPr/>
+      <w:tcPr>
+        <w:tcBorders>
+          <w:bottom w:val="single" w:sz="4" w:space="0" w:color="666666" w:themeColor="text1" w:themeTint="99"/>
+        </w:tcBorders>
+      </w:tcPr>
+    </w:tblStylePr>
+    <w:tblStylePr w:type="nwCell">
+      <w:tblPr/>
+      <w:tcPr>
+        <w:tcBorders>
+          <w:bottom w:val="single" w:sz="4" w:space="0" w:color="666666" w:themeColor="text1" w:themeTint="99"/>
+        </w:tcBorders>
+      </w:tcPr>
+    </w:tblStylePr>
+    <w:tblStylePr w:type="seCell">
+      <w:tblPr/>
+      <w:tcPr>
+        <w:tcBorders>
+          <w:top w:val="single" w:sz="4" w:space="0" w:color="666666" w:themeColor="text1" w:themeTint="99"/>
+        </w:tcBorders>
+      </w:tcPr>
+    </w:tblStylePr>
+    <w:tblStylePr w:type="swCell">
+      <w:tblPr/>
+      <w:tcPr>
+        <w:tcBorders>
+          <w:top w:val="single" w:sz="4" w:space="0" w:color="666666" w:themeColor="text1" w:themeTint="99"/>
+        </w:tcBorders>
+      </w:tcPr>
+    </w:tblStylePr>
   </w:style>
 </w:styles>
 </file>
@@ -12416,7 +13754,7 @@
 </file>
 
 <file path=customXml/itemProps1.xml><?xml version="1.0" encoding="utf-8"?>
-<ds:datastoreItem xmlns:ds="http://schemas.openxmlformats.org/officeDocument/2006/customXml" ds:itemID="{4C8C0218-4E82-4C63-86F1-AAA2ECC24EA4}">
+<ds:datastoreItem xmlns:ds="http://schemas.openxmlformats.org/officeDocument/2006/customXml" ds:itemID="{259FC2CE-D975-4762-AEFF-01637C8BE76B}">
   <ds:schemaRefs>
     <ds:schemaRef ds:uri="http://schemas.openxmlformats.org/officeDocument/2006/bibliography"/>
   </ds:schemaRefs>

</xml_diff>

<commit_message>
Correção Relatorio e diagrama de casos de uso
</commit_message>
<xml_diff>
--- a/Engenharia de Software II/PI_ES2_Grupo 3 Relatório.docx
+++ b/Engenharia de Software II/PI_ES2_Grupo 3 Relatório.docx
@@ -1,13 +1,15 @@
 
 <file path=word/document.xml><?xml version="1.0" encoding="utf-8"?>
-<w:document xmlns:wpc="http://schemas.microsoft.com/office/word/2010/wordprocessingCanvas" xmlns:mc="http://schemas.openxmlformats.org/markup-compatibility/2006" xmlns:o="urn:schemas-microsoft-com:office:office" xmlns:r="http://schemas.openxmlformats.org/officeDocument/2006/relationships" xmlns:m="http://schemas.openxmlformats.org/officeDocument/2006/math" xmlns:v="urn:schemas-microsoft-com:vml" xmlns:wp14="http://schemas.microsoft.com/office/word/2010/wordprocessingDrawing" xmlns:wp="http://schemas.openxmlformats.org/drawingml/2006/wordprocessingDrawing" xmlns:w10="urn:schemas-microsoft-com:office:word" xmlns:w="http://schemas.openxmlformats.org/wordprocessingml/2006/main" xmlns:w14="http://schemas.microsoft.com/office/word/2010/wordml" xmlns:w15="http://schemas.microsoft.com/office/word/2012/wordml" xmlns:wpg="http://schemas.microsoft.com/office/word/2010/wordprocessingGroup" xmlns:wpi="http://schemas.microsoft.com/office/word/2010/wordprocessingInk" xmlns:wne="http://schemas.microsoft.com/office/word/2006/wordml" xmlns:wps="http://schemas.microsoft.com/office/word/2010/wordprocessingShape" mc:Ignorable="w14 w15 wp14">
+<w:document xmlns:wpc="http://schemas.microsoft.com/office/word/2010/wordprocessingCanvas" xmlns:cx="http://schemas.microsoft.com/office/drawing/2014/chartex" xmlns:mc="http://schemas.openxmlformats.org/markup-compatibility/2006" xmlns:o="urn:schemas-microsoft-com:office:office" xmlns:r="http://schemas.openxmlformats.org/officeDocument/2006/relationships" xmlns:m="http://schemas.openxmlformats.org/officeDocument/2006/math" xmlns:v="urn:schemas-microsoft-com:vml" xmlns:wp14="http://schemas.microsoft.com/office/word/2010/wordprocessingDrawing" xmlns:wp="http://schemas.openxmlformats.org/drawingml/2006/wordprocessingDrawing" xmlns:w10="urn:schemas-microsoft-com:office:word" xmlns:w="http://schemas.openxmlformats.org/wordprocessingml/2006/main" xmlns:w14="http://schemas.microsoft.com/office/word/2010/wordml" xmlns:w15="http://schemas.microsoft.com/office/word/2012/wordml" xmlns:w16se="http://schemas.microsoft.com/office/word/2015/wordml/symex" xmlns:wpg="http://schemas.microsoft.com/office/word/2010/wordprocessingGroup" xmlns:wpi="http://schemas.microsoft.com/office/word/2010/wordprocessingInk" xmlns:wne="http://schemas.microsoft.com/office/word/2006/wordml" xmlns:wps="http://schemas.microsoft.com/office/word/2010/wordprocessingShape" mc:Ignorable="w14 w15 w16se wp14">
   <w:body>
     <w:p>
       <w:pPr>
         <w:pStyle w:val="Fotografia"/>
       </w:pPr>
       <w:bookmarkStart w:id="0" w:name="_Hlk498514542"/>
+      <w:bookmarkStart w:id="1" w:name="_GoBack"/>
       <w:bookmarkEnd w:id="0"/>
+      <w:bookmarkEnd w:id="1"/>
       <w:r>
         <w:rPr>
           <w:rFonts w:ascii="Eurostile" w:hAnsi="Eurostile"/>
@@ -147,7 +149,23 @@
                 <w:rFonts w:cs="Times New Roman"/>
                 <w:b/>
               </w:rPr>
-              <w:t>Unidade(s) Curricular(es):</w:t>
+              <w:t>Unidade(s) Curricular(</w:t>
+            </w:r>
+            <w:proofErr w:type="spellStart"/>
+            <w:r>
+              <w:rPr>
+                <w:rFonts w:cs="Times New Roman"/>
+                <w:b/>
+              </w:rPr>
+              <w:t>es</w:t>
+            </w:r>
+            <w:proofErr w:type="spellEnd"/>
+            <w:r>
+              <w:rPr>
+                <w:rFonts w:cs="Times New Roman"/>
+                <w:b/>
+              </w:rPr>
+              <w:t>):</w:t>
             </w:r>
           </w:p>
         </w:tc>
@@ -350,12 +368,12 @@
       <w:pPr>
         <w:pStyle w:val="Cabealho1"/>
       </w:pPr>
-      <w:bookmarkStart w:id="1" w:name="_Toc531299450"/>
+      <w:bookmarkStart w:id="2" w:name="_Toc531398185"/>
       <w:r>
         <w:lastRenderedPageBreak/>
         <w:t>Índice</w:t>
       </w:r>
-      <w:bookmarkEnd w:id="1"/>
+      <w:bookmarkEnd w:id="2"/>
     </w:p>
     <w:sdt>
       <w:sdtPr>
@@ -406,7 +424,7 @@
           <w:r>
             <w:fldChar w:fldCharType="separate"/>
           </w:r>
-          <w:hyperlink w:anchor="_Toc531299450" w:history="1">
+          <w:hyperlink w:anchor="_Toc531398185" w:history="1">
             <w:r>
               <w:rPr>
                 <w:rStyle w:val="Hiperligao"/>
@@ -433,7 +451,7 @@
                 <w:noProof/>
                 <w:webHidden/>
               </w:rPr>
-              <w:instrText xml:space="preserve"> PAGEREF _Toc531299450 \h </w:instrText>
+              <w:instrText xml:space="preserve"> PAGEREF _Toc531398185 \h </w:instrText>
             </w:r>
             <w:r>
               <w:rPr>
@@ -477,7 +495,7 @@
               <w:lang w:eastAsia="pt-PT"/>
             </w:rPr>
           </w:pPr>
-          <w:hyperlink w:anchor="_Toc531299451" w:history="1">
+          <w:hyperlink w:anchor="_Toc531398186" w:history="1">
             <w:r>
               <w:rPr>
                 <w:rStyle w:val="Hiperligao"/>
@@ -504,7 +522,7 @@
                 <w:noProof/>
                 <w:webHidden/>
               </w:rPr>
-              <w:instrText xml:space="preserve"> PAGEREF _Toc531299451 \h </w:instrText>
+              <w:instrText xml:space="preserve"> PAGEREF _Toc531398186 \h </w:instrText>
             </w:r>
             <w:r>
               <w:rPr>
@@ -548,7 +566,7 @@
               <w:lang w:eastAsia="pt-PT"/>
             </w:rPr>
           </w:pPr>
-          <w:hyperlink w:anchor="_Toc531299452" w:history="1">
+          <w:hyperlink w:anchor="_Toc531398187" w:history="1">
             <w:r>
               <w:rPr>
                 <w:rStyle w:val="Hiperligao"/>
@@ -575,7 +593,7 @@
                 <w:noProof/>
                 <w:webHidden/>
               </w:rPr>
-              <w:instrText xml:space="preserve"> PAGEREF _Toc531299452 \h </w:instrText>
+              <w:instrText xml:space="preserve"> PAGEREF _Toc531398187 \h </w:instrText>
             </w:r>
             <w:r>
               <w:rPr>
@@ -619,7 +637,7 @@
               <w:lang w:eastAsia="pt-PT"/>
             </w:rPr>
           </w:pPr>
-          <w:hyperlink w:anchor="_Toc531299453" w:history="1">
+          <w:hyperlink w:anchor="_Toc531398188" w:history="1">
             <w:r>
               <w:rPr>
                 <w:rStyle w:val="Hiperligao"/>
@@ -646,7 +664,7 @@
                 <w:noProof/>
                 <w:webHidden/>
               </w:rPr>
-              <w:instrText xml:space="preserve"> PAGEREF _Toc531299453 \h </w:instrText>
+              <w:instrText xml:space="preserve"> PAGEREF _Toc531398188 \h </w:instrText>
             </w:r>
             <w:r>
               <w:rPr>
@@ -690,7 +708,7 @@
               <w:lang w:eastAsia="pt-PT"/>
             </w:rPr>
           </w:pPr>
-          <w:hyperlink w:anchor="_Toc531299454" w:history="1">
+          <w:hyperlink w:anchor="_Toc531398189" w:history="1">
             <w:r>
               <w:rPr>
                 <w:rStyle w:val="Hiperligao"/>
@@ -717,7 +735,7 @@
                 <w:noProof/>
                 <w:webHidden/>
               </w:rPr>
-              <w:instrText xml:space="preserve"> PAGEREF _Toc531299454 \h </w:instrText>
+              <w:instrText xml:space="preserve"> PAGEREF _Toc531398189 \h </w:instrText>
             </w:r>
             <w:r>
               <w:rPr>
@@ -761,7 +779,7 @@
               <w:lang w:eastAsia="pt-PT"/>
             </w:rPr>
           </w:pPr>
-          <w:hyperlink w:anchor="_Toc531299455" w:history="1">
+          <w:hyperlink w:anchor="_Toc531398190" w:history="1">
             <w:r>
               <w:rPr>
                 <w:rStyle w:val="Hiperligao"/>
@@ -788,7 +806,7 @@
                 <w:noProof/>
                 <w:webHidden/>
               </w:rPr>
-              <w:instrText xml:space="preserve"> PAGEREF _Toc531299455 \h </w:instrText>
+              <w:instrText xml:space="preserve"> PAGEREF _Toc531398190 \h </w:instrText>
             </w:r>
             <w:r>
               <w:rPr>
@@ -832,7 +850,7 @@
               <w:lang w:eastAsia="pt-PT"/>
             </w:rPr>
           </w:pPr>
-          <w:hyperlink w:anchor="_Toc531299456" w:history="1">
+          <w:hyperlink w:anchor="_Toc531398191" w:history="1">
             <w:r>
               <w:rPr>
                 <w:rStyle w:val="Hiperligao"/>
@@ -859,7 +877,7 @@
                 <w:noProof/>
                 <w:webHidden/>
               </w:rPr>
-              <w:instrText xml:space="preserve"> PAGEREF _Toc531299456 \h </w:instrText>
+              <w:instrText xml:space="preserve"> PAGEREF _Toc531398191 \h </w:instrText>
             </w:r>
             <w:r>
               <w:rPr>
@@ -903,7 +921,7 @@
               <w:lang w:eastAsia="pt-PT"/>
             </w:rPr>
           </w:pPr>
-          <w:hyperlink w:anchor="_Toc531299457" w:history="1">
+          <w:hyperlink w:anchor="_Toc531398192" w:history="1">
             <w:r>
               <w:rPr>
                 <w:rStyle w:val="Hiperligao"/>
@@ -930,7 +948,7 @@
                 <w:noProof/>
                 <w:webHidden/>
               </w:rPr>
-              <w:instrText xml:space="preserve"> PAGEREF _Toc531299457 \h </w:instrText>
+              <w:instrText xml:space="preserve"> PAGEREF _Toc531398192 \h </w:instrText>
             </w:r>
             <w:r>
               <w:rPr>
@@ -950,7 +968,7 @@
                 <w:noProof/>
                 <w:webHidden/>
               </w:rPr>
-              <w:t>8</w:t>
+              <w:t>7</w:t>
             </w:r>
             <w:r>
               <w:rPr>
@@ -974,7 +992,7 @@
               <w:lang w:eastAsia="pt-PT"/>
             </w:rPr>
           </w:pPr>
-          <w:hyperlink w:anchor="_Toc531299458" w:history="1">
+          <w:hyperlink w:anchor="_Toc531398193" w:history="1">
             <w:r>
               <w:rPr>
                 <w:rStyle w:val="Hiperligao"/>
@@ -1001,7 +1019,7 @@
                 <w:noProof/>
                 <w:webHidden/>
               </w:rPr>
-              <w:instrText xml:space="preserve"> PAGEREF _Toc531299458 \h </w:instrText>
+              <w:instrText xml:space="preserve"> PAGEREF _Toc531398193 \h </w:instrText>
             </w:r>
             <w:r>
               <w:rPr>
@@ -1021,7 +1039,7 @@
                 <w:noProof/>
                 <w:webHidden/>
               </w:rPr>
-              <w:t>9</w:t>
+              <w:t>8</w:t>
             </w:r>
             <w:r>
               <w:rPr>
@@ -1045,13 +1063,13 @@
               <w:lang w:eastAsia="pt-PT"/>
             </w:rPr>
           </w:pPr>
-          <w:hyperlink w:anchor="_Toc531299459" w:history="1">
+          <w:hyperlink w:anchor="_Toc531398194" w:history="1">
             <w:r>
               <w:rPr>
                 <w:rStyle w:val="Hiperligao"/>
                 <w:noProof/>
               </w:rPr>
-              <w:t>Descrição caso de uso</w:t>
+              <w:t>Voluntários</w:t>
             </w:r>
             <w:r>
               <w:rPr>
@@ -1072,7 +1090,7 @@
                 <w:noProof/>
                 <w:webHidden/>
               </w:rPr>
-              <w:instrText xml:space="preserve"> PAGEREF _Toc531299459 \h </w:instrText>
+              <w:instrText xml:space="preserve"> PAGEREF _Toc531398194 \h </w:instrText>
             </w:r>
             <w:r>
               <w:rPr>
@@ -1092,7 +1110,7 @@
                 <w:noProof/>
                 <w:webHidden/>
               </w:rPr>
-              <w:t>11</w:t>
+              <w:t>9</w:t>
             </w:r>
             <w:r>
               <w:rPr>
@@ -1116,13 +1134,13 @@
               <w:lang w:eastAsia="pt-PT"/>
             </w:rPr>
           </w:pPr>
-          <w:hyperlink w:anchor="_Toc531299460" w:history="1">
+          <w:hyperlink w:anchor="_Toc531398195" w:history="1">
             <w:r>
               <w:rPr>
                 <w:rStyle w:val="Hiperligao"/>
                 <w:noProof/>
               </w:rPr>
-              <w:t>Descrição de cada ator</w:t>
+              <w:t>Descrição caso de uso</w:t>
             </w:r>
             <w:r>
               <w:rPr>
@@ -1143,7 +1161,7 @@
                 <w:noProof/>
                 <w:webHidden/>
               </w:rPr>
-              <w:instrText xml:space="preserve"> PAGEREF _Toc531299460 \h </w:instrText>
+              <w:instrText xml:space="preserve"> PAGEREF _Toc531398195 \h </w:instrText>
             </w:r>
             <w:r>
               <w:rPr>
@@ -1163,7 +1181,7 @@
                 <w:noProof/>
                 <w:webHidden/>
               </w:rPr>
-              <w:t>14</w:t>
+              <w:t>10</w:t>
             </w:r>
             <w:r>
               <w:rPr>
@@ -1187,13 +1205,13 @@
               <w:lang w:eastAsia="pt-PT"/>
             </w:rPr>
           </w:pPr>
-          <w:hyperlink w:anchor="_Toc531299461" w:history="1">
+          <w:hyperlink w:anchor="_Toc531398196" w:history="1">
             <w:r>
               <w:rPr>
                 <w:rStyle w:val="Hiperligao"/>
                 <w:noProof/>
               </w:rPr>
-              <w:t>Diagrama de Sequência</w:t>
+              <w:t>Descrição de cada ator</w:t>
             </w:r>
             <w:r>
               <w:rPr>
@@ -1214,7 +1232,7 @@
                 <w:noProof/>
                 <w:webHidden/>
               </w:rPr>
-              <w:instrText xml:space="preserve"> PAGEREF _Toc531299461 \h </w:instrText>
+              <w:instrText xml:space="preserve"> PAGEREF _Toc531398196 \h </w:instrText>
             </w:r>
             <w:r>
               <w:rPr>
@@ -1234,7 +1252,7 @@
                 <w:noProof/>
                 <w:webHidden/>
               </w:rPr>
-              <w:t>16</w:t>
+              <w:t>13</w:t>
             </w:r>
             <w:r>
               <w:rPr>
@@ -1258,13 +1276,13 @@
               <w:lang w:eastAsia="pt-PT"/>
             </w:rPr>
           </w:pPr>
-          <w:hyperlink w:anchor="_Toc531299462" w:history="1">
+          <w:hyperlink w:anchor="_Toc531398197" w:history="1">
             <w:r>
               <w:rPr>
                 <w:rStyle w:val="Hiperligao"/>
                 <w:noProof/>
               </w:rPr>
-              <w:t>Protótipo</w:t>
+              <w:t>Diagrama de Sequência</w:t>
             </w:r>
             <w:r>
               <w:rPr>
@@ -1285,7 +1303,7 @@
                 <w:noProof/>
                 <w:webHidden/>
               </w:rPr>
-              <w:instrText xml:space="preserve"> PAGEREF _Toc531299462 \h </w:instrText>
+              <w:instrText xml:space="preserve"> PAGEREF _Toc531398197 \h </w:instrText>
             </w:r>
             <w:r>
               <w:rPr>
@@ -1305,7 +1323,7 @@
                 <w:noProof/>
                 <w:webHidden/>
               </w:rPr>
-              <w:t>19</w:t>
+              <w:t>14</w:t>
             </w:r>
             <w:r>
               <w:rPr>
@@ -1329,13 +1347,13 @@
               <w:lang w:eastAsia="pt-PT"/>
             </w:rPr>
           </w:pPr>
-          <w:hyperlink w:anchor="_Toc531299463" w:history="1">
+          <w:hyperlink w:anchor="_Toc531398198" w:history="1">
             <w:r>
               <w:rPr>
                 <w:rStyle w:val="Hiperligao"/>
                 <w:noProof/>
               </w:rPr>
-              <w:t>Anexos</w:t>
+              <w:t>Protótipo</w:t>
             </w:r>
             <w:r>
               <w:rPr>
@@ -1356,7 +1374,7 @@
                 <w:noProof/>
                 <w:webHidden/>
               </w:rPr>
-              <w:instrText xml:space="preserve"> PAGEREF _Toc531299463 \h </w:instrText>
+              <w:instrText xml:space="preserve"> PAGEREF _Toc531398198 \h </w:instrText>
             </w:r>
             <w:r>
               <w:rPr>
@@ -1376,7 +1394,78 @@
                 <w:noProof/>
                 <w:webHidden/>
               </w:rPr>
-              <w:t>20</w:t>
+              <w:t>17</w:t>
+            </w:r>
+            <w:r>
+              <w:rPr>
+                <w:noProof/>
+                <w:webHidden/>
+              </w:rPr>
+              <w:fldChar w:fldCharType="end"/>
+            </w:r>
+          </w:hyperlink>
+        </w:p>
+        <w:p>
+          <w:pPr>
+            <w:pStyle w:val="ndice1"/>
+            <w:tabs>
+              <w:tab w:val="right" w:leader="dot" w:pos="8296"/>
+            </w:tabs>
+            <w:rPr>
+              <w:rFonts w:asciiTheme="minorHAnsi" w:eastAsiaTheme="minorEastAsia" w:hAnsiTheme="minorHAnsi"/>
+              <w:noProof/>
+              <w:sz w:val="22"/>
+              <w:lang w:eastAsia="pt-PT"/>
+            </w:rPr>
+          </w:pPr>
+          <w:hyperlink w:anchor="_Toc531398199" w:history="1">
+            <w:r>
+              <w:rPr>
+                <w:rStyle w:val="Hiperligao"/>
+                <w:noProof/>
+              </w:rPr>
+              <w:t>Anexos</w:t>
+            </w:r>
+            <w:r>
+              <w:rPr>
+                <w:noProof/>
+                <w:webHidden/>
+              </w:rPr>
+              <w:tab/>
+            </w:r>
+            <w:r>
+              <w:rPr>
+                <w:noProof/>
+                <w:webHidden/>
+              </w:rPr>
+              <w:fldChar w:fldCharType="begin"/>
+            </w:r>
+            <w:r>
+              <w:rPr>
+                <w:noProof/>
+                <w:webHidden/>
+              </w:rPr>
+              <w:instrText xml:space="preserve"> PAGEREF _Toc531398199 \h </w:instrText>
+            </w:r>
+            <w:r>
+              <w:rPr>
+                <w:noProof/>
+                <w:webHidden/>
+              </w:rPr>
+            </w:r>
+            <w:r>
+              <w:rPr>
+                <w:noProof/>
+                <w:webHidden/>
+              </w:rPr>
+              <w:fldChar w:fldCharType="separate"/>
+            </w:r>
+            <w:r>
+              <w:rPr>
+                <w:noProof/>
+                <w:webHidden/>
+              </w:rPr>
+              <w:t>18</w:t>
             </w:r>
             <w:r>
               <w:rPr>
@@ -1415,24 +1504,15 @@
     </w:p>
     <w:p>
       <w:pPr>
-        <w:pStyle w:val="InformaesdeContacto"/>
-        <w:jc w:val="left"/>
-        <w:rPr>
-          <w:lang w:bidi="pt-PT"/>
-        </w:rPr>
-      </w:pPr>
-    </w:p>
-    <w:p>
-      <w:pPr>
         <w:pStyle w:val="Cabealho1"/>
       </w:pPr>
-      <w:bookmarkStart w:id="2" w:name="_Toc531299451"/>
-      <w:r>
+      <w:bookmarkStart w:id="3" w:name="_Toc531398186"/>
+      <w:r>
+        <w:lastRenderedPageBreak/>
         <w:t>Introdução</w:t>
       </w:r>
-      <w:bookmarkEnd w:id="2"/>
-    </w:p>
-    <w:p/>
+      <w:bookmarkEnd w:id="3"/>
+    </w:p>
     <w:p>
       <w:pPr>
         <w:pStyle w:val="Default"/>
@@ -1524,12 +1604,12 @@
       <w:pPr>
         <w:pStyle w:val="Cabealho1"/>
       </w:pPr>
-      <w:bookmarkStart w:id="3" w:name="_Toc531299452"/>
+      <w:bookmarkStart w:id="4" w:name="_Toc531398187"/>
       <w:r>
         <w:lastRenderedPageBreak/>
         <w:t>Diagrama de Contexto</w:t>
       </w:r>
-      <w:bookmarkEnd w:id="3"/>
+      <w:bookmarkEnd w:id="4"/>
     </w:p>
     <w:p>
       <w:pPr>
@@ -1567,10 +1647,10 @@
         <mc:AlternateContent>
           <mc:Choice Requires="wps">
             <w:drawing>
-              <wp:anchor distT="0" distB="0" distL="114300" distR="114300" simplePos="0" relativeHeight="251661312" behindDoc="0" locked="0" layoutInCell="1" allowOverlap="1" wp14:anchorId="70325CD2" wp14:editId="571FE397">
+              <wp:anchor distT="0" distB="0" distL="114300" distR="114300" simplePos="0" relativeHeight="251661312" behindDoc="0" locked="0" layoutInCell="1" allowOverlap="1" wp14:anchorId="78F0E709" wp14:editId="4CDC2FB7">
                 <wp:simplePos x="0" y="0"/>
                 <wp:positionH relativeFrom="column">
-                  <wp:posOffset>1379855</wp:posOffset>
+                  <wp:posOffset>1730375</wp:posOffset>
                 </wp:positionH>
                 <wp:positionV relativeFrom="paragraph">
                   <wp:posOffset>3659505</wp:posOffset>
@@ -1643,11 +1723,11 @@
           </mc:Choice>
           <mc:Fallback>
             <w:pict>
-              <v:shapetype w14:anchorId="70325CD2" id="_x0000_t202" coordsize="21600,21600" o:spt="202" path="m,l,21600r21600,l21600,xe">
+              <v:shapetype w14:anchorId="78F0E709" id="_x0000_t202" coordsize="21600,21600" o:spt="202" path="m,l,21600r21600,l21600,xe">
                 <v:stroke joinstyle="miter"/>
                 <v:path gradientshapeok="t" o:connecttype="rect"/>
               </v:shapetype>
-              <v:shape id="Caixa de texto 2" o:spid="_x0000_s1026" type="#_x0000_t202" style="position:absolute;margin-left:108.65pt;margin-top:288.15pt;width:204.85pt;height:17.1pt;z-index:251661312;visibility:visible;mso-wrap-style:square;mso-width-percent:0;mso-height-percent:0;mso-wrap-distance-left:9pt;mso-wrap-distance-top:0;mso-wrap-distance-right:9pt;mso-wrap-distance-bottom:0;mso-position-horizontal:absolute;mso-position-horizontal-relative:text;mso-position-vertical:absolute;mso-position-vertical-relative:text;mso-width-percent:0;mso-height-percent:0;mso-width-relative:margin;mso-height-relative:margin;v-text-anchor:top" o:gfxdata="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" stroked="f">
+              <v:shape id="Caixa de texto 2" o:spid="_x0000_s1026" type="#_x0000_t202" style="position:absolute;margin-left:136.25pt;margin-top:288.15pt;width:204.85pt;height:17.1pt;z-index:251661312;visibility:visible;mso-wrap-style:square;mso-width-percent:0;mso-height-percent:0;mso-wrap-distance-left:9pt;mso-wrap-distance-top:0;mso-wrap-distance-right:9pt;mso-wrap-distance-bottom:0;mso-position-horizontal:absolute;mso-position-horizontal-relative:text;mso-position-vertical:absolute;mso-position-vertical-relative:text;mso-width-percent:0;mso-height-percent:0;mso-width-relative:margin;mso-height-relative:margin;v-text-anchor:top" o:gfxdata="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" stroked="f">
                 <v:textbox inset="0,0,0,0">
                   <w:txbxContent>
                     <w:p>
@@ -1684,7 +1764,7 @@
           <w:lang w:eastAsia="pt-PT"/>
         </w:rPr>
         <w:drawing>
-          <wp:inline distT="0" distB="0" distL="0" distR="0" wp14:anchorId="38FE9D38" wp14:editId="1AE22DDC">
+          <wp:inline distT="0" distB="0" distL="0" distR="0" wp14:anchorId="361F6B9A" wp14:editId="6E6FD0E7">
             <wp:extent cx="5448300" cy="3615780"/>
             <wp:effectExtent l="0" t="0" r="0" b="3810"/>
             <wp:docPr id="4" name="Imagem 4" descr="C:\Users\Pedro\AppData\Local\Microsoft\Windows\INetCache\Content.Word\Diagrama de Contexto v2.png"/>
@@ -1737,7 +1817,6 @@
       <w:pPr>
         <w:pStyle w:val="Cabealho1"/>
       </w:pPr>
-      <w:bookmarkStart w:id="4" w:name="_Toc531299453"/>
     </w:p>
     <w:p/>
     <w:p>
@@ -1755,6 +1834,7 @@
       <w:pPr>
         <w:pStyle w:val="Cabealho1"/>
       </w:pPr>
+      <w:bookmarkStart w:id="5" w:name="_Toc531398188"/>
       <w:r>
         <w:lastRenderedPageBreak/>
         <w:t>Padrões</w:t>
@@ -1762,20 +1842,20 @@
       <w:r>
         <w:t xml:space="preserve"> de desenvolvimento</w:t>
       </w:r>
-      <w:bookmarkEnd w:id="4"/>
+      <w:bookmarkEnd w:id="5"/>
     </w:p>
     <w:p>
       <w:pPr>
         <w:pStyle w:val="Cabealho2"/>
       </w:pPr>
-      <w:bookmarkStart w:id="5" w:name="_Toc531299454"/>
+      <w:bookmarkStart w:id="6" w:name="_Toc531398189"/>
       <w:r>
         <w:t>Quitting Time</w:t>
       </w:r>
       <w:r>
         <w:t xml:space="preserve"> – Carina Tomé</w:t>
       </w:r>
-      <w:bookmarkEnd w:id="5"/>
+      <w:bookmarkEnd w:id="6"/>
     </w:p>
     <w:p>
       <w:pPr>
@@ -1791,7 +1871,23 @@
           <w:rFonts w:asciiTheme="majorHAnsi" w:hAnsiTheme="majorHAnsi" w:cs="Arial"/>
           <w:color w:val="auto"/>
         </w:rPr>
-        <w:t>O padrão Quitting Time tem como principal objetivo desenvolver casos de uso completos que satisfaçam as necessidades das partes interessadas sem atrasar o desenvolvimento do projeto.</w:t>
+        <w:t xml:space="preserve">O padrão </w:t>
+      </w:r>
+      <w:proofErr w:type="spellStart"/>
+      <w:r>
+        <w:rPr>
+          <w:rFonts w:asciiTheme="majorHAnsi" w:hAnsiTheme="majorHAnsi" w:cs="Arial"/>
+          <w:color w:val="auto"/>
+        </w:rPr>
+        <w:t>Quitting</w:t>
+      </w:r>
+      <w:proofErr w:type="spellEnd"/>
+      <w:r>
+        <w:rPr>
+          <w:rFonts w:asciiTheme="majorHAnsi" w:hAnsiTheme="majorHAnsi" w:cs="Arial"/>
+          <w:color w:val="auto"/>
+        </w:rPr>
+        <w:t xml:space="preserve"> Time tem como principal objetivo desenvolver casos de uso completos que satisfaçam as necessidades das partes interessadas sem atrasar o desenvolvimento do projeto.</w:t>
       </w:r>
     </w:p>
     <w:p>
@@ -1991,7 +2087,7 @@
       <w:pPr>
         <w:pStyle w:val="Cabealho2"/>
       </w:pPr>
-      <w:bookmarkStart w:id="6" w:name="_Toc531299455"/>
+      <w:bookmarkStart w:id="7" w:name="_Toc531398190"/>
       <w:r>
         <w:lastRenderedPageBreak/>
         <w:t>Spiral Development</w:t>
@@ -2002,7 +2098,7 @@
       <w:r>
         <w:t>Pedro Sanches</w:t>
       </w:r>
-      <w:bookmarkEnd w:id="6"/>
+      <w:bookmarkEnd w:id="7"/>
     </w:p>
     <w:p>
       <w:pPr>
@@ -2126,27 +2222,41 @@
     </w:p>
     <w:p>
       <w:pPr>
-        <w:pStyle w:val="Default"/>
-        <w:rPr>
-          <w:rFonts w:asciiTheme="minorHAnsi" w:hAnsiTheme="minorHAnsi" w:cstheme="minorBidi"/>
-          <w:color w:val="auto"/>
-        </w:rPr>
-      </w:pPr>
-    </w:p>
-    <w:p>
-      <w:pPr>
-        <w:rPr>
-          <w:rFonts w:asciiTheme="majorHAnsi" w:eastAsiaTheme="majorEastAsia" w:hAnsiTheme="majorHAnsi" w:cstheme="majorBidi"/>
-          <w:color w:val="007789" w:themeColor="accent1" w:themeShade="BF"/>
-          <w:sz w:val="32"/>
-        </w:rPr>
-      </w:pPr>
+        <w:spacing w:line="360" w:lineRule="auto"/>
+        <w:jc w:val="both"/>
+        <w:rPr>
+          <w:color w:val="auto"/>
+        </w:rPr>
+      </w:pPr>
+    </w:p>
+    <w:p>
+      <w:pPr>
+        <w:spacing w:line="360" w:lineRule="auto"/>
+        <w:jc w:val="both"/>
+        <w:rPr>
+          <w:color w:val="auto"/>
+        </w:rPr>
+      </w:pPr>
+    </w:p>
+    <w:p>
+      <w:pPr>
+        <w:pStyle w:val="Cabealho1"/>
+      </w:pPr>
+      <w:bookmarkStart w:id="8" w:name="_Toc531398191"/>
+      <w:r>
+        <w:lastRenderedPageBreak/>
+        <w:t>Tabela de Atores e</w:t>
+      </w:r>
+      <w:r>
+        <w:t xml:space="preserve"> respetivos objetivos</w:t>
+      </w:r>
+      <w:bookmarkEnd w:id="8"/>
     </w:p>
     <w:p/>
     <w:tbl>
       <w:tblPr>
         <w:tblStyle w:val="Tabelacomgrelha"/>
-        <w:tblpPr w:leftFromText="141" w:rightFromText="141" w:vertAnchor="text" w:horzAnchor="margin" w:tblpXSpec="center" w:tblpY="1289"/>
+        <w:tblpPr w:leftFromText="141" w:rightFromText="141" w:vertAnchor="text" w:horzAnchor="margin" w:tblpY="-56"/>
         <w:tblW w:w="7782" w:type="dxa"/>
         <w:tblLook w:val="04A0" w:firstRow="1" w:lastRow="0" w:firstColumn="1" w:lastColumn="0" w:noHBand="0" w:noVBand="1"/>
       </w:tblPr>
@@ -2170,14 +2280,14 @@
               <w:jc w:val="center"/>
               <w:rPr>
                 <w:color w:val="auto"/>
-              </w:rPr>
-            </w:pPr>
-            <w:bookmarkStart w:id="7" w:name="_Toc531299456"/>
-            <w:r>
-              <w:rPr>
-                <w:color w:val="auto"/>
-              </w:rPr>
-              <w:lastRenderedPageBreak/>
+                <w:sz w:val="20"/>
+              </w:rPr>
+            </w:pPr>
+            <w:r>
+              <w:rPr>
+                <w:color w:val="auto"/>
+                <w:sz w:val="20"/>
+              </w:rPr>
               <w:t>Atores</w:t>
             </w:r>
           </w:p>
@@ -2193,11 +2303,13 @@
               <w:jc w:val="center"/>
               <w:rPr>
                 <w:color w:val="auto"/>
-              </w:rPr>
-            </w:pPr>
-            <w:r>
-              <w:rPr>
-                <w:color w:val="auto"/>
+                <w:sz w:val="20"/>
+              </w:rPr>
+            </w:pPr>
+            <w:r>
+              <w:rPr>
+                <w:color w:val="auto"/>
+                <w:sz w:val="20"/>
               </w:rPr>
               <w:t>Nome caso de uso</w:t>
             </w:r>
@@ -2214,11 +2326,13 @@
               <w:jc w:val="center"/>
               <w:rPr>
                 <w:color w:val="auto"/>
-              </w:rPr>
-            </w:pPr>
-            <w:r>
-              <w:rPr>
-                <w:color w:val="auto"/>
+                <w:sz w:val="20"/>
+              </w:rPr>
+            </w:pPr>
+            <w:r>
+              <w:rPr>
+                <w:color w:val="auto"/>
+                <w:sz w:val="20"/>
               </w:rPr>
               <w:t>Objetivos</w:t>
             </w:r>
@@ -2241,11 +2355,13 @@
               <w:jc w:val="center"/>
               <w:rPr>
                 <w:color w:val="auto"/>
-              </w:rPr>
-            </w:pPr>
-            <w:r>
-              <w:rPr>
-                <w:color w:val="auto"/>
+                <w:sz w:val="20"/>
+              </w:rPr>
+            </w:pPr>
+            <w:r>
+              <w:rPr>
+                <w:color w:val="auto"/>
+                <w:sz w:val="20"/>
               </w:rPr>
               <w:t>Enfermeiro</w:t>
             </w:r>
@@ -2262,11 +2378,13 @@
               <w:jc w:val="center"/>
               <w:rPr>
                 <w:color w:val="auto"/>
-              </w:rPr>
-            </w:pPr>
-            <w:r>
-              <w:rPr>
-                <w:color w:val="auto"/>
+                <w:sz w:val="20"/>
+              </w:rPr>
+            </w:pPr>
+            <w:r>
+              <w:rPr>
+                <w:color w:val="auto"/>
+                <w:sz w:val="20"/>
               </w:rPr>
               <w:t>Consultar horários, turnos e serviços</w:t>
             </w:r>
@@ -2283,11 +2401,13 @@
               <w:jc w:val="both"/>
               <w:rPr>
                 <w:color w:val="auto"/>
-              </w:rPr>
-            </w:pPr>
-            <w:r>
-              <w:rPr>
-                <w:color w:val="auto"/>
+                <w:sz w:val="20"/>
+              </w:rPr>
+            </w:pPr>
+            <w:r>
+              <w:rPr>
+                <w:color w:val="auto"/>
+                <w:sz w:val="20"/>
               </w:rPr>
               <w:t>Consultar horários, turnos e serviços dos enfermeiros e voluntários</w:t>
             </w:r>
@@ -2310,6 +2430,7 @@
               <w:jc w:val="center"/>
               <w:rPr>
                 <w:color w:val="auto"/>
+                <w:sz w:val="20"/>
               </w:rPr>
             </w:pPr>
           </w:p>
@@ -2325,11 +2446,13 @@
               <w:jc w:val="center"/>
               <w:rPr>
                 <w:color w:val="auto"/>
-              </w:rPr>
-            </w:pPr>
-            <w:r>
-              <w:rPr>
-                <w:color w:val="auto"/>
+                <w:sz w:val="20"/>
+              </w:rPr>
+            </w:pPr>
+            <w:r>
+              <w:rPr>
+                <w:color w:val="auto"/>
+                <w:sz w:val="20"/>
               </w:rPr>
               <w:t>Efetuar pedido de alteração de horário, turnos e serviços</w:t>
             </w:r>
@@ -2346,11 +2469,13 @@
               <w:jc w:val="both"/>
               <w:rPr>
                 <w:color w:val="auto"/>
-              </w:rPr>
-            </w:pPr>
-            <w:r>
-              <w:rPr>
-                <w:color w:val="auto"/>
+                <w:sz w:val="20"/>
+              </w:rPr>
+            </w:pPr>
+            <w:r>
+              <w:rPr>
+                <w:color w:val="auto"/>
+                <w:sz w:val="20"/>
               </w:rPr>
               <w:t>Pedido de alteração dos horários, turnos e serviços</w:t>
             </w:r>
@@ -2373,6 +2498,7 @@
               <w:jc w:val="center"/>
               <w:rPr>
                 <w:color w:val="auto"/>
+                <w:sz w:val="20"/>
               </w:rPr>
             </w:pPr>
           </w:p>
@@ -2388,11 +2514,13 @@
               <w:jc w:val="center"/>
               <w:rPr>
                 <w:color w:val="auto"/>
-              </w:rPr>
-            </w:pPr>
-            <w:r>
-              <w:rPr>
-                <w:color w:val="auto"/>
+                <w:sz w:val="20"/>
+              </w:rPr>
+            </w:pPr>
+            <w:r>
+              <w:rPr>
+                <w:color w:val="auto"/>
+                <w:sz w:val="20"/>
               </w:rPr>
               <w:t>Efetuar requisição de voluntários em prevenção</w:t>
             </w:r>
@@ -2409,11 +2537,13 @@
               <w:jc w:val="both"/>
               <w:rPr>
                 <w:color w:val="auto"/>
-              </w:rPr>
-            </w:pPr>
-            <w:r>
-              <w:rPr>
-                <w:color w:val="auto"/>
+                <w:sz w:val="20"/>
+              </w:rPr>
+            </w:pPr>
+            <w:r>
+              <w:rPr>
+                <w:color w:val="auto"/>
+                <w:sz w:val="20"/>
               </w:rPr>
               <w:t>Recrutar mais voluntários para um turno, caso haja necessidade.</w:t>
             </w:r>
@@ -2436,6 +2566,7 @@
               <w:jc w:val="center"/>
               <w:rPr>
                 <w:color w:val="auto"/>
+                <w:sz w:val="20"/>
               </w:rPr>
             </w:pPr>
           </w:p>
@@ -2451,11 +2582,13 @@
               <w:jc w:val="center"/>
               <w:rPr>
                 <w:color w:val="auto"/>
-              </w:rPr>
-            </w:pPr>
-            <w:r>
-              <w:rPr>
-                <w:color w:val="auto"/>
+                <w:sz w:val="20"/>
+              </w:rPr>
+            </w:pPr>
+            <w:r>
+              <w:rPr>
+                <w:color w:val="auto"/>
+                <w:sz w:val="20"/>
               </w:rPr>
               <w:t>Receber escalonamento de horário</w:t>
             </w:r>
@@ -2472,11 +2605,13 @@
               <w:jc w:val="both"/>
               <w:rPr>
                 <w:color w:val="auto"/>
-              </w:rPr>
-            </w:pPr>
-            <w:r>
-              <w:rPr>
-                <w:color w:val="auto"/>
+                <w:sz w:val="20"/>
+              </w:rPr>
+            </w:pPr>
+            <w:r>
+              <w:rPr>
+                <w:color w:val="auto"/>
+                <w:sz w:val="20"/>
               </w:rPr>
               <w:t>Receber escalonamento de horário que foi atribuído</w:t>
             </w:r>
@@ -2499,11 +2634,13 @@
               <w:jc w:val="center"/>
               <w:rPr>
                 <w:color w:val="auto"/>
-              </w:rPr>
-            </w:pPr>
-            <w:r>
-              <w:rPr>
-                <w:color w:val="auto"/>
+                <w:sz w:val="20"/>
+              </w:rPr>
+            </w:pPr>
+            <w:r>
+              <w:rPr>
+                <w:color w:val="auto"/>
+                <w:sz w:val="20"/>
               </w:rPr>
               <w:t>Voluntário</w:t>
             </w:r>
@@ -2520,11 +2657,13 @@
               <w:jc w:val="center"/>
               <w:rPr>
                 <w:color w:val="auto"/>
-              </w:rPr>
-            </w:pPr>
-            <w:r>
-              <w:rPr>
-                <w:color w:val="auto"/>
+                <w:sz w:val="20"/>
+              </w:rPr>
+            </w:pPr>
+            <w:r>
+              <w:rPr>
+                <w:color w:val="auto"/>
+                <w:sz w:val="20"/>
               </w:rPr>
               <w:t>Inserir Perfil</w:t>
             </w:r>
@@ -2535,11 +2674,13 @@
               <w:jc w:val="center"/>
               <w:rPr>
                 <w:color w:val="auto"/>
-              </w:rPr>
-            </w:pPr>
-            <w:r>
-              <w:rPr>
-                <w:color w:val="auto"/>
+                <w:sz w:val="20"/>
+              </w:rPr>
+            </w:pPr>
+            <w:r>
+              <w:rPr>
+                <w:color w:val="auto"/>
+                <w:sz w:val="20"/>
               </w:rPr>
               <w:t>(formulário)</w:t>
             </w:r>
@@ -2556,11 +2697,13 @@
               <w:jc w:val="both"/>
               <w:rPr>
                 <w:color w:val="auto"/>
-              </w:rPr>
-            </w:pPr>
-            <w:r>
-              <w:rPr>
-                <w:color w:val="auto"/>
+                <w:sz w:val="20"/>
+              </w:rPr>
+            </w:pPr>
+            <w:r>
+              <w:rPr>
+                <w:color w:val="auto"/>
+                <w:sz w:val="20"/>
               </w:rPr>
               <w:t>Pedido para ser voluntário, entregue em formulário preenchido com os dados pessoais, turnos e serviço pretendido.</w:t>
             </w:r>
@@ -2583,6 +2726,7 @@
               <w:jc w:val="center"/>
               <w:rPr>
                 <w:color w:val="auto"/>
+                <w:sz w:val="20"/>
               </w:rPr>
             </w:pPr>
           </w:p>
@@ -2598,11 +2742,13 @@
               <w:jc w:val="center"/>
               <w:rPr>
                 <w:color w:val="auto"/>
-              </w:rPr>
-            </w:pPr>
-            <w:r>
-              <w:rPr>
-                <w:color w:val="auto"/>
+                <w:sz w:val="20"/>
+              </w:rPr>
+            </w:pPr>
+            <w:r>
+              <w:rPr>
+                <w:color w:val="auto"/>
+                <w:sz w:val="20"/>
               </w:rPr>
               <w:t>Receber confirmação de voluntariado</w:t>
             </w:r>
@@ -2619,11 +2765,13 @@
               <w:jc w:val="both"/>
               <w:rPr>
                 <w:color w:val="auto"/>
-              </w:rPr>
-            </w:pPr>
-            <w:r>
-              <w:rPr>
-                <w:color w:val="auto"/>
+                <w:sz w:val="20"/>
+              </w:rPr>
+            </w:pPr>
+            <w:r>
+              <w:rPr>
+                <w:color w:val="auto"/>
+                <w:sz w:val="20"/>
               </w:rPr>
               <w:t>O sistema aceita ou não o voluntário em questão</w:t>
             </w:r>
@@ -2646,6 +2794,7 @@
               <w:jc w:val="center"/>
               <w:rPr>
                 <w:color w:val="auto"/>
+                <w:sz w:val="20"/>
               </w:rPr>
             </w:pPr>
           </w:p>
@@ -2661,11 +2810,13 @@
               <w:jc w:val="center"/>
               <w:rPr>
                 <w:color w:val="auto"/>
-              </w:rPr>
-            </w:pPr>
-            <w:r>
-              <w:rPr>
-                <w:color w:val="auto"/>
+                <w:sz w:val="20"/>
+              </w:rPr>
+            </w:pPr>
+            <w:r>
+              <w:rPr>
+                <w:color w:val="auto"/>
+                <w:sz w:val="20"/>
               </w:rPr>
               <w:t>Efetuar pedido de alteração de horário, turnos e serviços</w:t>
             </w:r>
@@ -2682,11 +2833,13 @@
               <w:jc w:val="both"/>
               <w:rPr>
                 <w:color w:val="auto"/>
-              </w:rPr>
-            </w:pPr>
-            <w:r>
-              <w:rPr>
-                <w:color w:val="auto"/>
+                <w:sz w:val="20"/>
+              </w:rPr>
+            </w:pPr>
+            <w:r>
+              <w:rPr>
+                <w:color w:val="auto"/>
+                <w:sz w:val="20"/>
               </w:rPr>
               <w:t>Pedido de alteração dos horários, turnos e serviços</w:t>
             </w:r>
@@ -2709,6 +2862,7 @@
               <w:jc w:val="center"/>
               <w:rPr>
                 <w:color w:val="auto"/>
+                <w:sz w:val="20"/>
               </w:rPr>
             </w:pPr>
           </w:p>
@@ -2724,11 +2878,13 @@
               <w:jc w:val="center"/>
               <w:rPr>
                 <w:color w:val="auto"/>
-              </w:rPr>
-            </w:pPr>
-            <w:r>
-              <w:rPr>
-                <w:color w:val="auto"/>
+                <w:sz w:val="20"/>
+              </w:rPr>
+            </w:pPr>
+            <w:r>
+              <w:rPr>
+                <w:color w:val="auto"/>
+                <w:sz w:val="20"/>
               </w:rPr>
               <w:t>Consultar horários, turnos e serviços</w:t>
             </w:r>
@@ -2745,11 +2901,13 @@
               <w:jc w:val="both"/>
               <w:rPr>
                 <w:color w:val="auto"/>
-              </w:rPr>
-            </w:pPr>
-            <w:r>
-              <w:rPr>
-                <w:color w:val="auto"/>
+                <w:sz w:val="20"/>
+              </w:rPr>
+            </w:pPr>
+            <w:r>
+              <w:rPr>
+                <w:color w:val="auto"/>
+                <w:sz w:val="20"/>
               </w:rPr>
               <w:t>Consultar horários, turnos e serviços do voluntário</w:t>
             </w:r>
@@ -2772,6 +2930,7 @@
               <w:jc w:val="center"/>
               <w:rPr>
                 <w:color w:val="auto"/>
+                <w:sz w:val="20"/>
               </w:rPr>
             </w:pPr>
           </w:p>
@@ -2787,11 +2946,13 @@
               <w:jc w:val="center"/>
               <w:rPr>
                 <w:color w:val="auto"/>
-              </w:rPr>
-            </w:pPr>
-            <w:r>
-              <w:rPr>
-                <w:color w:val="auto"/>
+                <w:sz w:val="20"/>
+              </w:rPr>
+            </w:pPr>
+            <w:r>
+              <w:rPr>
+                <w:color w:val="auto"/>
+                <w:sz w:val="20"/>
               </w:rPr>
               <w:t>Receber escalonamento de horário</w:t>
             </w:r>
@@ -2808,11 +2969,13 @@
               <w:jc w:val="both"/>
               <w:rPr>
                 <w:color w:val="auto"/>
-              </w:rPr>
-            </w:pPr>
-            <w:r>
-              <w:rPr>
-                <w:color w:val="auto"/>
+                <w:sz w:val="20"/>
+              </w:rPr>
+            </w:pPr>
+            <w:r>
+              <w:rPr>
+                <w:color w:val="auto"/>
+                <w:sz w:val="20"/>
               </w:rPr>
               <w:t>Receber escalonamento de horário que foi atribuído</w:t>
             </w:r>
@@ -2835,11 +2998,13 @@
               <w:jc w:val="center"/>
               <w:rPr>
                 <w:color w:val="auto"/>
-              </w:rPr>
-            </w:pPr>
-            <w:r>
-              <w:rPr>
-                <w:color w:val="auto"/>
+                <w:sz w:val="20"/>
+              </w:rPr>
+            </w:pPr>
+            <w:r>
+              <w:rPr>
+                <w:color w:val="auto"/>
+                <w:sz w:val="20"/>
               </w:rPr>
               <w:t>Máquina de Ponto</w:t>
             </w:r>
@@ -2856,11 +3021,13 @@
               <w:jc w:val="center"/>
               <w:rPr>
                 <w:color w:val="auto"/>
-              </w:rPr>
-            </w:pPr>
-            <w:r>
-              <w:rPr>
-                <w:color w:val="auto"/>
+                <w:sz w:val="20"/>
+              </w:rPr>
+            </w:pPr>
+            <w:r>
+              <w:rPr>
+                <w:color w:val="auto"/>
+                <w:sz w:val="20"/>
               </w:rPr>
               <w:t>Registar hora de entrada</w:t>
             </w:r>
@@ -2877,11 +3044,13 @@
               <w:jc w:val="both"/>
               <w:rPr>
                 <w:color w:val="auto"/>
-              </w:rPr>
-            </w:pPr>
-            <w:r>
-              <w:rPr>
-                <w:color w:val="auto"/>
+                <w:sz w:val="20"/>
+              </w:rPr>
+            </w:pPr>
+            <w:r>
+              <w:rPr>
+                <w:color w:val="auto"/>
+                <w:sz w:val="20"/>
               </w:rPr>
               <w:t>Regista hora de entrada do enfermeiro e voluntário</w:t>
             </w:r>
@@ -2904,6 +3073,7 @@
               <w:jc w:val="center"/>
               <w:rPr>
                 <w:color w:val="auto"/>
+                <w:sz w:val="20"/>
               </w:rPr>
             </w:pPr>
           </w:p>
@@ -2919,11 +3089,13 @@
               <w:jc w:val="center"/>
               <w:rPr>
                 <w:color w:val="auto"/>
-              </w:rPr>
-            </w:pPr>
-            <w:r>
-              <w:rPr>
-                <w:color w:val="auto"/>
+                <w:sz w:val="20"/>
+              </w:rPr>
+            </w:pPr>
+            <w:r>
+              <w:rPr>
+                <w:color w:val="auto"/>
+                <w:sz w:val="20"/>
               </w:rPr>
               <w:t>Registar hora de saída</w:t>
             </w:r>
@@ -2940,11 +3112,13 @@
               <w:jc w:val="both"/>
               <w:rPr>
                 <w:color w:val="auto"/>
-              </w:rPr>
-            </w:pPr>
-            <w:r>
-              <w:rPr>
-                <w:color w:val="auto"/>
+                <w:sz w:val="20"/>
+              </w:rPr>
+            </w:pPr>
+            <w:r>
+              <w:rPr>
+                <w:color w:val="auto"/>
+                <w:sz w:val="20"/>
               </w:rPr>
               <w:t>Regista hora de saída do enfermeiro e voluntário</w:t>
             </w:r>
@@ -2967,11 +3141,13 @@
               <w:jc w:val="center"/>
               <w:rPr>
                 <w:color w:val="auto"/>
-              </w:rPr>
-            </w:pPr>
-            <w:r>
-              <w:rPr>
-                <w:color w:val="auto"/>
+                <w:sz w:val="20"/>
+              </w:rPr>
+            </w:pPr>
+            <w:r>
+              <w:rPr>
+                <w:color w:val="auto"/>
+                <w:sz w:val="20"/>
               </w:rPr>
               <w:t>Gestor do serviço</w:t>
             </w:r>
@@ -2988,11 +3164,13 @@
               <w:jc w:val="center"/>
               <w:rPr>
                 <w:color w:val="auto"/>
-              </w:rPr>
-            </w:pPr>
-            <w:r>
-              <w:rPr>
-                <w:color w:val="auto"/>
+                <w:sz w:val="20"/>
+              </w:rPr>
+            </w:pPr>
+            <w:r>
+              <w:rPr>
+                <w:color w:val="auto"/>
+                <w:sz w:val="20"/>
               </w:rPr>
               <w:t>Autorizar novos voluntários</w:t>
             </w:r>
@@ -3010,11 +3188,13 @@
               <w:jc w:val="both"/>
               <w:rPr>
                 <w:color w:val="auto"/>
-              </w:rPr>
-            </w:pPr>
-            <w:r>
-              <w:rPr>
-                <w:color w:val="auto"/>
+                <w:sz w:val="20"/>
+              </w:rPr>
+            </w:pPr>
+            <w:r>
+              <w:rPr>
+                <w:color w:val="auto"/>
+                <w:sz w:val="20"/>
               </w:rPr>
               <w:t>Quando um voluntário faz o registo e preenche o formulário, o gestor decide se aceita ou não.</w:t>
             </w:r>
@@ -3037,6 +3217,7 @@
               <w:jc w:val="center"/>
               <w:rPr>
                 <w:color w:val="auto"/>
+                <w:sz w:val="20"/>
               </w:rPr>
             </w:pPr>
           </w:p>
@@ -3052,11 +3233,13 @@
               <w:jc w:val="center"/>
               <w:rPr>
                 <w:color w:val="auto"/>
-              </w:rPr>
-            </w:pPr>
-            <w:r>
-              <w:rPr>
-                <w:color w:val="auto"/>
+                <w:sz w:val="20"/>
+              </w:rPr>
+            </w:pPr>
+            <w:r>
+              <w:rPr>
+                <w:color w:val="auto"/>
+                <w:sz w:val="20"/>
               </w:rPr>
               <w:t>Efetuar alteração de horários, turnos e serviços</w:t>
             </w:r>
@@ -3074,11 +3257,13 @@
               <w:jc w:val="both"/>
               <w:rPr>
                 <w:color w:val="auto"/>
-              </w:rPr>
-            </w:pPr>
-            <w:r>
-              <w:rPr>
-                <w:color w:val="auto"/>
+                <w:sz w:val="20"/>
+              </w:rPr>
+            </w:pPr>
+            <w:r>
+              <w:rPr>
+                <w:color w:val="auto"/>
+                <w:sz w:val="20"/>
               </w:rPr>
               <w:t>Após os pedidos dos enfermeiros e voluntários, o gestor de serviço altera, se possível, os horários, turnos e serviços.</w:t>
             </w:r>
@@ -3101,6 +3286,7 @@
               <w:jc w:val="center"/>
               <w:rPr>
                 <w:color w:val="auto"/>
+                <w:sz w:val="20"/>
               </w:rPr>
             </w:pPr>
           </w:p>
@@ -3116,11 +3302,13 @@
               <w:jc w:val="center"/>
               <w:rPr>
                 <w:color w:val="auto"/>
-              </w:rPr>
-            </w:pPr>
-            <w:r>
-              <w:rPr>
-                <w:color w:val="auto"/>
+                <w:sz w:val="20"/>
+              </w:rPr>
+            </w:pPr>
+            <w:r>
+              <w:rPr>
+                <w:color w:val="auto"/>
+                <w:sz w:val="20"/>
               </w:rPr>
               <w:t>Gerir escalonamento dos horários</w:t>
             </w:r>
@@ -3138,11 +3326,13 @@
               <w:jc w:val="both"/>
               <w:rPr>
                 <w:color w:val="auto"/>
-              </w:rPr>
-            </w:pPr>
-            <w:r>
-              <w:rPr>
-                <w:color w:val="auto"/>
+                <w:sz w:val="20"/>
+              </w:rPr>
+            </w:pPr>
+            <w:r>
+              <w:rPr>
+                <w:color w:val="auto"/>
+                <w:sz w:val="20"/>
               </w:rPr>
               <w:t>Cria e gere os horários dos enfermeiros e voluntários</w:t>
             </w:r>
@@ -3150,19 +3340,7 @@
         </w:tc>
       </w:tr>
     </w:tbl>
-    <w:p>
-      <w:pPr>
-        <w:pStyle w:val="Cabealho1"/>
-      </w:pPr>
-      <w:r>
-        <w:lastRenderedPageBreak/>
-        <w:t>Tabela de Atores e respetivos objetivos</w:t>
-      </w:r>
-      <w:bookmarkEnd w:id="7"/>
-      <w:r>
-        <w:br w:type="page"/>
-      </w:r>
-    </w:p>
+    <w:p/>
     <w:p>
       <w:pPr>
         <w:pStyle w:val="Legenda"/>
@@ -3174,6 +3352,18 @@
         <w:pStyle w:val="Legenda"/>
         <w:jc w:val="center"/>
       </w:pPr>
+    </w:p>
+    <w:p>
+      <w:pPr>
+        <w:pStyle w:val="Legenda"/>
+        <w:jc w:val="center"/>
+      </w:pPr>
+    </w:p>
+    <w:p>
+      <w:pPr>
+        <w:pStyle w:val="Legenda"/>
+        <w:jc w:val="center"/>
+      </w:pPr>
       <w:r>
         <w:t>Figura 2</w:t>
       </w:r>
@@ -3188,12 +3378,12 @@
       <w:r>
         <w:br w:type="page"/>
       </w:r>
-      <w:bookmarkStart w:id="8" w:name="_Toc531299457"/>
+      <w:bookmarkStart w:id="9" w:name="_Toc531398192"/>
       <w:r>
         <w:lastRenderedPageBreak/>
         <w:t>Diagrama de Casos de Uso</w:t>
       </w:r>
-      <w:bookmarkEnd w:id="8"/>
+      <w:bookmarkEnd w:id="9"/>
     </w:p>
     <w:p>
       <w:pPr>
@@ -3215,23 +3405,15 @@
         <w:t>são apresentados na figura abaixo.</w:t>
       </w:r>
     </w:p>
-    <w:p/>
-    <w:p>
-      <w:pPr>
-        <w:keepNext/>
-      </w:pPr>
-      <w:r>
-        <w:t xml:space="preserve">             </w:t>
-      </w:r>
-    </w:p>
-    <w:p>
-      <w:pPr>
-        <w:pStyle w:val="Legenda"/>
-        <w:keepNext/>
-        <w:jc w:val="center"/>
-      </w:pPr>
-      <w:r>
-        <w:t xml:space="preserve">  </w:t>
+    <w:p>
+      <w:pPr>
+        <w:jc w:val="both"/>
+        <w:rPr>
+          <w:color w:val="auto"/>
+        </w:rPr>
+      </w:pPr>
+      <w:r>
+        <w:t xml:space="preserve"> </w:t>
       </w:r>
       <w:r>
         <w:rPr>
@@ -3258,8 +3440,8 @@
             <v:path o:extrusionok="f" gradientshapeok="t" o:connecttype="rect"/>
             <o:lock v:ext="edit" aspectratio="t"/>
           </v:shapetype>
-          <v:shape id="_x0000_i1025" type="#_x0000_t75" style="width:371.35pt;height:335.75pt">
-            <v:imagedata r:id="rId10" o:title="Diagrama de Casos de Uso v2"/>
+          <v:shape id="_x0000_i1025" type="#_x0000_t75" style="width:415.2pt;height:439.2pt">
+            <v:imagedata r:id="rId10" o:title="Diagrama de Casos de Uso v3"/>
           </v:shape>
         </w:pict>
       </w:r>
@@ -3286,43 +3468,23 @@
       <w:pPr>
         <w:pStyle w:val="Cabealho1"/>
       </w:pPr>
-      <w:bookmarkStart w:id="9" w:name="_Toc531299458"/>
     </w:p>
     <w:p>
       <w:pPr>
         <w:pStyle w:val="Cabealho1"/>
       </w:pPr>
     </w:p>
+    <w:p/>
     <w:p>
       <w:pPr>
         <w:pStyle w:val="Cabealho1"/>
       </w:pPr>
-    </w:p>
-    <w:p>
-      <w:pPr>
-        <w:pStyle w:val="Cabealho1"/>
-      </w:pPr>
-    </w:p>
-    <w:p>
-      <w:pPr>
-        <w:pStyle w:val="Cabealho1"/>
-      </w:pPr>
-    </w:p>
-    <w:p>
-      <w:pPr>
-        <w:pStyle w:val="Cabealho1"/>
-      </w:pPr>
-    </w:p>
-    <w:p/>
-    <w:p>
-      <w:pPr>
-        <w:pStyle w:val="Cabealho1"/>
-      </w:pPr>
+      <w:bookmarkStart w:id="10" w:name="_Toc531398193"/>
       <w:r>
         <w:lastRenderedPageBreak/>
         <w:t>Algoritmo</w:t>
       </w:r>
-      <w:bookmarkEnd w:id="9"/>
+      <w:bookmarkEnd w:id="10"/>
     </w:p>
     <w:p>
       <w:pPr>
@@ -3566,12 +3728,14 @@
                 <w:color w:val="auto"/>
               </w:rPr>
             </w:pPr>
+            <w:proofErr w:type="spellStart"/>
             <w:r>
               <w:rPr>
                 <w:color w:val="auto"/>
               </w:rPr>
               <w:t>Seg</w:t>
             </w:r>
+            <w:proofErr w:type="spellEnd"/>
           </w:p>
         </w:tc>
         <w:tc>
@@ -3650,12 +3814,14 @@
                 <w:color w:val="auto"/>
               </w:rPr>
             </w:pPr>
+            <w:proofErr w:type="spellStart"/>
             <w:r>
               <w:rPr>
                 <w:color w:val="auto"/>
               </w:rPr>
               <w:t>Sex</w:t>
             </w:r>
+            <w:proofErr w:type="spellEnd"/>
           </w:p>
         </w:tc>
         <w:tc>
@@ -3671,12 +3837,14 @@
                 <w:color w:val="auto"/>
               </w:rPr>
             </w:pPr>
+            <w:proofErr w:type="spellStart"/>
             <w:r>
               <w:rPr>
                 <w:color w:val="auto"/>
               </w:rPr>
               <w:t>Sáb</w:t>
             </w:r>
+            <w:proofErr w:type="spellEnd"/>
           </w:p>
         </w:tc>
         <w:tc>
@@ -4353,19 +4521,14 @@
     <w:p/>
     <w:p>
       <w:pPr>
-        <w:rPr>
-          <w:color w:val="60B4FF" w:themeColor="background2" w:themeShade="BF"/>
-          <w:sz w:val="24"/>
-        </w:rPr>
-      </w:pPr>
-      <w:r>
-        <w:rPr>
-          <w:color w:val="60B4FF" w:themeColor="background2" w:themeShade="BF"/>
-          <w:sz w:val="24"/>
-        </w:rPr>
+        <w:pStyle w:val="Cabealho1"/>
+      </w:pPr>
+      <w:bookmarkStart w:id="11" w:name="_Toc531398194"/>
+      <w:r>
         <w:lastRenderedPageBreak/>
         <w:t>Voluntários</w:t>
       </w:r>
+      <w:bookmarkEnd w:id="11"/>
     </w:p>
     <w:p>
       <w:pPr>
@@ -4505,12 +4668,14 @@
                 <w:color w:val="auto"/>
               </w:rPr>
             </w:pPr>
+            <w:proofErr w:type="spellStart"/>
             <w:r>
               <w:rPr>
                 <w:color w:val="auto"/>
               </w:rPr>
               <w:t>Seg</w:t>
             </w:r>
+            <w:proofErr w:type="spellEnd"/>
           </w:p>
         </w:tc>
         <w:tc>
@@ -4601,12 +4766,14 @@
                 <w:color w:val="auto"/>
               </w:rPr>
             </w:pPr>
+            <w:proofErr w:type="spellStart"/>
             <w:r>
               <w:rPr>
                 <w:color w:val="auto"/>
               </w:rPr>
               <w:t>Sex</w:t>
             </w:r>
+            <w:proofErr w:type="spellEnd"/>
           </w:p>
         </w:tc>
       </w:tr>
@@ -5301,7 +5468,7 @@
       <w:pPr>
         <w:pStyle w:val="Cabealho1"/>
       </w:pPr>
-      <w:bookmarkStart w:id="10" w:name="_Toc531299459"/>
+      <w:bookmarkStart w:id="12" w:name="_Toc531398195"/>
       <w:r>
         <w:lastRenderedPageBreak/>
         <w:t>Descriç</w:t>
@@ -5309,7 +5476,7 @@
       <w:r>
         <w:t>ão caso de uso</w:t>
       </w:r>
-      <w:bookmarkEnd w:id="10"/>
+      <w:bookmarkEnd w:id="12"/>
     </w:p>
     <w:p>
       <w:pPr>
@@ -7204,7 +7371,7 @@
       <w:pPr>
         <w:pStyle w:val="Cabealho1"/>
       </w:pPr>
-      <w:bookmarkStart w:id="11" w:name="_Toc531299460"/>
+      <w:bookmarkStart w:id="13" w:name="_Toc531398196"/>
       <w:r>
         <w:lastRenderedPageBreak/>
         <w:t>Descrição de</w:t>
@@ -7212,7 +7379,7 @@
       <w:r>
         <w:t xml:space="preserve"> cada ator</w:t>
       </w:r>
-      <w:bookmarkEnd w:id="11"/>
+      <w:bookmarkEnd w:id="13"/>
     </w:p>
     <w:p>
       <w:pPr>
@@ -7302,14 +7469,6 @@
           <w:sz w:val="28"/>
         </w:rPr>
       </w:pPr>
-    </w:p>
-    <w:p>
-      <w:pPr>
-        <w:rPr>
-          <w:color w:val="auto"/>
-          <w:sz w:val="28"/>
-        </w:rPr>
-      </w:pPr>
       <w:r>
         <w:rPr>
           <w:color w:val="auto"/>
@@ -7392,15 +7551,6 @@
       <w:pPr>
         <w:rPr>
           <w:color w:val="auto"/>
-          <w:sz w:val="24"/>
-          <w:szCs w:val="24"/>
-        </w:rPr>
-      </w:pPr>
-    </w:p>
-    <w:p>
-      <w:pPr>
-        <w:rPr>
-          <w:color w:val="auto"/>
           <w:sz w:val="28"/>
         </w:rPr>
       </w:pPr>
@@ -7450,7 +7600,6 @@
           <w:color w:val="auto"/>
           <w:sz w:val="24"/>
         </w:rPr>
-        <w:lastRenderedPageBreak/>
         <w:t xml:space="preserve">Depois do formulário preenchido pelos futuros </w:t>
       </w:r>
       <w:r>
@@ -7487,194 +7636,14 @@
     </w:p>
     <w:p>
       <w:pPr>
-        <w:spacing w:line="360" w:lineRule="auto"/>
-        <w:jc w:val="both"/>
-        <w:rPr>
-          <w:color w:val="auto"/>
-          <w:sz w:val="24"/>
-        </w:rPr>
-      </w:pPr>
-    </w:p>
-    <w:p>
-      <w:pPr>
-        <w:spacing w:line="360" w:lineRule="auto"/>
-        <w:jc w:val="both"/>
-        <w:rPr>
-          <w:color w:val="auto"/>
-          <w:sz w:val="24"/>
-        </w:rPr>
-      </w:pPr>
-    </w:p>
-    <w:p>
-      <w:pPr>
-        <w:spacing w:line="360" w:lineRule="auto"/>
-        <w:jc w:val="both"/>
-        <w:rPr>
-          <w:color w:val="auto"/>
-          <w:sz w:val="24"/>
-        </w:rPr>
-      </w:pPr>
-    </w:p>
-    <w:p>
-      <w:pPr>
-        <w:spacing w:line="360" w:lineRule="auto"/>
-        <w:jc w:val="both"/>
-        <w:rPr>
-          <w:color w:val="auto"/>
-          <w:sz w:val="24"/>
-        </w:rPr>
-      </w:pPr>
-    </w:p>
-    <w:p>
-      <w:pPr>
-        <w:spacing w:line="360" w:lineRule="auto"/>
-        <w:jc w:val="both"/>
-        <w:rPr>
-          <w:color w:val="auto"/>
-          <w:sz w:val="24"/>
-        </w:rPr>
-      </w:pPr>
-    </w:p>
-    <w:p>
-      <w:pPr>
-        <w:spacing w:line="360" w:lineRule="auto"/>
-        <w:jc w:val="both"/>
-        <w:rPr>
-          <w:color w:val="auto"/>
-          <w:sz w:val="24"/>
-        </w:rPr>
-      </w:pPr>
-    </w:p>
-    <w:p>
-      <w:pPr>
-        <w:spacing w:line="360" w:lineRule="auto"/>
-        <w:jc w:val="both"/>
-        <w:rPr>
-          <w:color w:val="auto"/>
-          <w:sz w:val="24"/>
-        </w:rPr>
-      </w:pPr>
-    </w:p>
-    <w:p>
-      <w:pPr>
-        <w:spacing w:line="360" w:lineRule="auto"/>
-        <w:jc w:val="both"/>
-        <w:rPr>
-          <w:color w:val="auto"/>
-          <w:sz w:val="24"/>
-        </w:rPr>
-      </w:pPr>
-    </w:p>
-    <w:p>
-      <w:pPr>
-        <w:spacing w:line="360" w:lineRule="auto"/>
-        <w:jc w:val="both"/>
-        <w:rPr>
-          <w:color w:val="auto"/>
-          <w:sz w:val="24"/>
-        </w:rPr>
-      </w:pPr>
-    </w:p>
-    <w:p>
-      <w:pPr>
-        <w:spacing w:line="360" w:lineRule="auto"/>
-        <w:jc w:val="both"/>
-        <w:rPr>
-          <w:color w:val="auto"/>
-          <w:sz w:val="24"/>
-        </w:rPr>
-      </w:pPr>
-    </w:p>
-    <w:p>
-      <w:pPr>
-        <w:spacing w:line="360" w:lineRule="auto"/>
-        <w:jc w:val="both"/>
-        <w:rPr>
-          <w:color w:val="auto"/>
-          <w:sz w:val="24"/>
-        </w:rPr>
-      </w:pPr>
-    </w:p>
-    <w:p>
-      <w:pPr>
-        <w:spacing w:line="360" w:lineRule="auto"/>
-        <w:jc w:val="both"/>
-        <w:rPr>
-          <w:color w:val="auto"/>
-          <w:sz w:val="24"/>
-        </w:rPr>
-      </w:pPr>
-    </w:p>
-    <w:p>
-      <w:pPr>
-        <w:spacing w:line="360" w:lineRule="auto"/>
-        <w:jc w:val="both"/>
-        <w:rPr>
-          <w:color w:val="auto"/>
-          <w:sz w:val="24"/>
-        </w:rPr>
-      </w:pPr>
-    </w:p>
-    <w:p>
-      <w:pPr>
-        <w:spacing w:line="360" w:lineRule="auto"/>
-        <w:jc w:val="both"/>
-        <w:rPr>
-          <w:color w:val="auto"/>
-          <w:sz w:val="24"/>
-        </w:rPr>
-      </w:pPr>
-    </w:p>
-    <w:p>
-      <w:pPr>
-        <w:spacing w:line="360" w:lineRule="auto"/>
-        <w:jc w:val="both"/>
-        <w:rPr>
-          <w:color w:val="auto"/>
-          <w:sz w:val="24"/>
-        </w:rPr>
-      </w:pPr>
-    </w:p>
-    <w:p>
-      <w:pPr>
-        <w:spacing w:line="360" w:lineRule="auto"/>
-        <w:jc w:val="both"/>
-        <w:rPr>
-          <w:color w:val="auto"/>
-          <w:sz w:val="24"/>
-        </w:rPr>
-      </w:pPr>
-    </w:p>
-    <w:p>
-      <w:pPr>
-        <w:spacing w:line="360" w:lineRule="auto"/>
-        <w:jc w:val="both"/>
-        <w:rPr>
-          <w:color w:val="auto"/>
-          <w:sz w:val="24"/>
-        </w:rPr>
-      </w:pPr>
-    </w:p>
-    <w:p>
-      <w:pPr>
-        <w:spacing w:line="360" w:lineRule="auto"/>
-        <w:jc w:val="both"/>
-        <w:rPr>
-          <w:color w:val="auto"/>
-          <w:sz w:val="24"/>
-        </w:rPr>
-      </w:pPr>
-    </w:p>
-    <w:p>
-      <w:pPr>
         <w:pStyle w:val="Cabealho1"/>
       </w:pPr>
-      <w:bookmarkStart w:id="12" w:name="_Toc531299461"/>
+      <w:bookmarkStart w:id="14" w:name="_Toc531398197"/>
       <w:r>
         <w:lastRenderedPageBreak/>
         <w:t>Diagrama de Sequência</w:t>
       </w:r>
-      <w:bookmarkEnd w:id="12"/>
+      <w:bookmarkEnd w:id="14"/>
     </w:p>
     <w:p>
       <w:pPr>
@@ -7705,7 +7674,7 @@
           <w:lang w:eastAsia="pt-PT"/>
         </w:rPr>
         <w:drawing>
-          <wp:inline distT="0" distB="0" distL="0" distR="0">
+          <wp:inline distT="0" distB="0" distL="0" distR="0" wp14:anchorId="52AE2594" wp14:editId="7DE47BC0">
             <wp:extent cx="5274310" cy="4055697"/>
             <wp:effectExtent l="0" t="0" r="2540" b="2540"/>
             <wp:docPr id="5" name="Imagem 5" descr="C:\Users\Pedro\AppData\Local\Microsoft\Windows\INetCache\Content.Word\DS Editar Perfil.png"/>
@@ -7790,7 +7759,7 @@
           <w:lang w:eastAsia="pt-PT"/>
         </w:rPr>
         <w:drawing>
-          <wp:inline distT="0" distB="0" distL="0" distR="0">
+          <wp:inline distT="0" distB="0" distL="0" distR="0" wp14:anchorId="416C5E8D" wp14:editId="75740CFA">
             <wp:extent cx="5274310" cy="3413125"/>
             <wp:effectExtent l="0" t="0" r="2540" b="0"/>
             <wp:docPr id="1" name="Imagem 1"/>
@@ -7874,7 +7843,7 @@
           <w:lang w:eastAsia="pt-PT"/>
         </w:rPr>
         <w:drawing>
-          <wp:inline distT="0" distB="0" distL="0" distR="0">
+          <wp:inline distT="0" distB="0" distL="0" distR="0" wp14:anchorId="0022D726" wp14:editId="53A477E3">
             <wp:extent cx="5274310" cy="3331845"/>
             <wp:effectExtent l="0" t="0" r="2540" b="1905"/>
             <wp:docPr id="3" name="Imagem 3"/>
@@ -7949,7 +7918,7 @@
           <w:lang w:eastAsia="pt-PT"/>
         </w:rPr>
         <w:drawing>
-          <wp:inline distT="0" distB="0" distL="0" distR="0">
+          <wp:inline distT="0" distB="0" distL="0" distR="0" wp14:anchorId="67982A50" wp14:editId="539C2809">
             <wp:extent cx="5274310" cy="4430395"/>
             <wp:effectExtent l="0" t="0" r="2540" b="8255"/>
             <wp:docPr id="6" name="Imagem 6"/>
@@ -8085,7 +8054,7 @@
       <w:pPr>
         <w:pStyle w:val="Cabealho1"/>
       </w:pPr>
-      <w:bookmarkStart w:id="13" w:name="_Toc531299462"/>
+      <w:bookmarkStart w:id="15" w:name="_Toc531398198"/>
       <w:r>
         <w:lastRenderedPageBreak/>
         <w:t>P</w:t>
@@ -8093,7 +8062,7 @@
       <w:r>
         <w:t>rotótipo</w:t>
       </w:r>
-      <w:bookmarkEnd w:id="13"/>
+      <w:bookmarkEnd w:id="15"/>
     </w:p>
     <w:p>
       <w:pPr>
@@ -8126,7 +8095,7 @@
           <w:lang w:eastAsia="pt-PT"/>
         </w:rPr>
         <w:drawing>
-          <wp:inline distT="0" distB="0" distL="0" distR="0" wp14:anchorId="17D5D791" wp14:editId="31451F43">
+          <wp:inline distT="0" distB="0" distL="0" distR="0" wp14:anchorId="28B8CD78" wp14:editId="54AF3328">
             <wp:extent cx="5274310" cy="2819400"/>
             <wp:effectExtent l="152400" t="171450" r="154940" b="171450"/>
             <wp:docPr id="7" name="Imagem 7"/>
@@ -8228,7 +8197,7 @@
           <w:lang w:eastAsia="pt-PT"/>
         </w:rPr>
         <w:drawing>
-          <wp:inline distT="0" distB="0" distL="0" distR="0" wp14:anchorId="373CAF5B" wp14:editId="0D7C315D">
+          <wp:inline distT="0" distB="0" distL="0" distR="0" wp14:anchorId="604A7912" wp14:editId="241384D4">
             <wp:extent cx="5274310" cy="2781300"/>
             <wp:effectExtent l="152400" t="171450" r="154940" b="171450"/>
             <wp:docPr id="8" name="Imagem 8"/>
@@ -8303,8 +8272,8 @@
       <w:pPr>
         <w:pStyle w:val="Cabealho1"/>
       </w:pPr>
-      <w:bookmarkStart w:id="14" w:name="_Toc503910228"/>
-      <w:bookmarkStart w:id="15" w:name="_Toc531299463"/>
+      <w:bookmarkStart w:id="16" w:name="_Toc503910228"/>
+      <w:bookmarkStart w:id="17" w:name="_Toc531398199"/>
       <w:r>
         <w:lastRenderedPageBreak/>
         <w:t>A</w:t>
@@ -8312,19 +8281,19 @@
       <w:r>
         <w:t>nexos</w:t>
       </w:r>
-      <w:bookmarkEnd w:id="14"/>
-      <w:bookmarkEnd w:id="15"/>
+      <w:bookmarkEnd w:id="16"/>
+      <w:bookmarkEnd w:id="17"/>
     </w:p>
     <w:p>
       <w:pPr>
         <w:pStyle w:val="Subttulo"/>
         <w:jc w:val="left"/>
       </w:pPr>
-      <w:bookmarkStart w:id="16" w:name="_Toc503910229"/>
+      <w:bookmarkStart w:id="18" w:name="_Toc503910229"/>
       <w:r>
         <w:t>Atividades e tempos gastos</w:t>
       </w:r>
-      <w:bookmarkEnd w:id="16"/>
+      <w:bookmarkEnd w:id="18"/>
     </w:p>
     <w:tbl>
       <w:tblPr>
@@ -8899,10 +8868,7 @@
         </w:tc>
       </w:tr>
     </w:tbl>
-    <w:p>
-      <w:bookmarkStart w:id="17" w:name="_GoBack"/>
-      <w:bookmarkEnd w:id="17"/>
-    </w:p>
+    <w:p/>
     <w:sectPr>
       <w:footerReference w:type="default" r:id="rId17"/>
       <w:pgSz w:w="11906" w:h="16838" w:code="9"/>
@@ -8917,7 +8883,7 @@
 </file>
 
 <file path=word/endnotes.xml><?xml version="1.0" encoding="utf-8"?>
-<w:endnotes xmlns:wpc="http://schemas.microsoft.com/office/word/2010/wordprocessingCanvas" xmlns:mc="http://schemas.openxmlformats.org/markup-compatibility/2006" xmlns:o="urn:schemas-microsoft-com:office:office" xmlns:r="http://schemas.openxmlformats.org/officeDocument/2006/relationships" xmlns:m="http://schemas.openxmlformats.org/officeDocument/2006/math" xmlns:v="urn:schemas-microsoft-com:vml" xmlns:wp14="http://schemas.microsoft.com/office/word/2010/wordprocessingDrawing" xmlns:wp="http://schemas.openxmlformats.org/drawingml/2006/wordprocessingDrawing" xmlns:w10="urn:schemas-microsoft-com:office:word" xmlns:w="http://schemas.openxmlformats.org/wordprocessingml/2006/main" xmlns:w14="http://schemas.microsoft.com/office/word/2010/wordml" xmlns:w15="http://schemas.microsoft.com/office/word/2012/wordml" xmlns:wpg="http://schemas.microsoft.com/office/word/2010/wordprocessingGroup" xmlns:wpi="http://schemas.microsoft.com/office/word/2010/wordprocessingInk" xmlns:wne="http://schemas.microsoft.com/office/word/2006/wordml" xmlns:wps="http://schemas.microsoft.com/office/word/2010/wordprocessingShape" mc:Ignorable="w14 w15 wp14">
+<w:endnotes xmlns:wpc="http://schemas.microsoft.com/office/word/2010/wordprocessingCanvas" xmlns:cx="http://schemas.microsoft.com/office/drawing/2014/chartex" xmlns:mc="http://schemas.openxmlformats.org/markup-compatibility/2006" xmlns:o="urn:schemas-microsoft-com:office:office" xmlns:r="http://schemas.openxmlformats.org/officeDocument/2006/relationships" xmlns:m="http://schemas.openxmlformats.org/officeDocument/2006/math" xmlns:v="urn:schemas-microsoft-com:vml" xmlns:wp14="http://schemas.microsoft.com/office/word/2010/wordprocessingDrawing" xmlns:wp="http://schemas.openxmlformats.org/drawingml/2006/wordprocessingDrawing" xmlns:w10="urn:schemas-microsoft-com:office:word" xmlns:w="http://schemas.openxmlformats.org/wordprocessingml/2006/main" xmlns:w14="http://schemas.microsoft.com/office/word/2010/wordml" xmlns:w15="http://schemas.microsoft.com/office/word/2012/wordml" xmlns:w16se="http://schemas.microsoft.com/office/word/2015/wordml/symex" xmlns:wpg="http://schemas.microsoft.com/office/word/2010/wordprocessingGroup" xmlns:wpi="http://schemas.microsoft.com/office/word/2010/wordprocessingInk" xmlns:wne="http://schemas.microsoft.com/office/word/2006/wordml" xmlns:wps="http://schemas.microsoft.com/office/word/2010/wordprocessingShape" mc:Ignorable="w14 w15 w16se wp14">
   <w:endnote w:type="separator" w:id="-1">
     <w:p>
       <w:pPr>
@@ -8942,7 +8908,7 @@
 </file>
 
 <file path=word/footer1.xml><?xml version="1.0" encoding="utf-8"?>
-<w:ftr xmlns:wpc="http://schemas.microsoft.com/office/word/2010/wordprocessingCanvas" xmlns:mc="http://schemas.openxmlformats.org/markup-compatibility/2006" xmlns:o="urn:schemas-microsoft-com:office:office" xmlns:r="http://schemas.openxmlformats.org/officeDocument/2006/relationships" xmlns:m="http://schemas.openxmlformats.org/officeDocument/2006/math" xmlns:v="urn:schemas-microsoft-com:vml" xmlns:wp14="http://schemas.microsoft.com/office/word/2010/wordprocessingDrawing" xmlns:wp="http://schemas.openxmlformats.org/drawingml/2006/wordprocessingDrawing" xmlns:w10="urn:schemas-microsoft-com:office:word" xmlns:w="http://schemas.openxmlformats.org/wordprocessingml/2006/main" xmlns:w14="http://schemas.microsoft.com/office/word/2010/wordml" xmlns:w15="http://schemas.microsoft.com/office/word/2012/wordml" xmlns:wpg="http://schemas.microsoft.com/office/word/2010/wordprocessingGroup" xmlns:wpi="http://schemas.microsoft.com/office/word/2010/wordprocessingInk" xmlns:wne="http://schemas.microsoft.com/office/word/2006/wordml" xmlns:wps="http://schemas.microsoft.com/office/word/2010/wordprocessingShape" mc:Ignorable="w14 w15 wp14">
+<w:ftr xmlns:wpc="http://schemas.microsoft.com/office/word/2010/wordprocessingCanvas" xmlns:cx="http://schemas.microsoft.com/office/drawing/2014/chartex" xmlns:mc="http://schemas.openxmlformats.org/markup-compatibility/2006" xmlns:o="urn:schemas-microsoft-com:office:office" xmlns:r="http://schemas.openxmlformats.org/officeDocument/2006/relationships" xmlns:m="http://schemas.openxmlformats.org/officeDocument/2006/math" xmlns:v="urn:schemas-microsoft-com:vml" xmlns:wp14="http://schemas.microsoft.com/office/word/2010/wordprocessingDrawing" xmlns:wp="http://schemas.openxmlformats.org/drawingml/2006/wordprocessingDrawing" xmlns:w10="urn:schemas-microsoft-com:office:word" xmlns:w="http://schemas.openxmlformats.org/wordprocessingml/2006/main" xmlns:w14="http://schemas.microsoft.com/office/word/2010/wordml" xmlns:w15="http://schemas.microsoft.com/office/word/2012/wordml" xmlns:w16se="http://schemas.microsoft.com/office/word/2015/wordml/symex" xmlns:wpg="http://schemas.microsoft.com/office/word/2010/wordprocessingGroup" xmlns:wpi="http://schemas.microsoft.com/office/word/2010/wordprocessingInk" xmlns:wne="http://schemas.microsoft.com/office/word/2006/wordml" xmlns:wps="http://schemas.microsoft.com/office/word/2010/wordprocessingShape" mc:Ignorable="w14 w15 w16se wp14">
   <w:sdt>
     <w:sdtPr>
       <w:id w:val="1111553229"/>
@@ -8970,7 +8936,7 @@
           <w:rPr>
             <w:noProof/>
           </w:rPr>
-          <w:t>20</w:t>
+          <w:t>18</w:t>
         </w:r>
         <w:r>
           <w:fldChar w:fldCharType="end"/>
@@ -8987,7 +8953,7 @@
 </file>
 
 <file path=word/footnotes.xml><?xml version="1.0" encoding="utf-8"?>
-<w:footnotes xmlns:wpc="http://schemas.microsoft.com/office/word/2010/wordprocessingCanvas" xmlns:mc="http://schemas.openxmlformats.org/markup-compatibility/2006" xmlns:o="urn:schemas-microsoft-com:office:office" xmlns:r="http://schemas.openxmlformats.org/officeDocument/2006/relationships" xmlns:m="http://schemas.openxmlformats.org/officeDocument/2006/math" xmlns:v="urn:schemas-microsoft-com:vml" xmlns:wp14="http://schemas.microsoft.com/office/word/2010/wordprocessingDrawing" xmlns:wp="http://schemas.openxmlformats.org/drawingml/2006/wordprocessingDrawing" xmlns:w10="urn:schemas-microsoft-com:office:word" xmlns:w="http://schemas.openxmlformats.org/wordprocessingml/2006/main" xmlns:w14="http://schemas.microsoft.com/office/word/2010/wordml" xmlns:w15="http://schemas.microsoft.com/office/word/2012/wordml" xmlns:wpg="http://schemas.microsoft.com/office/word/2010/wordprocessingGroup" xmlns:wpi="http://schemas.microsoft.com/office/word/2010/wordprocessingInk" xmlns:wne="http://schemas.microsoft.com/office/word/2006/wordml" xmlns:wps="http://schemas.microsoft.com/office/word/2010/wordprocessingShape" mc:Ignorable="w14 w15 wp14">
+<w:footnotes xmlns:wpc="http://schemas.microsoft.com/office/word/2010/wordprocessingCanvas" xmlns:cx="http://schemas.microsoft.com/office/drawing/2014/chartex" xmlns:mc="http://schemas.openxmlformats.org/markup-compatibility/2006" xmlns:o="urn:schemas-microsoft-com:office:office" xmlns:r="http://schemas.openxmlformats.org/officeDocument/2006/relationships" xmlns:m="http://schemas.openxmlformats.org/officeDocument/2006/math" xmlns:v="urn:schemas-microsoft-com:vml" xmlns:wp14="http://schemas.microsoft.com/office/word/2010/wordprocessingDrawing" xmlns:wp="http://schemas.openxmlformats.org/drawingml/2006/wordprocessingDrawing" xmlns:w10="urn:schemas-microsoft-com:office:word" xmlns:w="http://schemas.openxmlformats.org/wordprocessingml/2006/main" xmlns:w14="http://schemas.microsoft.com/office/word/2010/wordml" xmlns:w15="http://schemas.microsoft.com/office/word/2012/wordml" xmlns:w16se="http://schemas.microsoft.com/office/word/2015/wordml/symex" xmlns:wpg="http://schemas.microsoft.com/office/word/2010/wordprocessingGroup" xmlns:wpi="http://schemas.microsoft.com/office/word/2010/wordprocessingInk" xmlns:wne="http://schemas.microsoft.com/office/word/2006/wordml" xmlns:wps="http://schemas.microsoft.com/office/word/2010/wordprocessingShape" mc:Ignorable="w14 w15 w16se wp14">
   <w:footnote w:type="separator" w:id="-1">
     <w:p>
       <w:pPr>
@@ -9012,8 +8978,8 @@
 </file>
 
 <file path=word/numbering.xml><?xml version="1.0" encoding="utf-8"?>
-<w:numbering xmlns:wpc="http://schemas.microsoft.com/office/word/2010/wordprocessingCanvas" xmlns:mc="http://schemas.openxmlformats.org/markup-compatibility/2006" xmlns:o="urn:schemas-microsoft-com:office:office" xmlns:r="http://schemas.openxmlformats.org/officeDocument/2006/relationships" xmlns:m="http://schemas.openxmlformats.org/officeDocument/2006/math" xmlns:v="urn:schemas-microsoft-com:vml" xmlns:wp14="http://schemas.microsoft.com/office/word/2010/wordprocessingDrawing" xmlns:wp="http://schemas.openxmlformats.org/drawingml/2006/wordprocessingDrawing" xmlns:w10="urn:schemas-microsoft-com:office:word" xmlns:w="http://schemas.openxmlformats.org/wordprocessingml/2006/main" xmlns:w14="http://schemas.microsoft.com/office/word/2010/wordml" xmlns:w15="http://schemas.microsoft.com/office/word/2012/wordml" xmlns:wpg="http://schemas.microsoft.com/office/word/2010/wordprocessingGroup" xmlns:wpi="http://schemas.microsoft.com/office/word/2010/wordprocessingInk" xmlns:wne="http://schemas.microsoft.com/office/word/2006/wordml" xmlns:wps="http://schemas.microsoft.com/office/word/2010/wordprocessingShape" mc:Ignorable="w14 w15 wp14">
-  <w:abstractNum w:abstractNumId="0">
+<w:numbering xmlns:wpc="http://schemas.microsoft.com/office/word/2010/wordprocessingCanvas" xmlns:cx="http://schemas.microsoft.com/office/drawing/2014/chartex" xmlns:mc="http://schemas.openxmlformats.org/markup-compatibility/2006" xmlns:o="urn:schemas-microsoft-com:office:office" xmlns:r="http://schemas.openxmlformats.org/officeDocument/2006/relationships" xmlns:m="http://schemas.openxmlformats.org/officeDocument/2006/math" xmlns:v="urn:schemas-microsoft-com:vml" xmlns:wp14="http://schemas.microsoft.com/office/word/2010/wordprocessingDrawing" xmlns:wp="http://schemas.openxmlformats.org/drawingml/2006/wordprocessingDrawing" xmlns:w10="urn:schemas-microsoft-com:office:word" xmlns:w="http://schemas.openxmlformats.org/wordprocessingml/2006/main" xmlns:w14="http://schemas.microsoft.com/office/word/2010/wordml" xmlns:w15="http://schemas.microsoft.com/office/word/2012/wordml" xmlns:w16se="http://schemas.microsoft.com/office/word/2015/wordml/symex" xmlns:wpg="http://schemas.microsoft.com/office/word/2010/wordprocessingGroup" xmlns:wpi="http://schemas.microsoft.com/office/word/2010/wordprocessingInk" xmlns:wne="http://schemas.microsoft.com/office/word/2006/wordml" xmlns:wps="http://schemas.microsoft.com/office/word/2010/wordprocessingShape" mc:Ignorable="w14 w15 w16se wp14">
+  <w:abstractNum w:abstractNumId="0" w15:restartNumberingAfterBreak="0">
     <w:nsid w:val="FFFFFF7C"/>
     <w:multiLevelType w:val="singleLevel"/>
     <w:tmpl w:val="61E62248"/>
@@ -9030,7 +8996,7 @@
       </w:pPr>
     </w:lvl>
   </w:abstractNum>
-  <w:abstractNum w:abstractNumId="1">
+  <w:abstractNum w:abstractNumId="1" w15:restartNumberingAfterBreak="0">
     <w:nsid w:val="FFFFFF7D"/>
     <w:multiLevelType w:val="singleLevel"/>
     <w:tmpl w:val="DADA94F2"/>
@@ -9047,7 +9013,7 @@
       </w:pPr>
     </w:lvl>
   </w:abstractNum>
-  <w:abstractNum w:abstractNumId="2">
+  <w:abstractNum w:abstractNumId="2" w15:restartNumberingAfterBreak="0">
     <w:nsid w:val="FFFFFF7E"/>
     <w:multiLevelType w:val="singleLevel"/>
     <w:tmpl w:val="A0E4E5B2"/>
@@ -9064,7 +9030,7 @@
       </w:pPr>
     </w:lvl>
   </w:abstractNum>
-  <w:abstractNum w:abstractNumId="3">
+  <w:abstractNum w:abstractNumId="3" w15:restartNumberingAfterBreak="0">
     <w:nsid w:val="FFFFFF7F"/>
     <w:multiLevelType w:val="singleLevel"/>
     <w:tmpl w:val="B4188A06"/>
@@ -9081,7 +9047,7 @@
       </w:pPr>
     </w:lvl>
   </w:abstractNum>
-  <w:abstractNum w:abstractNumId="4">
+  <w:abstractNum w:abstractNumId="4" w15:restartNumberingAfterBreak="0">
     <w:nsid w:val="FFFFFF80"/>
     <w:multiLevelType w:val="singleLevel"/>
     <w:tmpl w:val="1E0C080A"/>
@@ -9101,7 +9067,7 @@
       </w:rPr>
     </w:lvl>
   </w:abstractNum>
-  <w:abstractNum w:abstractNumId="5">
+  <w:abstractNum w:abstractNumId="5" w15:restartNumberingAfterBreak="0">
     <w:nsid w:val="FFFFFF81"/>
     <w:multiLevelType w:val="singleLevel"/>
     <w:tmpl w:val="CB9E1936"/>
@@ -9121,7 +9087,7 @@
       </w:rPr>
     </w:lvl>
   </w:abstractNum>
-  <w:abstractNum w:abstractNumId="6">
+  <w:abstractNum w:abstractNumId="6" w15:restartNumberingAfterBreak="0">
     <w:nsid w:val="FFFFFF82"/>
     <w:multiLevelType w:val="singleLevel"/>
     <w:tmpl w:val="13A06938"/>
@@ -9141,7 +9107,7 @@
       </w:rPr>
     </w:lvl>
   </w:abstractNum>
-  <w:abstractNum w:abstractNumId="7">
+  <w:abstractNum w:abstractNumId="7" w15:restartNumberingAfterBreak="0">
     <w:nsid w:val="FFFFFF83"/>
     <w:multiLevelType w:val="singleLevel"/>
     <w:tmpl w:val="93C8D00C"/>
@@ -9161,7 +9127,7 @@
       </w:rPr>
     </w:lvl>
   </w:abstractNum>
-  <w:abstractNum w:abstractNumId="8">
+  <w:abstractNum w:abstractNumId="8" w15:restartNumberingAfterBreak="0">
     <w:nsid w:val="FFFFFF88"/>
     <w:multiLevelType w:val="singleLevel"/>
     <w:tmpl w:val="B87E3E76"/>
@@ -9179,7 +9145,7 @@
       </w:pPr>
     </w:lvl>
   </w:abstractNum>
-  <w:abstractNum w:abstractNumId="9">
+  <w:abstractNum w:abstractNumId="9" w15:restartNumberingAfterBreak="0">
     <w:nsid w:val="FFFFFF89"/>
     <w:multiLevelType w:val="singleLevel"/>
     <w:tmpl w:val="BAA6FCB4"/>
@@ -9198,7 +9164,7 @@
       </w:rPr>
     </w:lvl>
   </w:abstractNum>
-  <w:abstractNum w:abstractNumId="10">
+  <w:abstractNum w:abstractNumId="10" w15:restartNumberingAfterBreak="0">
     <w:nsid w:val="01122BF4"/>
     <w:multiLevelType w:val="multilevel"/>
     <w:tmpl w:val="0409001D"/>
@@ -9284,7 +9250,7 @@
       </w:pPr>
     </w:lvl>
   </w:abstractNum>
-  <w:abstractNum w:abstractNumId="11">
+  <w:abstractNum w:abstractNumId="11" w15:restartNumberingAfterBreak="0">
     <w:nsid w:val="014C0075"/>
     <w:multiLevelType w:val="hybridMultilevel"/>
     <w:tmpl w:val="57E41782"/>
@@ -9373,7 +9339,7 @@
       </w:pPr>
     </w:lvl>
   </w:abstractNum>
-  <w:abstractNum w:abstractNumId="12">
+  <w:abstractNum w:abstractNumId="12" w15:restartNumberingAfterBreak="0">
     <w:nsid w:val="0623174E"/>
     <w:multiLevelType w:val="multilevel"/>
     <w:tmpl w:val="813C6AE8"/>
@@ -9486,7 +9452,7 @@
       </w:rPr>
     </w:lvl>
   </w:abstractNum>
-  <w:abstractNum w:abstractNumId="13">
+  <w:abstractNum w:abstractNumId="13" w15:restartNumberingAfterBreak="0">
     <w:nsid w:val="085567EF"/>
     <w:multiLevelType w:val="hybridMultilevel"/>
     <w:tmpl w:val="3D9AC50C"/>
@@ -9572,7 +9538,7 @@
       </w:pPr>
     </w:lvl>
   </w:abstractNum>
-  <w:abstractNum w:abstractNumId="14">
+  <w:abstractNum w:abstractNumId="14" w15:restartNumberingAfterBreak="0">
     <w:nsid w:val="0D483622"/>
     <w:multiLevelType w:val="multilevel"/>
     <w:tmpl w:val="04090023"/>
@@ -9659,7 +9625,7 @@
       </w:pPr>
     </w:lvl>
   </w:abstractNum>
-  <w:abstractNum w:abstractNumId="15">
+  <w:abstractNum w:abstractNumId="15" w15:restartNumberingAfterBreak="0">
     <w:nsid w:val="113978C1"/>
     <w:multiLevelType w:val="hybridMultilevel"/>
     <w:tmpl w:val="AA7A7DAE"/>
@@ -9748,7 +9714,7 @@
       </w:pPr>
     </w:lvl>
   </w:abstractNum>
-  <w:abstractNum w:abstractNumId="16">
+  <w:abstractNum w:abstractNumId="16" w15:restartNumberingAfterBreak="0">
     <w:nsid w:val="123830F0"/>
     <w:multiLevelType w:val="hybridMultilevel"/>
     <w:tmpl w:val="3CA4E9F8"/>
@@ -9837,7 +9803,7 @@
       </w:pPr>
     </w:lvl>
   </w:abstractNum>
-  <w:abstractNum w:abstractNumId="17">
+  <w:abstractNum w:abstractNumId="17" w15:restartNumberingAfterBreak="0">
     <w:nsid w:val="1DC40DB8"/>
     <w:multiLevelType w:val="hybridMultilevel"/>
     <w:tmpl w:val="EF3EE6D2"/>
@@ -9926,7 +9892,7 @@
       </w:pPr>
     </w:lvl>
   </w:abstractNum>
-  <w:abstractNum w:abstractNumId="18">
+  <w:abstractNum w:abstractNumId="18" w15:restartNumberingAfterBreak="0">
     <w:nsid w:val="222171C5"/>
     <w:multiLevelType w:val="hybridMultilevel"/>
     <w:tmpl w:val="A91E7444"/>
@@ -10012,7 +9978,7 @@
       </w:pPr>
     </w:lvl>
   </w:abstractNum>
-  <w:abstractNum w:abstractNumId="19">
+  <w:abstractNum w:abstractNumId="19" w15:restartNumberingAfterBreak="0">
     <w:nsid w:val="329A6C1C"/>
     <w:multiLevelType w:val="hybridMultilevel"/>
     <w:tmpl w:val="46A80422"/>
@@ -10101,7 +10067,7 @@
       </w:pPr>
     </w:lvl>
   </w:abstractNum>
-  <w:abstractNum w:abstractNumId="20">
+  <w:abstractNum w:abstractNumId="20" w15:restartNumberingAfterBreak="0">
     <w:nsid w:val="34206888"/>
     <w:multiLevelType w:val="hybridMultilevel"/>
     <w:tmpl w:val="9B12972C"/>
@@ -10190,7 +10156,7 @@
       </w:pPr>
     </w:lvl>
   </w:abstractNum>
-  <w:abstractNum w:abstractNumId="21">
+  <w:abstractNum w:abstractNumId="21" w15:restartNumberingAfterBreak="0">
     <w:nsid w:val="37113EC9"/>
     <w:multiLevelType w:val="hybridMultilevel"/>
     <w:tmpl w:val="9ABE07A4"/>
@@ -10279,7 +10245,7 @@
       </w:pPr>
     </w:lvl>
   </w:abstractNum>
-  <w:abstractNum w:abstractNumId="22">
+  <w:abstractNum w:abstractNumId="22" w15:restartNumberingAfterBreak="0">
     <w:nsid w:val="3CA37DC1"/>
     <w:multiLevelType w:val="multilevel"/>
     <w:tmpl w:val="4F86544C"/>
@@ -10392,7 +10358,7 @@
       </w:rPr>
     </w:lvl>
   </w:abstractNum>
-  <w:abstractNum w:abstractNumId="23">
+  <w:abstractNum w:abstractNumId="23" w15:restartNumberingAfterBreak="0">
     <w:nsid w:val="3E4C1BC7"/>
     <w:multiLevelType w:val="hybridMultilevel"/>
     <w:tmpl w:val="BAF8408C"/>
@@ -10478,7 +10444,7 @@
       </w:pPr>
     </w:lvl>
   </w:abstractNum>
-  <w:abstractNum w:abstractNumId="24">
+  <w:abstractNum w:abstractNumId="24" w15:restartNumberingAfterBreak="0">
     <w:nsid w:val="47164D09"/>
     <w:multiLevelType w:val="multilevel"/>
     <w:tmpl w:val="0409001F"/>
@@ -10564,7 +10530,7 @@
       </w:pPr>
     </w:lvl>
   </w:abstractNum>
-  <w:abstractNum w:abstractNumId="25">
+  <w:abstractNum w:abstractNumId="25" w15:restartNumberingAfterBreak="0">
     <w:nsid w:val="52DF0D65"/>
     <w:multiLevelType w:val="hybridMultilevel"/>
     <w:tmpl w:val="34BC80E6"/>
@@ -10653,7 +10619,7 @@
       </w:pPr>
     </w:lvl>
   </w:abstractNum>
-  <w:abstractNum w:abstractNumId="26">
+  <w:abstractNum w:abstractNumId="26" w15:restartNumberingAfterBreak="0">
     <w:nsid w:val="54B44DEC"/>
     <w:multiLevelType w:val="hybridMultilevel"/>
     <w:tmpl w:val="0DA00BC8"/>
@@ -10742,7 +10708,7 @@
       </w:pPr>
     </w:lvl>
   </w:abstractNum>
-  <w:abstractNum w:abstractNumId="27">
+  <w:abstractNum w:abstractNumId="27" w15:restartNumberingAfterBreak="0">
     <w:nsid w:val="5E2B5DCF"/>
     <w:multiLevelType w:val="hybridMultilevel"/>
     <w:tmpl w:val="4BF6AF9C"/>
@@ -10831,7 +10797,7 @@
       </w:pPr>
     </w:lvl>
   </w:abstractNum>
-  <w:abstractNum w:abstractNumId="28">
+  <w:abstractNum w:abstractNumId="28" w15:restartNumberingAfterBreak="0">
     <w:nsid w:val="7EBD61D9"/>
     <w:multiLevelType w:val="hybridMultilevel"/>
     <w:tmpl w:val="8B2EC728"/>
@@ -11017,7 +10983,7 @@
 </file>
 
 <file path=word/styles.xml><?xml version="1.0" encoding="utf-8"?>
-<w:styles xmlns:mc="http://schemas.openxmlformats.org/markup-compatibility/2006" xmlns:r="http://schemas.openxmlformats.org/officeDocument/2006/relationships" xmlns:w="http://schemas.openxmlformats.org/wordprocessingml/2006/main" xmlns:w14="http://schemas.microsoft.com/office/word/2010/wordml" xmlns:w15="http://schemas.microsoft.com/office/word/2012/wordml" mc:Ignorable="w14 w15">
+<w:styles xmlns:mc="http://schemas.openxmlformats.org/markup-compatibility/2006" xmlns:r="http://schemas.openxmlformats.org/officeDocument/2006/relationships" xmlns:w="http://schemas.openxmlformats.org/wordprocessingml/2006/main" xmlns:w14="http://schemas.microsoft.com/office/word/2010/wordml" xmlns:w15="http://schemas.microsoft.com/office/word/2012/wordml" xmlns:w16se="http://schemas.microsoft.com/office/word/2015/wordml/symex" mc:Ignorable="w14 w15 w16se">
   <w:docDefaults>
     <w:rPrDefault>
       <w:rPr>
@@ -12451,7 +12417,6 @@
       <w:spacing w:before="0" w:after="0" w:line="240" w:lineRule="auto"/>
     </w:pPr>
     <w:tblPr>
-      <w:tblInd w:w="0" w:type="dxa"/>
       <w:tblBorders>
         <w:top w:val="single" w:sz="4" w:space="0" w:color="auto"/>
         <w:left w:val="single" w:sz="4" w:space="0" w:color="auto"/>
@@ -12460,12 +12425,6 @@
         <w:insideH w:val="single" w:sz="4" w:space="0" w:color="auto"/>
         <w:insideV w:val="single" w:sz="4" w:space="0" w:color="auto"/>
       </w:tblBorders>
-      <w:tblCellMar>
-        <w:top w:w="0" w:type="dxa"/>
-        <w:left w:w="108" w:type="dxa"/>
-        <w:bottom w:w="0" w:type="dxa"/>
-        <w:right w:w="108" w:type="dxa"/>
-      </w:tblCellMar>
     </w:tblPr>
   </w:style>
   <w:style w:type="paragraph" w:styleId="PargrafodaLista">
@@ -12517,7 +12476,6 @@
     <w:tblPr>
       <w:tblStyleRowBandSize w:val="1"/>
       <w:tblStyleColBandSize w:val="1"/>
-      <w:tblInd w:w="0" w:type="dxa"/>
       <w:tblBorders>
         <w:top w:val="single" w:sz="4" w:space="0" w:color="FFFFFF" w:themeColor="background1"/>
         <w:left w:val="single" w:sz="4" w:space="0" w:color="FFFFFF" w:themeColor="background1"/>
@@ -12526,12 +12484,6 @@
         <w:insideH w:val="single" w:sz="4" w:space="0" w:color="FFFFFF" w:themeColor="background1"/>
         <w:insideV w:val="single" w:sz="4" w:space="0" w:color="FFFFFF" w:themeColor="background1"/>
       </w:tblBorders>
-      <w:tblCellMar>
-        <w:top w:w="0" w:type="dxa"/>
-        <w:left w:w="108" w:type="dxa"/>
-        <w:bottom w:w="0" w:type="dxa"/>
-        <w:right w:w="108" w:type="dxa"/>
-      </w:tblCellMar>
     </w:tblPr>
     <w:tcPr>
       <w:shd w:val="clear" w:color="auto" w:fill="BDF6FF" w:themeFill="accent1" w:themeFillTint="33"/>
@@ -12630,7 +12582,6 @@
     <w:tblPr>
       <w:tblStyleRowBandSize w:val="1"/>
       <w:tblStyleColBandSize w:val="1"/>
-      <w:tblInd w:w="0" w:type="dxa"/>
       <w:tblBorders>
         <w:top w:val="single" w:sz="4" w:space="0" w:color="FFFFFF" w:themeColor="background1"/>
         <w:left w:val="single" w:sz="4" w:space="0" w:color="FFFFFF" w:themeColor="background1"/>
@@ -12639,12 +12590,6 @@
         <w:insideH w:val="single" w:sz="4" w:space="0" w:color="FFFFFF" w:themeColor="background1"/>
         <w:insideV w:val="single" w:sz="4" w:space="0" w:color="FFFFFF" w:themeColor="background1"/>
       </w:tblBorders>
-      <w:tblCellMar>
-        <w:top w:w="0" w:type="dxa"/>
-        <w:left w:w="108" w:type="dxa"/>
-        <w:bottom w:w="0" w:type="dxa"/>
-        <w:right w:w="108" w:type="dxa"/>
-      </w:tblCellMar>
     </w:tblPr>
     <w:tcPr>
       <w:shd w:val="clear" w:color="auto" w:fill="CCCCCC" w:themeFill="text1" w:themeFillTint="33"/>
@@ -12743,7 +12688,6 @@
     <w:tblPr>
       <w:tblStyleRowBandSize w:val="1"/>
       <w:tblStyleColBandSize w:val="1"/>
-      <w:tblInd w:w="0" w:type="dxa"/>
       <w:tblBorders>
         <w:top w:val="single" w:sz="4" w:space="0" w:color="FFFFFF" w:themeColor="background1"/>
         <w:left w:val="single" w:sz="4" w:space="0" w:color="FFFFFF" w:themeColor="background1"/>
@@ -12752,12 +12696,6 @@
         <w:insideH w:val="single" w:sz="4" w:space="0" w:color="FFFFFF" w:themeColor="background1"/>
         <w:insideV w:val="single" w:sz="4" w:space="0" w:color="FFFFFF" w:themeColor="background1"/>
       </w:tblBorders>
-      <w:tblCellMar>
-        <w:top w:w="0" w:type="dxa"/>
-        <w:left w:w="108" w:type="dxa"/>
-        <w:bottom w:w="0" w:type="dxa"/>
-        <w:right w:w="108" w:type="dxa"/>
-      </w:tblCellMar>
     </w:tblPr>
     <w:tcPr>
       <w:shd w:val="clear" w:color="auto" w:fill="FEF0CD" w:themeFill="accent3" w:themeFillTint="33"/>
@@ -12856,7 +12794,6 @@
     <w:tblPr>
       <w:tblStyleRowBandSize w:val="1"/>
       <w:tblStyleColBandSize w:val="1"/>
-      <w:tblInd w:w="0" w:type="dxa"/>
       <w:tblBorders>
         <w:top w:val="single" w:sz="4" w:space="0" w:color="666666" w:themeColor="text1" w:themeTint="99"/>
         <w:left w:val="single" w:sz="4" w:space="0" w:color="666666" w:themeColor="text1" w:themeTint="99"/>
@@ -12865,12 +12802,6 @@
         <w:insideH w:val="single" w:sz="4" w:space="0" w:color="666666" w:themeColor="text1" w:themeTint="99"/>
         <w:insideV w:val="single" w:sz="4" w:space="0" w:color="666666" w:themeColor="text1" w:themeTint="99"/>
       </w:tblBorders>
-      <w:tblCellMar>
-        <w:top w:w="0" w:type="dxa"/>
-        <w:left w:w="108" w:type="dxa"/>
-        <w:bottom w:w="0" w:type="dxa"/>
-        <w:right w:w="108" w:type="dxa"/>
-      </w:tblCellMar>
     </w:tblPr>
     <w:tblStylePr w:type="firstRow">
       <w:rPr>
@@ -13299,7 +13230,7 @@
 </file>
 
 <file path=customXml/itemProps1.xml><?xml version="1.0" encoding="utf-8"?>
-<ds:datastoreItem xmlns:ds="http://schemas.openxmlformats.org/officeDocument/2006/customXml" ds:itemID="{AE885832-7AF1-4DA0-9CD3-94A3D2137555}">
+<ds:datastoreItem xmlns:ds="http://schemas.openxmlformats.org/officeDocument/2006/customXml" ds:itemID="{31A16E24-9E15-4D8C-ADC8-D8E4DB52EA67}">
   <ds:schemaRefs>
     <ds:schemaRef ds:uri="http://schemas.openxmlformats.org/officeDocument/2006/bibliography"/>
   </ds:schemaRefs>

</xml_diff>